<commit_message>
report: caso de usos feito
</commit_message>
<xml_diff>
--- a/project/report.docx
+++ b/project/report.docx
@@ -213,15 +213,7 @@
                                 <w:i/>
                                 <w:szCs w:val="61"/>
                               </w:rPr>
-                              <w:t xml:space="preserve"> 2017</w:t>
-                            </w:r>
-                            <w:r>
-                              <w:rPr>
-                                <w:rFonts w:ascii="Century Schoolbook" w:hAnsi="Century Schoolbook"/>
-                                <w:i/>
-                                <w:szCs w:val="61"/>
-                              </w:rPr>
-                              <w:t>)</w:t>
+                              <w:t xml:space="preserve"> 2017)</w:t>
                             </w:r>
                           </w:p>
                         </w:txbxContent>
@@ -350,15 +342,7 @@
                           <w:i/>
                           <w:szCs w:val="61"/>
                         </w:rPr>
-                        <w:t xml:space="preserve"> 2017</w:t>
-                      </w:r>
-                      <w:r>
-                        <w:rPr>
-                          <w:rFonts w:ascii="Century Schoolbook" w:hAnsi="Century Schoolbook"/>
-                          <w:i/>
-                          <w:szCs w:val="61"/>
-                        </w:rPr>
-                        <w:t>)</w:t>
+                        <w:t xml:space="preserve"> 2017)</w:t>
                       </w:r>
                     </w:p>
                   </w:txbxContent>
@@ -1718,16 +1702,7 @@
           <w:rFonts w:ascii="Century Schoolbook" w:hAnsi="Century Schoolbook" w:cs="Times New Roman"/>
           <w:szCs w:val="24"/>
         </w:rPr>
-        <w:t>API</w:t>
-      </w:r>
-      <w:bookmarkStart w:id="0" w:name="_GoBack"/>
-      <w:bookmarkEnd w:id="0"/>
-      <w:r>
-        <w:rPr>
-          <w:rFonts w:ascii="Century Schoolbook" w:hAnsi="Century Schoolbook" w:cs="Times New Roman"/>
-          <w:szCs w:val="24"/>
-        </w:rPr>
-        <w:t>s</w:t>
+        <w:t>APIs</w:t>
       </w:r>
       <w:proofErr w:type="spellEnd"/>
       <w:r>
@@ -2537,26 +2512,194 @@
         <w:spacing w:line="276" w:lineRule="auto"/>
         <w:rPr>
           <w:rFonts w:ascii="Century Schoolbook" w:hAnsi="Century Schoolbook" w:cs="Times New Roman"/>
-          <w:szCs w:val="24"/>
-        </w:rPr>
-      </w:pPr>
-      <w:r>
-        <w:rPr>
-          <w:rFonts w:ascii="Century Schoolbook" w:hAnsi="Century Schoolbook" w:cs="Times New Roman"/>
-          <w:szCs w:val="24"/>
-        </w:rPr>
-        <w:t>Texto.</w:t>
-      </w:r>
-    </w:p>
-    <w:p>
-      <w:pPr>
-        <w:spacing w:line="276" w:lineRule="auto"/>
-        <w:rPr>
-          <w:rFonts w:ascii="Century Schoolbook" w:hAnsi="Century Schoolbook" w:cs="Times New Roman"/>
           <w:sz w:val="24"/>
           <w:szCs w:val="24"/>
         </w:rPr>
       </w:pPr>
+      <w:r>
+        <w:rPr>
+          <w:rFonts w:ascii="Century Schoolbook" w:hAnsi="Century Schoolbook" w:cs="Times New Roman"/>
+          <w:sz w:val="24"/>
+          <w:szCs w:val="24"/>
+        </w:rPr>
+        <w:tab/>
+        <w:t>Os principais casos de uso desta aplicação são: a interface, que permite o transmissor escolher o ficheiro a enviar</w:t>
+      </w:r>
+      <w:r>
+        <w:rPr>
+          <w:rFonts w:ascii="Century Schoolbook" w:hAnsi="Century Schoolbook" w:cs="Times New Roman"/>
+          <w:sz w:val="24"/>
+          <w:szCs w:val="24"/>
+        </w:rPr>
+        <w:t>, e a transferência desse mesmo ficheiro, via porta de série, entre dois computadores, o transmissor e o recetor. A sequência de chamada de funções é a seguinte:</w:t>
+      </w:r>
+    </w:p>
+    <w:p>
+      <w:pPr>
+        <w:pStyle w:val="PargrafodaLista"/>
+        <w:numPr>
+          <w:ilvl w:val="0"/>
+          <w:numId w:val="8"/>
+        </w:numPr>
+        <w:spacing w:line="276" w:lineRule="auto"/>
+        <w:rPr>
+          <w:rFonts w:ascii="Century Schoolbook" w:hAnsi="Century Schoolbook" w:cs="Times New Roman"/>
+          <w:sz w:val="24"/>
+          <w:szCs w:val="24"/>
+        </w:rPr>
+      </w:pPr>
+      <w:r>
+        <w:rPr>
+          <w:rFonts w:ascii="Century Schoolbook" w:hAnsi="Century Schoolbook" w:cs="Times New Roman"/>
+          <w:sz w:val="24"/>
+          <w:szCs w:val="24"/>
+        </w:rPr>
+        <w:t>Configurar a ligação entre os dois computadores.</w:t>
+      </w:r>
+    </w:p>
+    <w:p>
+      <w:pPr>
+        <w:pStyle w:val="PargrafodaLista"/>
+        <w:numPr>
+          <w:ilvl w:val="0"/>
+          <w:numId w:val="8"/>
+        </w:numPr>
+        <w:spacing w:line="276" w:lineRule="auto"/>
+        <w:rPr>
+          <w:rFonts w:ascii="Century Schoolbook" w:hAnsi="Century Schoolbook" w:cs="Times New Roman"/>
+          <w:sz w:val="24"/>
+          <w:szCs w:val="24"/>
+        </w:rPr>
+      </w:pPr>
+      <w:r>
+        <w:rPr>
+          <w:rFonts w:ascii="Century Schoolbook" w:hAnsi="Century Schoolbook" w:cs="Times New Roman"/>
+          <w:sz w:val="24"/>
+          <w:szCs w:val="24"/>
+        </w:rPr>
+        <w:t>Transmissor escolhe o ficheiro a enviar.</w:t>
+      </w:r>
+    </w:p>
+    <w:p>
+      <w:pPr>
+        <w:pStyle w:val="PargrafodaLista"/>
+        <w:numPr>
+          <w:ilvl w:val="0"/>
+          <w:numId w:val="8"/>
+        </w:numPr>
+        <w:spacing w:line="276" w:lineRule="auto"/>
+        <w:rPr>
+          <w:rFonts w:ascii="Century Schoolbook" w:hAnsi="Century Schoolbook" w:cs="Times New Roman"/>
+          <w:sz w:val="24"/>
+          <w:szCs w:val="24"/>
+        </w:rPr>
+      </w:pPr>
+      <w:r>
+        <w:rPr>
+          <w:rFonts w:ascii="Century Schoolbook" w:hAnsi="Century Schoolbook" w:cs="Times New Roman"/>
+          <w:sz w:val="24"/>
+          <w:szCs w:val="24"/>
+        </w:rPr>
+        <w:t>Estabelecimento da ligação.</w:t>
+      </w:r>
+    </w:p>
+    <w:p>
+      <w:pPr>
+        <w:pStyle w:val="PargrafodaLista"/>
+        <w:numPr>
+          <w:ilvl w:val="0"/>
+          <w:numId w:val="8"/>
+        </w:numPr>
+        <w:spacing w:line="276" w:lineRule="auto"/>
+        <w:rPr>
+          <w:rFonts w:ascii="Century Schoolbook" w:hAnsi="Century Schoolbook" w:cs="Times New Roman"/>
+          <w:sz w:val="24"/>
+          <w:szCs w:val="24"/>
+        </w:rPr>
+      </w:pPr>
+      <w:r>
+        <w:rPr>
+          <w:rFonts w:ascii="Century Schoolbook" w:hAnsi="Century Schoolbook" w:cs="Times New Roman"/>
+          <w:sz w:val="24"/>
+          <w:szCs w:val="24"/>
+        </w:rPr>
+        <w:t>Transmissor envia dados.</w:t>
+      </w:r>
+    </w:p>
+    <w:p>
+      <w:pPr>
+        <w:pStyle w:val="PargrafodaLista"/>
+        <w:numPr>
+          <w:ilvl w:val="0"/>
+          <w:numId w:val="8"/>
+        </w:numPr>
+        <w:spacing w:line="276" w:lineRule="auto"/>
+        <w:rPr>
+          <w:rFonts w:ascii="Century Schoolbook" w:hAnsi="Century Schoolbook" w:cs="Times New Roman"/>
+          <w:sz w:val="24"/>
+          <w:szCs w:val="24"/>
+          <w:highlight w:val="yellow"/>
+        </w:rPr>
+      </w:pPr>
+      <w:r>
+        <w:rPr>
+          <w:rFonts w:ascii="Century Schoolbook" w:hAnsi="Century Schoolbook" w:cs="Times New Roman"/>
+          <w:sz w:val="24"/>
+          <w:szCs w:val="24"/>
+          <w:highlight w:val="yellow"/>
+        </w:rPr>
+        <w:t>Recetor recebe os dados.</w:t>
+      </w:r>
+      <w:bookmarkStart w:id="0" w:name="_GoBack"/>
+      <w:bookmarkEnd w:id="0"/>
+    </w:p>
+    <w:p>
+      <w:pPr>
+        <w:pStyle w:val="PargrafodaLista"/>
+        <w:numPr>
+          <w:ilvl w:val="0"/>
+          <w:numId w:val="8"/>
+        </w:numPr>
+        <w:spacing w:line="276" w:lineRule="auto"/>
+        <w:rPr>
+          <w:rFonts w:ascii="Century Schoolbook" w:hAnsi="Century Schoolbook" w:cs="Times New Roman"/>
+          <w:sz w:val="24"/>
+          <w:szCs w:val="24"/>
+          <w:highlight w:val="yellow"/>
+        </w:rPr>
+      </w:pPr>
+      <w:r>
+        <w:rPr>
+          <w:rFonts w:ascii="Century Schoolbook" w:hAnsi="Century Schoolbook" w:cs="Times New Roman"/>
+          <w:sz w:val="24"/>
+          <w:szCs w:val="24"/>
+          <w:highlight w:val="yellow"/>
+        </w:rPr>
+        <w:t>São fechados todos os ficheiros abertos.</w:t>
+      </w:r>
+    </w:p>
+    <w:p>
+      <w:pPr>
+        <w:pStyle w:val="PargrafodaLista"/>
+        <w:numPr>
+          <w:ilvl w:val="0"/>
+          <w:numId w:val="8"/>
+        </w:numPr>
+        <w:spacing w:line="276" w:lineRule="auto"/>
+        <w:rPr>
+          <w:rFonts w:ascii="Century Schoolbook" w:hAnsi="Century Schoolbook" w:cs="Times New Roman"/>
+          <w:sz w:val="24"/>
+          <w:szCs w:val="24"/>
+        </w:rPr>
+      </w:pPr>
+      <w:r>
+        <w:rPr>
+          <w:rFonts w:ascii="Century Schoolbook" w:hAnsi="Century Schoolbook" w:cs="Times New Roman"/>
+          <w:sz w:val="24"/>
+          <w:szCs w:val="24"/>
+        </w:rPr>
+        <w:t>Terminar ligação.</w:t>
+      </w:r>
     </w:p>
     <w:p>
       <w:pPr>
@@ -2881,17 +3024,123 @@
     <w:p>
       <w:pPr>
         <w:spacing w:line="276" w:lineRule="auto"/>
-        <w:rPr>
-          <w:rFonts w:ascii="Century Schoolbook" w:hAnsi="Century Schoolbook" w:cs="Times New Roman"/>
-          <w:szCs w:val="24"/>
-        </w:rPr>
-      </w:pPr>
-      <w:r>
-        <w:rPr>
-          <w:rFonts w:ascii="Century Schoolbook" w:hAnsi="Century Schoolbook" w:cs="Times New Roman"/>
-          <w:szCs w:val="24"/>
-        </w:rPr>
-        <w:t>Texto.</w:t>
+        <w:ind w:firstLine="708"/>
+        <w:rPr>
+          <w:rFonts w:ascii="Century Schoolbook" w:hAnsi="Century Schoolbook" w:cs="Times New Roman"/>
+          <w:szCs w:val="24"/>
+        </w:rPr>
+      </w:pPr>
+      <w:r>
+        <w:rPr>
+          <w:rFonts w:ascii="Century Schoolbook" w:hAnsi="Century Schoolbook" w:cs="Times New Roman"/>
+          <w:szCs w:val="24"/>
+        </w:rPr>
+        <w:t xml:space="preserve">De forma a </w:t>
+      </w:r>
+      <w:r>
+        <w:rPr>
+          <w:rFonts w:ascii="Century Schoolbook" w:hAnsi="Century Schoolbook" w:cs="Times New Roman"/>
+          <w:szCs w:val="24"/>
+        </w:rPr>
+        <w:t>estudar</w:t>
+      </w:r>
+      <w:r>
+        <w:rPr>
+          <w:rFonts w:ascii="Century Schoolbook" w:hAnsi="Century Schoolbook" w:cs="Times New Roman"/>
+          <w:szCs w:val="24"/>
+        </w:rPr>
+        <w:t xml:space="preserve"> a aplicação </w:t>
+      </w:r>
+      <w:r>
+        <w:rPr>
+          <w:rFonts w:ascii="Century Schoolbook" w:hAnsi="Century Schoolbook" w:cs="Times New Roman"/>
+          <w:szCs w:val="24"/>
+        </w:rPr>
+        <w:t xml:space="preserve">desenvolvida, foram efetuados </w:t>
+      </w:r>
+      <w:r>
+        <w:rPr>
+          <w:rFonts w:ascii="Century Schoolbook" w:hAnsi="Century Schoolbook" w:cs="Times New Roman"/>
+          <w:szCs w:val="24"/>
+        </w:rPr>
+        <w:t>os seguintes</w:t>
+      </w:r>
+      <w:r>
+        <w:rPr>
+          <w:rFonts w:ascii="Century Schoolbook" w:hAnsi="Century Schoolbook" w:cs="Times New Roman"/>
+          <w:szCs w:val="24"/>
+        </w:rPr>
+        <w:t xml:space="preserve"> testes</w:t>
+      </w:r>
+      <w:r>
+        <w:rPr>
+          <w:rFonts w:ascii="Century Schoolbook" w:hAnsi="Century Schoolbook" w:cs="Times New Roman"/>
+          <w:szCs w:val="24"/>
+        </w:rPr>
+        <w:t>:</w:t>
+      </w:r>
+    </w:p>
+    <w:p>
+      <w:pPr>
+        <w:pStyle w:val="PargrafodaLista"/>
+        <w:numPr>
+          <w:ilvl w:val="0"/>
+          <w:numId w:val="8"/>
+        </w:numPr>
+        <w:spacing w:line="276" w:lineRule="auto"/>
+        <w:rPr>
+          <w:rFonts w:ascii="Century Schoolbook" w:hAnsi="Century Schoolbook" w:cs="Times New Roman"/>
+          <w:szCs w:val="24"/>
+        </w:rPr>
+      </w:pPr>
+      <w:r>
+        <w:rPr>
+          <w:rFonts w:ascii="Century Schoolbook" w:hAnsi="Century Schoolbook" w:cs="Times New Roman"/>
+          <w:szCs w:val="24"/>
+        </w:rPr>
+        <w:t>Envio de um ficheiro.</w:t>
+      </w:r>
+    </w:p>
+    <w:p>
+      <w:pPr>
+        <w:pStyle w:val="PargrafodaLista"/>
+        <w:numPr>
+          <w:ilvl w:val="0"/>
+          <w:numId w:val="8"/>
+        </w:numPr>
+        <w:spacing w:line="276" w:lineRule="auto"/>
+        <w:rPr>
+          <w:rFonts w:ascii="Century Schoolbook" w:hAnsi="Century Schoolbook" w:cs="Times New Roman"/>
+          <w:szCs w:val="24"/>
+          <w:highlight w:val="yellow"/>
+        </w:rPr>
+      </w:pPr>
+      <w:proofErr w:type="spellStart"/>
+      <w:r>
+        <w:rPr>
+          <w:rFonts w:ascii="Century Schoolbook" w:hAnsi="Century Schoolbook" w:cs="Times New Roman"/>
+          <w:szCs w:val="24"/>
+          <w:highlight w:val="yellow"/>
+        </w:rPr>
+        <w:t>Etc</w:t>
+      </w:r>
+      <w:proofErr w:type="spellEnd"/>
+    </w:p>
+    <w:p>
+      <w:pPr>
+        <w:spacing w:line="276" w:lineRule="auto"/>
+        <w:ind w:left="708"/>
+        <w:rPr>
+          <w:rFonts w:ascii="Century Schoolbook" w:hAnsi="Century Schoolbook" w:cs="Times New Roman"/>
+          <w:szCs w:val="24"/>
+        </w:rPr>
+      </w:pPr>
+      <w:r>
+        <w:rPr>
+          <w:rFonts w:ascii="Century Schoolbook" w:hAnsi="Century Schoolbook" w:cs="Times New Roman"/>
+          <w:szCs w:val="24"/>
+        </w:rPr>
+        <w:t>Todos os testes foram concluídos com sucesso.</w:t>
       </w:r>
     </w:p>
     <w:p>
@@ -3279,7 +3528,6 @@
           <w:docPartUnique/>
         </w:docPartObj>
       </w:sdtPr>
-      <w:sdtEndPr/>
       <w:sdtContent>
         <w:r>
           <w:rPr>
@@ -3309,7 +3557,7 @@
             <w:noProof/>
             <w:lang w:val="pt-BR"/>
           </w:rPr>
-          <w:t>12</w:t>
+          <w:t>6</w:t>
         </w:r>
         <w:r>
           <w:rPr>
@@ -4263,7 +4511,7 @@
   <w:abstractNum w:abstractNumId="7" w15:restartNumberingAfterBreak="0">
     <w:nsid w:val="7DB8481A"/>
     <w:multiLevelType w:val="hybridMultilevel"/>
-    <w:tmpl w:val="A5729A7C"/>
+    <w:tmpl w:val="D2407BE2"/>
     <w:lvl w:ilvl="0" w:tplc="08160005">
       <w:start w:val="1"/>
       <w:numFmt w:val="bullet"/>
@@ -5501,7 +5749,7 @@
 </file>
 
 <file path=customXml/itemProps1.xml><?xml version="1.0" encoding="utf-8"?>
-<ds:datastoreItem xmlns:ds="http://schemas.openxmlformats.org/officeDocument/2006/customXml" ds:itemID="{93C3CA43-0062-43D9-9880-E22F817FA98A}">
+<ds:datastoreItem xmlns:ds="http://schemas.openxmlformats.org/officeDocument/2006/customXml" ds:itemID="{E44E8B88-6252-4BCE-84E5-12E3F76AEAFA}">
   <ds:schemaRefs>
     <ds:schemaRef ds:uri="http://schemas.openxmlformats.org/officeDocument/2006/bibliography"/>
   </ds:schemaRefs>

</xml_diff>

<commit_message>
report: estrutura do codigo wannabe feita :thumbsdown:
added pics, formatei o excel
</commit_message>
<xml_diff>
--- a/project/report.docx
+++ b/project/report.docx
@@ -1,6 +1,6 @@
 
 <file path=word/document.xml><?xml version="1.0" encoding="utf-8"?>
-<w:document xmlns:wpc="http://schemas.microsoft.com/office/word/2010/wordprocessingCanvas" xmlns:mo="http://schemas.microsoft.com/office/mac/office/2008/main" xmlns:mc="http://schemas.openxmlformats.org/markup-compatibility/2006" xmlns:mv="urn:schemas-microsoft-com:mac:vml" xmlns:o="urn:schemas-microsoft-com:office:office" xmlns:r="http://schemas.openxmlformats.org/officeDocument/2006/relationships" xmlns:m="http://schemas.openxmlformats.org/officeDocument/2006/math" xmlns:v="urn:schemas-microsoft-com:vml" xmlns:wp14="http://schemas.microsoft.com/office/word/2010/wordprocessingDrawing" xmlns:wp="http://schemas.openxmlformats.org/drawingml/2006/wordprocessingDrawing" xmlns:w10="urn:schemas-microsoft-com:office:word" xmlns:w="http://schemas.openxmlformats.org/wordprocessingml/2006/main" xmlns:w14="http://schemas.microsoft.com/office/word/2010/wordml" xmlns:w15="http://schemas.microsoft.com/office/word/2012/wordml" xmlns:wpg="http://schemas.microsoft.com/office/word/2010/wordprocessingGroup" xmlns:wpi="http://schemas.microsoft.com/office/word/2010/wordprocessingInk" xmlns:wne="http://schemas.microsoft.com/office/word/2006/wordml" xmlns:wps="http://schemas.microsoft.com/office/word/2010/wordprocessingShape" mc:Ignorable="w14 w15 wp14">
+<w:document xmlns:wpc="http://schemas.microsoft.com/office/word/2010/wordprocessingCanvas" xmlns:cx="http://schemas.microsoft.com/office/drawing/2014/chartex" xmlns:cx1="http://schemas.microsoft.com/office/drawing/2015/9/8/chartex" xmlns:cx2="http://schemas.microsoft.com/office/drawing/2015/10/21/chartex" xmlns:cx3="http://schemas.microsoft.com/office/drawing/2016/5/9/chartex" xmlns:cx4="http://schemas.microsoft.com/office/drawing/2016/5/10/chartex" xmlns:cx5="http://schemas.microsoft.com/office/drawing/2016/5/11/chartex" xmlns:cx6="http://schemas.microsoft.com/office/drawing/2016/5/12/chartex" xmlns:cx7="http://schemas.microsoft.com/office/drawing/2016/5/13/chartex" xmlns:cx8="http://schemas.microsoft.com/office/drawing/2016/5/14/chartex" xmlns:mc="http://schemas.openxmlformats.org/markup-compatibility/2006" xmlns:aink="http://schemas.microsoft.com/office/drawing/2016/ink" xmlns:am3d="http://schemas.microsoft.com/office/drawing/2017/model3d" xmlns:o="urn:schemas-microsoft-com:office:office" xmlns:r="http://schemas.openxmlformats.org/officeDocument/2006/relationships" xmlns:m="http://schemas.openxmlformats.org/officeDocument/2006/math" xmlns:v="urn:schemas-microsoft-com:vml" xmlns:wp14="http://schemas.microsoft.com/office/word/2010/wordprocessingDrawing" xmlns:wp="http://schemas.openxmlformats.org/drawingml/2006/wordprocessingDrawing" xmlns:w10="urn:schemas-microsoft-com:office:word" xmlns:w="http://schemas.openxmlformats.org/wordprocessingml/2006/main" xmlns:w14="http://schemas.microsoft.com/office/word/2010/wordml" xmlns:w15="http://schemas.microsoft.com/office/word/2012/wordml" xmlns:w16cid="http://schemas.microsoft.com/office/word/2016/wordml/cid" xmlns:w16se="http://schemas.microsoft.com/office/word/2015/wordml/symex" xmlns:wpg="http://schemas.microsoft.com/office/word/2010/wordprocessingGroup" xmlns:wpi="http://schemas.microsoft.com/office/word/2010/wordprocessingInk" xmlns:wne="http://schemas.microsoft.com/office/word/2006/wordml" xmlns:wps="http://schemas.microsoft.com/office/word/2010/wordprocessingShape" mc:Ignorable="w14 w15 w16se w16cid wp14">
   <w:body>
     <w:p>
       <w:r>
@@ -211,15 +211,7 @@
                                 <w:i/>
                                 <w:szCs w:val="61"/>
                               </w:rPr>
-                              <w:t>novembro</w:t>
-                            </w:r>
-                            <w:r>
-                              <w:rPr>
-                                <w:rFonts w:ascii="Century Schoolbook" w:hAnsi="Century Schoolbook"/>
-                                <w:i/>
-                                <w:szCs w:val="61"/>
-                              </w:rPr>
-                              <w:t xml:space="preserve"> </w:t>
+                              <w:t xml:space="preserve">novembro </w:t>
                             </w:r>
                             <w:r>
                               <w:rPr>
@@ -258,7 +250,7 @@
               </wp:anchor>
             </w:drawing>
           </mc:Choice>
-          <mc:Fallback xmlns:w16se="http://schemas.microsoft.com/office/word/2015/wordml/symex" xmlns:w16cid="http://schemas.microsoft.com/office/word/2016/wordml/cid" xmlns:am3d="http://schemas.microsoft.com/office/drawing/2017/model3d" xmlns:aink="http://schemas.microsoft.com/office/drawing/2016/ink" xmlns:cx8="http://schemas.microsoft.com/office/drawing/2016/5/14/chartex" xmlns:cx7="http://schemas.microsoft.com/office/drawing/2016/5/13/chartex" xmlns:cx6="http://schemas.microsoft.com/office/drawing/2016/5/12/chartex" xmlns:cx5="http://schemas.microsoft.com/office/drawing/2016/5/11/chartex" xmlns:cx4="http://schemas.microsoft.com/office/drawing/2016/5/10/chartex" xmlns:cx3="http://schemas.microsoft.com/office/drawing/2016/5/9/chartex" xmlns:cx2="http://schemas.microsoft.com/office/drawing/2015/10/21/chartex" xmlns:cx1="http://schemas.microsoft.com/office/drawing/2015/9/8/chartex" xmlns:cx="http://schemas.microsoft.com/office/drawing/2014/chartex">
+          <mc:Fallback>
             <w:pict>
               <v:shapetype w14:anchorId="0B561F7F" id="_x0000_t202" coordsize="21600,21600" o:spt="202" path="m,l,21600r21600,l21600,xe">
                 <v:stroke joinstyle="miter"/>
@@ -362,15 +354,7 @@
                           <w:i/>
                           <w:szCs w:val="61"/>
                         </w:rPr>
-                        <w:t>novembro</w:t>
-                      </w:r>
-                      <w:r>
-                        <w:rPr>
-                          <w:rFonts w:ascii="Century Schoolbook" w:hAnsi="Century Schoolbook"/>
-                          <w:i/>
-                          <w:szCs w:val="61"/>
-                        </w:rPr>
-                        <w:t xml:space="preserve"> </w:t>
+                        <w:t xml:space="preserve">novembro </w:t>
                       </w:r>
                       <w:r>
                         <w:rPr>
@@ -655,7 +639,7 @@
               </wp:anchor>
             </w:drawing>
           </mc:Choice>
-          <mc:Fallback xmlns:w16se="http://schemas.microsoft.com/office/word/2015/wordml/symex" xmlns:w16cid="http://schemas.microsoft.com/office/word/2016/wordml/cid" xmlns:am3d="http://schemas.microsoft.com/office/drawing/2017/model3d" xmlns:aink="http://schemas.microsoft.com/office/drawing/2016/ink" xmlns:cx8="http://schemas.microsoft.com/office/drawing/2016/5/14/chartex" xmlns:cx7="http://schemas.microsoft.com/office/drawing/2016/5/13/chartex" xmlns:cx6="http://schemas.microsoft.com/office/drawing/2016/5/12/chartex" xmlns:cx5="http://schemas.microsoft.com/office/drawing/2016/5/11/chartex" xmlns:cx4="http://schemas.microsoft.com/office/drawing/2016/5/10/chartex" xmlns:cx3="http://schemas.microsoft.com/office/drawing/2016/5/9/chartex" xmlns:cx2="http://schemas.microsoft.com/office/drawing/2015/10/21/chartex" xmlns:cx1="http://schemas.microsoft.com/office/drawing/2015/9/8/chartex" xmlns:cx="http://schemas.microsoft.com/office/drawing/2014/chartex">
+          <mc:Fallback>
             <w:pict>
               <v:shape w14:anchorId="49C6097F" id="Caixa de texto 3" o:spid="_x0000_s1027" type="#_x0000_t202" style="position:absolute;margin-left:0;margin-top:1.75pt;width:440.7pt;height:67.5pt;z-index:251665408;visibility:visible;mso-wrap-style:square;mso-width-percent:0;mso-height-percent:0;mso-wrap-distance-left:9pt;mso-wrap-distance-top:0;mso-wrap-distance-right:9pt;mso-wrap-distance-bottom:0;mso-position-horizontal:left;mso-position-horizontal-relative:margin;mso-position-vertical:absolute;mso-position-vertical-relative:text;mso-width-percent:0;mso-height-percent:0;mso-width-relative:margin;mso-height-relative:margin;v-text-anchor:top" o:gfxdata="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" fillcolor="white [3201]" stroked="f" strokeweight=".5pt">
                 <v:textbox>
@@ -865,7 +849,7 @@
     </w:p>
     <w:tbl>
       <w:tblPr>
-        <w:tblStyle w:val="TableGrid"/>
+        <w:tblStyle w:val="TabelacomGrelha"/>
         <w:tblW w:w="0" w:type="auto"/>
         <w:tblBorders>
           <w:top w:val="none" w:sz="0" w:space="0" w:color="auto"/>
@@ -1663,7 +1647,7 @@
     </w:p>
     <w:p>
       <w:pPr>
-        <w:pStyle w:val="ListParagraph"/>
+        <w:pStyle w:val="PargrafodaLista"/>
         <w:numPr>
           <w:ilvl w:val="0"/>
           <w:numId w:val="8"/>
@@ -1703,7 +1687,7 @@
     </w:p>
     <w:p>
       <w:pPr>
-        <w:pStyle w:val="ListParagraph"/>
+        <w:pStyle w:val="PargrafodaLista"/>
         <w:numPr>
           <w:ilvl w:val="0"/>
           <w:numId w:val="8"/>
@@ -1740,21 +1724,12 @@
         </w:rPr>
         <w:t xml:space="preserve">Demonstração das </w:t>
       </w:r>
-      <w:proofErr w:type="spellStart"/>
-      <w:r>
-        <w:rPr>
-          <w:rFonts w:ascii="Century Schoolbook" w:hAnsi="Century Schoolbook" w:cs="Times New Roman"/>
-          <w:szCs w:val="24"/>
-        </w:rPr>
-        <w:t>APIs</w:t>
-      </w:r>
-      <w:proofErr w:type="spellEnd"/>
-      <w:r>
-        <w:rPr>
-          <w:rFonts w:ascii="Century Schoolbook" w:hAnsi="Century Schoolbook" w:cs="Times New Roman"/>
-          <w:szCs w:val="24"/>
-        </w:rPr>
-        <w:t>, principais estruturas de dados, principais funções e sua relação com a arquitetura</w:t>
+      <w:r>
+        <w:rPr>
+          <w:rFonts w:ascii="Century Schoolbook" w:hAnsi="Century Schoolbook" w:cs="Times New Roman"/>
+          <w:szCs w:val="24"/>
+        </w:rPr>
+        <w:t>APIs, principais estruturas de dados, principais funções e sua relação com a arquitetura</w:t>
       </w:r>
       <w:r>
         <w:rPr>
@@ -1766,7 +1741,7 @@
     </w:p>
     <w:p>
       <w:pPr>
-        <w:pStyle w:val="ListParagraph"/>
+        <w:pStyle w:val="PargrafodaLista"/>
         <w:numPr>
           <w:ilvl w:val="0"/>
           <w:numId w:val="8"/>
@@ -1834,7 +1809,7 @@
     </w:p>
     <w:p>
       <w:pPr>
-        <w:pStyle w:val="ListParagraph"/>
+        <w:pStyle w:val="PargrafodaLista"/>
         <w:numPr>
           <w:ilvl w:val="0"/>
           <w:numId w:val="8"/>
@@ -1916,7 +1891,7 @@
     </w:p>
     <w:p>
       <w:pPr>
-        <w:pStyle w:val="ListParagraph"/>
+        <w:pStyle w:val="PargrafodaLista"/>
         <w:numPr>
           <w:ilvl w:val="0"/>
           <w:numId w:val="8"/>
@@ -1998,7 +1973,7 @@
     </w:p>
     <w:p>
       <w:pPr>
-        <w:pStyle w:val="ListParagraph"/>
+        <w:pStyle w:val="PargrafodaLista"/>
         <w:numPr>
           <w:ilvl w:val="0"/>
           <w:numId w:val="8"/>
@@ -2052,7 +2027,7 @@
     </w:p>
     <w:p>
       <w:pPr>
-        <w:pStyle w:val="ListParagraph"/>
+        <w:pStyle w:val="PargrafodaLista"/>
         <w:numPr>
           <w:ilvl w:val="0"/>
           <w:numId w:val="8"/>
@@ -2106,7 +2081,7 @@
     </w:p>
     <w:p>
       <w:pPr>
-        <w:pStyle w:val="ListParagraph"/>
+        <w:pStyle w:val="PargrafodaLista"/>
         <w:numPr>
           <w:ilvl w:val="0"/>
           <w:numId w:val="8"/>
@@ -2413,8 +2388,6 @@
           <w:szCs w:val="24"/>
         </w:rPr>
       </w:pPr>
-      <w:bookmarkStart w:id="0" w:name="_GoBack"/>
-      <w:bookmarkEnd w:id="0"/>
     </w:p>
     <w:p>
       <w:pPr>
@@ -2481,15 +2454,611 @@
         <w:spacing w:line="276" w:lineRule="auto"/>
         <w:rPr>
           <w:rFonts w:ascii="Century Schoolbook" w:hAnsi="Century Schoolbook" w:cs="Times New Roman"/>
-          <w:szCs w:val="24"/>
-        </w:rPr>
-      </w:pPr>
-      <w:r>
-        <w:rPr>
-          <w:rFonts w:ascii="Century Schoolbook" w:hAnsi="Century Schoolbook" w:cs="Times New Roman"/>
-          <w:szCs w:val="24"/>
-        </w:rPr>
-        <w:t>Texto.</w:t>
+          <w:sz w:val="28"/>
+          <w:szCs w:val="24"/>
+        </w:rPr>
+      </w:pPr>
+    </w:p>
+    <w:p>
+      <w:pPr>
+        <w:spacing w:line="276" w:lineRule="auto"/>
+        <w:rPr>
+          <w:rFonts w:ascii="Century Schoolbook" w:hAnsi="Century Schoolbook" w:cs="Times New Roman"/>
+          <w:szCs w:val="24"/>
+        </w:rPr>
+      </w:pPr>
+      <w:r>
+        <w:rPr>
+          <w:rFonts w:ascii="Century Schoolbook" w:hAnsi="Century Schoolbook" w:cs="Times New Roman"/>
+          <w:noProof/>
+          <w:szCs w:val="24"/>
+        </w:rPr>
+        <w:drawing>
+          <wp:inline distT="0" distB="0" distL="0" distR="0" wp14:anchorId="250976E5" wp14:editId="54B9A1E7">
+            <wp:extent cx="5394325" cy="2197735"/>
+            <wp:effectExtent l="0" t="0" r="0" b="0"/>
+            <wp:docPr id="5" name="Imagem 5" descr="C:\Users\sofia\AppData\Local\Microsoft\Windows\INetCache\Content.Word\write.png"/>
+            <wp:cNvGraphicFramePr>
+              <a:graphicFrameLocks xmlns:a="http://schemas.openxmlformats.org/drawingml/2006/main" noChangeAspect="1"/>
+            </wp:cNvGraphicFramePr>
+            <a:graphic xmlns:a="http://schemas.openxmlformats.org/drawingml/2006/main">
+              <a:graphicData uri="http://schemas.openxmlformats.org/drawingml/2006/picture">
+                <pic:pic xmlns:pic="http://schemas.openxmlformats.org/drawingml/2006/picture">
+                  <pic:nvPicPr>
+                    <pic:cNvPr id="0" name="Picture 2" descr="C:\Users\sofia\AppData\Local\Microsoft\Windows\INetCache\Content.Word\write.png"/>
+                    <pic:cNvPicPr>
+                      <a:picLocks noChangeAspect="1" noChangeArrowheads="1"/>
+                    </pic:cNvPicPr>
+                  </pic:nvPicPr>
+                  <pic:blipFill>
+                    <a:blip r:embed="rId9">
+                      <a:extLst>
+                        <a:ext uri="{28A0092B-C50C-407E-A947-70E740481C1C}">
+                          <a14:useLocalDpi xmlns:a14="http://schemas.microsoft.com/office/drawing/2010/main" val="0"/>
+                        </a:ext>
+                      </a:extLst>
+                    </a:blip>
+                    <a:srcRect/>
+                    <a:stretch>
+                      <a:fillRect/>
+                    </a:stretch>
+                  </pic:blipFill>
+                  <pic:spPr bwMode="auto">
+                    <a:xfrm>
+                      <a:off x="0" y="0"/>
+                      <a:ext cx="5394325" cy="2197735"/>
+                    </a:xfrm>
+                    <a:prstGeom prst="rect">
+                      <a:avLst/>
+                    </a:prstGeom>
+                    <a:noFill/>
+                    <a:ln>
+                      <a:noFill/>
+                    </a:ln>
+                  </pic:spPr>
+                </pic:pic>
+              </a:graphicData>
+            </a:graphic>
+          </wp:inline>
+        </w:drawing>
+      </w:r>
+    </w:p>
+    <w:p>
+      <w:pPr>
+        <w:spacing w:line="276" w:lineRule="auto"/>
+        <w:jc w:val="center"/>
+        <w:rPr>
+          <w:rFonts w:ascii="Century Schoolbook" w:hAnsi="Century Schoolbook" w:cs="Times New Roman"/>
+          <w:szCs w:val="24"/>
+        </w:rPr>
+      </w:pPr>
+      <w:r>
+        <w:rPr>
+          <w:rFonts w:ascii="Century Schoolbook" w:hAnsi="Century Schoolbook" w:cs="Times New Roman"/>
+          <w:b/>
+          <w:szCs w:val="24"/>
+        </w:rPr>
+        <w:t>Figura 1</w:t>
+      </w:r>
+      <w:r>
+        <w:rPr>
+          <w:rFonts w:ascii="Century Schoolbook" w:hAnsi="Century Schoolbook" w:cs="Times New Roman"/>
+          <w:szCs w:val="24"/>
+        </w:rPr>
+        <w:t xml:space="preserve">: Funções presentes no ficheiro </w:t>
+      </w:r>
+      <w:r>
+        <w:rPr>
+          <w:rFonts w:ascii="Century Schoolbook" w:hAnsi="Century Schoolbook" w:cs="Times New Roman"/>
+          <w:i/>
+          <w:szCs w:val="24"/>
+        </w:rPr>
+        <w:t>writenoncanonical.h</w:t>
+      </w:r>
+    </w:p>
+    <w:p>
+      <w:pPr>
+        <w:spacing w:line="276" w:lineRule="auto"/>
+        <w:rPr>
+          <w:rFonts w:ascii="Century Schoolbook" w:hAnsi="Century Schoolbook" w:cs="Times New Roman"/>
+          <w:szCs w:val="24"/>
+        </w:rPr>
+      </w:pPr>
+    </w:p>
+    <w:p>
+      <w:pPr>
+        <w:spacing w:line="276" w:lineRule="auto"/>
+        <w:rPr>
+          <w:rFonts w:ascii="Century Schoolbook" w:hAnsi="Century Schoolbook" w:cs="Times New Roman"/>
+          <w:szCs w:val="24"/>
+        </w:rPr>
+      </w:pPr>
+      <w:r>
+        <w:rPr>
+          <w:rFonts w:ascii="Century Schoolbook" w:hAnsi="Century Schoolbook" w:cs="Times New Roman"/>
+          <w:szCs w:val="24"/>
+        </w:rPr>
+        <w:tab/>
+        <w:t>No que diz respeito à camada de ligação de dados temos as seguintes funções:</w:t>
+      </w:r>
+    </w:p>
+    <w:p>
+      <w:pPr>
+        <w:pStyle w:val="PargrafodaLista"/>
+        <w:numPr>
+          <w:ilvl w:val="0"/>
+          <w:numId w:val="8"/>
+        </w:numPr>
+        <w:spacing w:line="276" w:lineRule="auto"/>
+        <w:rPr>
+          <w:rFonts w:ascii="Century Schoolbook" w:hAnsi="Century Schoolbook" w:cs="Times New Roman"/>
+          <w:szCs w:val="24"/>
+        </w:rPr>
+      </w:pPr>
+      <w:r>
+        <w:rPr>
+          <w:rFonts w:ascii="Century Schoolbook" w:hAnsi="Century Schoolbook" w:cs="Times New Roman"/>
+          <w:b/>
+          <w:szCs w:val="24"/>
+        </w:rPr>
+        <w:t>LLOPEN</w:t>
+      </w:r>
+      <w:r>
+        <w:rPr>
+          <w:rFonts w:ascii="Century Schoolbook" w:hAnsi="Century Schoolbook" w:cs="Times New Roman"/>
+          <w:szCs w:val="24"/>
+        </w:rPr>
+        <w:t xml:space="preserve"> – envia trama SET para o recetor, de forma a avisar que o envio de dados vai começar.</w:t>
+      </w:r>
+    </w:p>
+    <w:p>
+      <w:pPr>
+        <w:pStyle w:val="PargrafodaLista"/>
+        <w:numPr>
+          <w:ilvl w:val="0"/>
+          <w:numId w:val="8"/>
+        </w:numPr>
+        <w:spacing w:line="276" w:lineRule="auto"/>
+        <w:rPr>
+          <w:rFonts w:ascii="Century Schoolbook" w:hAnsi="Century Schoolbook" w:cs="Times New Roman"/>
+          <w:szCs w:val="24"/>
+        </w:rPr>
+      </w:pPr>
+      <w:r>
+        <w:rPr>
+          <w:rFonts w:ascii="Century Schoolbook" w:hAnsi="Century Schoolbook" w:cs="Times New Roman"/>
+          <w:b/>
+          <w:szCs w:val="24"/>
+        </w:rPr>
+        <w:t>LLWRITE</w:t>
+      </w:r>
+      <w:r>
+        <w:rPr>
+          <w:rFonts w:ascii="Century Schoolbook" w:hAnsi="Century Schoolbook" w:cs="Times New Roman"/>
+          <w:szCs w:val="24"/>
+        </w:rPr>
+        <w:t xml:space="preserve"> – realiza </w:t>
+      </w:r>
+      <w:r>
+        <w:rPr>
+          <w:rFonts w:ascii="Century Schoolbook" w:hAnsi="Century Schoolbook" w:cs="Times New Roman"/>
+          <w:i/>
+          <w:szCs w:val="24"/>
+        </w:rPr>
+        <w:t>stuffing</w:t>
+      </w:r>
+      <w:r>
+        <w:rPr>
+          <w:rFonts w:ascii="Century Schoolbook" w:hAnsi="Century Schoolbook" w:cs="Times New Roman"/>
+          <w:szCs w:val="24"/>
+        </w:rPr>
+        <w:t xml:space="preserve"> de uma mensagem e envia-a para o recetor.</w:t>
+      </w:r>
+    </w:p>
+    <w:p>
+      <w:pPr>
+        <w:pStyle w:val="PargrafodaLista"/>
+        <w:numPr>
+          <w:ilvl w:val="0"/>
+          <w:numId w:val="8"/>
+        </w:numPr>
+        <w:spacing w:line="276" w:lineRule="auto"/>
+        <w:rPr>
+          <w:rFonts w:ascii="Century Schoolbook" w:hAnsi="Century Schoolbook" w:cs="Times New Roman"/>
+          <w:szCs w:val="24"/>
+        </w:rPr>
+      </w:pPr>
+      <w:r>
+        <w:rPr>
+          <w:rFonts w:ascii="Century Schoolbook" w:hAnsi="Century Schoolbook" w:cs="Times New Roman"/>
+          <w:b/>
+          <w:szCs w:val="24"/>
+        </w:rPr>
+        <w:t xml:space="preserve">LLCLOSE </w:t>
+      </w:r>
+      <w:r>
+        <w:rPr>
+          <w:rFonts w:ascii="Century Schoolbook" w:hAnsi="Century Schoolbook" w:cs="Times New Roman"/>
+          <w:szCs w:val="24"/>
+        </w:rPr>
+        <w:t xml:space="preserve">– </w:t>
+      </w:r>
+      <w:r>
+        <w:rPr>
+          <w:rFonts w:ascii="Century Schoolbook" w:hAnsi="Century Schoolbook" w:cs="Times New Roman"/>
+          <w:szCs w:val="24"/>
+          <w:highlight w:val="yellow"/>
+        </w:rPr>
+        <w:t>mecanismo de terminação.</w:t>
+      </w:r>
+    </w:p>
+    <w:p>
+      <w:pPr>
+        <w:pStyle w:val="PargrafodaLista"/>
+        <w:numPr>
+          <w:ilvl w:val="0"/>
+          <w:numId w:val="8"/>
+        </w:numPr>
+        <w:spacing w:line="276" w:lineRule="auto"/>
+        <w:rPr>
+          <w:rFonts w:ascii="Century Schoolbook" w:hAnsi="Century Schoolbook" w:cs="Times New Roman"/>
+          <w:szCs w:val="24"/>
+        </w:rPr>
+      </w:pPr>
+      <w:r>
+        <w:rPr>
+          <w:rFonts w:ascii="Century Schoolbook" w:hAnsi="Century Schoolbook" w:cs="Times New Roman"/>
+          <w:b/>
+          <w:szCs w:val="24"/>
+        </w:rPr>
+        <w:t>calculoBCC2</w:t>
+      </w:r>
+      <w:r>
+        <w:rPr>
+          <w:rFonts w:ascii="Century Schoolbook" w:hAnsi="Century Schoolbook" w:cs="Times New Roman"/>
+          <w:szCs w:val="24"/>
+        </w:rPr>
+        <w:t xml:space="preserve"> – calcula o valor do BCC2 de uma mensagem.</w:t>
+      </w:r>
+    </w:p>
+    <w:p>
+      <w:pPr>
+        <w:pStyle w:val="PargrafodaLista"/>
+        <w:numPr>
+          <w:ilvl w:val="0"/>
+          <w:numId w:val="8"/>
+        </w:numPr>
+        <w:spacing w:line="276" w:lineRule="auto"/>
+        <w:rPr>
+          <w:rFonts w:ascii="Century Schoolbook" w:hAnsi="Century Schoolbook" w:cs="Times New Roman"/>
+          <w:szCs w:val="24"/>
+        </w:rPr>
+      </w:pPr>
+      <w:r>
+        <w:rPr>
+          <w:rFonts w:ascii="Century Schoolbook" w:hAnsi="Century Schoolbook" w:cs="Times New Roman"/>
+          <w:b/>
+          <w:szCs w:val="24"/>
+        </w:rPr>
+        <w:t>stuffingBCC2</w:t>
+      </w:r>
+      <w:r>
+        <w:rPr>
+          <w:rFonts w:ascii="Century Schoolbook" w:hAnsi="Century Schoolbook" w:cs="Times New Roman"/>
+          <w:szCs w:val="24"/>
+        </w:rPr>
+        <w:t xml:space="preserve"> – realiza o </w:t>
+      </w:r>
+      <w:r>
+        <w:rPr>
+          <w:rFonts w:ascii="Century Schoolbook" w:hAnsi="Century Schoolbook" w:cs="Times New Roman"/>
+          <w:i/>
+          <w:szCs w:val="24"/>
+        </w:rPr>
+        <w:t>stuffing</w:t>
+      </w:r>
+      <w:r>
+        <w:rPr>
+          <w:rFonts w:ascii="Century Schoolbook" w:hAnsi="Century Schoolbook" w:cs="Times New Roman"/>
+          <w:szCs w:val="24"/>
+        </w:rPr>
+        <w:t xml:space="preserve"> do BCC2.</w:t>
+      </w:r>
+    </w:p>
+    <w:p>
+      <w:pPr>
+        <w:pStyle w:val="PargrafodaLista"/>
+        <w:numPr>
+          <w:ilvl w:val="0"/>
+          <w:numId w:val="8"/>
+        </w:numPr>
+        <w:spacing w:line="276" w:lineRule="auto"/>
+        <w:rPr>
+          <w:rFonts w:ascii="Century Schoolbook" w:hAnsi="Century Schoolbook" w:cs="Times New Roman"/>
+          <w:szCs w:val="24"/>
+        </w:rPr>
+      </w:pPr>
+      <w:r>
+        <w:rPr>
+          <w:rFonts w:ascii="Century Schoolbook" w:hAnsi="Century Schoolbook" w:cs="Times New Roman"/>
+          <w:b/>
+          <w:szCs w:val="24"/>
+        </w:rPr>
+        <w:t>readControlMessage</w:t>
+      </w:r>
+      <w:r>
+        <w:rPr>
+          <w:rFonts w:ascii="Century Schoolbook" w:hAnsi="Century Schoolbook" w:cs="Times New Roman"/>
+          <w:szCs w:val="24"/>
+        </w:rPr>
+        <w:t xml:space="preserve"> – lê tramas de controlo.</w:t>
+      </w:r>
+    </w:p>
+    <w:p>
+      <w:pPr>
+        <w:pStyle w:val="PargrafodaLista"/>
+        <w:numPr>
+          <w:ilvl w:val="0"/>
+          <w:numId w:val="8"/>
+        </w:numPr>
+        <w:spacing w:line="276" w:lineRule="auto"/>
+        <w:rPr>
+          <w:rFonts w:ascii="Century Schoolbook" w:hAnsi="Century Schoolbook" w:cs="Times New Roman"/>
+          <w:szCs w:val="24"/>
+        </w:rPr>
+      </w:pPr>
+      <w:r>
+        <w:rPr>
+          <w:rFonts w:ascii="Century Schoolbook" w:hAnsi="Century Schoolbook" w:cs="Times New Roman"/>
+          <w:b/>
+          <w:szCs w:val="24"/>
+        </w:rPr>
+        <w:t>stateMachineUA</w:t>
+      </w:r>
+      <w:r>
+        <w:rPr>
+          <w:rFonts w:ascii="Century Schoolbook" w:hAnsi="Century Schoolbook" w:cs="Times New Roman"/>
+          <w:szCs w:val="24"/>
+        </w:rPr>
+        <w:t xml:space="preserve"> – verifica se UA foi recebido, </w:t>
+      </w:r>
+      <w:r>
+        <w:rPr>
+          <w:rFonts w:ascii="Century Schoolbook" w:hAnsi="Century Schoolbook" w:cs="Times New Roman"/>
+          <w:szCs w:val="24"/>
+          <w:highlight w:val="yellow"/>
+        </w:rPr>
+        <w:t>com alarme</w:t>
+      </w:r>
+      <w:r>
+        <w:rPr>
+          <w:rFonts w:ascii="Century Schoolbook" w:hAnsi="Century Schoolbook" w:cs="Times New Roman"/>
+          <w:szCs w:val="24"/>
+        </w:rPr>
+        <w:t>.</w:t>
+      </w:r>
+    </w:p>
+    <w:p>
+      <w:pPr>
+        <w:pStyle w:val="PargrafodaLista"/>
+        <w:numPr>
+          <w:ilvl w:val="0"/>
+          <w:numId w:val="8"/>
+        </w:numPr>
+        <w:spacing w:line="276" w:lineRule="auto"/>
+        <w:rPr>
+          <w:rFonts w:ascii="Century Schoolbook" w:hAnsi="Century Schoolbook" w:cs="Times New Roman"/>
+          <w:szCs w:val="24"/>
+        </w:rPr>
+      </w:pPr>
+      <w:r>
+        <w:rPr>
+          <w:rFonts w:ascii="Century Schoolbook" w:hAnsi="Century Schoolbook" w:cs="Times New Roman"/>
+          <w:b/>
+          <w:szCs w:val="24"/>
+        </w:rPr>
+        <w:t>messUpBCC1</w:t>
+      </w:r>
+      <w:r>
+        <w:rPr>
+          <w:rFonts w:ascii="Century Schoolbook" w:hAnsi="Century Schoolbook" w:cs="Times New Roman"/>
+          <w:szCs w:val="24"/>
+        </w:rPr>
+        <w:t xml:space="preserve"> – geração aleatória de erros no BCC1.</w:t>
+      </w:r>
+    </w:p>
+    <w:p>
+      <w:pPr>
+        <w:spacing w:line="276" w:lineRule="auto"/>
+        <w:rPr>
+          <w:rFonts w:ascii="Century Schoolbook" w:hAnsi="Century Schoolbook" w:cs="Times New Roman"/>
+          <w:szCs w:val="24"/>
+        </w:rPr>
+      </w:pPr>
+    </w:p>
+    <w:p>
+      <w:pPr>
+        <w:spacing w:line="276" w:lineRule="auto"/>
+        <w:ind w:left="708"/>
+        <w:rPr>
+          <w:rFonts w:ascii="Century Schoolbook" w:hAnsi="Century Schoolbook" w:cs="Times New Roman"/>
+          <w:szCs w:val="24"/>
+        </w:rPr>
+      </w:pPr>
+      <w:r>
+        <w:rPr>
+          <w:rFonts w:ascii="Century Schoolbook" w:hAnsi="Century Schoolbook" w:cs="Times New Roman"/>
+          <w:szCs w:val="24"/>
+        </w:rPr>
+        <w:t>Analisando agora a camada de aplicação, temos as seguintes funções:</w:t>
+      </w:r>
+    </w:p>
+    <w:p>
+      <w:pPr>
+        <w:pStyle w:val="PargrafodaLista"/>
+        <w:numPr>
+          <w:ilvl w:val="0"/>
+          <w:numId w:val="10"/>
+        </w:numPr>
+        <w:spacing w:line="276" w:lineRule="auto"/>
+        <w:rPr>
+          <w:rFonts w:ascii="Century Schoolbook" w:hAnsi="Century Schoolbook" w:cs="Times New Roman"/>
+          <w:szCs w:val="24"/>
+        </w:rPr>
+      </w:pPr>
+      <w:r>
+        <w:rPr>
+          <w:rFonts w:ascii="Century Schoolbook" w:hAnsi="Century Schoolbook" w:cs="Times New Roman"/>
+          <w:b/>
+          <w:szCs w:val="24"/>
+        </w:rPr>
+        <w:t>sendControlMessage</w:t>
+      </w:r>
+      <w:r>
+        <w:rPr>
+          <w:rFonts w:ascii="Century Schoolbook" w:hAnsi="Century Schoolbook" w:cs="Times New Roman"/>
+          <w:szCs w:val="24"/>
+        </w:rPr>
+        <w:t xml:space="preserve"> – envia uma trama de controlo, </w:t>
+      </w:r>
+      <w:r>
+        <w:rPr>
+          <w:rFonts w:ascii="Century Schoolbook" w:hAnsi="Century Schoolbook" w:cs="Times New Roman"/>
+          <w:szCs w:val="24"/>
+          <w:highlight w:val="yellow"/>
+        </w:rPr>
+        <w:t>sendo o C recebido a diferença</w:t>
+      </w:r>
+      <w:r>
+        <w:rPr>
+          <w:rFonts w:ascii="Century Schoolbook" w:hAnsi="Century Schoolbook" w:cs="Times New Roman"/>
+          <w:szCs w:val="24"/>
+        </w:rPr>
+        <w:t>.</w:t>
+      </w:r>
+    </w:p>
+    <w:p>
+      <w:pPr>
+        <w:pStyle w:val="PargrafodaLista"/>
+        <w:numPr>
+          <w:ilvl w:val="0"/>
+          <w:numId w:val="10"/>
+        </w:numPr>
+        <w:spacing w:line="276" w:lineRule="auto"/>
+        <w:rPr>
+          <w:rFonts w:ascii="Century Schoolbook" w:hAnsi="Century Schoolbook" w:cs="Times New Roman"/>
+          <w:szCs w:val="24"/>
+        </w:rPr>
+      </w:pPr>
+      <w:r>
+        <w:rPr>
+          <w:rFonts w:ascii="Century Schoolbook" w:hAnsi="Century Schoolbook" w:cs="Times New Roman"/>
+          <w:b/>
+          <w:szCs w:val="24"/>
+        </w:rPr>
+        <w:t>controlPackageI</w:t>
+      </w:r>
+      <w:r>
+        <w:rPr>
+          <w:rFonts w:ascii="Century Schoolbook" w:hAnsi="Century Schoolbook" w:cs="Times New Roman"/>
+          <w:szCs w:val="24"/>
+        </w:rPr>
+        <w:t xml:space="preserve"> – envia os pacotes de controlo </w:t>
+      </w:r>
+      <w:r>
+        <w:rPr>
+          <w:rFonts w:ascii="Century Schoolbook" w:hAnsi="Century Schoolbook" w:cs="Times New Roman"/>
+          <w:szCs w:val="24"/>
+          <w:highlight w:val="yellow"/>
+        </w:rPr>
+        <w:t>I START e END.</w:t>
+      </w:r>
+    </w:p>
+    <w:p>
+      <w:pPr>
+        <w:pStyle w:val="PargrafodaLista"/>
+        <w:numPr>
+          <w:ilvl w:val="0"/>
+          <w:numId w:val="10"/>
+        </w:numPr>
+        <w:spacing w:line="276" w:lineRule="auto"/>
+        <w:rPr>
+          <w:rFonts w:ascii="Century Schoolbook" w:hAnsi="Century Schoolbook" w:cs="Times New Roman"/>
+          <w:szCs w:val="24"/>
+        </w:rPr>
+      </w:pPr>
+      <w:r>
+        <w:rPr>
+          <w:rFonts w:ascii="Century Schoolbook" w:hAnsi="Century Schoolbook" w:cs="Times New Roman"/>
+          <w:b/>
+          <w:szCs w:val="24"/>
+        </w:rPr>
+        <w:t>openReadFile</w:t>
+      </w:r>
+      <w:r>
+        <w:rPr>
+          <w:rFonts w:ascii="Century Schoolbook" w:hAnsi="Century Schoolbook" w:cs="Times New Roman"/>
+          <w:szCs w:val="24"/>
+        </w:rPr>
+        <w:t xml:space="preserve"> – abre um ficheiro e lê o seu conteúdo.</w:t>
+      </w:r>
+    </w:p>
+    <w:p>
+      <w:pPr>
+        <w:pStyle w:val="PargrafodaLista"/>
+        <w:numPr>
+          <w:ilvl w:val="0"/>
+          <w:numId w:val="10"/>
+        </w:numPr>
+        <w:spacing w:line="276" w:lineRule="auto"/>
+        <w:rPr>
+          <w:rFonts w:ascii="Century Schoolbook" w:hAnsi="Century Schoolbook" w:cs="Times New Roman"/>
+          <w:szCs w:val="24"/>
+        </w:rPr>
+      </w:pPr>
+      <w:r>
+        <w:rPr>
+          <w:rFonts w:ascii="Century Schoolbook" w:hAnsi="Century Schoolbook" w:cs="Times New Roman"/>
+          <w:b/>
+          <w:szCs w:val="24"/>
+        </w:rPr>
+        <w:t>headerAL</w:t>
+      </w:r>
+      <w:r>
+        <w:rPr>
+          <w:rFonts w:ascii="Century Schoolbook" w:hAnsi="Century Schoolbook" w:cs="Times New Roman"/>
+          <w:szCs w:val="24"/>
+        </w:rPr>
+        <w:t xml:space="preserve"> – acrescenta o cabeçalho às tramas I.</w:t>
+      </w:r>
+    </w:p>
+    <w:p>
+      <w:pPr>
+        <w:pStyle w:val="PargrafodaLista"/>
+        <w:numPr>
+          <w:ilvl w:val="0"/>
+          <w:numId w:val="10"/>
+        </w:numPr>
+        <w:spacing w:line="276" w:lineRule="auto"/>
+        <w:rPr>
+          <w:rFonts w:ascii="Century Schoolbook" w:hAnsi="Century Schoolbook" w:cs="Times New Roman"/>
+          <w:szCs w:val="24"/>
+        </w:rPr>
+      </w:pPr>
+      <w:r>
+        <w:rPr>
+          <w:rFonts w:ascii="Century Schoolbook" w:hAnsi="Century Schoolbook" w:cs="Times New Roman"/>
+          <w:b/>
+          <w:szCs w:val="24"/>
+        </w:rPr>
+        <w:t>splitMessage</w:t>
+      </w:r>
+      <w:r>
+        <w:rPr>
+          <w:rFonts w:ascii="Century Schoolbook" w:hAnsi="Century Schoolbook" w:cs="Times New Roman"/>
+          <w:szCs w:val="24"/>
+        </w:rPr>
+        <w:t xml:space="preserve"> – divide uma mensagem proveniente do ficheiro em packets.</w:t>
       </w:r>
     </w:p>
     <w:p>
@@ -2501,6 +3070,907 @@
           <w:szCs w:val="24"/>
         </w:rPr>
       </w:pPr>
+      <w:r>
+        <w:rPr>
+          <w:rFonts w:ascii="Century Schoolbook" w:hAnsi="Century Schoolbook" w:cs="Times New Roman"/>
+          <w:sz w:val="24"/>
+          <w:szCs w:val="24"/>
+        </w:rPr>
+        <w:br w:type="page"/>
+      </w:r>
+    </w:p>
+    <w:p>
+      <w:pPr>
+        <w:rPr>
+          <w:rFonts w:ascii="Century Schoolbook" w:hAnsi="Century Schoolbook" w:cs="Times New Roman"/>
+          <w:sz w:val="24"/>
+          <w:szCs w:val="24"/>
+        </w:rPr>
+      </w:pPr>
+      <w:r>
+        <w:rPr>
+          <w:rFonts w:ascii="Century Schoolbook" w:hAnsi="Century Schoolbook" w:cs="Times New Roman"/>
+          <w:noProof/>
+          <w:sz w:val="24"/>
+          <w:szCs w:val="24"/>
+        </w:rPr>
+        <w:lastRenderedPageBreak/>
+        <w:drawing>
+          <wp:inline distT="0" distB="0" distL="0" distR="0" wp14:anchorId="12622245" wp14:editId="36E29ABF">
+            <wp:extent cx="5402580" cy="2558415"/>
+            <wp:effectExtent l="0" t="0" r="7620" b="0"/>
+            <wp:docPr id="7" name="Imagem 7" descr="C:\Users\sofia\AppData\Local\Microsoft\Windows\INetCache\Content.Word\read.png"/>
+            <wp:cNvGraphicFramePr>
+              <a:graphicFrameLocks xmlns:a="http://schemas.openxmlformats.org/drawingml/2006/main" noChangeAspect="1"/>
+            </wp:cNvGraphicFramePr>
+            <a:graphic xmlns:a="http://schemas.openxmlformats.org/drawingml/2006/main">
+              <a:graphicData uri="http://schemas.openxmlformats.org/drawingml/2006/picture">
+                <pic:pic xmlns:pic="http://schemas.openxmlformats.org/drawingml/2006/picture">
+                  <pic:nvPicPr>
+                    <pic:cNvPr id="0" name="Picture 4" descr="C:\Users\sofia\AppData\Local\Microsoft\Windows\INetCache\Content.Word\read.png"/>
+                    <pic:cNvPicPr>
+                      <a:picLocks noChangeAspect="1" noChangeArrowheads="1"/>
+                    </pic:cNvPicPr>
+                  </pic:nvPicPr>
+                  <pic:blipFill>
+                    <a:blip r:embed="rId10">
+                      <a:extLst>
+                        <a:ext uri="{28A0092B-C50C-407E-A947-70E740481C1C}">
+                          <a14:useLocalDpi xmlns:a14="http://schemas.microsoft.com/office/drawing/2010/main" val="0"/>
+                        </a:ext>
+                      </a:extLst>
+                    </a:blip>
+                    <a:srcRect/>
+                    <a:stretch>
+                      <a:fillRect/>
+                    </a:stretch>
+                  </pic:blipFill>
+                  <pic:spPr bwMode="auto">
+                    <a:xfrm>
+                      <a:off x="0" y="0"/>
+                      <a:ext cx="5402580" cy="2558415"/>
+                    </a:xfrm>
+                    <a:prstGeom prst="rect">
+                      <a:avLst/>
+                    </a:prstGeom>
+                    <a:noFill/>
+                    <a:ln>
+                      <a:noFill/>
+                    </a:ln>
+                  </pic:spPr>
+                </pic:pic>
+              </a:graphicData>
+            </a:graphic>
+          </wp:inline>
+        </w:drawing>
+      </w:r>
+    </w:p>
+    <w:p>
+      <w:pPr>
+        <w:spacing w:line="276" w:lineRule="auto"/>
+        <w:jc w:val="center"/>
+        <w:rPr>
+          <w:rFonts w:ascii="Century Schoolbook" w:hAnsi="Century Schoolbook" w:cs="Times New Roman"/>
+          <w:i/>
+          <w:szCs w:val="24"/>
+        </w:rPr>
+      </w:pPr>
+      <w:r>
+        <w:rPr>
+          <w:rFonts w:ascii="Century Schoolbook" w:hAnsi="Century Schoolbook" w:cs="Times New Roman"/>
+          <w:b/>
+          <w:szCs w:val="24"/>
+        </w:rPr>
+        <w:t>Figura 2</w:t>
+      </w:r>
+      <w:r>
+        <w:rPr>
+          <w:rFonts w:ascii="Century Schoolbook" w:hAnsi="Century Schoolbook" w:cs="Times New Roman"/>
+          <w:szCs w:val="24"/>
+        </w:rPr>
+        <w:t xml:space="preserve">: Funções presentes no ficheiro </w:t>
+      </w:r>
+      <w:r>
+        <w:rPr>
+          <w:rFonts w:ascii="Century Schoolbook" w:hAnsi="Century Schoolbook" w:cs="Times New Roman"/>
+          <w:i/>
+          <w:szCs w:val="24"/>
+        </w:rPr>
+        <w:t>nc</w:t>
+      </w:r>
+      <w:r>
+        <w:rPr>
+          <w:rFonts w:ascii="Century Schoolbook" w:hAnsi="Century Schoolbook" w:cs="Times New Roman"/>
+          <w:i/>
+          <w:szCs w:val="24"/>
+        </w:rPr>
+        <w:t>.h</w:t>
+      </w:r>
+    </w:p>
+    <w:p>
+      <w:pPr>
+        <w:spacing w:line="276" w:lineRule="auto"/>
+        <w:rPr>
+          <w:rFonts w:ascii="Century Schoolbook" w:hAnsi="Century Schoolbook" w:cs="Times New Roman"/>
+          <w:szCs w:val="24"/>
+        </w:rPr>
+      </w:pPr>
+    </w:p>
+    <w:p>
+      <w:pPr>
+        <w:spacing w:line="276" w:lineRule="auto"/>
+        <w:ind w:firstLine="708"/>
+        <w:rPr>
+          <w:rFonts w:ascii="Century Schoolbook" w:hAnsi="Century Schoolbook" w:cs="Times New Roman"/>
+          <w:szCs w:val="24"/>
+        </w:rPr>
+      </w:pPr>
+      <w:r>
+        <w:rPr>
+          <w:rFonts w:ascii="Century Schoolbook" w:hAnsi="Century Schoolbook" w:cs="Times New Roman"/>
+          <w:szCs w:val="24"/>
+        </w:rPr>
+        <w:t>No que diz respeito à camada de ligação de dados temos as seguintes funções:</w:t>
+      </w:r>
+    </w:p>
+    <w:p>
+      <w:pPr>
+        <w:pStyle w:val="PargrafodaLista"/>
+        <w:numPr>
+          <w:ilvl w:val="0"/>
+          <w:numId w:val="8"/>
+        </w:numPr>
+        <w:spacing w:line="276" w:lineRule="auto"/>
+        <w:rPr>
+          <w:rFonts w:ascii="Century Schoolbook" w:hAnsi="Century Schoolbook" w:cs="Times New Roman"/>
+          <w:szCs w:val="24"/>
+        </w:rPr>
+      </w:pPr>
+      <w:r>
+        <w:rPr>
+          <w:rFonts w:ascii="Century Schoolbook" w:hAnsi="Century Schoolbook" w:cs="Times New Roman"/>
+          <w:b/>
+          <w:szCs w:val="24"/>
+        </w:rPr>
+        <w:t>LLOPEN</w:t>
+      </w:r>
+      <w:r>
+        <w:rPr>
+          <w:rFonts w:ascii="Century Schoolbook" w:hAnsi="Century Schoolbook" w:cs="Times New Roman"/>
+          <w:szCs w:val="24"/>
+        </w:rPr>
+        <w:t xml:space="preserve"> – </w:t>
+      </w:r>
+      <w:r>
+        <w:rPr>
+          <w:rFonts w:ascii="Century Schoolbook" w:hAnsi="Century Schoolbook" w:cs="Times New Roman"/>
+          <w:szCs w:val="24"/>
+        </w:rPr>
+        <w:t>lê trama de controlo SET e envia a trama UA.</w:t>
+      </w:r>
+    </w:p>
+    <w:p>
+      <w:pPr>
+        <w:pStyle w:val="PargrafodaLista"/>
+        <w:numPr>
+          <w:ilvl w:val="0"/>
+          <w:numId w:val="8"/>
+        </w:numPr>
+        <w:spacing w:line="276" w:lineRule="auto"/>
+        <w:rPr>
+          <w:rFonts w:ascii="Century Schoolbook" w:hAnsi="Century Schoolbook" w:cs="Times New Roman"/>
+          <w:szCs w:val="24"/>
+        </w:rPr>
+      </w:pPr>
+      <w:r>
+        <w:rPr>
+          <w:rFonts w:ascii="Century Schoolbook" w:hAnsi="Century Schoolbook" w:cs="Times New Roman"/>
+          <w:b/>
+          <w:szCs w:val="24"/>
+        </w:rPr>
+        <w:t>LLREAD</w:t>
+      </w:r>
+      <w:r>
+        <w:rPr>
+          <w:rFonts w:ascii="Century Schoolbook" w:hAnsi="Century Schoolbook" w:cs="Times New Roman"/>
+          <w:szCs w:val="24"/>
+        </w:rPr>
+        <w:t xml:space="preserve"> – </w:t>
+      </w:r>
+      <w:r>
+        <w:rPr>
+          <w:rFonts w:ascii="Century Schoolbook" w:hAnsi="Century Schoolbook" w:cs="Times New Roman"/>
+          <w:szCs w:val="24"/>
+        </w:rPr>
+        <w:t>lê uma mensagem e faz destuffing.</w:t>
+      </w:r>
+    </w:p>
+    <w:p>
+      <w:pPr>
+        <w:pStyle w:val="PargrafodaLista"/>
+        <w:numPr>
+          <w:ilvl w:val="0"/>
+          <w:numId w:val="8"/>
+        </w:numPr>
+        <w:spacing w:line="276" w:lineRule="auto"/>
+        <w:rPr>
+          <w:rFonts w:ascii="Century Schoolbook" w:hAnsi="Century Schoolbook" w:cs="Times New Roman"/>
+          <w:szCs w:val="24"/>
+        </w:rPr>
+      </w:pPr>
+      <w:r>
+        <w:rPr>
+          <w:rFonts w:ascii="Century Schoolbook" w:hAnsi="Century Schoolbook" w:cs="Times New Roman"/>
+          <w:b/>
+          <w:szCs w:val="24"/>
+        </w:rPr>
+        <w:t xml:space="preserve">LLCLOSE </w:t>
+      </w:r>
+      <w:r>
+        <w:rPr>
+          <w:rFonts w:ascii="Century Schoolbook" w:hAnsi="Century Schoolbook" w:cs="Times New Roman"/>
+          <w:szCs w:val="24"/>
+        </w:rPr>
+        <w:t xml:space="preserve">– </w:t>
+      </w:r>
+      <w:r>
+        <w:rPr>
+          <w:rFonts w:ascii="Century Schoolbook" w:hAnsi="Century Schoolbook" w:cs="Times New Roman"/>
+          <w:szCs w:val="24"/>
+          <w:highlight w:val="yellow"/>
+        </w:rPr>
+        <w:t>mecanismo de terminação.</w:t>
+      </w:r>
+    </w:p>
+    <w:p>
+      <w:pPr>
+        <w:pStyle w:val="PargrafodaLista"/>
+        <w:numPr>
+          <w:ilvl w:val="0"/>
+          <w:numId w:val="8"/>
+        </w:numPr>
+        <w:spacing w:line="276" w:lineRule="auto"/>
+        <w:rPr>
+          <w:rFonts w:ascii="Century Schoolbook" w:hAnsi="Century Schoolbook" w:cs="Times New Roman"/>
+          <w:szCs w:val="24"/>
+        </w:rPr>
+      </w:pPr>
+      <w:r>
+        <w:rPr>
+          <w:rFonts w:ascii="Century Schoolbook" w:hAnsi="Century Schoolbook" w:cs="Times New Roman"/>
+          <w:b/>
+          <w:szCs w:val="24"/>
+        </w:rPr>
+        <w:t>checkBBC2</w:t>
+      </w:r>
+      <w:r>
+        <w:rPr>
+          <w:rFonts w:ascii="Century Schoolbook" w:hAnsi="Century Schoolbook" w:cs="Times New Roman"/>
+          <w:szCs w:val="24"/>
+        </w:rPr>
+        <w:t xml:space="preserve"> – </w:t>
+      </w:r>
+      <w:r>
+        <w:rPr>
+          <w:rFonts w:ascii="Century Schoolbook" w:hAnsi="Century Schoolbook" w:cs="Times New Roman"/>
+          <w:szCs w:val="24"/>
+        </w:rPr>
+        <w:t>verifica se o BCC2</w:t>
+      </w:r>
+      <w:r>
+        <w:rPr>
+          <w:rFonts w:ascii="Century Schoolbook" w:hAnsi="Century Schoolbook" w:cs="Times New Roman"/>
+          <w:szCs w:val="24"/>
+        </w:rPr>
+        <w:t xml:space="preserve"> recebido na mensagem está correto.</w:t>
+      </w:r>
+    </w:p>
+    <w:p>
+      <w:pPr>
+        <w:spacing w:line="276" w:lineRule="auto"/>
+        <w:rPr>
+          <w:rFonts w:ascii="Century Schoolbook" w:hAnsi="Century Schoolbook" w:cs="Times New Roman"/>
+          <w:szCs w:val="24"/>
+        </w:rPr>
+      </w:pPr>
+    </w:p>
+    <w:p>
+      <w:pPr>
+        <w:spacing w:line="276" w:lineRule="auto"/>
+        <w:ind w:left="708"/>
+        <w:rPr>
+          <w:rFonts w:ascii="Century Schoolbook" w:hAnsi="Century Schoolbook" w:cs="Times New Roman"/>
+          <w:szCs w:val="24"/>
+        </w:rPr>
+      </w:pPr>
+      <w:r>
+        <w:rPr>
+          <w:rFonts w:ascii="Century Schoolbook" w:hAnsi="Century Schoolbook" w:cs="Times New Roman"/>
+          <w:szCs w:val="24"/>
+        </w:rPr>
+        <w:t>Analisando agora a camada de aplicação, temos as seguintes funções:</w:t>
+      </w:r>
+    </w:p>
+    <w:p>
+      <w:pPr>
+        <w:pStyle w:val="PargrafodaLista"/>
+        <w:numPr>
+          <w:ilvl w:val="0"/>
+          <w:numId w:val="10"/>
+        </w:numPr>
+        <w:spacing w:line="276" w:lineRule="auto"/>
+        <w:rPr>
+          <w:rFonts w:ascii="Century Schoolbook" w:hAnsi="Century Schoolbook" w:cs="Times New Roman"/>
+          <w:szCs w:val="24"/>
+        </w:rPr>
+      </w:pPr>
+      <w:r>
+        <w:rPr>
+          <w:rFonts w:ascii="Century Schoolbook" w:hAnsi="Century Schoolbook" w:cs="Times New Roman"/>
+          <w:b/>
+          <w:szCs w:val="24"/>
+        </w:rPr>
+        <w:t>nameOfFileFromStart</w:t>
+      </w:r>
+      <w:r>
+        <w:rPr>
+          <w:rFonts w:ascii="Century Schoolbook" w:hAnsi="Century Schoolbook" w:cs="Times New Roman"/>
+          <w:szCs w:val="24"/>
+        </w:rPr>
+        <w:t xml:space="preserve"> – </w:t>
+      </w:r>
+      <w:r>
+        <w:rPr>
+          <w:rFonts w:ascii="Century Schoolbook" w:hAnsi="Century Schoolbook" w:cs="Times New Roman"/>
+          <w:szCs w:val="24"/>
+        </w:rPr>
+        <w:t xml:space="preserve">obtém o nome do ficheiro </w:t>
+      </w:r>
+      <w:r>
+        <w:rPr>
+          <w:rFonts w:ascii="Century Schoolbook" w:hAnsi="Century Schoolbook" w:cs="Times New Roman"/>
+          <w:szCs w:val="24"/>
+          <w:highlight w:val="yellow"/>
+        </w:rPr>
+        <w:t>que foi enviado</w:t>
+      </w:r>
+      <w:r>
+        <w:rPr>
+          <w:rFonts w:ascii="Century Schoolbook" w:hAnsi="Century Schoolbook" w:cs="Times New Roman"/>
+          <w:szCs w:val="24"/>
+        </w:rPr>
+        <w:t>.</w:t>
+      </w:r>
+    </w:p>
+    <w:p>
+      <w:pPr>
+        <w:pStyle w:val="PargrafodaLista"/>
+        <w:numPr>
+          <w:ilvl w:val="0"/>
+          <w:numId w:val="10"/>
+        </w:numPr>
+        <w:spacing w:line="276" w:lineRule="auto"/>
+        <w:rPr>
+          <w:rFonts w:ascii="Century Schoolbook" w:hAnsi="Century Schoolbook" w:cs="Times New Roman"/>
+          <w:szCs w:val="24"/>
+        </w:rPr>
+      </w:pPr>
+      <w:r>
+        <w:rPr>
+          <w:rFonts w:ascii="Century Schoolbook" w:hAnsi="Century Schoolbook" w:cs="Times New Roman"/>
+          <w:b/>
+          <w:szCs w:val="24"/>
+        </w:rPr>
+        <w:t>sizeOfFileFromStart</w:t>
+      </w:r>
+      <w:r>
+        <w:rPr>
+          <w:rFonts w:ascii="Century Schoolbook" w:hAnsi="Century Schoolbook" w:cs="Times New Roman"/>
+          <w:szCs w:val="24"/>
+        </w:rPr>
+        <w:t xml:space="preserve"> – </w:t>
+      </w:r>
+      <w:r>
+        <w:rPr>
+          <w:rFonts w:ascii="Century Schoolbook" w:hAnsi="Century Schoolbook" w:cs="Times New Roman"/>
+          <w:szCs w:val="24"/>
+        </w:rPr>
+        <w:t>obtém tamanho do ficheiro.</w:t>
+      </w:r>
+    </w:p>
+    <w:p>
+      <w:pPr>
+        <w:pStyle w:val="PargrafodaLista"/>
+        <w:numPr>
+          <w:ilvl w:val="0"/>
+          <w:numId w:val="10"/>
+        </w:numPr>
+        <w:spacing w:line="276" w:lineRule="auto"/>
+        <w:rPr>
+          <w:rFonts w:ascii="Century Schoolbook" w:hAnsi="Century Schoolbook" w:cs="Times New Roman"/>
+          <w:szCs w:val="24"/>
+        </w:rPr>
+      </w:pPr>
+      <w:r>
+        <w:rPr>
+          <w:rFonts w:ascii="Century Schoolbook" w:hAnsi="Century Schoolbook" w:cs="Times New Roman"/>
+          <w:b/>
+          <w:szCs w:val="24"/>
+        </w:rPr>
+        <w:t>readControlMessage</w:t>
+      </w:r>
+      <w:r>
+        <w:rPr>
+          <w:rFonts w:ascii="Century Schoolbook" w:hAnsi="Century Schoolbook" w:cs="Times New Roman"/>
+          <w:szCs w:val="24"/>
+        </w:rPr>
+        <w:t xml:space="preserve"> – </w:t>
+      </w:r>
+      <w:r>
+        <w:rPr>
+          <w:rFonts w:ascii="Century Schoolbook" w:hAnsi="Century Schoolbook" w:cs="Times New Roman"/>
+          <w:szCs w:val="24"/>
+          <w:highlight w:val="yellow"/>
+        </w:rPr>
+        <w:t>ciclo de leitura que quebra após ler uma trama de controlo C que seja igual ao C recebido.</w:t>
+      </w:r>
+    </w:p>
+    <w:p>
+      <w:pPr>
+        <w:pStyle w:val="PargrafodaLista"/>
+        <w:numPr>
+          <w:ilvl w:val="0"/>
+          <w:numId w:val="10"/>
+        </w:numPr>
+        <w:spacing w:line="276" w:lineRule="auto"/>
+        <w:rPr>
+          <w:rFonts w:ascii="Century Schoolbook" w:hAnsi="Century Schoolbook" w:cs="Times New Roman"/>
+          <w:szCs w:val="24"/>
+        </w:rPr>
+      </w:pPr>
+      <w:r>
+        <w:rPr>
+          <w:rFonts w:ascii="Century Schoolbook" w:hAnsi="Century Schoolbook" w:cs="Times New Roman"/>
+          <w:b/>
+          <w:szCs w:val="24"/>
+        </w:rPr>
+        <w:t>sendControlMessage</w:t>
+      </w:r>
+      <w:r>
+        <w:rPr>
+          <w:rFonts w:ascii="Century Schoolbook" w:hAnsi="Century Schoolbook" w:cs="Times New Roman"/>
+          <w:szCs w:val="24"/>
+        </w:rPr>
+        <w:t xml:space="preserve"> – </w:t>
+      </w:r>
+      <w:r>
+        <w:rPr>
+          <w:rFonts w:ascii="Century Schoolbook" w:hAnsi="Century Schoolbook" w:cs="Times New Roman"/>
+          <w:szCs w:val="24"/>
+        </w:rPr>
+        <w:t xml:space="preserve">envia uma trama de controlo, </w:t>
+      </w:r>
+      <w:r>
+        <w:rPr>
+          <w:rFonts w:ascii="Century Schoolbook" w:hAnsi="Century Schoolbook" w:cs="Times New Roman"/>
+          <w:szCs w:val="24"/>
+          <w:highlight w:val="yellow"/>
+        </w:rPr>
+        <w:t>sendo o C recebido a diferença.</w:t>
+      </w:r>
+    </w:p>
+    <w:p>
+      <w:pPr>
+        <w:pStyle w:val="PargrafodaLista"/>
+        <w:numPr>
+          <w:ilvl w:val="0"/>
+          <w:numId w:val="10"/>
+        </w:numPr>
+        <w:spacing w:line="276" w:lineRule="auto"/>
+        <w:rPr>
+          <w:rFonts w:ascii="Century Schoolbook" w:hAnsi="Century Schoolbook" w:cs="Times New Roman"/>
+          <w:szCs w:val="24"/>
+        </w:rPr>
+      </w:pPr>
+      <w:r>
+        <w:rPr>
+          <w:rFonts w:ascii="Century Schoolbook" w:hAnsi="Century Schoolbook" w:cs="Times New Roman"/>
+          <w:b/>
+          <w:szCs w:val="24"/>
+        </w:rPr>
+        <w:t>removeHeader</w:t>
+      </w:r>
+      <w:r>
+        <w:rPr>
+          <w:rFonts w:ascii="Century Schoolbook" w:hAnsi="Century Schoolbook" w:cs="Times New Roman"/>
+          <w:szCs w:val="24"/>
+        </w:rPr>
+        <w:t xml:space="preserve"> – </w:t>
+      </w:r>
+      <w:r>
+        <w:rPr>
+          <w:rFonts w:ascii="Century Schoolbook" w:hAnsi="Century Schoolbook" w:cs="Times New Roman"/>
+          <w:szCs w:val="24"/>
+        </w:rPr>
+        <w:t>remove o cabeçalho anteriormente colocado nas tramas I.</w:t>
+      </w:r>
+    </w:p>
+    <w:p>
+      <w:pPr>
+        <w:pStyle w:val="PargrafodaLista"/>
+        <w:numPr>
+          <w:ilvl w:val="0"/>
+          <w:numId w:val="10"/>
+        </w:numPr>
+        <w:spacing w:line="276" w:lineRule="auto"/>
+        <w:rPr>
+          <w:rFonts w:ascii="Century Schoolbook" w:hAnsi="Century Schoolbook" w:cs="Times New Roman"/>
+          <w:szCs w:val="24"/>
+        </w:rPr>
+      </w:pPr>
+      <w:r>
+        <w:rPr>
+          <w:rFonts w:ascii="Century Schoolbook" w:hAnsi="Century Schoolbook" w:cs="Times New Roman"/>
+          <w:b/>
+          <w:szCs w:val="24"/>
+        </w:rPr>
+        <w:t xml:space="preserve">isEndMessage </w:t>
+      </w:r>
+      <w:r>
+        <w:rPr>
+          <w:rFonts w:ascii="Century Schoolbook" w:hAnsi="Century Schoolbook" w:cs="Times New Roman"/>
+          <w:szCs w:val="24"/>
+        </w:rPr>
+        <w:t xml:space="preserve">– verifica se a trama recebida e a trama </w:t>
+      </w:r>
+      <w:proofErr w:type="gramStart"/>
+      <w:r>
+        <w:rPr>
+          <w:rFonts w:ascii="Century Schoolbook" w:hAnsi="Century Schoolbook" w:cs="Times New Roman"/>
+          <w:szCs w:val="24"/>
+        </w:rPr>
+        <w:t>END ???</w:t>
+      </w:r>
+      <w:proofErr w:type="gramEnd"/>
+    </w:p>
+    <w:p>
+      <w:pPr>
+        <w:pStyle w:val="PargrafodaLista"/>
+        <w:numPr>
+          <w:ilvl w:val="0"/>
+          <w:numId w:val="10"/>
+        </w:numPr>
+        <w:spacing w:line="276" w:lineRule="auto"/>
+        <w:rPr>
+          <w:rFonts w:ascii="Century Schoolbook" w:hAnsi="Century Schoolbook" w:cs="Times New Roman"/>
+          <w:szCs w:val="24"/>
+        </w:rPr>
+      </w:pPr>
+      <w:r>
+        <w:rPr>
+          <w:rFonts w:ascii="Century Schoolbook" w:hAnsi="Century Schoolbook" w:cs="Times New Roman"/>
+          <w:b/>
+          <w:szCs w:val="24"/>
+        </w:rPr>
+        <w:t xml:space="preserve">createFile </w:t>
+      </w:r>
+      <w:r>
+        <w:rPr>
+          <w:rFonts w:ascii="Century Schoolbook" w:hAnsi="Century Schoolbook" w:cs="Times New Roman"/>
+          <w:szCs w:val="24"/>
+        </w:rPr>
+        <w:t>– cria ficheiro com os dados recebidos do ficheiro original e mesmo nome.</w:t>
+      </w:r>
+    </w:p>
+    <w:p>
+      <w:pPr>
+        <w:spacing w:line="276" w:lineRule="auto"/>
+        <w:rPr>
+          <w:rFonts w:ascii="Century Schoolbook" w:hAnsi="Century Schoolbook" w:cs="Times New Roman"/>
+          <w:szCs w:val="24"/>
+        </w:rPr>
+      </w:pPr>
+      <w:r>
+        <w:rPr>
+          <w:rFonts w:ascii="Century Schoolbook" w:hAnsi="Century Schoolbook" w:cs="Times New Roman"/>
+          <w:szCs w:val="24"/>
+          <w:highlight w:val="yellow"/>
+        </w:rPr>
+        <w:t>Dizer que não foram usadas estruturas de dados? Hmm qual a relação?</w:t>
+      </w:r>
+    </w:p>
+    <w:p>
+      <w:pPr>
+        <w:spacing w:line="276" w:lineRule="auto"/>
+        <w:rPr>
+          <w:rFonts w:ascii="Arial" w:hAnsi="Arial" w:cs="Arial"/>
+          <w:color w:val="747474"/>
+          <w:sz w:val="21"/>
+          <w:szCs w:val="21"/>
+          <w:shd w:val="clear" w:color="auto" w:fill="FFFFFF"/>
+        </w:rPr>
+      </w:pPr>
+      <w:r>
+        <w:rPr>
+          <w:rFonts w:ascii="Arial" w:hAnsi="Arial" w:cs="Arial"/>
+          <w:color w:val="747474"/>
+          <w:sz w:val="21"/>
+          <w:szCs w:val="21"/>
+          <w:shd w:val="clear" w:color="auto" w:fill="FFFFFF"/>
+        </w:rPr>
+        <w:t xml:space="preserve">  (APIs, principais estruturas de dados, </w:t>
+      </w:r>
+      <w:r>
+        <w:rPr>
+          <w:rFonts w:ascii="Arial" w:hAnsi="Arial" w:cs="Arial"/>
+          <w:color w:val="747474"/>
+          <w:sz w:val="21"/>
+          <w:szCs w:val="21"/>
+          <w:highlight w:val="yellow"/>
+          <w:shd w:val="clear" w:color="auto" w:fill="FFFFFF"/>
+        </w:rPr>
+        <w:t>principais funções</w:t>
+      </w:r>
+      <w:r>
+        <w:rPr>
+          <w:rFonts w:ascii="Arial" w:hAnsi="Arial" w:cs="Arial"/>
+          <w:color w:val="747474"/>
+          <w:sz w:val="21"/>
+          <w:szCs w:val="21"/>
+          <w:shd w:val="clear" w:color="auto" w:fill="FFFFFF"/>
+        </w:rPr>
+        <w:t xml:space="preserve"> e sua relação com a arquitetura)</w:t>
+      </w:r>
+    </w:p>
+    <w:p>
+      <w:pPr>
+        <w:spacing w:line="276" w:lineRule="auto"/>
+        <w:rPr>
+          <w:rFonts w:ascii="Century Schoolbook" w:hAnsi="Century Schoolbook" w:cs="Times New Roman"/>
+          <w:szCs w:val="24"/>
+        </w:rPr>
+      </w:pPr>
+      <w:bookmarkStart w:id="0" w:name="_GoBack"/>
+      <w:bookmarkEnd w:id="0"/>
+    </w:p>
+    <w:p>
+      <w:pPr>
+        <w:jc w:val="center"/>
+        <w:rPr>
+          <w:rFonts w:ascii="Century Schoolbook" w:hAnsi="Century Schoolbook" w:cs="Times New Roman"/>
+          <w:szCs w:val="24"/>
+        </w:rPr>
+      </w:pPr>
+    </w:p>
+    <w:p>
+      <w:pPr>
+        <w:rPr>
+          <w:rFonts w:ascii="Century Schoolbook" w:hAnsi="Century Schoolbook" w:cs="Times New Roman"/>
+          <w:sz w:val="24"/>
+          <w:szCs w:val="24"/>
+        </w:rPr>
+      </w:pPr>
+      <w:r>
+        <w:rPr>
+          <w:rFonts w:ascii="Century Schoolbook" w:hAnsi="Century Schoolbook" w:cs="Times New Roman"/>
+          <w:sz w:val="24"/>
+          <w:szCs w:val="24"/>
+        </w:rPr>
+        <w:br w:type="page"/>
+      </w:r>
+    </w:p>
+    <w:p>
+      <w:pPr>
+        <w:spacing w:line="276" w:lineRule="auto"/>
+        <w:rPr>
+          <w:rFonts w:ascii="Century Schoolbook" w:hAnsi="Century Schoolbook" w:cs="Times New Roman"/>
+          <w:i/>
+          <w:sz w:val="40"/>
+          <w:szCs w:val="44"/>
+        </w:rPr>
+      </w:pPr>
+      <w:r>
+        <w:rPr>
+          <w:rFonts w:ascii="Century Schoolbook" w:hAnsi="Century Schoolbook" w:cs="Times New Roman"/>
+          <w:i/>
+          <w:sz w:val="40"/>
+          <w:szCs w:val="44"/>
+        </w:rPr>
+        <w:lastRenderedPageBreak/>
+        <w:t>Casos de uso principais</w:t>
+      </w:r>
+    </w:p>
+    <w:p>
+      <w:pPr>
+        <w:spacing w:line="276" w:lineRule="auto"/>
+        <w:rPr>
+          <w:rFonts w:ascii="Century Schoolbook" w:hAnsi="Century Schoolbook" w:cs="Times New Roman"/>
+          <w:sz w:val="24"/>
+          <w:szCs w:val="24"/>
+        </w:rPr>
+      </w:pPr>
+      <w:r>
+        <w:rPr>
+          <w:rFonts w:ascii="Century Schoolbook" w:hAnsi="Century Schoolbook" w:cs="Times New Roman"/>
+          <w:sz w:val="24"/>
+          <w:szCs w:val="24"/>
+        </w:rPr>
+        <w:tab/>
+        <w:t>Os principais casos de uso desta aplicação são: a interface, que permite o transmissor escolher o ficheiro a enviar</w:t>
+      </w:r>
+      <w:r>
+        <w:rPr>
+          <w:rFonts w:ascii="Century Schoolbook" w:hAnsi="Century Schoolbook" w:cs="Times New Roman"/>
+          <w:sz w:val="24"/>
+          <w:szCs w:val="24"/>
+        </w:rPr>
+        <w:t>, e a transferência desse mesmo ficheiro, via porta de série, entre dois computadores, o transmissor e o recetor. A sequência de chamada de funções é a seguinte:</w:t>
+      </w:r>
+    </w:p>
+    <w:p>
+      <w:pPr>
+        <w:pStyle w:val="PargrafodaLista"/>
+        <w:numPr>
+          <w:ilvl w:val="0"/>
+          <w:numId w:val="8"/>
+        </w:numPr>
+        <w:spacing w:line="276" w:lineRule="auto"/>
+        <w:rPr>
+          <w:rFonts w:ascii="Century Schoolbook" w:hAnsi="Century Schoolbook" w:cs="Times New Roman"/>
+          <w:sz w:val="24"/>
+          <w:szCs w:val="24"/>
+        </w:rPr>
+      </w:pPr>
+      <w:r>
+        <w:rPr>
+          <w:rFonts w:ascii="Century Schoolbook" w:hAnsi="Century Schoolbook" w:cs="Times New Roman"/>
+          <w:sz w:val="24"/>
+          <w:szCs w:val="24"/>
+        </w:rPr>
+        <w:t>Configurar a ligação entre os dois computadores.</w:t>
+      </w:r>
+    </w:p>
+    <w:p>
+      <w:pPr>
+        <w:pStyle w:val="PargrafodaLista"/>
+        <w:numPr>
+          <w:ilvl w:val="0"/>
+          <w:numId w:val="8"/>
+        </w:numPr>
+        <w:spacing w:line="276" w:lineRule="auto"/>
+        <w:rPr>
+          <w:rFonts w:ascii="Century Schoolbook" w:hAnsi="Century Schoolbook" w:cs="Times New Roman"/>
+          <w:sz w:val="24"/>
+          <w:szCs w:val="24"/>
+        </w:rPr>
+      </w:pPr>
+      <w:r>
+        <w:rPr>
+          <w:rFonts w:ascii="Century Schoolbook" w:hAnsi="Century Schoolbook" w:cs="Times New Roman"/>
+          <w:sz w:val="24"/>
+          <w:szCs w:val="24"/>
+        </w:rPr>
+        <w:t>Transmissor escolhe o ficheiro a enviar.</w:t>
+      </w:r>
+    </w:p>
+    <w:p>
+      <w:pPr>
+        <w:pStyle w:val="PargrafodaLista"/>
+        <w:numPr>
+          <w:ilvl w:val="0"/>
+          <w:numId w:val="8"/>
+        </w:numPr>
+        <w:spacing w:line="276" w:lineRule="auto"/>
+        <w:rPr>
+          <w:rFonts w:ascii="Century Schoolbook" w:hAnsi="Century Schoolbook" w:cs="Times New Roman"/>
+          <w:sz w:val="24"/>
+          <w:szCs w:val="24"/>
+        </w:rPr>
+      </w:pPr>
+      <w:r>
+        <w:rPr>
+          <w:rFonts w:ascii="Century Schoolbook" w:hAnsi="Century Schoolbook" w:cs="Times New Roman"/>
+          <w:sz w:val="24"/>
+          <w:szCs w:val="24"/>
+        </w:rPr>
+        <w:t>Estabelecimento da ligação.</w:t>
+      </w:r>
+    </w:p>
+    <w:p>
+      <w:pPr>
+        <w:pStyle w:val="PargrafodaLista"/>
+        <w:numPr>
+          <w:ilvl w:val="0"/>
+          <w:numId w:val="8"/>
+        </w:numPr>
+        <w:spacing w:line="276" w:lineRule="auto"/>
+        <w:rPr>
+          <w:rFonts w:ascii="Century Schoolbook" w:hAnsi="Century Schoolbook" w:cs="Times New Roman"/>
+          <w:sz w:val="24"/>
+          <w:szCs w:val="24"/>
+        </w:rPr>
+      </w:pPr>
+      <w:r>
+        <w:rPr>
+          <w:rFonts w:ascii="Century Schoolbook" w:hAnsi="Century Schoolbook" w:cs="Times New Roman"/>
+          <w:sz w:val="24"/>
+          <w:szCs w:val="24"/>
+        </w:rPr>
+        <w:t>Transmissor envia dados.</w:t>
+      </w:r>
+    </w:p>
+    <w:p>
+      <w:pPr>
+        <w:pStyle w:val="PargrafodaLista"/>
+        <w:numPr>
+          <w:ilvl w:val="0"/>
+          <w:numId w:val="8"/>
+        </w:numPr>
+        <w:spacing w:line="276" w:lineRule="auto"/>
+        <w:rPr>
+          <w:rFonts w:ascii="Century Schoolbook" w:hAnsi="Century Schoolbook" w:cs="Times New Roman"/>
+          <w:sz w:val="24"/>
+          <w:szCs w:val="24"/>
+          <w:highlight w:val="yellow"/>
+        </w:rPr>
+      </w:pPr>
+      <w:r>
+        <w:rPr>
+          <w:rFonts w:ascii="Century Schoolbook" w:hAnsi="Century Schoolbook" w:cs="Times New Roman"/>
+          <w:sz w:val="24"/>
+          <w:szCs w:val="24"/>
+          <w:highlight w:val="yellow"/>
+        </w:rPr>
+        <w:t>Recetor recebe os dados.</w:t>
+      </w:r>
+    </w:p>
+    <w:p>
+      <w:pPr>
+        <w:pStyle w:val="PargrafodaLista"/>
+        <w:numPr>
+          <w:ilvl w:val="0"/>
+          <w:numId w:val="8"/>
+        </w:numPr>
+        <w:spacing w:line="276" w:lineRule="auto"/>
+        <w:rPr>
+          <w:rFonts w:ascii="Century Schoolbook" w:hAnsi="Century Schoolbook" w:cs="Times New Roman"/>
+          <w:sz w:val="24"/>
+          <w:szCs w:val="24"/>
+          <w:highlight w:val="yellow"/>
+        </w:rPr>
+      </w:pPr>
+      <w:r>
+        <w:rPr>
+          <w:rFonts w:ascii="Century Schoolbook" w:hAnsi="Century Schoolbook" w:cs="Times New Roman"/>
+          <w:sz w:val="24"/>
+          <w:szCs w:val="24"/>
+          <w:highlight w:val="yellow"/>
+        </w:rPr>
+        <w:t>São fechados todos os ficheiros abertos.</w:t>
+      </w:r>
+    </w:p>
+    <w:p>
+      <w:pPr>
+        <w:pStyle w:val="PargrafodaLista"/>
+        <w:numPr>
+          <w:ilvl w:val="0"/>
+          <w:numId w:val="8"/>
+        </w:numPr>
+        <w:spacing w:line="276" w:lineRule="auto"/>
+        <w:rPr>
+          <w:rFonts w:ascii="Century Schoolbook" w:hAnsi="Century Schoolbook" w:cs="Times New Roman"/>
+          <w:sz w:val="24"/>
+          <w:szCs w:val="24"/>
+        </w:rPr>
+      </w:pPr>
+      <w:r>
+        <w:rPr>
+          <w:rFonts w:ascii="Century Schoolbook" w:hAnsi="Century Schoolbook" w:cs="Times New Roman"/>
+          <w:sz w:val="24"/>
+          <w:szCs w:val="24"/>
+        </w:rPr>
+        <w:t>Terminar ligação.</w:t>
+      </w:r>
     </w:p>
     <w:p>
       <w:pPr>
@@ -2521,8 +3991,83 @@
           <w:shd w:val="clear" w:color="auto" w:fill="FFFFFF"/>
           <w:lang w:eastAsia="en-GB"/>
         </w:rPr>
-        <w:t> </w:t>
-      </w:r>
+        <w:t>  (identificação; sequências de chamada de funções)</w:t>
+      </w:r>
+    </w:p>
+    <w:p>
+      <w:pPr>
+        <w:rPr>
+          <w:rFonts w:ascii="Century Schoolbook" w:hAnsi="Century Schoolbook" w:cs="Times New Roman"/>
+          <w:sz w:val="24"/>
+          <w:szCs w:val="24"/>
+        </w:rPr>
+      </w:pPr>
+      <w:r>
+        <w:rPr>
+          <w:rFonts w:ascii="Century Schoolbook" w:hAnsi="Century Schoolbook" w:cs="Times New Roman"/>
+          <w:sz w:val="24"/>
+          <w:szCs w:val="24"/>
+        </w:rPr>
+        <w:br w:type="page"/>
+      </w:r>
+    </w:p>
+    <w:p>
+      <w:pPr>
+        <w:spacing w:line="276" w:lineRule="auto"/>
+        <w:rPr>
+          <w:rFonts w:ascii="Century Schoolbook" w:hAnsi="Century Schoolbook" w:cs="Times New Roman"/>
+          <w:i/>
+          <w:sz w:val="40"/>
+          <w:szCs w:val="44"/>
+        </w:rPr>
+      </w:pPr>
+      <w:r>
+        <w:rPr>
+          <w:rFonts w:ascii="Century Schoolbook" w:hAnsi="Century Schoolbook" w:cs="Times New Roman"/>
+          <w:i/>
+          <w:sz w:val="40"/>
+          <w:szCs w:val="44"/>
+        </w:rPr>
+        <w:lastRenderedPageBreak/>
+        <w:t>Protocolo de ligação lógica</w:t>
+      </w:r>
+    </w:p>
+    <w:p>
+      <w:pPr>
+        <w:spacing w:line="276" w:lineRule="auto"/>
+        <w:rPr>
+          <w:rFonts w:ascii="Century Schoolbook" w:hAnsi="Century Schoolbook" w:cs="Times New Roman"/>
+          <w:szCs w:val="24"/>
+        </w:rPr>
+      </w:pPr>
+      <w:r>
+        <w:rPr>
+          <w:rFonts w:ascii="Century Schoolbook" w:hAnsi="Century Schoolbook" w:cs="Times New Roman"/>
+          <w:szCs w:val="24"/>
+        </w:rPr>
+        <w:t>Texto.</w:t>
+      </w:r>
+    </w:p>
+    <w:p>
+      <w:pPr>
+        <w:spacing w:line="276" w:lineRule="auto"/>
+        <w:rPr>
+          <w:rFonts w:ascii="Century Schoolbook" w:hAnsi="Century Schoolbook" w:cs="Times New Roman"/>
+          <w:sz w:val="24"/>
+          <w:szCs w:val="24"/>
+        </w:rPr>
+      </w:pPr>
+    </w:p>
+    <w:p>
+      <w:pPr>
+        <w:spacing w:after="0" w:line="240" w:lineRule="auto"/>
+        <w:rPr>
+          <w:rFonts w:ascii="Times New Roman" w:eastAsia="Times New Roman" w:hAnsi="Times New Roman" w:cs="Times New Roman"/>
+          <w:sz w:val="24"/>
+          <w:szCs w:val="24"/>
+          <w:lang w:eastAsia="en-GB"/>
+        </w:rPr>
+      </w:pPr>
       <w:r>
         <w:rPr>
           <w:rFonts w:ascii="Helvetica" w:eastAsia="Times New Roman" w:hAnsi="Helvetica" w:cs="Times New Roman"/>
@@ -2532,9 +4077,8 @@
           <w:shd w:val="clear" w:color="auto" w:fill="FFFFFF"/>
           <w:lang w:eastAsia="en-GB"/>
         </w:rPr>
-        <w:t>(</w:t>
-      </w:r>
-      <w:proofErr w:type="spellStart"/>
+        <w:t>  (id</w:t>
+      </w:r>
       <w:r>
         <w:rPr>
           <w:rFonts w:ascii="Helvetica" w:eastAsia="Times New Roman" w:hAnsi="Helvetica" w:cs="Times New Roman"/>
@@ -2544,9 +4088,8 @@
           <w:shd w:val="clear" w:color="auto" w:fill="FFFFFF"/>
           <w:lang w:eastAsia="en-GB"/>
         </w:rPr>
-        <w:t>APIs</w:t>
-      </w:r>
-      <w:proofErr w:type="spellEnd"/>
+        <w:t>entificação dos principais aspe</w:t>
+      </w:r>
       <w:r>
         <w:rPr>
           <w:rFonts w:ascii="Helvetica" w:eastAsia="Times New Roman" w:hAnsi="Helvetica" w:cs="Times New Roman"/>
@@ -2556,249 +4099,8 @@
           <w:shd w:val="clear" w:color="auto" w:fill="FFFFFF"/>
           <w:lang w:eastAsia="en-GB"/>
         </w:rPr>
-        <w:t>, principais estruturas de dados, principais funções e sua relação com a arquitetura)</w:t>
-      </w:r>
-    </w:p>
-    <w:p>
-      <w:pPr>
-        <w:rPr>
-          <w:rFonts w:ascii="Century Schoolbook" w:hAnsi="Century Schoolbook" w:cs="Times New Roman"/>
-          <w:sz w:val="24"/>
-          <w:szCs w:val="24"/>
-        </w:rPr>
-      </w:pPr>
-      <w:r>
-        <w:rPr>
-          <w:rFonts w:ascii="Century Schoolbook" w:hAnsi="Century Schoolbook" w:cs="Times New Roman"/>
-          <w:sz w:val="24"/>
-          <w:szCs w:val="24"/>
-        </w:rPr>
-        <w:br w:type="page"/>
-      </w:r>
-    </w:p>
-    <w:p>
-      <w:pPr>
-        <w:spacing w:line="276" w:lineRule="auto"/>
-        <w:rPr>
-          <w:rFonts w:ascii="Century Schoolbook" w:hAnsi="Century Schoolbook" w:cs="Times New Roman"/>
-          <w:i/>
-          <w:sz w:val="40"/>
-          <w:szCs w:val="44"/>
-        </w:rPr>
-      </w:pPr>
-      <w:r>
-        <w:rPr>
-          <w:rFonts w:ascii="Century Schoolbook" w:hAnsi="Century Schoolbook" w:cs="Times New Roman"/>
-          <w:i/>
-          <w:sz w:val="40"/>
-          <w:szCs w:val="44"/>
-        </w:rPr>
-        <w:lastRenderedPageBreak/>
-        <w:t>Casos de uso principais</w:t>
-      </w:r>
-    </w:p>
-    <w:p>
-      <w:pPr>
-        <w:spacing w:line="276" w:lineRule="auto"/>
-        <w:rPr>
-          <w:rFonts w:ascii="Century Schoolbook" w:hAnsi="Century Schoolbook" w:cs="Times New Roman"/>
-          <w:sz w:val="24"/>
-          <w:szCs w:val="24"/>
-        </w:rPr>
-      </w:pPr>
-      <w:r>
-        <w:rPr>
-          <w:rFonts w:ascii="Century Schoolbook" w:hAnsi="Century Schoolbook" w:cs="Times New Roman"/>
-          <w:sz w:val="24"/>
-          <w:szCs w:val="24"/>
-        </w:rPr>
-        <w:tab/>
-        <w:t>Os principais casos de uso desta aplicação são: a interface, que permite o transmissor escolher o ficheiro a enviar</w:t>
-      </w:r>
-      <w:r>
-        <w:rPr>
-          <w:rFonts w:ascii="Century Schoolbook" w:hAnsi="Century Schoolbook" w:cs="Times New Roman"/>
-          <w:sz w:val="24"/>
-          <w:szCs w:val="24"/>
-        </w:rPr>
-        <w:t>, e a transferência desse mesmo ficheiro, via porta de série, entre dois computadores, o transmissor e o recetor. A sequência de chamada de funções é a seguinte:</w:t>
-      </w:r>
-    </w:p>
-    <w:p>
-      <w:pPr>
-        <w:pStyle w:val="ListParagraph"/>
-        <w:numPr>
-          <w:ilvl w:val="0"/>
-          <w:numId w:val="8"/>
-        </w:numPr>
-        <w:spacing w:line="276" w:lineRule="auto"/>
-        <w:rPr>
-          <w:rFonts w:ascii="Century Schoolbook" w:hAnsi="Century Schoolbook" w:cs="Times New Roman"/>
-          <w:sz w:val="24"/>
-          <w:szCs w:val="24"/>
-        </w:rPr>
-      </w:pPr>
-      <w:r>
-        <w:rPr>
-          <w:rFonts w:ascii="Century Schoolbook" w:hAnsi="Century Schoolbook" w:cs="Times New Roman"/>
-          <w:sz w:val="24"/>
-          <w:szCs w:val="24"/>
-        </w:rPr>
-        <w:t>Configurar a ligação entre os dois computadores.</w:t>
-      </w:r>
-    </w:p>
-    <w:p>
-      <w:pPr>
-        <w:pStyle w:val="ListParagraph"/>
-        <w:numPr>
-          <w:ilvl w:val="0"/>
-          <w:numId w:val="8"/>
-        </w:numPr>
-        <w:spacing w:line="276" w:lineRule="auto"/>
-        <w:rPr>
-          <w:rFonts w:ascii="Century Schoolbook" w:hAnsi="Century Schoolbook" w:cs="Times New Roman"/>
-          <w:sz w:val="24"/>
-          <w:szCs w:val="24"/>
-        </w:rPr>
-      </w:pPr>
-      <w:r>
-        <w:rPr>
-          <w:rFonts w:ascii="Century Schoolbook" w:hAnsi="Century Schoolbook" w:cs="Times New Roman"/>
-          <w:sz w:val="24"/>
-          <w:szCs w:val="24"/>
-        </w:rPr>
-        <w:t>Transmissor escolhe o ficheiro a enviar.</w:t>
-      </w:r>
-    </w:p>
-    <w:p>
-      <w:pPr>
-        <w:pStyle w:val="ListParagraph"/>
-        <w:numPr>
-          <w:ilvl w:val="0"/>
-          <w:numId w:val="8"/>
-        </w:numPr>
-        <w:spacing w:line="276" w:lineRule="auto"/>
-        <w:rPr>
-          <w:rFonts w:ascii="Century Schoolbook" w:hAnsi="Century Schoolbook" w:cs="Times New Roman"/>
-          <w:sz w:val="24"/>
-          <w:szCs w:val="24"/>
-        </w:rPr>
-      </w:pPr>
-      <w:r>
-        <w:rPr>
-          <w:rFonts w:ascii="Century Schoolbook" w:hAnsi="Century Schoolbook" w:cs="Times New Roman"/>
-          <w:sz w:val="24"/>
-          <w:szCs w:val="24"/>
-        </w:rPr>
-        <w:t>Estabelecimento da ligação.</w:t>
-      </w:r>
-    </w:p>
-    <w:p>
-      <w:pPr>
-        <w:pStyle w:val="ListParagraph"/>
-        <w:numPr>
-          <w:ilvl w:val="0"/>
-          <w:numId w:val="8"/>
-        </w:numPr>
-        <w:spacing w:line="276" w:lineRule="auto"/>
-        <w:rPr>
-          <w:rFonts w:ascii="Century Schoolbook" w:hAnsi="Century Schoolbook" w:cs="Times New Roman"/>
-          <w:sz w:val="24"/>
-          <w:szCs w:val="24"/>
-        </w:rPr>
-      </w:pPr>
-      <w:r>
-        <w:rPr>
-          <w:rFonts w:ascii="Century Schoolbook" w:hAnsi="Century Schoolbook" w:cs="Times New Roman"/>
-          <w:sz w:val="24"/>
-          <w:szCs w:val="24"/>
-        </w:rPr>
-        <w:t>Transmissor envia dados.</w:t>
-      </w:r>
-    </w:p>
-    <w:p>
-      <w:pPr>
-        <w:pStyle w:val="ListParagraph"/>
-        <w:numPr>
-          <w:ilvl w:val="0"/>
-          <w:numId w:val="8"/>
-        </w:numPr>
-        <w:spacing w:line="276" w:lineRule="auto"/>
-        <w:rPr>
-          <w:rFonts w:ascii="Century Schoolbook" w:hAnsi="Century Schoolbook" w:cs="Times New Roman"/>
-          <w:sz w:val="24"/>
-          <w:szCs w:val="24"/>
-          <w:highlight w:val="yellow"/>
-        </w:rPr>
-      </w:pPr>
-      <w:r>
-        <w:rPr>
-          <w:rFonts w:ascii="Century Schoolbook" w:hAnsi="Century Schoolbook" w:cs="Times New Roman"/>
-          <w:sz w:val="24"/>
-          <w:szCs w:val="24"/>
-          <w:highlight w:val="yellow"/>
-        </w:rPr>
-        <w:t>Recetor recebe os dados.</w:t>
-      </w:r>
-    </w:p>
-    <w:p>
-      <w:pPr>
-        <w:pStyle w:val="ListParagraph"/>
-        <w:numPr>
-          <w:ilvl w:val="0"/>
-          <w:numId w:val="8"/>
-        </w:numPr>
-        <w:spacing w:line="276" w:lineRule="auto"/>
-        <w:rPr>
-          <w:rFonts w:ascii="Century Schoolbook" w:hAnsi="Century Schoolbook" w:cs="Times New Roman"/>
-          <w:sz w:val="24"/>
-          <w:szCs w:val="24"/>
-          <w:highlight w:val="yellow"/>
-        </w:rPr>
-      </w:pPr>
-      <w:r>
-        <w:rPr>
-          <w:rFonts w:ascii="Century Schoolbook" w:hAnsi="Century Schoolbook" w:cs="Times New Roman"/>
-          <w:sz w:val="24"/>
-          <w:szCs w:val="24"/>
-          <w:highlight w:val="yellow"/>
-        </w:rPr>
-        <w:t>São fechados todos os ficheiros abertos.</w:t>
-      </w:r>
-    </w:p>
-    <w:p>
-      <w:pPr>
-        <w:pStyle w:val="ListParagraph"/>
-        <w:numPr>
-          <w:ilvl w:val="0"/>
-          <w:numId w:val="8"/>
-        </w:numPr>
-        <w:spacing w:line="276" w:lineRule="auto"/>
-        <w:rPr>
-          <w:rFonts w:ascii="Century Schoolbook" w:hAnsi="Century Schoolbook" w:cs="Times New Roman"/>
-          <w:sz w:val="24"/>
-          <w:szCs w:val="24"/>
-        </w:rPr>
-      </w:pPr>
-      <w:r>
-        <w:rPr>
-          <w:rFonts w:ascii="Century Schoolbook" w:hAnsi="Century Schoolbook" w:cs="Times New Roman"/>
-          <w:sz w:val="24"/>
-          <w:szCs w:val="24"/>
-        </w:rPr>
-        <w:t>Terminar ligação.</w:t>
-      </w:r>
-    </w:p>
-    <w:p>
-      <w:pPr>
-        <w:spacing w:after="0" w:line="240" w:lineRule="auto"/>
-        <w:rPr>
-          <w:rFonts w:ascii="Times New Roman" w:eastAsia="Times New Roman" w:hAnsi="Times New Roman" w:cs="Times New Roman"/>
-          <w:sz w:val="24"/>
-          <w:szCs w:val="24"/>
-          <w:lang w:eastAsia="en-GB"/>
-        </w:rPr>
-      </w:pPr>
+        <w:t>tos funcionais; descrição da estratég</w:t>
+      </w:r>
       <w:r>
         <w:rPr>
           <w:rFonts w:ascii="Helvetica" w:eastAsia="Times New Roman" w:hAnsi="Helvetica" w:cs="Times New Roman"/>
@@ -2808,83 +4110,8 @@
           <w:shd w:val="clear" w:color="auto" w:fill="FFFFFF"/>
           <w:lang w:eastAsia="en-GB"/>
         </w:rPr>
-        <w:t>  (identificação; sequências de chamada de funções)</w:t>
-      </w:r>
-    </w:p>
-    <w:p>
-      <w:pPr>
-        <w:rPr>
-          <w:rFonts w:ascii="Century Schoolbook" w:hAnsi="Century Schoolbook" w:cs="Times New Roman"/>
-          <w:sz w:val="24"/>
-          <w:szCs w:val="24"/>
-        </w:rPr>
-      </w:pPr>
-      <w:r>
-        <w:rPr>
-          <w:rFonts w:ascii="Century Schoolbook" w:hAnsi="Century Schoolbook" w:cs="Times New Roman"/>
-          <w:sz w:val="24"/>
-          <w:szCs w:val="24"/>
-        </w:rPr>
-        <w:br w:type="page"/>
-      </w:r>
-    </w:p>
-    <w:p>
-      <w:pPr>
-        <w:spacing w:line="276" w:lineRule="auto"/>
-        <w:rPr>
-          <w:rFonts w:ascii="Century Schoolbook" w:hAnsi="Century Schoolbook" w:cs="Times New Roman"/>
-          <w:i/>
-          <w:sz w:val="40"/>
-          <w:szCs w:val="44"/>
-        </w:rPr>
-      </w:pPr>
-      <w:r>
-        <w:rPr>
-          <w:rFonts w:ascii="Century Schoolbook" w:hAnsi="Century Schoolbook" w:cs="Times New Roman"/>
-          <w:i/>
-          <w:sz w:val="40"/>
-          <w:szCs w:val="44"/>
-        </w:rPr>
-        <w:lastRenderedPageBreak/>
-        <w:t>Protocolo de ligação lógica</w:t>
-      </w:r>
-    </w:p>
-    <w:p>
-      <w:pPr>
-        <w:spacing w:line="276" w:lineRule="auto"/>
-        <w:rPr>
-          <w:rFonts w:ascii="Century Schoolbook" w:hAnsi="Century Schoolbook" w:cs="Times New Roman"/>
-          <w:szCs w:val="24"/>
-        </w:rPr>
-      </w:pPr>
-      <w:r>
-        <w:rPr>
-          <w:rFonts w:ascii="Century Schoolbook" w:hAnsi="Century Schoolbook" w:cs="Times New Roman"/>
-          <w:szCs w:val="24"/>
-        </w:rPr>
-        <w:t>Texto.</w:t>
-      </w:r>
-    </w:p>
-    <w:p>
-      <w:pPr>
-        <w:spacing w:line="276" w:lineRule="auto"/>
-        <w:rPr>
-          <w:rFonts w:ascii="Century Schoolbook" w:hAnsi="Century Schoolbook" w:cs="Times New Roman"/>
-          <w:sz w:val="24"/>
-          <w:szCs w:val="24"/>
-        </w:rPr>
-      </w:pPr>
-    </w:p>
-    <w:p>
-      <w:pPr>
-        <w:spacing w:after="0" w:line="240" w:lineRule="auto"/>
-        <w:rPr>
-          <w:rFonts w:ascii="Times New Roman" w:eastAsia="Times New Roman" w:hAnsi="Times New Roman" w:cs="Times New Roman"/>
-          <w:sz w:val="24"/>
-          <w:szCs w:val="24"/>
-          <w:lang w:eastAsia="en-GB"/>
-        </w:rPr>
-      </w:pPr>
+        <w:t>ia de implementação destes aspe</w:t>
+      </w:r>
       <w:r>
         <w:rPr>
           <w:rFonts w:ascii="Helvetica" w:eastAsia="Times New Roman" w:hAnsi="Helvetica" w:cs="Times New Roman"/>
@@ -2894,8 +4121,83 @@
           <w:shd w:val="clear" w:color="auto" w:fill="FFFFFF"/>
           <w:lang w:eastAsia="en-GB"/>
         </w:rPr>
-        <w:t>  (id</w:t>
-      </w:r>
+        <w:t>tos com apresentação de extratos de código)</w:t>
+      </w:r>
+    </w:p>
+    <w:p>
+      <w:pPr>
+        <w:rPr>
+          <w:rFonts w:ascii="Century Schoolbook" w:hAnsi="Century Schoolbook" w:cs="Times New Roman"/>
+          <w:sz w:val="24"/>
+          <w:szCs w:val="24"/>
+        </w:rPr>
+      </w:pPr>
+      <w:r>
+        <w:rPr>
+          <w:rFonts w:ascii="Century Schoolbook" w:hAnsi="Century Schoolbook" w:cs="Times New Roman"/>
+          <w:sz w:val="24"/>
+          <w:szCs w:val="24"/>
+        </w:rPr>
+        <w:br w:type="page"/>
+      </w:r>
+    </w:p>
+    <w:p>
+      <w:pPr>
+        <w:spacing w:line="276" w:lineRule="auto"/>
+        <w:rPr>
+          <w:rFonts w:ascii="Century Schoolbook" w:hAnsi="Century Schoolbook" w:cs="Times New Roman"/>
+          <w:i/>
+          <w:sz w:val="40"/>
+          <w:szCs w:val="44"/>
+        </w:rPr>
+      </w:pPr>
+      <w:r>
+        <w:rPr>
+          <w:rFonts w:ascii="Century Schoolbook" w:hAnsi="Century Schoolbook" w:cs="Times New Roman"/>
+          <w:i/>
+          <w:sz w:val="40"/>
+          <w:szCs w:val="44"/>
+        </w:rPr>
+        <w:lastRenderedPageBreak/>
+        <w:t>Protocolo de aplicação</w:t>
+      </w:r>
+    </w:p>
+    <w:p>
+      <w:pPr>
+        <w:spacing w:line="276" w:lineRule="auto"/>
+        <w:rPr>
+          <w:rFonts w:ascii="Century Schoolbook" w:hAnsi="Century Schoolbook" w:cs="Times New Roman"/>
+          <w:szCs w:val="24"/>
+        </w:rPr>
+      </w:pPr>
+      <w:r>
+        <w:rPr>
+          <w:rFonts w:ascii="Century Schoolbook" w:hAnsi="Century Schoolbook" w:cs="Times New Roman"/>
+          <w:szCs w:val="24"/>
+        </w:rPr>
+        <w:t>Texto.</w:t>
+      </w:r>
+    </w:p>
+    <w:p>
+      <w:pPr>
+        <w:spacing w:line="276" w:lineRule="auto"/>
+        <w:rPr>
+          <w:rFonts w:ascii="Century Schoolbook" w:hAnsi="Century Schoolbook" w:cs="Times New Roman"/>
+          <w:sz w:val="24"/>
+          <w:szCs w:val="24"/>
+        </w:rPr>
+      </w:pPr>
+    </w:p>
+    <w:p>
+      <w:pPr>
+        <w:spacing w:after="0" w:line="240" w:lineRule="auto"/>
+        <w:rPr>
+          <w:rFonts w:ascii="Times New Roman" w:eastAsia="Times New Roman" w:hAnsi="Times New Roman" w:cs="Times New Roman"/>
+          <w:sz w:val="24"/>
+          <w:szCs w:val="24"/>
+          <w:lang w:eastAsia="en-GB"/>
+        </w:rPr>
+      </w:pPr>
       <w:r>
         <w:rPr>
           <w:rFonts w:ascii="Helvetica" w:eastAsia="Times New Roman" w:hAnsi="Helvetica" w:cs="Times New Roman"/>
@@ -2905,7 +4207,7 @@
           <w:shd w:val="clear" w:color="auto" w:fill="FFFFFF"/>
           <w:lang w:eastAsia="en-GB"/>
         </w:rPr>
-        <w:t>entificação dos principais aspe</w:t>
+        <w:t>  (id</w:t>
       </w:r>
       <w:r>
         <w:rPr>
@@ -2916,7 +4218,7 @@
           <w:shd w:val="clear" w:color="auto" w:fill="FFFFFF"/>
           <w:lang w:eastAsia="en-GB"/>
         </w:rPr>
-        <w:t>tos funcionais; descrição da estratég</w:t>
+        <w:t>entificação dos principais aspe</w:t>
       </w:r>
       <w:r>
         <w:rPr>
@@ -2927,7 +4229,7 @@
           <w:shd w:val="clear" w:color="auto" w:fill="FFFFFF"/>
           <w:lang w:eastAsia="en-GB"/>
         </w:rPr>
-        <w:t>ia de implementação destes aspe</w:t>
+        <w:t>tos funcionais; descrição da estratég</w:t>
       </w:r>
       <w:r>
         <w:rPr>
@@ -2938,83 +4240,8 @@
           <w:shd w:val="clear" w:color="auto" w:fill="FFFFFF"/>
           <w:lang w:eastAsia="en-GB"/>
         </w:rPr>
-        <w:t>tos com apresentação de extratos de código)</w:t>
-      </w:r>
-    </w:p>
-    <w:p>
-      <w:pPr>
-        <w:rPr>
-          <w:rFonts w:ascii="Century Schoolbook" w:hAnsi="Century Schoolbook" w:cs="Times New Roman"/>
-          <w:sz w:val="24"/>
-          <w:szCs w:val="24"/>
-        </w:rPr>
-      </w:pPr>
-      <w:r>
-        <w:rPr>
-          <w:rFonts w:ascii="Century Schoolbook" w:hAnsi="Century Schoolbook" w:cs="Times New Roman"/>
-          <w:sz w:val="24"/>
-          <w:szCs w:val="24"/>
-        </w:rPr>
-        <w:br w:type="page"/>
-      </w:r>
-    </w:p>
-    <w:p>
-      <w:pPr>
-        <w:spacing w:line="276" w:lineRule="auto"/>
-        <w:rPr>
-          <w:rFonts w:ascii="Century Schoolbook" w:hAnsi="Century Schoolbook" w:cs="Times New Roman"/>
-          <w:i/>
-          <w:sz w:val="40"/>
-          <w:szCs w:val="44"/>
-        </w:rPr>
-      </w:pPr>
-      <w:r>
-        <w:rPr>
-          <w:rFonts w:ascii="Century Schoolbook" w:hAnsi="Century Schoolbook" w:cs="Times New Roman"/>
-          <w:i/>
-          <w:sz w:val="40"/>
-          <w:szCs w:val="44"/>
-        </w:rPr>
-        <w:lastRenderedPageBreak/>
-        <w:t>Protocolo de aplicação</w:t>
-      </w:r>
-    </w:p>
-    <w:p>
-      <w:pPr>
-        <w:spacing w:line="276" w:lineRule="auto"/>
-        <w:rPr>
-          <w:rFonts w:ascii="Century Schoolbook" w:hAnsi="Century Schoolbook" w:cs="Times New Roman"/>
-          <w:szCs w:val="24"/>
-        </w:rPr>
-      </w:pPr>
-      <w:r>
-        <w:rPr>
-          <w:rFonts w:ascii="Century Schoolbook" w:hAnsi="Century Schoolbook" w:cs="Times New Roman"/>
-          <w:szCs w:val="24"/>
-        </w:rPr>
-        <w:t>Texto.</w:t>
-      </w:r>
-    </w:p>
-    <w:p>
-      <w:pPr>
-        <w:spacing w:line="276" w:lineRule="auto"/>
-        <w:rPr>
-          <w:rFonts w:ascii="Century Schoolbook" w:hAnsi="Century Schoolbook" w:cs="Times New Roman"/>
-          <w:sz w:val="24"/>
-          <w:szCs w:val="24"/>
-        </w:rPr>
-      </w:pPr>
-    </w:p>
-    <w:p>
-      <w:pPr>
-        <w:spacing w:after="0" w:line="240" w:lineRule="auto"/>
-        <w:rPr>
-          <w:rFonts w:ascii="Times New Roman" w:eastAsia="Times New Roman" w:hAnsi="Times New Roman" w:cs="Times New Roman"/>
-          <w:sz w:val="24"/>
-          <w:szCs w:val="24"/>
-          <w:lang w:eastAsia="en-GB"/>
-        </w:rPr>
-      </w:pPr>
+        <w:t>ia de implementação destes aspetos com apresentação de extra</w:t>
+      </w:r>
       <w:r>
         <w:rPr>
           <w:rFonts w:ascii="Helvetica" w:eastAsia="Times New Roman" w:hAnsi="Helvetica" w:cs="Times New Roman"/>
@@ -3024,8 +4251,187 @@
           <w:shd w:val="clear" w:color="auto" w:fill="FFFFFF"/>
           <w:lang w:eastAsia="en-GB"/>
         </w:rPr>
-        <w:t>  (id</w:t>
-      </w:r>
+        <w:t>tos de código)</w:t>
+      </w:r>
+    </w:p>
+    <w:p>
+      <w:pPr>
+        <w:rPr>
+          <w:rFonts w:ascii="Century Schoolbook" w:hAnsi="Century Schoolbook" w:cs="Times New Roman"/>
+          <w:sz w:val="24"/>
+          <w:szCs w:val="24"/>
+        </w:rPr>
+      </w:pPr>
+      <w:r>
+        <w:rPr>
+          <w:rFonts w:ascii="Century Schoolbook" w:hAnsi="Century Schoolbook" w:cs="Times New Roman"/>
+          <w:sz w:val="24"/>
+          <w:szCs w:val="24"/>
+        </w:rPr>
+        <w:br w:type="page"/>
+      </w:r>
+    </w:p>
+    <w:p>
+      <w:pPr>
+        <w:spacing w:line="276" w:lineRule="auto"/>
+        <w:rPr>
+          <w:rFonts w:ascii="Century Schoolbook" w:hAnsi="Century Schoolbook" w:cs="Times New Roman"/>
+          <w:i/>
+          <w:sz w:val="40"/>
+          <w:szCs w:val="44"/>
+        </w:rPr>
+      </w:pPr>
+      <w:r>
+        <w:rPr>
+          <w:rFonts w:ascii="Century Schoolbook" w:hAnsi="Century Schoolbook" w:cs="Times New Roman"/>
+          <w:i/>
+          <w:sz w:val="40"/>
+          <w:szCs w:val="44"/>
+        </w:rPr>
+        <w:lastRenderedPageBreak/>
+        <w:t>Validação</w:t>
+      </w:r>
+    </w:p>
+    <w:p>
+      <w:pPr>
+        <w:spacing w:line="276" w:lineRule="auto"/>
+        <w:ind w:firstLine="708"/>
+        <w:rPr>
+          <w:rFonts w:ascii="Century Schoolbook" w:hAnsi="Century Schoolbook" w:cs="Times New Roman"/>
+          <w:szCs w:val="24"/>
+        </w:rPr>
+      </w:pPr>
+      <w:r>
+        <w:rPr>
+          <w:rFonts w:ascii="Century Schoolbook" w:hAnsi="Century Schoolbook" w:cs="Times New Roman"/>
+          <w:szCs w:val="24"/>
+        </w:rPr>
+        <w:t xml:space="preserve">De forma a </w:t>
+      </w:r>
+      <w:r>
+        <w:rPr>
+          <w:rFonts w:ascii="Century Schoolbook" w:hAnsi="Century Schoolbook" w:cs="Times New Roman"/>
+          <w:szCs w:val="24"/>
+        </w:rPr>
+        <w:t>estudar</w:t>
+      </w:r>
+      <w:r>
+        <w:rPr>
+          <w:rFonts w:ascii="Century Schoolbook" w:hAnsi="Century Schoolbook" w:cs="Times New Roman"/>
+          <w:szCs w:val="24"/>
+        </w:rPr>
+        <w:t xml:space="preserve"> a aplicação </w:t>
+      </w:r>
+      <w:r>
+        <w:rPr>
+          <w:rFonts w:ascii="Century Schoolbook" w:hAnsi="Century Schoolbook" w:cs="Times New Roman"/>
+          <w:szCs w:val="24"/>
+        </w:rPr>
+        <w:t xml:space="preserve">desenvolvida, foram efetuados </w:t>
+      </w:r>
+      <w:r>
+        <w:rPr>
+          <w:rFonts w:ascii="Century Schoolbook" w:hAnsi="Century Schoolbook" w:cs="Times New Roman"/>
+          <w:szCs w:val="24"/>
+        </w:rPr>
+        <w:t>os seguintes</w:t>
+      </w:r>
+      <w:r>
+        <w:rPr>
+          <w:rFonts w:ascii="Century Schoolbook" w:hAnsi="Century Schoolbook" w:cs="Times New Roman"/>
+          <w:szCs w:val="24"/>
+        </w:rPr>
+        <w:t xml:space="preserve"> testes</w:t>
+      </w:r>
+      <w:r>
+        <w:rPr>
+          <w:rFonts w:ascii="Century Schoolbook" w:hAnsi="Century Schoolbook" w:cs="Times New Roman"/>
+          <w:szCs w:val="24"/>
+        </w:rPr>
+        <w:t>:</w:t>
+      </w:r>
+    </w:p>
+    <w:p>
+      <w:pPr>
+        <w:pStyle w:val="PargrafodaLista"/>
+        <w:numPr>
+          <w:ilvl w:val="0"/>
+          <w:numId w:val="8"/>
+        </w:numPr>
+        <w:spacing w:line="276" w:lineRule="auto"/>
+        <w:rPr>
+          <w:rFonts w:ascii="Century Schoolbook" w:hAnsi="Century Schoolbook" w:cs="Times New Roman"/>
+          <w:szCs w:val="24"/>
+        </w:rPr>
+      </w:pPr>
+      <w:r>
+        <w:rPr>
+          <w:rFonts w:ascii="Century Schoolbook" w:hAnsi="Century Schoolbook" w:cs="Times New Roman"/>
+          <w:szCs w:val="24"/>
+        </w:rPr>
+        <w:t>Envio de um ficheiro.</w:t>
+      </w:r>
+    </w:p>
+    <w:p>
+      <w:pPr>
+        <w:pStyle w:val="PargrafodaLista"/>
+        <w:numPr>
+          <w:ilvl w:val="0"/>
+          <w:numId w:val="8"/>
+        </w:numPr>
+        <w:spacing w:line="276" w:lineRule="auto"/>
+        <w:rPr>
+          <w:rFonts w:ascii="Century Schoolbook" w:hAnsi="Century Schoolbook" w:cs="Times New Roman"/>
+          <w:szCs w:val="24"/>
+          <w:highlight w:val="yellow"/>
+        </w:rPr>
+      </w:pPr>
+      <w:r>
+        <w:rPr>
+          <w:rFonts w:ascii="Century Schoolbook" w:hAnsi="Century Schoolbook" w:cs="Times New Roman"/>
+          <w:szCs w:val="24"/>
+          <w:highlight w:val="yellow"/>
+        </w:rPr>
+        <w:t>Etc</w:t>
+      </w:r>
+    </w:p>
+    <w:p>
+      <w:pPr>
+        <w:spacing w:line="276" w:lineRule="auto"/>
+        <w:ind w:left="708"/>
+        <w:rPr>
+          <w:rFonts w:ascii="Century Schoolbook" w:hAnsi="Century Schoolbook" w:cs="Times New Roman"/>
+          <w:szCs w:val="24"/>
+        </w:rPr>
+      </w:pPr>
+      <w:r>
+        <w:rPr>
+          <w:rFonts w:ascii="Century Schoolbook" w:hAnsi="Century Schoolbook" w:cs="Times New Roman"/>
+          <w:szCs w:val="24"/>
+        </w:rPr>
+        <w:t>Todos os testes foram concluídos com sucesso.</w:t>
+      </w:r>
+    </w:p>
+    <w:p>
+      <w:pPr>
+        <w:spacing w:line="276" w:lineRule="auto"/>
+        <w:rPr>
+          <w:rFonts w:ascii="Century Schoolbook" w:hAnsi="Century Schoolbook" w:cs="Times New Roman"/>
+          <w:sz w:val="24"/>
+          <w:szCs w:val="24"/>
+        </w:rPr>
+      </w:pPr>
+    </w:p>
+    <w:p>
+      <w:pPr>
+        <w:spacing w:after="0" w:line="240" w:lineRule="auto"/>
+        <w:rPr>
+          <w:rFonts w:ascii="Times New Roman" w:eastAsia="Times New Roman" w:hAnsi="Times New Roman" w:cs="Times New Roman"/>
+          <w:sz w:val="24"/>
+          <w:szCs w:val="24"/>
+          <w:lang w:eastAsia="en-GB"/>
+        </w:rPr>
+      </w:pPr>
       <w:r>
         <w:rPr>
           <w:rFonts w:ascii="Helvetica" w:eastAsia="Times New Roman" w:hAnsi="Helvetica" w:cs="Times New Roman"/>
@@ -3035,7 +4441,7 @@
           <w:shd w:val="clear" w:color="auto" w:fill="FFFFFF"/>
           <w:lang w:eastAsia="en-GB"/>
         </w:rPr>
-        <w:t>entificação dos principais aspe</w:t>
+        <w:t>  (descrição dos testes efe</w:t>
       </w:r>
       <w:r>
         <w:rPr>
@@ -3046,8 +4452,83 @@
           <w:shd w:val="clear" w:color="auto" w:fill="FFFFFF"/>
           <w:lang w:eastAsia="en-GB"/>
         </w:rPr>
-        <w:t>tos funcionais; descrição da estratég</w:t>
-      </w:r>
+        <w:t>tuados com apresentação quantificada dos resultados, se possível)</w:t>
+      </w:r>
+    </w:p>
+    <w:p>
+      <w:pPr>
+        <w:rPr>
+          <w:rFonts w:ascii="Century Schoolbook" w:hAnsi="Century Schoolbook" w:cs="Times New Roman"/>
+          <w:sz w:val="24"/>
+          <w:szCs w:val="24"/>
+        </w:rPr>
+      </w:pPr>
+      <w:r>
+        <w:rPr>
+          <w:rFonts w:ascii="Century Schoolbook" w:hAnsi="Century Schoolbook" w:cs="Times New Roman"/>
+          <w:sz w:val="24"/>
+          <w:szCs w:val="24"/>
+        </w:rPr>
+        <w:br w:type="page"/>
+      </w:r>
+    </w:p>
+    <w:p>
+      <w:pPr>
+        <w:spacing w:line="276" w:lineRule="auto"/>
+        <w:rPr>
+          <w:rFonts w:ascii="Century Schoolbook" w:hAnsi="Century Schoolbook" w:cs="Times New Roman"/>
+          <w:i/>
+          <w:sz w:val="40"/>
+          <w:szCs w:val="44"/>
+        </w:rPr>
+      </w:pPr>
+      <w:r>
+        <w:rPr>
+          <w:rFonts w:ascii="Century Schoolbook" w:hAnsi="Century Schoolbook" w:cs="Times New Roman"/>
+          <w:i/>
+          <w:sz w:val="40"/>
+          <w:szCs w:val="44"/>
+        </w:rPr>
+        <w:lastRenderedPageBreak/>
+        <w:t>Eficiência do protocolo de ligação de dados</w:t>
+      </w:r>
+    </w:p>
+    <w:p>
+      <w:pPr>
+        <w:spacing w:line="276" w:lineRule="auto"/>
+        <w:rPr>
+          <w:rFonts w:ascii="Century Schoolbook" w:hAnsi="Century Schoolbook" w:cs="Times New Roman"/>
+          <w:szCs w:val="24"/>
+        </w:rPr>
+      </w:pPr>
+      <w:r>
+        <w:rPr>
+          <w:rFonts w:ascii="Century Schoolbook" w:hAnsi="Century Schoolbook" w:cs="Times New Roman"/>
+          <w:szCs w:val="24"/>
+        </w:rPr>
+        <w:t>Texto.</w:t>
+      </w:r>
+    </w:p>
+    <w:p>
+      <w:pPr>
+        <w:spacing w:line="276" w:lineRule="auto"/>
+        <w:rPr>
+          <w:rFonts w:ascii="Century Schoolbook" w:hAnsi="Century Schoolbook" w:cs="Times New Roman"/>
+          <w:sz w:val="24"/>
+          <w:szCs w:val="24"/>
+        </w:rPr>
+      </w:pPr>
+    </w:p>
+    <w:p>
+      <w:pPr>
+        <w:spacing w:after="0" w:line="240" w:lineRule="auto"/>
+        <w:rPr>
+          <w:rFonts w:ascii="Times New Roman" w:eastAsia="Times New Roman" w:hAnsi="Times New Roman" w:cs="Times New Roman"/>
+          <w:sz w:val="24"/>
+          <w:szCs w:val="24"/>
+          <w:lang w:eastAsia="en-GB"/>
+        </w:rPr>
+      </w:pPr>
       <w:r>
         <w:rPr>
           <w:rFonts w:ascii="Helvetica" w:eastAsia="Times New Roman" w:hAnsi="Helvetica" w:cs="Times New Roman"/>
@@ -3057,8 +4538,83 @@
           <w:shd w:val="clear" w:color="auto" w:fill="FFFFFF"/>
           <w:lang w:eastAsia="en-GB"/>
         </w:rPr>
-        <w:t>ia de implementação destes aspetos com apresentação de extra</w:t>
-      </w:r>
+        <w:t> (caraterização estatística da eficiência do protocolo, feita com recurso a medidas sobre o código desenvolvido. A caracterização teórica de um protocolo Stop&amp;Wait, que deverá ser usada como termo de comparação, encontra-se descrita nos slides de Ligação Lógica das aulas teóricas). </w:t>
+      </w:r>
+    </w:p>
+    <w:p>
+      <w:pPr>
+        <w:rPr>
+          <w:rFonts w:ascii="Century Schoolbook" w:hAnsi="Century Schoolbook" w:cs="Times New Roman"/>
+          <w:sz w:val="24"/>
+          <w:szCs w:val="24"/>
+        </w:rPr>
+      </w:pPr>
+      <w:r>
+        <w:rPr>
+          <w:rFonts w:ascii="Century Schoolbook" w:hAnsi="Century Schoolbook" w:cs="Times New Roman"/>
+          <w:sz w:val="24"/>
+          <w:szCs w:val="24"/>
+        </w:rPr>
+        <w:br w:type="page"/>
+      </w:r>
+    </w:p>
+    <w:p>
+      <w:pPr>
+        <w:spacing w:line="276" w:lineRule="auto"/>
+        <w:rPr>
+          <w:rFonts w:ascii="Century Schoolbook" w:hAnsi="Century Schoolbook" w:cs="Times New Roman"/>
+          <w:i/>
+          <w:sz w:val="40"/>
+          <w:szCs w:val="44"/>
+        </w:rPr>
+      </w:pPr>
+      <w:r>
+        <w:rPr>
+          <w:rFonts w:ascii="Century Schoolbook" w:hAnsi="Century Schoolbook" w:cs="Times New Roman"/>
+          <w:i/>
+          <w:sz w:val="40"/>
+          <w:szCs w:val="44"/>
+        </w:rPr>
+        <w:lastRenderedPageBreak/>
+        <w:t>Conclusões</w:t>
+      </w:r>
+    </w:p>
+    <w:p>
+      <w:pPr>
+        <w:spacing w:line="276" w:lineRule="auto"/>
+        <w:rPr>
+          <w:rFonts w:ascii="Century Schoolbook" w:hAnsi="Century Schoolbook" w:cs="Times New Roman"/>
+          <w:szCs w:val="24"/>
+        </w:rPr>
+      </w:pPr>
+      <w:r>
+        <w:rPr>
+          <w:rFonts w:ascii="Century Schoolbook" w:hAnsi="Century Schoolbook" w:cs="Times New Roman"/>
+          <w:szCs w:val="24"/>
+        </w:rPr>
+        <w:t>Texto.</w:t>
+      </w:r>
+    </w:p>
+    <w:p>
+      <w:pPr>
+        <w:spacing w:line="276" w:lineRule="auto"/>
+        <w:rPr>
+          <w:rFonts w:ascii="Century Schoolbook" w:hAnsi="Century Schoolbook" w:cs="Times New Roman"/>
+          <w:sz w:val="24"/>
+          <w:szCs w:val="24"/>
+        </w:rPr>
+      </w:pPr>
+    </w:p>
+    <w:p>
+      <w:pPr>
+        <w:spacing w:after="0" w:line="240" w:lineRule="auto"/>
+        <w:rPr>
+          <w:rFonts w:ascii="Times New Roman" w:eastAsia="Times New Roman" w:hAnsi="Times New Roman" w:cs="Times New Roman"/>
+          <w:sz w:val="24"/>
+          <w:szCs w:val="24"/>
+          <w:lang w:eastAsia="en-GB"/>
+        </w:rPr>
+      </w:pPr>
       <w:r>
         <w:rPr>
           <w:rFonts w:ascii="Helvetica" w:eastAsia="Times New Roman" w:hAnsi="Helvetica" w:cs="Times New Roman"/>
@@ -3068,189 +4624,8 @@
           <w:shd w:val="clear" w:color="auto" w:fill="FFFFFF"/>
           <w:lang w:eastAsia="en-GB"/>
         </w:rPr>
-        <w:t>tos de código)</w:t>
-      </w:r>
-    </w:p>
-    <w:p>
-      <w:pPr>
-        <w:rPr>
-          <w:rFonts w:ascii="Century Schoolbook" w:hAnsi="Century Schoolbook" w:cs="Times New Roman"/>
-          <w:sz w:val="24"/>
-          <w:szCs w:val="24"/>
-        </w:rPr>
-      </w:pPr>
-      <w:r>
-        <w:rPr>
-          <w:rFonts w:ascii="Century Schoolbook" w:hAnsi="Century Schoolbook" w:cs="Times New Roman"/>
-          <w:sz w:val="24"/>
-          <w:szCs w:val="24"/>
-        </w:rPr>
-        <w:br w:type="page"/>
-      </w:r>
-    </w:p>
-    <w:p>
-      <w:pPr>
-        <w:spacing w:line="276" w:lineRule="auto"/>
-        <w:rPr>
-          <w:rFonts w:ascii="Century Schoolbook" w:hAnsi="Century Schoolbook" w:cs="Times New Roman"/>
-          <w:i/>
-          <w:sz w:val="40"/>
-          <w:szCs w:val="44"/>
-        </w:rPr>
-      </w:pPr>
-      <w:r>
-        <w:rPr>
-          <w:rFonts w:ascii="Century Schoolbook" w:hAnsi="Century Schoolbook" w:cs="Times New Roman"/>
-          <w:i/>
-          <w:sz w:val="40"/>
-          <w:szCs w:val="44"/>
-        </w:rPr>
-        <w:lastRenderedPageBreak/>
-        <w:t>Validação</w:t>
-      </w:r>
-    </w:p>
-    <w:p>
-      <w:pPr>
-        <w:spacing w:line="276" w:lineRule="auto"/>
-        <w:ind w:firstLine="708"/>
-        <w:rPr>
-          <w:rFonts w:ascii="Century Schoolbook" w:hAnsi="Century Schoolbook" w:cs="Times New Roman"/>
-          <w:szCs w:val="24"/>
-        </w:rPr>
-      </w:pPr>
-      <w:r>
-        <w:rPr>
-          <w:rFonts w:ascii="Century Schoolbook" w:hAnsi="Century Schoolbook" w:cs="Times New Roman"/>
-          <w:szCs w:val="24"/>
-        </w:rPr>
-        <w:t xml:space="preserve">De forma a </w:t>
-      </w:r>
-      <w:r>
-        <w:rPr>
-          <w:rFonts w:ascii="Century Schoolbook" w:hAnsi="Century Schoolbook" w:cs="Times New Roman"/>
-          <w:szCs w:val="24"/>
-        </w:rPr>
-        <w:t>estudar</w:t>
-      </w:r>
-      <w:r>
-        <w:rPr>
-          <w:rFonts w:ascii="Century Schoolbook" w:hAnsi="Century Schoolbook" w:cs="Times New Roman"/>
-          <w:szCs w:val="24"/>
-        </w:rPr>
-        <w:t xml:space="preserve"> a aplicação </w:t>
-      </w:r>
-      <w:r>
-        <w:rPr>
-          <w:rFonts w:ascii="Century Schoolbook" w:hAnsi="Century Schoolbook" w:cs="Times New Roman"/>
-          <w:szCs w:val="24"/>
-        </w:rPr>
-        <w:t xml:space="preserve">desenvolvida, foram efetuados </w:t>
-      </w:r>
-      <w:r>
-        <w:rPr>
-          <w:rFonts w:ascii="Century Schoolbook" w:hAnsi="Century Schoolbook" w:cs="Times New Roman"/>
-          <w:szCs w:val="24"/>
-        </w:rPr>
-        <w:t>os seguintes</w:t>
-      </w:r>
-      <w:r>
-        <w:rPr>
-          <w:rFonts w:ascii="Century Schoolbook" w:hAnsi="Century Schoolbook" w:cs="Times New Roman"/>
-          <w:szCs w:val="24"/>
-        </w:rPr>
-        <w:t xml:space="preserve"> testes</w:t>
-      </w:r>
-      <w:r>
-        <w:rPr>
-          <w:rFonts w:ascii="Century Schoolbook" w:hAnsi="Century Schoolbook" w:cs="Times New Roman"/>
-          <w:szCs w:val="24"/>
-        </w:rPr>
-        <w:t>:</w:t>
-      </w:r>
-    </w:p>
-    <w:p>
-      <w:pPr>
-        <w:pStyle w:val="ListParagraph"/>
-        <w:numPr>
-          <w:ilvl w:val="0"/>
-          <w:numId w:val="8"/>
-        </w:numPr>
-        <w:spacing w:line="276" w:lineRule="auto"/>
-        <w:rPr>
-          <w:rFonts w:ascii="Century Schoolbook" w:hAnsi="Century Schoolbook" w:cs="Times New Roman"/>
-          <w:szCs w:val="24"/>
-        </w:rPr>
-      </w:pPr>
-      <w:r>
-        <w:rPr>
-          <w:rFonts w:ascii="Century Schoolbook" w:hAnsi="Century Schoolbook" w:cs="Times New Roman"/>
-          <w:szCs w:val="24"/>
-        </w:rPr>
-        <w:t>Envio de um ficheiro.</w:t>
-      </w:r>
-    </w:p>
-    <w:p>
-      <w:pPr>
-        <w:pStyle w:val="ListParagraph"/>
-        <w:numPr>
-          <w:ilvl w:val="0"/>
-          <w:numId w:val="8"/>
-        </w:numPr>
-        <w:spacing w:line="276" w:lineRule="auto"/>
-        <w:rPr>
-          <w:rFonts w:ascii="Century Schoolbook" w:hAnsi="Century Schoolbook" w:cs="Times New Roman"/>
-          <w:szCs w:val="24"/>
-          <w:highlight w:val="yellow"/>
-        </w:rPr>
-      </w:pPr>
-      <w:proofErr w:type="spellStart"/>
-      <w:r>
-        <w:rPr>
-          <w:rFonts w:ascii="Century Schoolbook" w:hAnsi="Century Schoolbook" w:cs="Times New Roman"/>
-          <w:szCs w:val="24"/>
-          <w:highlight w:val="yellow"/>
-        </w:rPr>
-        <w:t>Etc</w:t>
-      </w:r>
-      <w:proofErr w:type="spellEnd"/>
-    </w:p>
-    <w:p>
-      <w:pPr>
-        <w:spacing w:line="276" w:lineRule="auto"/>
-        <w:ind w:left="708"/>
-        <w:rPr>
-          <w:rFonts w:ascii="Century Schoolbook" w:hAnsi="Century Schoolbook" w:cs="Times New Roman"/>
-          <w:szCs w:val="24"/>
-        </w:rPr>
-      </w:pPr>
-      <w:r>
-        <w:rPr>
-          <w:rFonts w:ascii="Century Schoolbook" w:hAnsi="Century Schoolbook" w:cs="Times New Roman"/>
-          <w:szCs w:val="24"/>
-        </w:rPr>
-        <w:t>Todos os testes foram concluídos com sucesso.</w:t>
-      </w:r>
-    </w:p>
-    <w:p>
-      <w:pPr>
-        <w:spacing w:line="276" w:lineRule="auto"/>
-        <w:rPr>
-          <w:rFonts w:ascii="Century Schoolbook" w:hAnsi="Century Schoolbook" w:cs="Times New Roman"/>
-          <w:sz w:val="24"/>
-          <w:szCs w:val="24"/>
-        </w:rPr>
-      </w:pPr>
-    </w:p>
-    <w:p>
-      <w:pPr>
-        <w:spacing w:after="0" w:line="240" w:lineRule="auto"/>
-        <w:rPr>
-          <w:rFonts w:ascii="Times New Roman" w:eastAsia="Times New Roman" w:hAnsi="Times New Roman" w:cs="Times New Roman"/>
-          <w:sz w:val="24"/>
-          <w:szCs w:val="24"/>
-          <w:lang w:eastAsia="en-GB"/>
-        </w:rPr>
-      </w:pPr>
+        <w:t>  (síntese da informação apresentada nas secções ant</w:t>
+      </w:r>
       <w:r>
         <w:rPr>
           <w:rFonts w:ascii="Helvetica" w:eastAsia="Times New Roman" w:hAnsi="Helvetica" w:cs="Times New Roman"/>
@@ -3260,7 +4635,7 @@
           <w:shd w:val="clear" w:color="auto" w:fill="FFFFFF"/>
           <w:lang w:eastAsia="en-GB"/>
         </w:rPr>
-        <w:t>  (descrição dos testes efe</w:t>
+        <w:t>eriores; reflexão sobre os obje</w:t>
       </w:r>
       <w:r>
         <w:rPr>
@@ -3271,7 +4646,7 @@
           <w:shd w:val="clear" w:color="auto" w:fill="FFFFFF"/>
           <w:lang w:eastAsia="en-GB"/>
         </w:rPr>
-        <w:t>tuados com apresentação quantificada dos resultados, se possível)</w:t>
+        <w:t>tivos de aprendizagem alcançados)</w:t>
       </w:r>
     </w:p>
     <w:p>
@@ -3309,224 +4684,6 @@
           <w:szCs w:val="44"/>
         </w:rPr>
         <w:lastRenderedPageBreak/>
-        <w:t>Eficiência do protocolo de ligação de dados</w:t>
-      </w:r>
-    </w:p>
-    <w:p>
-      <w:pPr>
-        <w:spacing w:line="276" w:lineRule="auto"/>
-        <w:rPr>
-          <w:rFonts w:ascii="Century Schoolbook" w:hAnsi="Century Schoolbook" w:cs="Times New Roman"/>
-          <w:szCs w:val="24"/>
-        </w:rPr>
-      </w:pPr>
-      <w:r>
-        <w:rPr>
-          <w:rFonts w:ascii="Century Schoolbook" w:hAnsi="Century Schoolbook" w:cs="Times New Roman"/>
-          <w:szCs w:val="24"/>
-        </w:rPr>
-        <w:t>Texto.</w:t>
-      </w:r>
-    </w:p>
-    <w:p>
-      <w:pPr>
-        <w:spacing w:line="276" w:lineRule="auto"/>
-        <w:rPr>
-          <w:rFonts w:ascii="Century Schoolbook" w:hAnsi="Century Schoolbook" w:cs="Times New Roman"/>
-          <w:sz w:val="24"/>
-          <w:szCs w:val="24"/>
-        </w:rPr>
-      </w:pPr>
-    </w:p>
-    <w:p>
-      <w:pPr>
-        <w:spacing w:after="0" w:line="240" w:lineRule="auto"/>
-        <w:rPr>
-          <w:rFonts w:ascii="Times New Roman" w:eastAsia="Times New Roman" w:hAnsi="Times New Roman" w:cs="Times New Roman"/>
-          <w:sz w:val="24"/>
-          <w:szCs w:val="24"/>
-          <w:lang w:eastAsia="en-GB"/>
-        </w:rPr>
-      </w:pPr>
-      <w:r>
-        <w:rPr>
-          <w:rFonts w:ascii="Helvetica" w:eastAsia="Times New Roman" w:hAnsi="Helvetica" w:cs="Times New Roman"/>
-          <w:color w:val="747474"/>
-          <w:sz w:val="21"/>
-          <w:szCs w:val="21"/>
-          <w:shd w:val="clear" w:color="auto" w:fill="FFFFFF"/>
-          <w:lang w:eastAsia="en-GB"/>
-        </w:rPr>
-        <w:t xml:space="preserve"> (caraterização estatística da eficiência do protocolo, feita com recurso a medidas sobre o código desenvolvido. A caracterização teórica de um protocolo </w:t>
-      </w:r>
-      <w:proofErr w:type="spellStart"/>
-      <w:r>
-        <w:rPr>
-          <w:rFonts w:ascii="Helvetica" w:eastAsia="Times New Roman" w:hAnsi="Helvetica" w:cs="Times New Roman"/>
-          <w:color w:val="747474"/>
-          <w:sz w:val="21"/>
-          <w:szCs w:val="21"/>
-          <w:shd w:val="clear" w:color="auto" w:fill="FFFFFF"/>
-          <w:lang w:eastAsia="en-GB"/>
-        </w:rPr>
-        <w:t>Stop&amp;Wait</w:t>
-      </w:r>
-      <w:proofErr w:type="spellEnd"/>
-      <w:r>
-        <w:rPr>
-          <w:rFonts w:ascii="Helvetica" w:eastAsia="Times New Roman" w:hAnsi="Helvetica" w:cs="Times New Roman"/>
-          <w:color w:val="747474"/>
-          <w:sz w:val="21"/>
-          <w:szCs w:val="21"/>
-          <w:shd w:val="clear" w:color="auto" w:fill="FFFFFF"/>
-          <w:lang w:eastAsia="en-GB"/>
-        </w:rPr>
-        <w:t>, que deverá ser usada como termo de comparação, encontra-se descrita nos slides de Ligação Lógica das aulas teóricas). </w:t>
-      </w:r>
-    </w:p>
-    <w:p>
-      <w:pPr>
-        <w:rPr>
-          <w:rFonts w:ascii="Century Schoolbook" w:hAnsi="Century Schoolbook" w:cs="Times New Roman"/>
-          <w:sz w:val="24"/>
-          <w:szCs w:val="24"/>
-        </w:rPr>
-      </w:pPr>
-      <w:r>
-        <w:rPr>
-          <w:rFonts w:ascii="Century Schoolbook" w:hAnsi="Century Schoolbook" w:cs="Times New Roman"/>
-          <w:sz w:val="24"/>
-          <w:szCs w:val="24"/>
-        </w:rPr>
-        <w:br w:type="page"/>
-      </w:r>
-    </w:p>
-    <w:p>
-      <w:pPr>
-        <w:spacing w:line="276" w:lineRule="auto"/>
-        <w:rPr>
-          <w:rFonts w:ascii="Century Schoolbook" w:hAnsi="Century Schoolbook" w:cs="Times New Roman"/>
-          <w:i/>
-          <w:sz w:val="40"/>
-          <w:szCs w:val="44"/>
-        </w:rPr>
-      </w:pPr>
-      <w:r>
-        <w:rPr>
-          <w:rFonts w:ascii="Century Schoolbook" w:hAnsi="Century Schoolbook" w:cs="Times New Roman"/>
-          <w:i/>
-          <w:sz w:val="40"/>
-          <w:szCs w:val="44"/>
-        </w:rPr>
-        <w:lastRenderedPageBreak/>
-        <w:t>Conclusões</w:t>
-      </w:r>
-    </w:p>
-    <w:p>
-      <w:pPr>
-        <w:spacing w:line="276" w:lineRule="auto"/>
-        <w:rPr>
-          <w:rFonts w:ascii="Century Schoolbook" w:hAnsi="Century Schoolbook" w:cs="Times New Roman"/>
-          <w:szCs w:val="24"/>
-        </w:rPr>
-      </w:pPr>
-      <w:r>
-        <w:rPr>
-          <w:rFonts w:ascii="Century Schoolbook" w:hAnsi="Century Schoolbook" w:cs="Times New Roman"/>
-          <w:szCs w:val="24"/>
-        </w:rPr>
-        <w:t>Texto.</w:t>
-      </w:r>
-    </w:p>
-    <w:p>
-      <w:pPr>
-        <w:spacing w:line="276" w:lineRule="auto"/>
-        <w:rPr>
-          <w:rFonts w:ascii="Century Schoolbook" w:hAnsi="Century Schoolbook" w:cs="Times New Roman"/>
-          <w:sz w:val="24"/>
-          <w:szCs w:val="24"/>
-        </w:rPr>
-      </w:pPr>
-    </w:p>
-    <w:p>
-      <w:pPr>
-        <w:spacing w:after="0" w:line="240" w:lineRule="auto"/>
-        <w:rPr>
-          <w:rFonts w:ascii="Times New Roman" w:eastAsia="Times New Roman" w:hAnsi="Times New Roman" w:cs="Times New Roman"/>
-          <w:sz w:val="24"/>
-          <w:szCs w:val="24"/>
-          <w:lang w:eastAsia="en-GB"/>
-        </w:rPr>
-      </w:pPr>
-      <w:r>
-        <w:rPr>
-          <w:rFonts w:ascii="Helvetica" w:eastAsia="Times New Roman" w:hAnsi="Helvetica" w:cs="Times New Roman"/>
-          <w:color w:val="747474"/>
-          <w:sz w:val="21"/>
-          <w:szCs w:val="21"/>
-          <w:shd w:val="clear" w:color="auto" w:fill="FFFFFF"/>
-          <w:lang w:eastAsia="en-GB"/>
-        </w:rPr>
-        <w:t>  (síntese da informação apresentada nas secções ant</w:t>
-      </w:r>
-      <w:r>
-        <w:rPr>
-          <w:rFonts w:ascii="Helvetica" w:eastAsia="Times New Roman" w:hAnsi="Helvetica" w:cs="Times New Roman"/>
-          <w:color w:val="747474"/>
-          <w:sz w:val="21"/>
-          <w:szCs w:val="21"/>
-          <w:shd w:val="clear" w:color="auto" w:fill="FFFFFF"/>
-          <w:lang w:eastAsia="en-GB"/>
-        </w:rPr>
-        <w:t>eriores; reflexão sobre os obje</w:t>
-      </w:r>
-      <w:r>
-        <w:rPr>
-          <w:rFonts w:ascii="Helvetica" w:eastAsia="Times New Roman" w:hAnsi="Helvetica" w:cs="Times New Roman"/>
-          <w:color w:val="747474"/>
-          <w:sz w:val="21"/>
-          <w:szCs w:val="21"/>
-          <w:shd w:val="clear" w:color="auto" w:fill="FFFFFF"/>
-          <w:lang w:eastAsia="en-GB"/>
-        </w:rPr>
-        <w:t>tivos de aprendizagem alcançados)</w:t>
-      </w:r>
-    </w:p>
-    <w:p>
-      <w:pPr>
-        <w:rPr>
-          <w:rFonts w:ascii="Century Schoolbook" w:hAnsi="Century Schoolbook" w:cs="Times New Roman"/>
-          <w:sz w:val="24"/>
-          <w:szCs w:val="24"/>
-        </w:rPr>
-      </w:pPr>
-      <w:r>
-        <w:rPr>
-          <w:rFonts w:ascii="Century Schoolbook" w:hAnsi="Century Schoolbook" w:cs="Times New Roman"/>
-          <w:sz w:val="24"/>
-          <w:szCs w:val="24"/>
-        </w:rPr>
-        <w:br w:type="page"/>
-      </w:r>
-    </w:p>
-    <w:p>
-      <w:pPr>
-        <w:spacing w:line="276" w:lineRule="auto"/>
-        <w:rPr>
-          <w:rFonts w:ascii="Century Schoolbook" w:hAnsi="Century Schoolbook" w:cs="Times New Roman"/>
-          <w:i/>
-          <w:sz w:val="40"/>
-          <w:szCs w:val="44"/>
-        </w:rPr>
-      </w:pPr>
-      <w:r>
-        <w:rPr>
-          <w:rFonts w:ascii="Century Schoolbook" w:hAnsi="Century Schoolbook" w:cs="Times New Roman"/>
-          <w:i/>
-          <w:sz w:val="40"/>
-          <w:szCs w:val="44"/>
-        </w:rPr>
-        <w:lastRenderedPageBreak/>
         <w:t>Anexo I</w:t>
       </w:r>
     </w:p>
@@ -3547,9 +4704,9 @@
       </w:r>
     </w:p>
     <w:sectPr>
-      <w:footerReference w:type="default" r:id="rId9"/>
-      <w:headerReference w:type="first" r:id="rId10"/>
-      <w:footerReference w:type="first" r:id="rId11"/>
+      <w:footerReference w:type="default" r:id="rId11"/>
+      <w:headerReference w:type="first" r:id="rId12"/>
+      <w:footerReference w:type="first" r:id="rId13"/>
       <w:pgSz w:w="11906" w:h="16838"/>
       <w:pgMar w:top="1417" w:right="1701" w:bottom="1417" w:left="1701" w:header="708" w:footer="708" w:gutter="0"/>
       <w:pgNumType w:start="0"/>
@@ -3562,7 +4719,7 @@
 </file>
 
 <file path=word/endnotes.xml><?xml version="1.0" encoding="utf-8"?>
-<w:endnotes xmlns:wpc="http://schemas.microsoft.com/office/word/2010/wordprocessingCanvas" xmlns:mo="http://schemas.microsoft.com/office/mac/office/2008/main" xmlns:mc="http://schemas.openxmlformats.org/markup-compatibility/2006" xmlns:mv="urn:schemas-microsoft-com:mac:vml" xmlns:o="urn:schemas-microsoft-com:office:office" xmlns:r="http://schemas.openxmlformats.org/officeDocument/2006/relationships" xmlns:m="http://schemas.openxmlformats.org/officeDocument/2006/math" xmlns:v="urn:schemas-microsoft-com:vml" xmlns:wp14="http://schemas.microsoft.com/office/word/2010/wordprocessingDrawing" xmlns:wp="http://schemas.openxmlformats.org/drawingml/2006/wordprocessingDrawing" xmlns:w10="urn:schemas-microsoft-com:office:word" xmlns:w="http://schemas.openxmlformats.org/wordprocessingml/2006/main" xmlns:w14="http://schemas.microsoft.com/office/word/2010/wordml" xmlns:w15="http://schemas.microsoft.com/office/word/2012/wordml" xmlns:wpg="http://schemas.microsoft.com/office/word/2010/wordprocessingGroup" xmlns:wpi="http://schemas.microsoft.com/office/word/2010/wordprocessingInk" xmlns:wne="http://schemas.microsoft.com/office/word/2006/wordml" xmlns:wps="http://schemas.microsoft.com/office/word/2010/wordprocessingShape" mc:Ignorable="w14 w15 wp14">
+<w:endnotes xmlns:wpc="http://schemas.microsoft.com/office/word/2010/wordprocessingCanvas" xmlns:cx="http://schemas.microsoft.com/office/drawing/2014/chartex" xmlns:cx1="http://schemas.microsoft.com/office/drawing/2015/9/8/chartex" xmlns:cx2="http://schemas.microsoft.com/office/drawing/2015/10/21/chartex" xmlns:cx3="http://schemas.microsoft.com/office/drawing/2016/5/9/chartex" xmlns:cx4="http://schemas.microsoft.com/office/drawing/2016/5/10/chartex" xmlns:cx5="http://schemas.microsoft.com/office/drawing/2016/5/11/chartex" xmlns:cx6="http://schemas.microsoft.com/office/drawing/2016/5/12/chartex" xmlns:cx7="http://schemas.microsoft.com/office/drawing/2016/5/13/chartex" xmlns:cx8="http://schemas.microsoft.com/office/drawing/2016/5/14/chartex" xmlns:mc="http://schemas.openxmlformats.org/markup-compatibility/2006" xmlns:aink="http://schemas.microsoft.com/office/drawing/2016/ink" xmlns:am3d="http://schemas.microsoft.com/office/drawing/2017/model3d" xmlns:o="urn:schemas-microsoft-com:office:office" xmlns:r="http://schemas.openxmlformats.org/officeDocument/2006/relationships" xmlns:m="http://schemas.openxmlformats.org/officeDocument/2006/math" xmlns:v="urn:schemas-microsoft-com:vml" xmlns:wp14="http://schemas.microsoft.com/office/word/2010/wordprocessingDrawing" xmlns:wp="http://schemas.openxmlformats.org/drawingml/2006/wordprocessingDrawing" xmlns:w10="urn:schemas-microsoft-com:office:word" xmlns:w="http://schemas.openxmlformats.org/wordprocessingml/2006/main" xmlns:w14="http://schemas.microsoft.com/office/word/2010/wordml" xmlns:w15="http://schemas.microsoft.com/office/word/2012/wordml" xmlns:w16cid="http://schemas.microsoft.com/office/word/2016/wordml/cid" xmlns:w16se="http://schemas.microsoft.com/office/word/2015/wordml/symex" xmlns:wpg="http://schemas.microsoft.com/office/word/2010/wordprocessingGroup" xmlns:wpi="http://schemas.microsoft.com/office/word/2010/wordprocessingInk" xmlns:wne="http://schemas.microsoft.com/office/word/2006/wordml" xmlns:wps="http://schemas.microsoft.com/office/word/2010/wordprocessingShape" mc:Ignorable="w14 w15 w16se w16cid wp14">
   <w:endnote w:type="separator" w:id="-1">
     <w:p>
       <w:pPr>
@@ -3587,10 +4744,10 @@
 </file>
 
 <file path=word/footer1.xml><?xml version="1.0" encoding="utf-8"?>
-<w:ftr xmlns:wpc="http://schemas.microsoft.com/office/word/2010/wordprocessingCanvas" xmlns:mo="http://schemas.microsoft.com/office/mac/office/2008/main" xmlns:mc="http://schemas.openxmlformats.org/markup-compatibility/2006" xmlns:mv="urn:schemas-microsoft-com:mac:vml" xmlns:o="urn:schemas-microsoft-com:office:office" xmlns:r="http://schemas.openxmlformats.org/officeDocument/2006/relationships" xmlns:m="http://schemas.openxmlformats.org/officeDocument/2006/math" xmlns:v="urn:schemas-microsoft-com:vml" xmlns:wp14="http://schemas.microsoft.com/office/word/2010/wordprocessingDrawing" xmlns:wp="http://schemas.openxmlformats.org/drawingml/2006/wordprocessingDrawing" xmlns:w10="urn:schemas-microsoft-com:office:word" xmlns:w="http://schemas.openxmlformats.org/wordprocessingml/2006/main" xmlns:w14="http://schemas.microsoft.com/office/word/2010/wordml" xmlns:w15="http://schemas.microsoft.com/office/word/2012/wordml" xmlns:wpg="http://schemas.microsoft.com/office/word/2010/wordprocessingGroup" xmlns:wpi="http://schemas.microsoft.com/office/word/2010/wordprocessingInk" xmlns:wne="http://schemas.microsoft.com/office/word/2006/wordml" xmlns:wps="http://schemas.microsoft.com/office/word/2010/wordprocessingShape" mc:Ignorable="w14 w15 wp14">
+<w:ftr xmlns:wpc="http://schemas.microsoft.com/office/word/2010/wordprocessingCanvas" xmlns:cx="http://schemas.microsoft.com/office/drawing/2014/chartex" xmlns:cx1="http://schemas.microsoft.com/office/drawing/2015/9/8/chartex" xmlns:cx2="http://schemas.microsoft.com/office/drawing/2015/10/21/chartex" xmlns:cx3="http://schemas.microsoft.com/office/drawing/2016/5/9/chartex" xmlns:cx4="http://schemas.microsoft.com/office/drawing/2016/5/10/chartex" xmlns:cx5="http://schemas.microsoft.com/office/drawing/2016/5/11/chartex" xmlns:cx6="http://schemas.microsoft.com/office/drawing/2016/5/12/chartex" xmlns:cx7="http://schemas.microsoft.com/office/drawing/2016/5/13/chartex" xmlns:cx8="http://schemas.microsoft.com/office/drawing/2016/5/14/chartex" xmlns:mc="http://schemas.openxmlformats.org/markup-compatibility/2006" xmlns:aink="http://schemas.microsoft.com/office/drawing/2016/ink" xmlns:am3d="http://schemas.microsoft.com/office/drawing/2017/model3d" xmlns:o="urn:schemas-microsoft-com:office:office" xmlns:r="http://schemas.openxmlformats.org/officeDocument/2006/relationships" xmlns:m="http://schemas.openxmlformats.org/officeDocument/2006/math" xmlns:v="urn:schemas-microsoft-com:vml" xmlns:wp14="http://schemas.microsoft.com/office/word/2010/wordprocessingDrawing" xmlns:wp="http://schemas.openxmlformats.org/drawingml/2006/wordprocessingDrawing" xmlns:w10="urn:schemas-microsoft-com:office:word" xmlns:w="http://schemas.openxmlformats.org/wordprocessingml/2006/main" xmlns:w14="http://schemas.microsoft.com/office/word/2010/wordml" xmlns:w15="http://schemas.microsoft.com/office/word/2012/wordml" xmlns:w16cid="http://schemas.microsoft.com/office/word/2016/wordml/cid" xmlns:w16se="http://schemas.microsoft.com/office/word/2015/wordml/symex" xmlns:wpg="http://schemas.microsoft.com/office/word/2010/wordprocessingGroup" xmlns:wpi="http://schemas.microsoft.com/office/word/2010/wordprocessingInk" xmlns:wne="http://schemas.microsoft.com/office/word/2006/wordml" xmlns:wps="http://schemas.microsoft.com/office/word/2010/wordprocessingShape" mc:Ignorable="w14 w15 w16se w16cid wp14">
   <w:p>
     <w:pPr>
-      <w:pStyle w:val="Footer"/>
+      <w:pStyle w:val="Rodap"/>
       <w:jc w:val="right"/>
       <w:rPr>
         <w:rFonts w:ascii="Century Schoolbook" w:hAnsi="Century Schoolbook"/>
@@ -3616,7 +4773,6 @@
           <w:docPartUnique/>
         </w:docPartObj>
       </w:sdtPr>
-      <w:sdtEndPr/>
       <w:sdtContent>
         <w:r>
           <w:rPr>
@@ -3646,7 +4802,7 @@
             <w:noProof/>
             <w:lang w:val="pt-BR"/>
           </w:rPr>
-          <w:t>5</w:t>
+          <w:t>13</w:t>
         </w:r>
         <w:r>
           <w:rPr>
@@ -3667,17 +4823,17 @@
   </w:p>
   <w:p>
     <w:pPr>
-      <w:pStyle w:val="Footer"/>
+      <w:pStyle w:val="Rodap"/>
     </w:pPr>
   </w:p>
 </w:ftr>
 </file>
 
 <file path=word/footer2.xml><?xml version="1.0" encoding="utf-8"?>
-<w:ftr xmlns:wpc="http://schemas.microsoft.com/office/word/2010/wordprocessingCanvas" xmlns:mo="http://schemas.microsoft.com/office/mac/office/2008/main" xmlns:mc="http://schemas.openxmlformats.org/markup-compatibility/2006" xmlns:mv="urn:schemas-microsoft-com:mac:vml" xmlns:o="urn:schemas-microsoft-com:office:office" xmlns:r="http://schemas.openxmlformats.org/officeDocument/2006/relationships" xmlns:m="http://schemas.openxmlformats.org/officeDocument/2006/math" xmlns:v="urn:schemas-microsoft-com:vml" xmlns:wp14="http://schemas.microsoft.com/office/word/2010/wordprocessingDrawing" xmlns:wp="http://schemas.openxmlformats.org/drawingml/2006/wordprocessingDrawing" xmlns:w10="urn:schemas-microsoft-com:office:word" xmlns:w="http://schemas.openxmlformats.org/wordprocessingml/2006/main" xmlns:w14="http://schemas.microsoft.com/office/word/2010/wordml" xmlns:w15="http://schemas.microsoft.com/office/word/2012/wordml" xmlns:wpg="http://schemas.microsoft.com/office/word/2010/wordprocessingGroup" xmlns:wpi="http://schemas.microsoft.com/office/word/2010/wordprocessingInk" xmlns:wne="http://schemas.microsoft.com/office/word/2006/wordml" xmlns:wps="http://schemas.microsoft.com/office/word/2010/wordprocessingShape" mc:Ignorable="w14 w15 wp14">
+<w:ftr xmlns:wpc="http://schemas.microsoft.com/office/word/2010/wordprocessingCanvas" xmlns:cx="http://schemas.microsoft.com/office/drawing/2014/chartex" xmlns:cx1="http://schemas.microsoft.com/office/drawing/2015/9/8/chartex" xmlns:cx2="http://schemas.microsoft.com/office/drawing/2015/10/21/chartex" xmlns:cx3="http://schemas.microsoft.com/office/drawing/2016/5/9/chartex" xmlns:cx4="http://schemas.microsoft.com/office/drawing/2016/5/10/chartex" xmlns:cx5="http://schemas.microsoft.com/office/drawing/2016/5/11/chartex" xmlns:cx6="http://schemas.microsoft.com/office/drawing/2016/5/12/chartex" xmlns:cx7="http://schemas.microsoft.com/office/drawing/2016/5/13/chartex" xmlns:cx8="http://schemas.microsoft.com/office/drawing/2016/5/14/chartex" xmlns:mc="http://schemas.openxmlformats.org/markup-compatibility/2006" xmlns:aink="http://schemas.microsoft.com/office/drawing/2016/ink" xmlns:am3d="http://schemas.microsoft.com/office/drawing/2017/model3d" xmlns:o="urn:schemas-microsoft-com:office:office" xmlns:r="http://schemas.openxmlformats.org/officeDocument/2006/relationships" xmlns:m="http://schemas.openxmlformats.org/officeDocument/2006/math" xmlns:v="urn:schemas-microsoft-com:vml" xmlns:wp14="http://schemas.microsoft.com/office/word/2010/wordprocessingDrawing" xmlns:wp="http://schemas.openxmlformats.org/drawingml/2006/wordprocessingDrawing" xmlns:w10="urn:schemas-microsoft-com:office:word" xmlns:w="http://schemas.openxmlformats.org/wordprocessingml/2006/main" xmlns:w14="http://schemas.microsoft.com/office/word/2010/wordml" xmlns:w15="http://schemas.microsoft.com/office/word/2012/wordml" xmlns:w16cid="http://schemas.microsoft.com/office/word/2016/wordml/cid" xmlns:w16se="http://schemas.microsoft.com/office/word/2015/wordml/symex" xmlns:wpg="http://schemas.microsoft.com/office/word/2010/wordprocessingGroup" xmlns:wpi="http://schemas.microsoft.com/office/word/2010/wordprocessingInk" xmlns:wne="http://schemas.microsoft.com/office/word/2006/wordml" xmlns:wps="http://schemas.microsoft.com/office/word/2010/wordprocessingShape" mc:Ignorable="w14 w15 w16se w16cid wp14">
   <w:p>
     <w:pPr>
-      <w:pStyle w:val="Footer"/>
+      <w:pStyle w:val="Rodap"/>
     </w:pPr>
     <w:r>
       <w:rPr>
@@ -3750,7 +4906,7 @@
             </wp:anchor>
           </w:drawing>
         </mc:Choice>
-        <mc:Fallback xmlns:w16se="http://schemas.microsoft.com/office/word/2015/wordml/symex" xmlns:w16cid="http://schemas.microsoft.com/office/word/2016/wordml/cid" xmlns:am3d="http://schemas.microsoft.com/office/drawing/2017/model3d" xmlns:aink="http://schemas.microsoft.com/office/drawing/2016/ink" xmlns:cx8="http://schemas.microsoft.com/office/drawing/2016/5/14/chartex" xmlns:cx7="http://schemas.microsoft.com/office/drawing/2016/5/13/chartex" xmlns:cx6="http://schemas.microsoft.com/office/drawing/2016/5/12/chartex" xmlns:cx5="http://schemas.microsoft.com/office/drawing/2016/5/11/chartex" xmlns:cx4="http://schemas.microsoft.com/office/drawing/2016/5/10/chartex" xmlns:cx3="http://schemas.microsoft.com/office/drawing/2016/5/9/chartex" xmlns:cx2="http://schemas.microsoft.com/office/drawing/2015/10/21/chartex" xmlns:cx1="http://schemas.microsoft.com/office/drawing/2015/9/8/chartex" xmlns:cx="http://schemas.microsoft.com/office/drawing/2014/chartex">
+        <mc:Fallback xmlns:mv="urn:schemas-microsoft-com:mac:vml" xmlns:mo="http://schemas.microsoft.com/office/mac/office/2008/main">
           <w:pict>
             <v:rect w14:anchorId="5BAB2880" id="Retângulo 15" o:spid="_x0000_s1026" style="position:absolute;margin-left:0;margin-top:7.45pt;width:595.85pt;height:12.4pt;z-index:251667456;visibility:visible;mso-wrap-style:square;mso-height-percent:0;mso-wrap-distance-left:9pt;mso-wrap-distance-top:0;mso-wrap-distance-right:9pt;mso-wrap-distance-bottom:0;mso-position-horizontal:left;mso-position-horizontal-relative:page;mso-position-vertical:absolute;mso-position-vertical-relative:text;mso-height-percent:0;mso-height-relative:margin;v-text-anchor:middle" o:gfxdata="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" fillcolor="#a83520" stroked="f" strokeweight="1pt">
               <w10:wrap anchorx="page"/>
@@ -3764,7 +4920,7 @@
 </file>
 
 <file path=word/footnotes.xml><?xml version="1.0" encoding="utf-8"?>
-<w:footnotes xmlns:wpc="http://schemas.microsoft.com/office/word/2010/wordprocessingCanvas" xmlns:mo="http://schemas.microsoft.com/office/mac/office/2008/main" xmlns:mc="http://schemas.openxmlformats.org/markup-compatibility/2006" xmlns:mv="urn:schemas-microsoft-com:mac:vml" xmlns:o="urn:schemas-microsoft-com:office:office" xmlns:r="http://schemas.openxmlformats.org/officeDocument/2006/relationships" xmlns:m="http://schemas.openxmlformats.org/officeDocument/2006/math" xmlns:v="urn:schemas-microsoft-com:vml" xmlns:wp14="http://schemas.microsoft.com/office/word/2010/wordprocessingDrawing" xmlns:wp="http://schemas.openxmlformats.org/drawingml/2006/wordprocessingDrawing" xmlns:w10="urn:schemas-microsoft-com:office:word" xmlns:w="http://schemas.openxmlformats.org/wordprocessingml/2006/main" xmlns:w14="http://schemas.microsoft.com/office/word/2010/wordml" xmlns:w15="http://schemas.microsoft.com/office/word/2012/wordml" xmlns:wpg="http://schemas.microsoft.com/office/word/2010/wordprocessingGroup" xmlns:wpi="http://schemas.microsoft.com/office/word/2010/wordprocessingInk" xmlns:wne="http://schemas.microsoft.com/office/word/2006/wordml" xmlns:wps="http://schemas.microsoft.com/office/word/2010/wordprocessingShape" mc:Ignorable="w14 w15 wp14">
+<w:footnotes xmlns:wpc="http://schemas.microsoft.com/office/word/2010/wordprocessingCanvas" xmlns:cx="http://schemas.microsoft.com/office/drawing/2014/chartex" xmlns:cx1="http://schemas.microsoft.com/office/drawing/2015/9/8/chartex" xmlns:cx2="http://schemas.microsoft.com/office/drawing/2015/10/21/chartex" xmlns:cx3="http://schemas.microsoft.com/office/drawing/2016/5/9/chartex" xmlns:cx4="http://schemas.microsoft.com/office/drawing/2016/5/10/chartex" xmlns:cx5="http://schemas.microsoft.com/office/drawing/2016/5/11/chartex" xmlns:cx6="http://schemas.microsoft.com/office/drawing/2016/5/12/chartex" xmlns:cx7="http://schemas.microsoft.com/office/drawing/2016/5/13/chartex" xmlns:cx8="http://schemas.microsoft.com/office/drawing/2016/5/14/chartex" xmlns:mc="http://schemas.openxmlformats.org/markup-compatibility/2006" xmlns:aink="http://schemas.microsoft.com/office/drawing/2016/ink" xmlns:am3d="http://schemas.microsoft.com/office/drawing/2017/model3d" xmlns:o="urn:schemas-microsoft-com:office:office" xmlns:r="http://schemas.openxmlformats.org/officeDocument/2006/relationships" xmlns:m="http://schemas.openxmlformats.org/officeDocument/2006/math" xmlns:v="urn:schemas-microsoft-com:vml" xmlns:wp14="http://schemas.microsoft.com/office/word/2010/wordprocessingDrawing" xmlns:wp="http://schemas.openxmlformats.org/drawingml/2006/wordprocessingDrawing" xmlns:w10="urn:schemas-microsoft-com:office:word" xmlns:w="http://schemas.openxmlformats.org/wordprocessingml/2006/main" xmlns:w14="http://schemas.microsoft.com/office/word/2010/wordml" xmlns:w15="http://schemas.microsoft.com/office/word/2012/wordml" xmlns:w16cid="http://schemas.microsoft.com/office/word/2016/wordml/cid" xmlns:w16se="http://schemas.microsoft.com/office/word/2015/wordml/symex" xmlns:wpg="http://schemas.microsoft.com/office/word/2010/wordprocessingGroup" xmlns:wpi="http://schemas.microsoft.com/office/word/2010/wordprocessingInk" xmlns:wne="http://schemas.microsoft.com/office/word/2006/wordml" xmlns:wps="http://schemas.microsoft.com/office/word/2010/wordprocessingShape" mc:Ignorable="w14 w15 w16se w16cid wp14">
   <w:footnote w:type="separator" w:id="-1">
     <w:p>
       <w:pPr>
@@ -3789,10 +4945,10 @@
 </file>
 
 <file path=word/header1.xml><?xml version="1.0" encoding="utf-8"?>
-<w:hdr xmlns:wpc="http://schemas.microsoft.com/office/word/2010/wordprocessingCanvas" xmlns:mo="http://schemas.microsoft.com/office/mac/office/2008/main" xmlns:mc="http://schemas.openxmlformats.org/markup-compatibility/2006" xmlns:mv="urn:schemas-microsoft-com:mac:vml" xmlns:o="urn:schemas-microsoft-com:office:office" xmlns:r="http://schemas.openxmlformats.org/officeDocument/2006/relationships" xmlns:m="http://schemas.openxmlformats.org/officeDocument/2006/math" xmlns:v="urn:schemas-microsoft-com:vml" xmlns:wp14="http://schemas.microsoft.com/office/word/2010/wordprocessingDrawing" xmlns:wp="http://schemas.openxmlformats.org/drawingml/2006/wordprocessingDrawing" xmlns:w10="urn:schemas-microsoft-com:office:word" xmlns:w="http://schemas.openxmlformats.org/wordprocessingml/2006/main" xmlns:w14="http://schemas.microsoft.com/office/word/2010/wordml" xmlns:w15="http://schemas.microsoft.com/office/word/2012/wordml" xmlns:wpg="http://schemas.microsoft.com/office/word/2010/wordprocessingGroup" xmlns:wpi="http://schemas.microsoft.com/office/word/2010/wordprocessingInk" xmlns:wne="http://schemas.microsoft.com/office/word/2006/wordml" xmlns:wps="http://schemas.microsoft.com/office/word/2010/wordprocessingShape" mc:Ignorable="w14 w15 wp14">
+<w:hdr xmlns:wpc="http://schemas.microsoft.com/office/word/2010/wordprocessingCanvas" xmlns:cx="http://schemas.microsoft.com/office/drawing/2014/chartex" xmlns:cx1="http://schemas.microsoft.com/office/drawing/2015/9/8/chartex" xmlns:cx2="http://schemas.microsoft.com/office/drawing/2015/10/21/chartex" xmlns:cx3="http://schemas.microsoft.com/office/drawing/2016/5/9/chartex" xmlns:cx4="http://schemas.microsoft.com/office/drawing/2016/5/10/chartex" xmlns:cx5="http://schemas.microsoft.com/office/drawing/2016/5/11/chartex" xmlns:cx6="http://schemas.microsoft.com/office/drawing/2016/5/12/chartex" xmlns:cx7="http://schemas.microsoft.com/office/drawing/2016/5/13/chartex" xmlns:cx8="http://schemas.microsoft.com/office/drawing/2016/5/14/chartex" xmlns:mc="http://schemas.openxmlformats.org/markup-compatibility/2006" xmlns:aink="http://schemas.microsoft.com/office/drawing/2016/ink" xmlns:am3d="http://schemas.microsoft.com/office/drawing/2017/model3d" xmlns:o="urn:schemas-microsoft-com:office:office" xmlns:r="http://schemas.openxmlformats.org/officeDocument/2006/relationships" xmlns:m="http://schemas.openxmlformats.org/officeDocument/2006/math" xmlns:v="urn:schemas-microsoft-com:vml" xmlns:wp14="http://schemas.microsoft.com/office/word/2010/wordprocessingDrawing" xmlns:wp="http://schemas.openxmlformats.org/drawingml/2006/wordprocessingDrawing" xmlns:w10="urn:schemas-microsoft-com:office:word" xmlns:w="http://schemas.openxmlformats.org/wordprocessingml/2006/main" xmlns:w14="http://schemas.microsoft.com/office/word/2010/wordml" xmlns:w15="http://schemas.microsoft.com/office/word/2012/wordml" xmlns:w16cid="http://schemas.microsoft.com/office/word/2016/wordml/cid" xmlns:w16se="http://schemas.microsoft.com/office/word/2015/wordml/symex" xmlns:wpg="http://schemas.microsoft.com/office/word/2010/wordprocessingGroup" xmlns:wpi="http://schemas.microsoft.com/office/word/2010/wordprocessingInk" xmlns:wne="http://schemas.microsoft.com/office/word/2006/wordml" xmlns:wps="http://schemas.microsoft.com/office/word/2010/wordprocessingShape" mc:Ignorable="w14 w15 w16se w16cid wp14">
   <w:p>
     <w:pPr>
-      <w:pStyle w:val="Header"/>
+      <w:pStyle w:val="Cabealho"/>
     </w:pPr>
     <w:r>
       <w:rPr>
@@ -3865,7 +5021,7 @@
             </wp:anchor>
           </w:drawing>
         </mc:Choice>
-        <mc:Fallback xmlns:w16se="http://schemas.microsoft.com/office/word/2015/wordml/symex" xmlns:w16cid="http://schemas.microsoft.com/office/word/2016/wordml/cid" xmlns:am3d="http://schemas.microsoft.com/office/drawing/2017/model3d" xmlns:aink="http://schemas.microsoft.com/office/drawing/2016/ink" xmlns:cx8="http://schemas.microsoft.com/office/drawing/2016/5/14/chartex" xmlns:cx7="http://schemas.microsoft.com/office/drawing/2016/5/13/chartex" xmlns:cx6="http://schemas.microsoft.com/office/drawing/2016/5/12/chartex" xmlns:cx5="http://schemas.microsoft.com/office/drawing/2016/5/11/chartex" xmlns:cx4="http://schemas.microsoft.com/office/drawing/2016/5/10/chartex" xmlns:cx3="http://schemas.microsoft.com/office/drawing/2016/5/9/chartex" xmlns:cx2="http://schemas.microsoft.com/office/drawing/2015/10/21/chartex" xmlns:cx1="http://schemas.microsoft.com/office/drawing/2015/9/8/chartex" xmlns:cx="http://schemas.microsoft.com/office/drawing/2014/chartex">
+        <mc:Fallback xmlns:mv="urn:schemas-microsoft-com:mac:vml" xmlns:mo="http://schemas.microsoft.com/office/mac/office/2008/main">
           <w:pict>
             <v:rect w14:anchorId="7F00E85D" id="Retângulo 11" o:spid="_x0000_s1026" style="position:absolute;margin-left:0;margin-top:-7.2pt;width:595.85pt;height:12.4pt;z-index:251665408;visibility:visible;mso-wrap-style:square;mso-height-percent:0;mso-wrap-distance-left:9pt;mso-wrap-distance-top:0;mso-wrap-distance-right:9pt;mso-wrap-distance-bottom:0;mso-position-horizontal:left;mso-position-horizontal-relative:page;mso-position-vertical:absolute;mso-position-vertical-relative:text;mso-height-percent:0;mso-height-relative:margin;v-text-anchor:middle" o:gfxdata="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" fillcolor="#a83520" stroked="f" strokeweight="1pt">
               <w10:wrap anchorx="page"/>
@@ -3879,8 +5035,121 @@
 </file>
 
 <file path=word/numbering.xml><?xml version="1.0" encoding="utf-8"?>
-<w:numbering xmlns:wpc="http://schemas.microsoft.com/office/word/2010/wordprocessingCanvas" xmlns:mo="http://schemas.microsoft.com/office/mac/office/2008/main" xmlns:mc="http://schemas.openxmlformats.org/markup-compatibility/2006" xmlns:mv="urn:schemas-microsoft-com:mac:vml" xmlns:o="urn:schemas-microsoft-com:office:office" xmlns:r="http://schemas.openxmlformats.org/officeDocument/2006/relationships" xmlns:m="http://schemas.openxmlformats.org/officeDocument/2006/math" xmlns:v="urn:schemas-microsoft-com:vml" xmlns:wp14="http://schemas.microsoft.com/office/word/2010/wordprocessingDrawing" xmlns:wp="http://schemas.openxmlformats.org/drawingml/2006/wordprocessingDrawing" xmlns:w10="urn:schemas-microsoft-com:office:word" xmlns:w="http://schemas.openxmlformats.org/wordprocessingml/2006/main" xmlns:w14="http://schemas.microsoft.com/office/word/2010/wordml" xmlns:w15="http://schemas.microsoft.com/office/word/2012/wordml" xmlns:wpg="http://schemas.microsoft.com/office/word/2010/wordprocessingGroup" xmlns:wpi="http://schemas.microsoft.com/office/word/2010/wordprocessingInk" xmlns:wne="http://schemas.microsoft.com/office/word/2006/wordml" xmlns:wps="http://schemas.microsoft.com/office/word/2010/wordprocessingShape" mc:Ignorable="w14 w15 wp14">
-  <w:abstractNum w:abstractNumId="0">
+<w:numbering xmlns:wpc="http://schemas.microsoft.com/office/word/2010/wordprocessingCanvas" xmlns:cx="http://schemas.microsoft.com/office/drawing/2014/chartex" xmlns:cx1="http://schemas.microsoft.com/office/drawing/2015/9/8/chartex" xmlns:cx2="http://schemas.microsoft.com/office/drawing/2015/10/21/chartex" xmlns:cx3="http://schemas.microsoft.com/office/drawing/2016/5/9/chartex" xmlns:cx4="http://schemas.microsoft.com/office/drawing/2016/5/10/chartex" xmlns:cx5="http://schemas.microsoft.com/office/drawing/2016/5/11/chartex" xmlns:cx6="http://schemas.microsoft.com/office/drawing/2016/5/12/chartex" xmlns:cx7="http://schemas.microsoft.com/office/drawing/2016/5/13/chartex" xmlns:cx8="http://schemas.microsoft.com/office/drawing/2016/5/14/chartex" xmlns:mc="http://schemas.openxmlformats.org/markup-compatibility/2006" xmlns:aink="http://schemas.microsoft.com/office/drawing/2016/ink" xmlns:am3d="http://schemas.microsoft.com/office/drawing/2017/model3d" xmlns:o="urn:schemas-microsoft-com:office:office" xmlns:r="http://schemas.openxmlformats.org/officeDocument/2006/relationships" xmlns:m="http://schemas.openxmlformats.org/officeDocument/2006/math" xmlns:v="urn:schemas-microsoft-com:vml" xmlns:wp14="http://schemas.microsoft.com/office/word/2010/wordprocessingDrawing" xmlns:wp="http://schemas.openxmlformats.org/drawingml/2006/wordprocessingDrawing" xmlns:w10="urn:schemas-microsoft-com:office:word" xmlns:w="http://schemas.openxmlformats.org/wordprocessingml/2006/main" xmlns:w14="http://schemas.microsoft.com/office/word/2010/wordml" xmlns:w15="http://schemas.microsoft.com/office/word/2012/wordml" xmlns:w16cid="http://schemas.microsoft.com/office/word/2016/wordml/cid" xmlns:w16se="http://schemas.microsoft.com/office/word/2015/wordml/symex" xmlns:wpg="http://schemas.microsoft.com/office/word/2010/wordprocessingGroup" xmlns:wpi="http://schemas.microsoft.com/office/word/2010/wordprocessingInk" xmlns:wne="http://schemas.microsoft.com/office/word/2006/wordml" xmlns:wps="http://schemas.microsoft.com/office/word/2010/wordprocessingShape" mc:Ignorable="w14 w15 w16se w16cid wp14">
+  <w:abstractNum w:abstractNumId="0" w15:restartNumberingAfterBreak="0">
+    <w:nsid w:val="161D1DBF"/>
+    <w:multiLevelType w:val="hybridMultilevel"/>
+    <w:tmpl w:val="E0826EE0"/>
+    <w:lvl w:ilvl="0" w:tplc="08160005">
+      <w:start w:val="1"/>
+      <w:numFmt w:val="bullet"/>
+      <w:lvlText w:val=""/>
+      <w:lvlJc w:val="left"/>
+      <w:pPr>
+        <w:ind w:left="1068" w:hanging="360"/>
+      </w:pPr>
+      <w:rPr>
+        <w:rFonts w:ascii="Wingdings" w:hAnsi="Wingdings" w:hint="default"/>
+      </w:rPr>
+    </w:lvl>
+    <w:lvl w:ilvl="1" w:tplc="08160003" w:tentative="1">
+      <w:start w:val="1"/>
+      <w:numFmt w:val="bullet"/>
+      <w:lvlText w:val="o"/>
+      <w:lvlJc w:val="left"/>
+      <w:pPr>
+        <w:ind w:left="1788" w:hanging="360"/>
+      </w:pPr>
+      <w:rPr>
+        <w:rFonts w:ascii="Courier New" w:hAnsi="Courier New" w:cs="Courier New" w:hint="default"/>
+      </w:rPr>
+    </w:lvl>
+    <w:lvl w:ilvl="2" w:tplc="08160005" w:tentative="1">
+      <w:start w:val="1"/>
+      <w:numFmt w:val="bullet"/>
+      <w:lvlText w:val=""/>
+      <w:lvlJc w:val="left"/>
+      <w:pPr>
+        <w:ind w:left="2508" w:hanging="360"/>
+      </w:pPr>
+      <w:rPr>
+        <w:rFonts w:ascii="Wingdings" w:hAnsi="Wingdings" w:hint="default"/>
+      </w:rPr>
+    </w:lvl>
+    <w:lvl w:ilvl="3" w:tplc="08160001" w:tentative="1">
+      <w:start w:val="1"/>
+      <w:numFmt w:val="bullet"/>
+      <w:lvlText w:val=""/>
+      <w:lvlJc w:val="left"/>
+      <w:pPr>
+        <w:ind w:left="3228" w:hanging="360"/>
+      </w:pPr>
+      <w:rPr>
+        <w:rFonts w:ascii="Symbol" w:hAnsi="Symbol" w:hint="default"/>
+      </w:rPr>
+    </w:lvl>
+    <w:lvl w:ilvl="4" w:tplc="08160003" w:tentative="1">
+      <w:start w:val="1"/>
+      <w:numFmt w:val="bullet"/>
+      <w:lvlText w:val="o"/>
+      <w:lvlJc w:val="left"/>
+      <w:pPr>
+        <w:ind w:left="3948" w:hanging="360"/>
+      </w:pPr>
+      <w:rPr>
+        <w:rFonts w:ascii="Courier New" w:hAnsi="Courier New" w:cs="Courier New" w:hint="default"/>
+      </w:rPr>
+    </w:lvl>
+    <w:lvl w:ilvl="5" w:tplc="08160005" w:tentative="1">
+      <w:start w:val="1"/>
+      <w:numFmt w:val="bullet"/>
+      <w:lvlText w:val=""/>
+      <w:lvlJc w:val="left"/>
+      <w:pPr>
+        <w:ind w:left="4668" w:hanging="360"/>
+      </w:pPr>
+      <w:rPr>
+        <w:rFonts w:ascii="Wingdings" w:hAnsi="Wingdings" w:hint="default"/>
+      </w:rPr>
+    </w:lvl>
+    <w:lvl w:ilvl="6" w:tplc="08160001" w:tentative="1">
+      <w:start w:val="1"/>
+      <w:numFmt w:val="bullet"/>
+      <w:lvlText w:val=""/>
+      <w:lvlJc w:val="left"/>
+      <w:pPr>
+        <w:ind w:left="5388" w:hanging="360"/>
+      </w:pPr>
+      <w:rPr>
+        <w:rFonts w:ascii="Symbol" w:hAnsi="Symbol" w:hint="default"/>
+      </w:rPr>
+    </w:lvl>
+    <w:lvl w:ilvl="7" w:tplc="08160003" w:tentative="1">
+      <w:start w:val="1"/>
+      <w:numFmt w:val="bullet"/>
+      <w:lvlText w:val="o"/>
+      <w:lvlJc w:val="left"/>
+      <w:pPr>
+        <w:ind w:left="6108" w:hanging="360"/>
+      </w:pPr>
+      <w:rPr>
+        <w:rFonts w:ascii="Courier New" w:hAnsi="Courier New" w:cs="Courier New" w:hint="default"/>
+      </w:rPr>
+    </w:lvl>
+    <w:lvl w:ilvl="8" w:tplc="08160005" w:tentative="1">
+      <w:start w:val="1"/>
+      <w:numFmt w:val="bullet"/>
+      <w:lvlText w:val=""/>
+      <w:lvlJc w:val="left"/>
+      <w:pPr>
+        <w:ind w:left="6828" w:hanging="360"/>
+      </w:pPr>
+      <w:rPr>
+        <w:rFonts w:ascii="Wingdings" w:hAnsi="Wingdings" w:hint="default"/>
+      </w:rPr>
+    </w:lvl>
+  </w:abstractNum>
+  <w:abstractNum w:abstractNumId="1" w15:restartNumberingAfterBreak="0">
     <w:nsid w:val="19311551"/>
     <w:multiLevelType w:val="hybridMultilevel"/>
     <w:tmpl w:val="D5081B74"/>
@@ -3969,7 +5238,120 @@
       </w:pPr>
     </w:lvl>
   </w:abstractNum>
-  <w:abstractNum w:abstractNumId="1">
+  <w:abstractNum w:abstractNumId="2" w15:restartNumberingAfterBreak="0">
+    <w:nsid w:val="21FD2681"/>
+    <w:multiLevelType w:val="hybridMultilevel"/>
+    <w:tmpl w:val="A4748386"/>
+    <w:lvl w:ilvl="0" w:tplc="08160005">
+      <w:start w:val="1"/>
+      <w:numFmt w:val="bullet"/>
+      <w:lvlText w:val=""/>
+      <w:lvlJc w:val="left"/>
+      <w:pPr>
+        <w:ind w:left="1428" w:hanging="360"/>
+      </w:pPr>
+      <w:rPr>
+        <w:rFonts w:ascii="Wingdings" w:hAnsi="Wingdings" w:hint="default"/>
+      </w:rPr>
+    </w:lvl>
+    <w:lvl w:ilvl="1" w:tplc="08160003" w:tentative="1">
+      <w:start w:val="1"/>
+      <w:numFmt w:val="bullet"/>
+      <w:lvlText w:val="o"/>
+      <w:lvlJc w:val="left"/>
+      <w:pPr>
+        <w:ind w:left="2148" w:hanging="360"/>
+      </w:pPr>
+      <w:rPr>
+        <w:rFonts w:ascii="Courier New" w:hAnsi="Courier New" w:cs="Courier New" w:hint="default"/>
+      </w:rPr>
+    </w:lvl>
+    <w:lvl w:ilvl="2" w:tplc="08160005" w:tentative="1">
+      <w:start w:val="1"/>
+      <w:numFmt w:val="bullet"/>
+      <w:lvlText w:val=""/>
+      <w:lvlJc w:val="left"/>
+      <w:pPr>
+        <w:ind w:left="2868" w:hanging="360"/>
+      </w:pPr>
+      <w:rPr>
+        <w:rFonts w:ascii="Wingdings" w:hAnsi="Wingdings" w:hint="default"/>
+      </w:rPr>
+    </w:lvl>
+    <w:lvl w:ilvl="3" w:tplc="08160001" w:tentative="1">
+      <w:start w:val="1"/>
+      <w:numFmt w:val="bullet"/>
+      <w:lvlText w:val=""/>
+      <w:lvlJc w:val="left"/>
+      <w:pPr>
+        <w:ind w:left="3588" w:hanging="360"/>
+      </w:pPr>
+      <w:rPr>
+        <w:rFonts w:ascii="Symbol" w:hAnsi="Symbol" w:hint="default"/>
+      </w:rPr>
+    </w:lvl>
+    <w:lvl w:ilvl="4" w:tplc="08160003" w:tentative="1">
+      <w:start w:val="1"/>
+      <w:numFmt w:val="bullet"/>
+      <w:lvlText w:val="o"/>
+      <w:lvlJc w:val="left"/>
+      <w:pPr>
+        <w:ind w:left="4308" w:hanging="360"/>
+      </w:pPr>
+      <w:rPr>
+        <w:rFonts w:ascii="Courier New" w:hAnsi="Courier New" w:cs="Courier New" w:hint="default"/>
+      </w:rPr>
+    </w:lvl>
+    <w:lvl w:ilvl="5" w:tplc="08160005" w:tentative="1">
+      <w:start w:val="1"/>
+      <w:numFmt w:val="bullet"/>
+      <w:lvlText w:val=""/>
+      <w:lvlJc w:val="left"/>
+      <w:pPr>
+        <w:ind w:left="5028" w:hanging="360"/>
+      </w:pPr>
+      <w:rPr>
+        <w:rFonts w:ascii="Wingdings" w:hAnsi="Wingdings" w:hint="default"/>
+      </w:rPr>
+    </w:lvl>
+    <w:lvl w:ilvl="6" w:tplc="08160001" w:tentative="1">
+      <w:start w:val="1"/>
+      <w:numFmt w:val="bullet"/>
+      <w:lvlText w:val=""/>
+      <w:lvlJc w:val="left"/>
+      <w:pPr>
+        <w:ind w:left="5748" w:hanging="360"/>
+      </w:pPr>
+      <w:rPr>
+        <w:rFonts w:ascii="Symbol" w:hAnsi="Symbol" w:hint="default"/>
+      </w:rPr>
+    </w:lvl>
+    <w:lvl w:ilvl="7" w:tplc="08160003" w:tentative="1">
+      <w:start w:val="1"/>
+      <w:numFmt w:val="bullet"/>
+      <w:lvlText w:val="o"/>
+      <w:lvlJc w:val="left"/>
+      <w:pPr>
+        <w:ind w:left="6468" w:hanging="360"/>
+      </w:pPr>
+      <w:rPr>
+        <w:rFonts w:ascii="Courier New" w:hAnsi="Courier New" w:cs="Courier New" w:hint="default"/>
+      </w:rPr>
+    </w:lvl>
+    <w:lvl w:ilvl="8" w:tplc="08160005" w:tentative="1">
+      <w:start w:val="1"/>
+      <w:numFmt w:val="bullet"/>
+      <w:lvlText w:val=""/>
+      <w:lvlJc w:val="left"/>
+      <w:pPr>
+        <w:ind w:left="7188" w:hanging="360"/>
+      </w:pPr>
+      <w:rPr>
+        <w:rFonts w:ascii="Wingdings" w:hAnsi="Wingdings" w:hint="default"/>
+      </w:rPr>
+    </w:lvl>
+  </w:abstractNum>
+  <w:abstractNum w:abstractNumId="3" w15:restartNumberingAfterBreak="0">
     <w:nsid w:val="266D5144"/>
     <w:multiLevelType w:val="hybridMultilevel"/>
     <w:tmpl w:val="BF0EED9C"/>
@@ -4082,7 +5464,7 @@
       </w:rPr>
     </w:lvl>
   </w:abstractNum>
-  <w:abstractNum w:abstractNumId="2">
+  <w:abstractNum w:abstractNumId="4" w15:restartNumberingAfterBreak="0">
     <w:nsid w:val="404132FF"/>
     <w:multiLevelType w:val="multilevel"/>
     <w:tmpl w:val="0816001F"/>
@@ -4168,7 +5550,7 @@
       </w:pPr>
     </w:lvl>
   </w:abstractNum>
-  <w:abstractNum w:abstractNumId="3">
+  <w:abstractNum w:abstractNumId="5" w15:restartNumberingAfterBreak="0">
     <w:nsid w:val="4751249F"/>
     <w:multiLevelType w:val="multilevel"/>
     <w:tmpl w:val="B7F02664"/>
@@ -4257,7 +5639,7 @@
       </w:pPr>
     </w:lvl>
   </w:abstractNum>
-  <w:abstractNum w:abstractNumId="4">
+  <w:abstractNum w:abstractNumId="6" w15:restartNumberingAfterBreak="0">
     <w:nsid w:val="48A110B4"/>
     <w:multiLevelType w:val="hybridMultilevel"/>
     <w:tmpl w:val="C0AE58F8"/>
@@ -4370,7 +5752,7 @@
       </w:rPr>
     </w:lvl>
   </w:abstractNum>
-  <w:abstractNum w:abstractNumId="5">
+  <w:abstractNum w:abstractNumId="7" w15:restartNumberingAfterBreak="0">
     <w:nsid w:val="5C905CCA"/>
     <w:multiLevelType w:val="hybridMultilevel"/>
     <w:tmpl w:val="06486E00"/>
@@ -4483,7 +5865,7 @@
       </w:rPr>
     </w:lvl>
   </w:abstractNum>
-  <w:abstractNum w:abstractNumId="6">
+  <w:abstractNum w:abstractNumId="8" w15:restartNumberingAfterBreak="0">
     <w:nsid w:val="625779ED"/>
     <w:multiLevelType w:val="hybridMultilevel"/>
     <w:tmpl w:val="4D644E10"/>
@@ -4597,10 +5979,10 @@
       </w:rPr>
     </w:lvl>
   </w:abstractNum>
-  <w:abstractNum w:abstractNumId="7">
+  <w:abstractNum w:abstractNumId="9" w15:restartNumberingAfterBreak="0">
     <w:nsid w:val="7DB8481A"/>
     <w:multiLevelType w:val="hybridMultilevel"/>
-    <w:tmpl w:val="D2407BE2"/>
+    <w:tmpl w:val="76A89C4C"/>
     <w:lvl w:ilvl="0" w:tplc="08160005">
       <w:start w:val="1"/>
       <w:numFmt w:val="bullet"/>
@@ -4711,34 +6093,40 @@
     </w:lvl>
   </w:abstractNum>
   <w:num w:numId="1">
+    <w:abstractNumId w:val="4"/>
+  </w:num>
+  <w:num w:numId="2">
+    <w:abstractNumId w:val="1"/>
+  </w:num>
+  <w:num w:numId="3">
+    <w:abstractNumId w:val="5"/>
+  </w:num>
+  <w:num w:numId="4">
+    <w:abstractNumId w:val="6"/>
+  </w:num>
+  <w:num w:numId="5">
+    <w:abstractNumId w:val="7"/>
+  </w:num>
+  <w:num w:numId="6">
+    <w:abstractNumId w:val="8"/>
+  </w:num>
+  <w:num w:numId="7">
+    <w:abstractNumId w:val="3"/>
+  </w:num>
+  <w:num w:numId="8">
+    <w:abstractNumId w:val="9"/>
+  </w:num>
+  <w:num w:numId="9">
     <w:abstractNumId w:val="2"/>
   </w:num>
-  <w:num w:numId="2">
+  <w:num w:numId="10">
     <w:abstractNumId w:val="0"/>
-  </w:num>
-  <w:num w:numId="3">
-    <w:abstractNumId w:val="3"/>
-  </w:num>
-  <w:num w:numId="4">
-    <w:abstractNumId w:val="4"/>
-  </w:num>
-  <w:num w:numId="5">
-    <w:abstractNumId w:val="5"/>
-  </w:num>
-  <w:num w:numId="6">
-    <w:abstractNumId w:val="6"/>
-  </w:num>
-  <w:num w:numId="7">
-    <w:abstractNumId w:val="1"/>
-  </w:num>
-  <w:num w:numId="8">
-    <w:abstractNumId w:val="7"/>
   </w:num>
 </w:numbering>
 </file>
 
 <file path=word/styles.xml><?xml version="1.0" encoding="utf-8"?>
-<w:styles xmlns:mc="http://schemas.openxmlformats.org/markup-compatibility/2006" xmlns:r="http://schemas.openxmlformats.org/officeDocument/2006/relationships" xmlns:w="http://schemas.openxmlformats.org/wordprocessingml/2006/main" xmlns:w14="http://schemas.microsoft.com/office/word/2010/wordml" xmlns:w15="http://schemas.microsoft.com/office/word/2012/wordml" mc:Ignorable="w14 w15">
+<w:styles xmlns:mc="http://schemas.openxmlformats.org/markup-compatibility/2006" xmlns:r="http://schemas.openxmlformats.org/officeDocument/2006/relationships" xmlns:w="http://schemas.openxmlformats.org/wordprocessingml/2006/main" xmlns:w14="http://schemas.microsoft.com/office/word/2010/wordml" xmlns:w15="http://schemas.microsoft.com/office/word/2012/wordml" xmlns:w16cid="http://schemas.microsoft.com/office/word/2016/wordml/cid" xmlns:w16se="http://schemas.microsoft.com/office/word/2015/wordml/symex" mc:Ignorable="w14 w15 w16se w16cid">
   <w:docDefaults>
     <w:rPrDefault>
       <w:rPr>
@@ -4754,7 +6142,7 @@
       </w:pPr>
     </w:pPrDefault>
   </w:docDefaults>
-  <w:latentStyles w:defLockedState="0" w:defUIPriority="99" w:defSemiHidden="0" w:defUnhideWhenUsed="0" w:defQFormat="0" w:count="382">
+  <w:latentStyles w:defLockedState="0" w:defUIPriority="99" w:defSemiHidden="0" w:defUnhideWhenUsed="0" w:defQFormat="0" w:count="375">
     <w:lsdException w:name="Normal" w:uiPriority="0" w:qFormat="1"/>
     <w:lsdException w:name="heading 1" w:uiPriority="9" w:qFormat="1"/>
     <w:lsdException w:name="heading 2" w:semiHidden="1" w:uiPriority="9" w:unhideWhenUsed="1" w:qFormat="1"/>
@@ -5133,13 +6521,13 @@
     <w:name w:val="Normal"/>
     <w:qFormat/>
   </w:style>
-  <w:style w:type="character" w:default="1" w:styleId="DefaultParagraphFont">
+  <w:style w:type="character" w:default="1" w:styleId="Tipodeletrapredefinidodopargrafo">
     <w:name w:val="Default Paragraph Font"/>
     <w:uiPriority w:val="1"/>
     <w:semiHidden/>
     <w:unhideWhenUsed/>
   </w:style>
-  <w:style w:type="table" w:default="1" w:styleId="TableNormal">
+  <w:style w:type="table" w:default="1" w:styleId="Tabelanormal">
     <w:name w:val="Normal Table"/>
     <w:uiPriority w:val="99"/>
     <w:semiHidden/>
@@ -5154,15 +6542,15 @@
       </w:tblCellMar>
     </w:tblPr>
   </w:style>
-  <w:style w:type="numbering" w:default="1" w:styleId="NoList">
+  <w:style w:type="numbering" w:default="1" w:styleId="Semlista">
     <w:name w:val="No List"/>
     <w:uiPriority w:val="99"/>
     <w:semiHidden/>
     <w:unhideWhenUsed/>
   </w:style>
-  <w:style w:type="paragraph" w:styleId="NoSpacing">
+  <w:style w:type="paragraph" w:styleId="SemEspaamento">
     <w:name w:val="No Spacing"/>
-    <w:link w:val="NoSpacingChar"/>
+    <w:link w:val="SemEspaamentoCarter"/>
     <w:uiPriority w:val="1"/>
     <w:qFormat/>
     <w:rsid w:val="002C5D69"/>
@@ -5174,10 +6562,10 @@
       <w:lang w:eastAsia="pt-PT"/>
     </w:rPr>
   </w:style>
-  <w:style w:type="character" w:customStyle="1" w:styleId="NoSpacingChar">
-    <w:name w:val="No Spacing Char"/>
-    <w:basedOn w:val="DefaultParagraphFont"/>
-    <w:link w:val="NoSpacing"/>
+  <w:style w:type="character" w:customStyle="1" w:styleId="SemEspaamentoCarter">
+    <w:name w:val="Sem Espaçamento Caráter"/>
+    <w:basedOn w:val="Tipodeletrapredefinidodopargrafo"/>
+    <w:link w:val="SemEspaamento"/>
     <w:uiPriority w:val="1"/>
     <w:rsid w:val="002C5D69"/>
     <w:rPr>
@@ -5185,10 +6573,10 @@
       <w:lang w:eastAsia="pt-PT"/>
     </w:rPr>
   </w:style>
-  <w:style w:type="paragraph" w:styleId="Header">
+  <w:style w:type="paragraph" w:styleId="Cabealho">
     <w:name w:val="header"/>
     <w:basedOn w:val="Normal"/>
-    <w:link w:val="HeaderChar"/>
+    <w:link w:val="CabealhoCarter"/>
     <w:uiPriority w:val="99"/>
     <w:unhideWhenUsed/>
     <w:rsid w:val="0032336D"/>
@@ -5200,17 +6588,17 @@
       <w:spacing w:after="0" w:line="240" w:lineRule="auto"/>
     </w:pPr>
   </w:style>
-  <w:style w:type="character" w:customStyle="1" w:styleId="HeaderChar">
-    <w:name w:val="Header Char"/>
-    <w:basedOn w:val="DefaultParagraphFont"/>
-    <w:link w:val="Header"/>
+  <w:style w:type="character" w:customStyle="1" w:styleId="CabealhoCarter">
+    <w:name w:val="Cabeçalho Caráter"/>
+    <w:basedOn w:val="Tipodeletrapredefinidodopargrafo"/>
+    <w:link w:val="Cabealho"/>
     <w:uiPriority w:val="99"/>
     <w:rsid w:val="0032336D"/>
   </w:style>
-  <w:style w:type="paragraph" w:styleId="Footer">
+  <w:style w:type="paragraph" w:styleId="Rodap">
     <w:name w:val="footer"/>
     <w:basedOn w:val="Normal"/>
-    <w:link w:val="FooterChar"/>
+    <w:link w:val="RodapCarter"/>
     <w:uiPriority w:val="99"/>
     <w:unhideWhenUsed/>
     <w:rsid w:val="0032336D"/>
@@ -5222,14 +6610,14 @@
       <w:spacing w:after="0" w:line="240" w:lineRule="auto"/>
     </w:pPr>
   </w:style>
-  <w:style w:type="character" w:customStyle="1" w:styleId="FooterChar">
-    <w:name w:val="Footer Char"/>
-    <w:basedOn w:val="DefaultParagraphFont"/>
-    <w:link w:val="Footer"/>
+  <w:style w:type="character" w:customStyle="1" w:styleId="RodapCarter">
+    <w:name w:val="Rodapé Caráter"/>
+    <w:basedOn w:val="Tipodeletrapredefinidodopargrafo"/>
+    <w:link w:val="Rodap"/>
     <w:uiPriority w:val="99"/>
     <w:rsid w:val="0032336D"/>
   </w:style>
-  <w:style w:type="paragraph" w:styleId="ListParagraph">
+  <w:style w:type="paragraph" w:styleId="PargrafodaLista">
     <w:name w:val="List Paragraph"/>
     <w:basedOn w:val="Normal"/>
     <w:uiPriority w:val="34"/>
@@ -5242,7 +6630,7 @@
   </w:style>
   <w:style w:type="paragraph" w:customStyle="1" w:styleId="Estilo1">
     <w:name w:val="Estilo1"/>
-    <w:basedOn w:val="Title"/>
+    <w:basedOn w:val="Ttulo"/>
     <w:link w:val="Estilo1Char"/>
     <w:qFormat/>
     <w:rsid w:val="00E42A86"/>
@@ -5252,7 +6640,7 @@
       <w:sz w:val="44"/>
     </w:rPr>
   </w:style>
-  <w:style w:type="paragraph" w:styleId="Index1">
+  <w:style w:type="paragraph" w:styleId="ndiceremissivo1">
     <w:name w:val="index 1"/>
     <w:basedOn w:val="Normal"/>
     <w:next w:val="Normal"/>
@@ -5270,11 +6658,11 @@
       <w:szCs w:val="18"/>
     </w:rPr>
   </w:style>
-  <w:style w:type="paragraph" w:styleId="Title">
+  <w:style w:type="paragraph" w:styleId="Ttulo">
     <w:name w:val="Title"/>
     <w:basedOn w:val="Normal"/>
     <w:next w:val="Normal"/>
-    <w:link w:val="TitleChar"/>
+    <w:link w:val="TtuloCarter"/>
     <w:uiPriority w:val="10"/>
     <w:qFormat/>
     <w:rsid w:val="00E42A86"/>
@@ -5290,10 +6678,10 @@
       <w:szCs w:val="56"/>
     </w:rPr>
   </w:style>
-  <w:style w:type="character" w:customStyle="1" w:styleId="TitleChar">
-    <w:name w:val="Title Char"/>
-    <w:basedOn w:val="DefaultParagraphFont"/>
-    <w:link w:val="Title"/>
+  <w:style w:type="character" w:customStyle="1" w:styleId="TtuloCarter">
+    <w:name w:val="Título Caráter"/>
+    <w:basedOn w:val="Tipodeletrapredefinidodopargrafo"/>
+    <w:link w:val="Ttulo"/>
     <w:uiPriority w:val="10"/>
     <w:rsid w:val="00E42A86"/>
     <w:rPr>
@@ -5306,7 +6694,7 @@
   </w:style>
   <w:style w:type="character" w:customStyle="1" w:styleId="Estilo1Char">
     <w:name w:val="Estilo1 Char"/>
-    <w:basedOn w:val="TitleChar"/>
+    <w:basedOn w:val="TtuloCarter"/>
     <w:link w:val="Estilo1"/>
     <w:rsid w:val="00E42A86"/>
     <w:rPr>
@@ -5318,7 +6706,7 @@
       <w:szCs w:val="56"/>
     </w:rPr>
   </w:style>
-  <w:style w:type="paragraph" w:styleId="Index2">
+  <w:style w:type="paragraph" w:styleId="ndiceremissivo2">
     <w:name w:val="index 2"/>
     <w:basedOn w:val="Normal"/>
     <w:next w:val="Normal"/>
@@ -5336,7 +6724,7 @@
       <w:szCs w:val="18"/>
     </w:rPr>
   </w:style>
-  <w:style w:type="paragraph" w:styleId="Index3">
+  <w:style w:type="paragraph" w:styleId="ndiceremissivo3">
     <w:name w:val="index 3"/>
     <w:basedOn w:val="Normal"/>
     <w:next w:val="Normal"/>
@@ -5354,7 +6742,7 @@
       <w:szCs w:val="18"/>
     </w:rPr>
   </w:style>
-  <w:style w:type="paragraph" w:styleId="Index4">
+  <w:style w:type="paragraph" w:styleId="ndiceremissivo4">
     <w:name w:val="index 4"/>
     <w:basedOn w:val="Normal"/>
     <w:next w:val="Normal"/>
@@ -5372,7 +6760,7 @@
       <w:szCs w:val="18"/>
     </w:rPr>
   </w:style>
-  <w:style w:type="paragraph" w:styleId="Index5">
+  <w:style w:type="paragraph" w:styleId="ndiceremissivo5">
     <w:name w:val="index 5"/>
     <w:basedOn w:val="Normal"/>
     <w:next w:val="Normal"/>
@@ -5390,7 +6778,7 @@
       <w:szCs w:val="18"/>
     </w:rPr>
   </w:style>
-  <w:style w:type="paragraph" w:styleId="Index6">
+  <w:style w:type="paragraph" w:styleId="ndiceremissivo6">
     <w:name w:val="index 6"/>
     <w:basedOn w:val="Normal"/>
     <w:next w:val="Normal"/>
@@ -5408,7 +6796,7 @@
       <w:szCs w:val="18"/>
     </w:rPr>
   </w:style>
-  <w:style w:type="paragraph" w:styleId="Index7">
+  <w:style w:type="paragraph" w:styleId="ndiceremissivo7">
     <w:name w:val="index 7"/>
     <w:basedOn w:val="Normal"/>
     <w:next w:val="Normal"/>
@@ -5426,7 +6814,7 @@
       <w:szCs w:val="18"/>
     </w:rPr>
   </w:style>
-  <w:style w:type="paragraph" w:styleId="Index8">
+  <w:style w:type="paragraph" w:styleId="ndiceremissivo8">
     <w:name w:val="index 8"/>
     <w:basedOn w:val="Normal"/>
     <w:next w:val="Normal"/>
@@ -5444,7 +6832,7 @@
       <w:szCs w:val="18"/>
     </w:rPr>
   </w:style>
-  <w:style w:type="paragraph" w:styleId="Index9">
+  <w:style w:type="paragraph" w:styleId="ndiceremissivo9">
     <w:name w:val="index 9"/>
     <w:basedOn w:val="Normal"/>
     <w:next w:val="Normal"/>
@@ -5462,10 +6850,10 @@
       <w:szCs w:val="18"/>
     </w:rPr>
   </w:style>
-  <w:style w:type="paragraph" w:styleId="IndexHeading">
+  <w:style w:type="paragraph" w:styleId="Cabealhodendiceremissivo">
     <w:name w:val="index heading"/>
     <w:basedOn w:val="Normal"/>
-    <w:next w:val="Index1"/>
+    <w:next w:val="ndiceremissivo1"/>
     <w:uiPriority w:val="99"/>
     <w:unhideWhenUsed/>
     <w:rsid w:val="00C911AE"/>
@@ -5481,16 +6869,15 @@
       <w:szCs w:val="26"/>
     </w:rPr>
   </w:style>
-  <w:style w:type="table" w:styleId="TableGrid">
+  <w:style w:type="table" w:styleId="TabelacomGrelha">
     <w:name w:val="Table Grid"/>
-    <w:basedOn w:val="TableNormal"/>
+    <w:basedOn w:val="Tabelanormal"/>
     <w:uiPriority w:val="39"/>
     <w:rsid w:val="00C911AE"/>
     <w:pPr>
       <w:spacing w:after="0" w:line="240" w:lineRule="auto"/>
     </w:pPr>
     <w:tblPr>
-      <w:tblInd w:w="0" w:type="dxa"/>
       <w:tblBorders>
         <w:top w:val="single" w:sz="4" w:space="0" w:color="auto"/>
         <w:left w:val="single" w:sz="4" w:space="0" w:color="auto"/>
@@ -5499,17 +6886,11 @@
         <w:insideH w:val="single" w:sz="4" w:space="0" w:color="auto"/>
         <w:insideV w:val="single" w:sz="4" w:space="0" w:color="auto"/>
       </w:tblBorders>
-      <w:tblCellMar>
-        <w:top w:w="0" w:type="dxa"/>
-        <w:left w:w="108" w:type="dxa"/>
-        <w:bottom w:w="0" w:type="dxa"/>
-        <w:right w:w="108" w:type="dxa"/>
-      </w:tblCellMar>
     </w:tblPr>
   </w:style>
-  <w:style w:type="character" w:styleId="Hyperlink">
+  <w:style w:type="character" w:styleId="Hiperligao">
     <w:name w:val="Hyperlink"/>
-    <w:basedOn w:val="DefaultParagraphFont"/>
+    <w:basedOn w:val="Tipodeletrapredefinidodopargrafo"/>
     <w:uiPriority w:val="99"/>
     <w:unhideWhenUsed/>
     <w:rsid w:val="00520EEB"/>
@@ -5534,10 +6915,10 @@
       <w:lang w:eastAsia="pt-PT"/>
     </w:rPr>
   </w:style>
-  <w:style w:type="paragraph" w:styleId="PlainText">
+  <w:style w:type="paragraph" w:styleId="Textosimples">
     <w:name w:val="Plain Text"/>
     <w:basedOn w:val="Normal"/>
-    <w:link w:val="PlainTextChar"/>
+    <w:link w:val="TextosimplesCarter"/>
     <w:uiPriority w:val="99"/>
     <w:semiHidden/>
     <w:unhideWhenUsed/>
@@ -5551,10 +6932,10 @@
       <w:szCs w:val="21"/>
     </w:rPr>
   </w:style>
-  <w:style w:type="character" w:customStyle="1" w:styleId="PlainTextChar">
-    <w:name w:val="Plain Text Char"/>
-    <w:basedOn w:val="DefaultParagraphFont"/>
-    <w:link w:val="PlainText"/>
+  <w:style w:type="character" w:customStyle="1" w:styleId="TextosimplesCarter">
+    <w:name w:val="Texto simples Caráter"/>
+    <w:basedOn w:val="Tipodeletrapredefinidodopargrafo"/>
+    <w:link w:val="Textosimples"/>
     <w:uiPriority w:val="99"/>
     <w:semiHidden/>
     <w:rsid w:val="00520EEB"/>
@@ -5566,7 +6947,7 @@
   </w:style>
   <w:style w:type="character" w:customStyle="1" w:styleId="MenoNoResolvida1">
     <w:name w:val="Menção Não Resolvida1"/>
-    <w:basedOn w:val="DefaultParagraphFont"/>
+    <w:basedOn w:val="Tipodeletrapredefinidodopargrafo"/>
     <w:uiPriority w:val="99"/>
     <w:semiHidden/>
     <w:unhideWhenUsed/>
@@ -5845,7 +7226,7 @@
 </file>
 
 <file path=customXml/itemProps1.xml><?xml version="1.0" encoding="utf-8"?>
-<ds:datastoreItem xmlns:ds="http://schemas.openxmlformats.org/officeDocument/2006/customXml" ds:itemID="{B2981AD5-C672-544C-9DFB-E14F6115C584}">
+<ds:datastoreItem xmlns:ds="http://schemas.openxmlformats.org/officeDocument/2006/customXml" ds:itemID="{6B14864B-30CF-46C6-A8CE-3891AFD65DAE}">
   <ds:schemaRefs>
     <ds:schemaRef ds:uri="http://schemas.openxmlformats.org/officeDocument/2006/bibliography"/>
   </ds:schemaRefs>

</xml_diff>

<commit_message>
fix das descriçoes das funçoes e nome dos ficheios. inicio protocolo de ligação
</commit_message>
<xml_diff>
--- a/project/report.docx
+++ b/project/report.docx
@@ -2553,21 +2553,30 @@
           <w:i/>
           <w:szCs w:val="24"/>
         </w:rPr>
-        <w:t>writenoncanonical.h</w:t>
-      </w:r>
-    </w:p>
-    <w:p>
-      <w:pPr>
-        <w:spacing w:line="276" w:lineRule="auto"/>
-        <w:rPr>
-          <w:rFonts w:ascii="Century Schoolbook" w:hAnsi="Century Schoolbook" w:cs="Times New Roman"/>
-          <w:szCs w:val="24"/>
-        </w:rPr>
-      </w:pPr>
-    </w:p>
-    <w:p>
-      <w:pPr>
-        <w:spacing w:line="276" w:lineRule="auto"/>
+        <w:t>writer</w:t>
+      </w:r>
+      <w:r>
+        <w:rPr>
+          <w:rFonts w:ascii="Century Schoolbook" w:hAnsi="Century Schoolbook" w:cs="Times New Roman"/>
+          <w:i/>
+          <w:szCs w:val="24"/>
+        </w:rPr>
+        <w:t>.h</w:t>
+      </w:r>
+    </w:p>
+    <w:p>
+      <w:pPr>
+        <w:spacing w:line="276" w:lineRule="auto"/>
+        <w:rPr>
+          <w:rFonts w:ascii="Century Schoolbook" w:hAnsi="Century Schoolbook" w:cs="Times New Roman"/>
+          <w:szCs w:val="24"/>
+        </w:rPr>
+      </w:pPr>
+    </w:p>
+    <w:p>
+      <w:pPr>
+        <w:spacing w:line="276" w:lineRule="auto"/>
+        <w:jc w:val="both"/>
         <w:rPr>
           <w:rFonts w:ascii="Century Schoolbook" w:hAnsi="Century Schoolbook" w:cs="Times New Roman"/>
           <w:szCs w:val="24"/>
@@ -2590,6 +2599,7 @@
           <w:numId w:val="8"/>
         </w:numPr>
         <w:spacing w:line="276" w:lineRule="auto"/>
+        <w:jc w:val="both"/>
         <w:rPr>
           <w:rFonts w:ascii="Century Schoolbook" w:hAnsi="Century Schoolbook" w:cs="Times New Roman"/>
           <w:szCs w:val="24"/>
@@ -2608,7 +2618,14 @@
           <w:rFonts w:ascii="Century Schoolbook" w:hAnsi="Century Schoolbook" w:cs="Times New Roman"/>
           <w:szCs w:val="24"/>
         </w:rPr>
-        <w:t xml:space="preserve"> – envia trama SET para o recetor, de forma a avisar que o envio de dados vai começar.</w:t>
+        <w:t xml:space="preserve"> – envia trama </w:t>
+      </w:r>
+      <w:r>
+        <w:rPr>
+          <w:rFonts w:ascii="Century Schoolbook" w:hAnsi="Century Schoolbook" w:cs="Times New Roman"/>
+          <w:szCs w:val="24"/>
+        </w:rPr>
+        <w:t>de controlo SET e recebe trama UA</w:t>
       </w:r>
     </w:p>
     <w:p>
@@ -2619,6 +2636,7 @@
           <w:numId w:val="8"/>
         </w:numPr>
         <w:spacing w:line="276" w:lineRule="auto"/>
+        <w:jc w:val="both"/>
         <w:rPr>
           <w:rFonts w:ascii="Century Schoolbook" w:hAnsi="Century Schoolbook" w:cs="Times New Roman"/>
           <w:szCs w:val="24"/>
@@ -2652,7 +2670,14 @@
           <w:rFonts w:ascii="Century Schoolbook" w:hAnsi="Century Schoolbook" w:cs="Times New Roman"/>
           <w:szCs w:val="24"/>
         </w:rPr>
-        <w:t xml:space="preserve"> de uma mensagem e envia-a para o recetor.</w:t>
+        <w:t xml:space="preserve"> </w:t>
+      </w:r>
+      <w:r>
+        <w:rPr>
+          <w:rFonts w:ascii="Century Schoolbook" w:hAnsi="Century Schoolbook" w:cs="Times New Roman"/>
+          <w:szCs w:val="24"/>
+        </w:rPr>
+        <w:t>das tramas I e envia-as.</w:t>
       </w:r>
     </w:p>
     <w:p>
@@ -2663,6 +2688,7 @@
           <w:numId w:val="8"/>
         </w:numPr>
         <w:spacing w:line="276" w:lineRule="auto"/>
+        <w:jc w:val="both"/>
         <w:rPr>
           <w:rFonts w:ascii="Century Schoolbook" w:hAnsi="Century Schoolbook" w:cs="Times New Roman"/>
           <w:szCs w:val="24"/>
@@ -2687,9 +2713,8 @@
         <w:rPr>
           <w:rFonts w:ascii="Century Schoolbook" w:hAnsi="Century Schoolbook" w:cs="Times New Roman"/>
           <w:szCs w:val="24"/>
-          <w:highlight w:val="yellow"/>
-        </w:rPr>
-        <w:t>mecanismo de terminação.</w:t>
+        </w:rPr>
+        <w:t>envia trama de controlo DISC, recebe DISC e envia UA.</w:t>
       </w:r>
     </w:p>
     <w:p>
@@ -2700,6 +2725,7 @@
           <w:numId w:val="8"/>
         </w:numPr>
         <w:spacing w:line="276" w:lineRule="auto"/>
+        <w:jc w:val="both"/>
         <w:rPr>
           <w:rFonts w:ascii="Century Schoolbook" w:hAnsi="Century Schoolbook" w:cs="Times New Roman"/>
           <w:szCs w:val="24"/>
@@ -2729,6 +2755,7 @@
           <w:numId w:val="8"/>
         </w:numPr>
         <w:spacing w:line="276" w:lineRule="auto"/>
+        <w:jc w:val="both"/>
         <w:rPr>
           <w:rFonts w:ascii="Century Schoolbook" w:hAnsi="Century Schoolbook" w:cs="Times New Roman"/>
           <w:szCs w:val="24"/>
@@ -2773,6 +2800,7 @@
           <w:numId w:val="8"/>
         </w:numPr>
         <w:spacing w:line="276" w:lineRule="auto"/>
+        <w:jc w:val="both"/>
         <w:rPr>
           <w:rFonts w:ascii="Century Schoolbook" w:hAnsi="Century Schoolbook" w:cs="Times New Roman"/>
           <w:szCs w:val="24"/>
@@ -2802,6 +2830,7 @@
           <w:numId w:val="8"/>
         </w:numPr>
         <w:spacing w:line="276" w:lineRule="auto"/>
+        <w:jc w:val="both"/>
         <w:rPr>
           <w:rFonts w:ascii="Century Schoolbook" w:hAnsi="Century Schoolbook" w:cs="Times New Roman"/>
           <w:szCs w:val="24"/>
@@ -2820,22 +2849,7 @@
           <w:rFonts w:ascii="Century Schoolbook" w:hAnsi="Century Schoolbook" w:cs="Times New Roman"/>
           <w:szCs w:val="24"/>
         </w:rPr>
-        <w:t xml:space="preserve"> – verifica se UA foi recebido, </w:t>
-      </w:r>
-      <w:r>
-        <w:rPr>
-          <w:rFonts w:ascii="Century Schoolbook" w:hAnsi="Century Schoolbook" w:cs="Times New Roman"/>
-          <w:szCs w:val="24"/>
-          <w:highlight w:val="yellow"/>
-        </w:rPr>
-        <w:t>com alarme</w:t>
-      </w:r>
-      <w:r>
-        <w:rPr>
-          <w:rFonts w:ascii="Century Schoolbook" w:hAnsi="Century Schoolbook" w:cs="Times New Roman"/>
-          <w:szCs w:val="24"/>
-        </w:rPr>
-        <w:t>.</w:t>
+        <w:t xml:space="preserve"> – verifica se UA foi recebido.</w:t>
       </w:r>
     </w:p>
     <w:p>
@@ -2846,6 +2860,7 @@
           <w:numId w:val="8"/>
         </w:numPr>
         <w:spacing w:line="276" w:lineRule="auto"/>
+        <w:jc w:val="both"/>
         <w:rPr>
           <w:rFonts w:ascii="Century Schoolbook" w:hAnsi="Century Schoolbook" w:cs="Times New Roman"/>
           <w:szCs w:val="24"/>
@@ -2869,17 +2884,39 @@
     </w:p>
     <w:p>
       <w:pPr>
-        <w:spacing w:line="276" w:lineRule="auto"/>
-        <w:rPr>
-          <w:rFonts w:ascii="Century Schoolbook" w:hAnsi="Century Schoolbook" w:cs="Times New Roman"/>
-          <w:szCs w:val="24"/>
-        </w:rPr>
-      </w:pPr>
+        <w:pStyle w:val="PargrafodaLista"/>
+        <w:numPr>
+          <w:ilvl w:val="0"/>
+          <w:numId w:val="8"/>
+        </w:numPr>
+        <w:spacing w:line="276" w:lineRule="auto"/>
+        <w:jc w:val="both"/>
+        <w:rPr>
+          <w:rFonts w:ascii="Century Schoolbook" w:hAnsi="Century Schoolbook" w:cs="Times New Roman"/>
+          <w:szCs w:val="24"/>
+        </w:rPr>
+      </w:pPr>
+      <w:r>
+        <w:rPr>
+          <w:rFonts w:ascii="Century Schoolbook" w:hAnsi="Century Schoolbook" w:cs="Times New Roman"/>
+          <w:b/>
+          <w:szCs w:val="24"/>
+        </w:rPr>
+        <w:t>messUpBCC2</w:t>
+      </w:r>
+      <w:r>
+        <w:rPr>
+          <w:rFonts w:ascii="Century Schoolbook" w:hAnsi="Century Schoolbook" w:cs="Times New Roman"/>
+          <w:szCs w:val="24"/>
+        </w:rPr>
+        <w:t xml:space="preserve"> – geração aleatória de erros no BCC2.</w:t>
+      </w:r>
     </w:p>
     <w:p>
       <w:pPr>
         <w:spacing w:line="276" w:lineRule="auto"/>
         <w:ind w:left="708"/>
+        <w:jc w:val="both"/>
         <w:rPr>
           <w:rFonts w:ascii="Century Schoolbook" w:hAnsi="Century Schoolbook" w:cs="Times New Roman"/>
           <w:szCs w:val="24"/>
@@ -2901,6 +2938,7 @@
           <w:numId w:val="10"/>
         </w:numPr>
         <w:spacing w:line="276" w:lineRule="auto"/>
+        <w:jc w:val="both"/>
         <w:rPr>
           <w:rFonts w:ascii="Century Schoolbook" w:hAnsi="Century Schoolbook" w:cs="Times New Roman"/>
           <w:szCs w:val="24"/>
@@ -2912,29 +2950,28 @@
           <w:b/>
           <w:szCs w:val="24"/>
         </w:rPr>
-        <w:t>sendControlMessage</w:t>
-      </w:r>
-      <w:r>
-        <w:rPr>
-          <w:rFonts w:ascii="Century Schoolbook" w:hAnsi="Century Schoolbook" w:cs="Times New Roman"/>
-          <w:szCs w:val="24"/>
-        </w:rPr>
-        <w:t xml:space="preserve"> – envia uma trama de controlo, </w:t>
-      </w:r>
-      <w:r>
-        <w:rPr>
-          <w:rFonts w:ascii="Century Schoolbook" w:hAnsi="Century Schoolbook" w:cs="Times New Roman"/>
-          <w:szCs w:val="24"/>
-          <w:highlight w:val="yellow"/>
-        </w:rPr>
-        <w:t>sendo o C recebido a diferença</w:t>
-      </w:r>
-      <w:r>
-        <w:rPr>
-          <w:rFonts w:ascii="Century Schoolbook" w:hAnsi="Century Schoolbook" w:cs="Times New Roman"/>
-          <w:szCs w:val="24"/>
-        </w:rPr>
-        <w:t>.</w:t>
+        <w:t xml:space="preserve">main </w:t>
+      </w:r>
+      <w:r>
+        <w:rPr>
+          <w:rFonts w:ascii="Century Schoolbook" w:hAnsi="Century Schoolbook" w:cs="Times New Roman"/>
+          <w:szCs w:val="24"/>
+        </w:rPr>
+        <w:t xml:space="preserve">– base da camada de aplicação pois é esta que controla todo o processo </w:t>
+      </w:r>
+      <w:r>
+        <w:rPr>
+          <w:rFonts w:ascii="Century Schoolbook" w:hAnsi="Century Schoolbook" w:cs="Times New Roman"/>
+          <w:szCs w:val="24"/>
+        </w:rPr>
+        <w:t>que</w:t>
+      </w:r>
+      <w:r>
+        <w:rPr>
+          <w:rFonts w:ascii="Century Schoolbook" w:hAnsi="Century Schoolbook" w:cs="Times New Roman"/>
+          <w:szCs w:val="24"/>
+        </w:rPr>
+        <w:t xml:space="preserve"> ocorre nesta camada e que faz as chamadas às funções da camada de ligação.</w:t>
       </w:r>
     </w:p>
     <w:p>
@@ -2945,6 +2982,7 @@
           <w:numId w:val="10"/>
         </w:numPr>
         <w:spacing w:line="276" w:lineRule="auto"/>
+        <w:jc w:val="both"/>
         <w:rPr>
           <w:rFonts w:ascii="Century Schoolbook" w:hAnsi="Century Schoolbook" w:cs="Times New Roman"/>
           <w:szCs w:val="24"/>
@@ -2956,22 +2994,49 @@
           <w:b/>
           <w:szCs w:val="24"/>
         </w:rPr>
-        <w:t>controlPackageI</w:t>
-      </w:r>
-      <w:r>
-        <w:rPr>
-          <w:rFonts w:ascii="Century Schoolbook" w:hAnsi="Century Schoolbook" w:cs="Times New Roman"/>
-          <w:szCs w:val="24"/>
-        </w:rPr>
-        <w:t xml:space="preserve"> – envia os pacotes de controlo </w:t>
-      </w:r>
-      <w:r>
-        <w:rPr>
-          <w:rFonts w:ascii="Century Schoolbook" w:hAnsi="Century Schoolbook" w:cs="Times New Roman"/>
-          <w:szCs w:val="24"/>
-          <w:highlight w:val="yellow"/>
-        </w:rPr>
-        <w:t>I START e END.</w:t>
+        <w:t>sendControlMessage</w:t>
+      </w:r>
+      <w:r>
+        <w:rPr>
+          <w:rFonts w:ascii="Century Schoolbook" w:hAnsi="Century Schoolbook" w:cs="Times New Roman"/>
+          <w:szCs w:val="24"/>
+        </w:rPr>
+        <w:t xml:space="preserve"> – envia uma trama de </w:t>
+      </w:r>
+      <w:r>
+        <w:rPr>
+          <w:rFonts w:ascii="Century Schoolbook" w:hAnsi="Century Schoolbook" w:cs="Times New Roman"/>
+          <w:szCs w:val="24"/>
+        </w:rPr>
+        <w:t>controlo, sendo o C recebido</w:t>
+      </w:r>
+      <w:r>
+        <w:rPr>
+          <w:rFonts w:ascii="Century Schoolbook" w:hAnsi="Century Schoolbook" w:cs="Times New Roman"/>
+          <w:szCs w:val="24"/>
+        </w:rPr>
+        <w:t xml:space="preserve"> como argumento da função</w:t>
+      </w:r>
+      <w:r>
+        <w:rPr>
+          <w:rFonts w:ascii="Century Schoolbook" w:hAnsi="Century Schoolbook" w:cs="Times New Roman"/>
+          <w:szCs w:val="24"/>
+        </w:rPr>
+        <w:t xml:space="preserve"> a diferença</w:t>
+      </w:r>
+      <w:r>
+        <w:rPr>
+          <w:rFonts w:ascii="Century Schoolbook" w:hAnsi="Century Schoolbook" w:cs="Times New Roman"/>
+          <w:szCs w:val="24"/>
+        </w:rPr>
+        <w:t xml:space="preserve"> de cada trama enviada</w:t>
+      </w:r>
+      <w:r>
+        <w:rPr>
+          <w:rFonts w:ascii="Century Schoolbook" w:hAnsi="Century Schoolbook" w:cs="Times New Roman"/>
+          <w:szCs w:val="24"/>
+        </w:rPr>
+        <w:t>.</w:t>
       </w:r>
     </w:p>
     <w:p>
@@ -2982,6 +3047,7 @@
           <w:numId w:val="10"/>
         </w:numPr>
         <w:spacing w:line="276" w:lineRule="auto"/>
+        <w:jc w:val="both"/>
         <w:rPr>
           <w:rFonts w:ascii="Century Schoolbook" w:hAnsi="Century Schoolbook" w:cs="Times New Roman"/>
           <w:szCs w:val="24"/>
@@ -2993,14 +3059,44 @@
           <w:b/>
           <w:szCs w:val="24"/>
         </w:rPr>
-        <w:t>openReadFile</w:t>
-      </w:r>
-      <w:r>
-        <w:rPr>
-          <w:rFonts w:ascii="Century Schoolbook" w:hAnsi="Century Schoolbook" w:cs="Times New Roman"/>
-          <w:szCs w:val="24"/>
-        </w:rPr>
-        <w:t xml:space="preserve"> – abre um ficheiro e lê o seu conteúdo.</w:t>
+        <w:t>controlPackageI</w:t>
+      </w:r>
+      <w:r>
+        <w:rPr>
+          <w:rFonts w:ascii="Century Schoolbook" w:hAnsi="Century Schoolbook" w:cs="Times New Roman"/>
+          <w:szCs w:val="24"/>
+        </w:rPr>
+        <w:t xml:space="preserve"> – </w:t>
+      </w:r>
+      <w:r>
+        <w:rPr>
+          <w:rFonts w:ascii="Century Schoolbook" w:hAnsi="Century Schoolbook" w:cs="Times New Roman"/>
+          <w:szCs w:val="24"/>
+        </w:rPr>
+        <w:t xml:space="preserve">cria os pacotes de </w:t>
+      </w:r>
+      <w:proofErr w:type="gramStart"/>
+      <w:r>
+        <w:rPr>
+          <w:rFonts w:ascii="Century Schoolbook" w:hAnsi="Century Schoolbook" w:cs="Times New Roman"/>
+          <w:szCs w:val="24"/>
+        </w:rPr>
+        <w:t xml:space="preserve">controlo </w:t>
+      </w:r>
+      <w:r>
+        <w:rPr>
+          <w:rFonts w:ascii="Century Schoolbook" w:hAnsi="Century Schoolbook" w:cs="Times New Roman"/>
+          <w:szCs w:val="24"/>
+        </w:rPr>
+        <w:t xml:space="preserve"> START</w:t>
+      </w:r>
+      <w:proofErr w:type="gramEnd"/>
+      <w:r>
+        <w:rPr>
+          <w:rFonts w:ascii="Century Schoolbook" w:hAnsi="Century Schoolbook" w:cs="Times New Roman"/>
+          <w:szCs w:val="24"/>
+        </w:rPr>
+        <w:t xml:space="preserve"> e END.</w:t>
       </w:r>
     </w:p>
     <w:p>
@@ -3011,6 +3107,7 @@
           <w:numId w:val="10"/>
         </w:numPr>
         <w:spacing w:line="276" w:lineRule="auto"/>
+        <w:jc w:val="both"/>
         <w:rPr>
           <w:rFonts w:ascii="Century Schoolbook" w:hAnsi="Century Schoolbook" w:cs="Times New Roman"/>
           <w:szCs w:val="24"/>
@@ -3022,14 +3119,14 @@
           <w:b/>
           <w:szCs w:val="24"/>
         </w:rPr>
-        <w:t>headerAL</w:t>
-      </w:r>
-      <w:r>
-        <w:rPr>
-          <w:rFonts w:ascii="Century Schoolbook" w:hAnsi="Century Schoolbook" w:cs="Times New Roman"/>
-          <w:szCs w:val="24"/>
-        </w:rPr>
-        <w:t xml:space="preserve"> – acrescenta o cabeçalho às tramas I.</w:t>
+        <w:t>openReadFile</w:t>
+      </w:r>
+      <w:r>
+        <w:rPr>
+          <w:rFonts w:ascii="Century Schoolbook" w:hAnsi="Century Schoolbook" w:cs="Times New Roman"/>
+          <w:szCs w:val="24"/>
+        </w:rPr>
+        <w:t xml:space="preserve"> – abre um ficheiro e lê o seu conteúdo.</w:t>
       </w:r>
     </w:p>
     <w:p>
@@ -3040,6 +3137,65 @@
           <w:numId w:val="10"/>
         </w:numPr>
         <w:spacing w:line="276" w:lineRule="auto"/>
+        <w:jc w:val="both"/>
+        <w:rPr>
+          <w:rFonts w:ascii="Century Schoolbook" w:hAnsi="Century Schoolbook" w:cs="Times New Roman"/>
+          <w:szCs w:val="24"/>
+        </w:rPr>
+      </w:pPr>
+      <w:r>
+        <w:rPr>
+          <w:rFonts w:ascii="Century Schoolbook" w:hAnsi="Century Schoolbook" w:cs="Times New Roman"/>
+          <w:b/>
+          <w:szCs w:val="24"/>
+        </w:rPr>
+        <w:t>headerAL</w:t>
+      </w:r>
+      <w:r>
+        <w:rPr>
+          <w:rFonts w:ascii="Century Schoolbook" w:hAnsi="Century Schoolbook" w:cs="Times New Roman"/>
+          <w:szCs w:val="24"/>
+        </w:rPr>
+        <w:t xml:space="preserve"> – acrescenta o cabeçalho </w:t>
+      </w:r>
+      <w:r>
+        <w:rPr>
+          <w:rFonts w:ascii="Century Schoolbook" w:hAnsi="Century Schoolbook" w:cs="Times New Roman"/>
+          <w:szCs w:val="24"/>
+        </w:rPr>
+        <w:t>do nível de aplicação</w:t>
+      </w:r>
+      <w:r>
+        <w:rPr>
+          <w:rFonts w:ascii="Century Schoolbook" w:hAnsi="Century Schoolbook" w:cs="Times New Roman"/>
+          <w:szCs w:val="24"/>
+        </w:rPr>
+        <w:t xml:space="preserve"> às</w:t>
+      </w:r>
+      <w:r>
+        <w:rPr>
+          <w:rFonts w:ascii="Century Schoolbook" w:hAnsi="Century Schoolbook" w:cs="Times New Roman"/>
+          <w:szCs w:val="24"/>
+        </w:rPr>
+        <w:t xml:space="preserve"> tramas</w:t>
+      </w:r>
+      <w:r>
+        <w:rPr>
+          <w:rFonts w:ascii="Century Schoolbook" w:hAnsi="Century Schoolbook" w:cs="Times New Roman"/>
+          <w:szCs w:val="24"/>
+        </w:rPr>
+        <w:t>.</w:t>
+      </w:r>
+    </w:p>
+    <w:p>
+      <w:pPr>
+        <w:pStyle w:val="PargrafodaLista"/>
+        <w:numPr>
+          <w:ilvl w:val="0"/>
+          <w:numId w:val="10"/>
+        </w:numPr>
+        <w:spacing w:line="276" w:lineRule="auto"/>
+        <w:jc w:val="both"/>
         <w:rPr>
           <w:rFonts w:ascii="Century Schoolbook" w:hAnsi="Century Schoolbook" w:cs="Times New Roman"/>
           <w:szCs w:val="24"/>
@@ -3173,23 +3329,23 @@
       <w:r>
         <w:rPr>
           <w:rFonts w:ascii="Century Schoolbook" w:hAnsi="Century Schoolbook" w:cs="Times New Roman"/>
+          <w:szCs w:val="24"/>
+        </w:rPr>
+        <w:t>reader</w:t>
+      </w:r>
+      <w:r>
+        <w:rPr>
+          <w:rFonts w:ascii="Century Schoolbook" w:hAnsi="Century Schoolbook" w:cs="Times New Roman"/>
           <w:i/>
           <w:szCs w:val="24"/>
         </w:rPr>
-        <w:t>nc</w:t>
-      </w:r>
-      <w:r>
-        <w:rPr>
-          <w:rFonts w:ascii="Century Schoolbook" w:hAnsi="Century Schoolbook" w:cs="Times New Roman"/>
-          <w:i/>
-          <w:szCs w:val="24"/>
-        </w:rPr>
         <w:t>.h</w:t>
       </w:r>
     </w:p>
     <w:p>
       <w:pPr>
         <w:spacing w:line="276" w:lineRule="auto"/>
+        <w:jc w:val="both"/>
         <w:rPr>
           <w:rFonts w:ascii="Century Schoolbook" w:hAnsi="Century Schoolbook" w:cs="Times New Roman"/>
           <w:szCs w:val="24"/>
@@ -3200,11 +3356,13 @@
       <w:pPr>
         <w:spacing w:line="276" w:lineRule="auto"/>
         <w:ind w:firstLine="708"/>
-        <w:rPr>
-          <w:rFonts w:ascii="Century Schoolbook" w:hAnsi="Century Schoolbook" w:cs="Times New Roman"/>
-          <w:szCs w:val="24"/>
-        </w:rPr>
-      </w:pPr>
+        <w:jc w:val="both"/>
+        <w:rPr>
+          <w:rFonts w:ascii="Century Schoolbook" w:hAnsi="Century Schoolbook" w:cs="Times New Roman"/>
+          <w:szCs w:val="24"/>
+        </w:rPr>
+      </w:pPr>
+      <w:bookmarkStart w:id="0" w:name="_GoBack"/>
       <w:r>
         <w:rPr>
           <w:rFonts w:ascii="Century Schoolbook" w:hAnsi="Century Schoolbook" w:cs="Times New Roman"/>
@@ -3221,6 +3379,7 @@
           <w:numId w:val="8"/>
         </w:numPr>
         <w:spacing w:line="276" w:lineRule="auto"/>
+        <w:jc w:val="both"/>
         <w:rPr>
           <w:rFonts w:ascii="Century Schoolbook" w:hAnsi="Century Schoolbook" w:cs="Times New Roman"/>
           <w:szCs w:val="24"/>
@@ -3239,14 +3398,7 @@
           <w:rFonts w:ascii="Century Schoolbook" w:hAnsi="Century Schoolbook" w:cs="Times New Roman"/>
           <w:szCs w:val="24"/>
         </w:rPr>
-        <w:t xml:space="preserve"> – </w:t>
-      </w:r>
-      <w:r>
-        <w:rPr>
-          <w:rFonts w:ascii="Century Schoolbook" w:hAnsi="Century Schoolbook" w:cs="Times New Roman"/>
-          <w:szCs w:val="24"/>
-        </w:rPr>
-        <w:t>lê trama de controlo SET e envia a trama UA.</w:t>
+        <w:t xml:space="preserve"> – lê trama de controlo SET e envia a trama UA.</w:t>
       </w:r>
     </w:p>
     <w:p>
@@ -3257,6 +3409,7 @@
           <w:numId w:val="8"/>
         </w:numPr>
         <w:spacing w:line="276" w:lineRule="auto"/>
+        <w:jc w:val="both"/>
         <w:rPr>
           <w:rFonts w:ascii="Century Schoolbook" w:hAnsi="Century Schoolbook" w:cs="Times New Roman"/>
           <w:szCs w:val="24"/>
@@ -3275,14 +3428,21 @@
           <w:rFonts w:ascii="Century Schoolbook" w:hAnsi="Century Schoolbook" w:cs="Times New Roman"/>
           <w:szCs w:val="24"/>
         </w:rPr>
-        <w:t xml:space="preserve"> – </w:t>
-      </w:r>
-      <w:r>
-        <w:rPr>
-          <w:rFonts w:ascii="Century Schoolbook" w:hAnsi="Century Schoolbook" w:cs="Times New Roman"/>
-          <w:szCs w:val="24"/>
-        </w:rPr>
-        <w:t>lê uma mensagem e faz destuffing.</w:t>
+        <w:t xml:space="preserve"> – lê tramas I</w:t>
+      </w:r>
+      <w:r>
+        <w:rPr>
+          <w:rFonts w:ascii="Century Schoolbook" w:hAnsi="Century Schoolbook" w:cs="Times New Roman"/>
+          <w:szCs w:val="24"/>
+        </w:rPr>
+        <w:t xml:space="preserve"> e </w:t>
+      </w:r>
+      <w:r>
+        <w:rPr>
+          <w:rFonts w:ascii="Century Schoolbook" w:hAnsi="Century Schoolbook" w:cs="Times New Roman"/>
+          <w:szCs w:val="24"/>
+        </w:rPr>
+        <w:t>faz destuffing.</w:t>
       </w:r>
     </w:p>
     <w:p>
@@ -3293,6 +3453,7 @@
           <w:numId w:val="8"/>
         </w:numPr>
         <w:spacing w:line="276" w:lineRule="auto"/>
+        <w:jc w:val="both"/>
         <w:rPr>
           <w:rFonts w:ascii="Century Schoolbook" w:hAnsi="Century Schoolbook" w:cs="Times New Roman"/>
           <w:szCs w:val="24"/>
@@ -3317,9 +3478,15 @@
         <w:rPr>
           <w:rFonts w:ascii="Century Schoolbook" w:hAnsi="Century Schoolbook" w:cs="Times New Roman"/>
           <w:szCs w:val="24"/>
-          <w:highlight w:val="yellow"/>
-        </w:rPr>
-        <w:t>mecanismo de terminação.</w:t>
+        </w:rPr>
+        <w:t xml:space="preserve">lê trama de controlo DISC, envia </w:t>
+      </w:r>
+      <w:r>
+        <w:rPr>
+          <w:rFonts w:ascii="Century Schoolbook" w:hAnsi="Century Schoolbook" w:cs="Times New Roman"/>
+          <w:szCs w:val="24"/>
+        </w:rPr>
+        <w:t>DISC de volta e recebe UA.</w:t>
       </w:r>
     </w:p>
     <w:p>
@@ -3330,6 +3497,7 @@
           <w:numId w:val="8"/>
         </w:numPr>
         <w:spacing w:line="276" w:lineRule="auto"/>
+        <w:jc w:val="both"/>
         <w:rPr>
           <w:rFonts w:ascii="Century Schoolbook" w:hAnsi="Century Schoolbook" w:cs="Times New Roman"/>
           <w:szCs w:val="24"/>
@@ -3348,14 +3516,7 @@
           <w:rFonts w:ascii="Century Schoolbook" w:hAnsi="Century Schoolbook" w:cs="Times New Roman"/>
           <w:szCs w:val="24"/>
         </w:rPr>
-        <w:t xml:space="preserve"> – </w:t>
-      </w:r>
-      <w:r>
-        <w:rPr>
-          <w:rFonts w:ascii="Century Schoolbook" w:hAnsi="Century Schoolbook" w:cs="Times New Roman"/>
-          <w:szCs w:val="24"/>
-        </w:rPr>
-        <w:t>verifica se o BCC2</w:t>
+        <w:t xml:space="preserve"> – verifica se o BCC2</w:t>
       </w:r>
       <w:r>
         <w:rPr>
@@ -3368,16 +3529,8 @@
     <w:p>
       <w:pPr>
         <w:spacing w:line="276" w:lineRule="auto"/>
-        <w:rPr>
-          <w:rFonts w:ascii="Century Schoolbook" w:hAnsi="Century Schoolbook" w:cs="Times New Roman"/>
-          <w:szCs w:val="24"/>
-        </w:rPr>
-      </w:pPr>
-    </w:p>
-    <w:p>
-      <w:pPr>
-        <w:spacing w:line="276" w:lineRule="auto"/>
         <w:ind w:left="708"/>
+        <w:jc w:val="both"/>
         <w:rPr>
           <w:rFonts w:ascii="Century Schoolbook" w:hAnsi="Century Schoolbook" w:cs="Times New Roman"/>
           <w:szCs w:val="24"/>
@@ -3399,6 +3552,7 @@
           <w:numId w:val="10"/>
         </w:numPr>
         <w:spacing w:line="276" w:lineRule="auto"/>
+        <w:jc w:val="both"/>
         <w:rPr>
           <w:rFonts w:ascii="Century Schoolbook" w:hAnsi="Century Schoolbook" w:cs="Times New Roman"/>
           <w:szCs w:val="24"/>
@@ -3410,7 +3564,7 @@
           <w:b/>
           <w:szCs w:val="24"/>
         </w:rPr>
-        <w:t>nameOfFileFromStart</w:t>
+        <w:t>main</w:t>
       </w:r>
       <w:r>
         <w:rPr>
@@ -3424,22 +3578,21 @@
           <w:rFonts w:ascii="Century Schoolbook" w:hAnsi="Century Schoolbook" w:cs="Times New Roman"/>
           <w:szCs w:val="24"/>
         </w:rPr>
-        <w:t xml:space="preserve">obtém o nome do ficheiro </w:t>
-      </w:r>
-      <w:r>
-        <w:rPr>
-          <w:rFonts w:ascii="Century Schoolbook" w:hAnsi="Century Schoolbook" w:cs="Times New Roman"/>
-          <w:szCs w:val="24"/>
-          <w:highlight w:val="yellow"/>
-        </w:rPr>
-        <w:t>que foi enviado</w:t>
-      </w:r>
-      <w:r>
-        <w:rPr>
-          <w:rFonts w:ascii="Century Schoolbook" w:hAnsi="Century Schoolbook" w:cs="Times New Roman"/>
-          <w:szCs w:val="24"/>
-        </w:rPr>
-        <w:t>.</w:t>
+        <w:t>base da camada de ap</w:t>
+      </w:r>
+      <w:r>
+        <w:rPr>
+          <w:rFonts w:ascii="Century Schoolbook" w:hAnsi="Century Schoolbook" w:cs="Times New Roman"/>
+          <w:szCs w:val="24"/>
+        </w:rPr>
+        <w:t>licação</w:t>
+      </w:r>
+      <w:r>
+        <w:rPr>
+          <w:rFonts w:ascii="Century Schoolbook" w:hAnsi="Century Schoolbook" w:cs="Times New Roman"/>
+          <w:szCs w:val="24"/>
+        </w:rPr>
+        <w:t xml:space="preserve"> pois é esta que controla todo o processo que ocorre nesta camada e que faz as chamadas às funções da camada de ligação.</w:t>
       </w:r>
     </w:p>
     <w:p>
@@ -3450,6 +3603,7 @@
           <w:numId w:val="10"/>
         </w:numPr>
         <w:spacing w:line="276" w:lineRule="auto"/>
+        <w:jc w:val="both"/>
         <w:rPr>
           <w:rFonts w:ascii="Century Schoolbook" w:hAnsi="Century Schoolbook" w:cs="Times New Roman"/>
           <w:szCs w:val="24"/>
@@ -3461,7 +3615,7 @@
           <w:b/>
           <w:szCs w:val="24"/>
         </w:rPr>
-        <w:t>sizeOfFileFromStart</w:t>
+        <w:t>nameOfFileFromStart</w:t>
       </w:r>
       <w:r>
         <w:rPr>
@@ -3475,7 +3629,7 @@
           <w:rFonts w:ascii="Century Schoolbook" w:hAnsi="Century Schoolbook" w:cs="Times New Roman"/>
           <w:szCs w:val="24"/>
         </w:rPr>
-        <w:t>obtém tamanho do ficheiro.</w:t>
+        <w:t>obtém nome do ficheiro a partir da trama START</w:t>
       </w:r>
     </w:p>
     <w:p>
@@ -3486,6 +3640,7 @@
           <w:numId w:val="10"/>
         </w:numPr>
         <w:spacing w:line="276" w:lineRule="auto"/>
+        <w:jc w:val="both"/>
         <w:rPr>
           <w:rFonts w:ascii="Century Schoolbook" w:hAnsi="Century Schoolbook" w:cs="Times New Roman"/>
           <w:szCs w:val="24"/>
@@ -3497,22 +3652,28 @@
           <w:b/>
           <w:szCs w:val="24"/>
         </w:rPr>
-        <w:t>readControlMessage</w:t>
-      </w:r>
-      <w:r>
-        <w:rPr>
-          <w:rFonts w:ascii="Century Schoolbook" w:hAnsi="Century Schoolbook" w:cs="Times New Roman"/>
-          <w:szCs w:val="24"/>
-        </w:rPr>
-        <w:t xml:space="preserve"> – </w:t>
-      </w:r>
-      <w:r>
-        <w:rPr>
-          <w:rFonts w:ascii="Century Schoolbook" w:hAnsi="Century Schoolbook" w:cs="Times New Roman"/>
-          <w:szCs w:val="24"/>
-          <w:highlight w:val="yellow"/>
-        </w:rPr>
-        <w:t>ciclo de leitura que quebra após ler uma trama de controlo C que seja igual ao C recebido.</w:t>
+        <w:t>sizeOfFileFromStart</w:t>
+      </w:r>
+      <w:r>
+        <w:rPr>
+          <w:rFonts w:ascii="Century Schoolbook" w:hAnsi="Century Schoolbook" w:cs="Times New Roman"/>
+          <w:szCs w:val="24"/>
+        </w:rPr>
+        <w:t xml:space="preserve"> – obtém tamanho do ficheiro</w:t>
+      </w:r>
+      <w:r>
+        <w:rPr>
+          <w:rFonts w:ascii="Century Schoolbook" w:hAnsi="Century Schoolbook" w:cs="Times New Roman"/>
+          <w:szCs w:val="24"/>
+        </w:rPr>
+        <w:t xml:space="preserve"> a partir da trama START</w:t>
+      </w:r>
+      <w:r>
+        <w:rPr>
+          <w:rFonts w:ascii="Century Schoolbook" w:hAnsi="Century Schoolbook" w:cs="Times New Roman"/>
+          <w:szCs w:val="24"/>
+        </w:rPr>
+        <w:t>.</w:t>
       </w:r>
     </w:p>
     <w:p>
@@ -3523,6 +3684,7 @@
           <w:numId w:val="10"/>
         </w:numPr>
         <w:spacing w:line="276" w:lineRule="auto"/>
+        <w:jc w:val="both"/>
         <w:rPr>
           <w:rFonts w:ascii="Century Schoolbook" w:hAnsi="Century Schoolbook" w:cs="Times New Roman"/>
           <w:szCs w:val="24"/>
@@ -3534,7 +3696,7 @@
           <w:b/>
           <w:szCs w:val="24"/>
         </w:rPr>
-        <w:t>sendControlMessage</w:t>
+        <w:t>readControlMessage</w:t>
       </w:r>
       <w:r>
         <w:rPr>
@@ -3548,15 +3710,35 @@
           <w:rFonts w:ascii="Century Schoolbook" w:hAnsi="Century Schoolbook" w:cs="Times New Roman"/>
           <w:szCs w:val="24"/>
         </w:rPr>
-        <w:t xml:space="preserve">envia uma trama de controlo, </w:t>
-      </w:r>
-      <w:r>
-        <w:rPr>
-          <w:rFonts w:ascii="Century Schoolbook" w:hAnsi="Century Schoolbook" w:cs="Times New Roman"/>
-          <w:szCs w:val="24"/>
-          <w:highlight w:val="yellow"/>
-        </w:rPr>
-        <w:t>sendo o C recebido a diferença.</w:t>
+        <w:t>ciclo de leitura que quebra após ler uma trama de controlo C que seja igual ao C recebido</w:t>
+      </w:r>
+      <w:r>
+        <w:rPr>
+          <w:rFonts w:ascii="Century Schoolbook" w:hAnsi="Century Schoolbook" w:cs="Times New Roman"/>
+          <w:szCs w:val="24"/>
+        </w:rPr>
+        <w:t xml:space="preserve"> como</w:t>
+      </w:r>
+      <w:r>
+        <w:rPr>
+          <w:rFonts w:ascii="Century Schoolbook" w:hAnsi="Century Schoolbook" w:cs="Times New Roman"/>
+          <w:szCs w:val="24"/>
+        </w:rPr>
+        <w:t xml:space="preserve"> argumento</w:t>
+      </w:r>
+      <w:r>
+        <w:rPr>
+          <w:rFonts w:ascii="Century Schoolbook" w:hAnsi="Century Schoolbook" w:cs="Times New Roman"/>
+          <w:szCs w:val="24"/>
+        </w:rPr>
+        <w:t xml:space="preserve"> da função</w:t>
+      </w:r>
+      <w:r>
+        <w:rPr>
+          <w:rFonts w:ascii="Century Schoolbook" w:hAnsi="Century Schoolbook" w:cs="Times New Roman"/>
+          <w:szCs w:val="24"/>
+        </w:rPr>
+        <w:t>.</w:t>
       </w:r>
     </w:p>
     <w:p>
@@ -3567,6 +3749,7 @@
           <w:numId w:val="10"/>
         </w:numPr>
         <w:spacing w:line="276" w:lineRule="auto"/>
+        <w:jc w:val="both"/>
         <w:rPr>
           <w:rFonts w:ascii="Century Schoolbook" w:hAnsi="Century Schoolbook" w:cs="Times New Roman"/>
           <w:szCs w:val="24"/>
@@ -3578,21 +3761,49 @@
           <w:b/>
           <w:szCs w:val="24"/>
         </w:rPr>
-        <w:t>removeHeader</w:t>
-      </w:r>
-      <w:r>
-        <w:rPr>
-          <w:rFonts w:ascii="Century Schoolbook" w:hAnsi="Century Schoolbook" w:cs="Times New Roman"/>
-          <w:szCs w:val="24"/>
-        </w:rPr>
-        <w:t xml:space="preserve"> – </w:t>
-      </w:r>
-      <w:r>
-        <w:rPr>
-          <w:rFonts w:ascii="Century Schoolbook" w:hAnsi="Century Schoolbook" w:cs="Times New Roman"/>
-          <w:szCs w:val="24"/>
-        </w:rPr>
-        <w:t>remove o cabeçalho anteriormente colocado nas tramas I.</w:t>
+        <w:t>sendControlMessage</w:t>
+      </w:r>
+      <w:r>
+        <w:rPr>
+          <w:rFonts w:ascii="Century Schoolbook" w:hAnsi="Century Schoolbook" w:cs="Times New Roman"/>
+          <w:szCs w:val="24"/>
+        </w:rPr>
+        <w:t xml:space="preserve"> – envia uma trama de </w:t>
+      </w:r>
+      <w:r>
+        <w:rPr>
+          <w:rFonts w:ascii="Century Schoolbook" w:hAnsi="Century Schoolbook" w:cs="Times New Roman"/>
+          <w:szCs w:val="24"/>
+        </w:rPr>
+        <w:t xml:space="preserve">controlo, sendo o C recebido </w:t>
+      </w:r>
+      <w:r>
+        <w:rPr>
+          <w:rFonts w:ascii="Century Schoolbook" w:hAnsi="Century Schoolbook" w:cs="Times New Roman"/>
+          <w:szCs w:val="24"/>
+        </w:rPr>
+        <w:t xml:space="preserve">como argumento da função </w:t>
+      </w:r>
+      <w:r>
+        <w:rPr>
+          <w:rFonts w:ascii="Century Schoolbook" w:hAnsi="Century Schoolbook" w:cs="Times New Roman"/>
+          <w:szCs w:val="24"/>
+        </w:rPr>
+        <w:t>a diferença</w:t>
+      </w:r>
+      <w:r>
+        <w:rPr>
+          <w:rFonts w:ascii="Century Schoolbook" w:hAnsi="Century Schoolbook" w:cs="Times New Roman"/>
+          <w:szCs w:val="24"/>
+        </w:rPr>
+        <w:t xml:space="preserve"> de cada trama enviada</w:t>
+      </w:r>
+      <w:r>
+        <w:rPr>
+          <w:rFonts w:ascii="Century Schoolbook" w:hAnsi="Century Schoolbook" w:cs="Times New Roman"/>
+          <w:szCs w:val="24"/>
+        </w:rPr>
+        <w:t>.</w:t>
       </w:r>
     </w:p>
     <w:p>
@@ -3603,6 +3814,7 @@
           <w:numId w:val="10"/>
         </w:numPr>
         <w:spacing w:line="276" w:lineRule="auto"/>
+        <w:jc w:val="both"/>
         <w:rPr>
           <w:rFonts w:ascii="Century Schoolbook" w:hAnsi="Century Schoolbook" w:cs="Times New Roman"/>
           <w:szCs w:val="24"/>
@@ -3614,24 +3826,29 @@
           <w:b/>
           <w:szCs w:val="24"/>
         </w:rPr>
-        <w:t xml:space="preserve">isEndMessage </w:t>
-      </w:r>
-      <w:r>
-        <w:rPr>
-          <w:rFonts w:ascii="Century Schoolbook" w:hAnsi="Century Schoolbook" w:cs="Times New Roman"/>
-          <w:szCs w:val="24"/>
-        </w:rPr>
-        <w:t xml:space="preserve">– verifica se a trama recebida e a trama </w:t>
-      </w:r>
-      <w:proofErr w:type="gramStart"/>
-      <w:r>
-        <w:rPr>
-          <w:rFonts w:ascii="Century Schoolbook" w:hAnsi="Century Schoolbook" w:cs="Times New Roman"/>
-          <w:szCs w:val="24"/>
-        </w:rPr>
-        <w:t>END ???</w:t>
-      </w:r>
-      <w:proofErr w:type="gramEnd"/>
+        <w:t>removeHeader</w:t>
+      </w:r>
+      <w:r>
+        <w:rPr>
+          <w:rFonts w:ascii="Century Schoolbook" w:hAnsi="Century Schoolbook" w:cs="Times New Roman"/>
+          <w:szCs w:val="24"/>
+        </w:rPr>
+        <w:t xml:space="preserve"> – remove o cabeçalho </w:t>
+      </w:r>
+      <w:r>
+        <w:rPr>
+          <w:rFonts w:ascii="Century Schoolbook" w:hAnsi="Century Schoolbook" w:cs="Times New Roman"/>
+          <w:szCs w:val="24"/>
+        </w:rPr>
+        <w:t>do nível de aplicação da</w:t>
+      </w:r>
+      <w:r>
+        <w:rPr>
+          <w:rFonts w:ascii="Century Schoolbook" w:hAnsi="Century Schoolbook" w:cs="Times New Roman"/>
+          <w:szCs w:val="24"/>
+        </w:rPr>
+        <w:t>s tramas I.</w:t>
+      </w:r>
     </w:p>
     <w:p>
       <w:pPr>
@@ -3641,6 +3858,7 @@
           <w:numId w:val="10"/>
         </w:numPr>
         <w:spacing w:line="276" w:lineRule="auto"/>
+        <w:jc w:val="both"/>
         <w:rPr>
           <w:rFonts w:ascii="Century Schoolbook" w:hAnsi="Century Schoolbook" w:cs="Times New Roman"/>
           <w:szCs w:val="24"/>
@@ -3652,6 +3870,43 @@
           <w:b/>
           <w:szCs w:val="24"/>
         </w:rPr>
+        <w:t xml:space="preserve">isEndMessage </w:t>
+      </w:r>
+      <w:r>
+        <w:rPr>
+          <w:rFonts w:ascii="Century Schoolbook" w:hAnsi="Century Schoolbook" w:cs="Times New Roman"/>
+          <w:szCs w:val="24"/>
+        </w:rPr>
+        <w:t xml:space="preserve">– verifica se a </w:t>
+      </w:r>
+      <w:r>
+        <w:rPr>
+          <w:rFonts w:ascii="Century Schoolbook" w:hAnsi="Century Schoolbook" w:cs="Times New Roman"/>
+          <w:szCs w:val="24"/>
+        </w:rPr>
+        <w:t>trama recebida e a trama END.</w:t>
+      </w:r>
+    </w:p>
+    <w:p>
+      <w:pPr>
+        <w:pStyle w:val="PargrafodaLista"/>
+        <w:numPr>
+          <w:ilvl w:val="0"/>
+          <w:numId w:val="10"/>
+        </w:numPr>
+        <w:spacing w:line="276" w:lineRule="auto"/>
+        <w:jc w:val="both"/>
+        <w:rPr>
+          <w:rFonts w:ascii="Century Schoolbook" w:hAnsi="Century Schoolbook" w:cs="Times New Roman"/>
+          <w:szCs w:val="24"/>
+        </w:rPr>
+      </w:pPr>
+      <w:r>
+        <w:rPr>
+          <w:rFonts w:ascii="Century Schoolbook" w:hAnsi="Century Schoolbook" w:cs="Times New Roman"/>
+          <w:b/>
+          <w:szCs w:val="24"/>
+        </w:rPr>
         <w:t xml:space="preserve">createFile </w:t>
       </w:r>
       <w:r>
@@ -3659,12 +3914,29 @@
           <w:rFonts w:ascii="Century Schoolbook" w:hAnsi="Century Schoolbook" w:cs="Times New Roman"/>
           <w:szCs w:val="24"/>
         </w:rPr>
-        <w:t>– cria ficheiro com os dados recebidos do ficheiro original e mesmo nome.</w:t>
-      </w:r>
-    </w:p>
-    <w:p>
-      <w:pPr>
-        <w:spacing w:line="276" w:lineRule="auto"/>
+        <w:t xml:space="preserve">– cria ficheiro com os dados recebidos </w:t>
+      </w:r>
+      <w:r>
+        <w:rPr>
+          <w:rFonts w:ascii="Century Schoolbook" w:hAnsi="Century Schoolbook" w:cs="Times New Roman"/>
+          <w:szCs w:val="24"/>
+        </w:rPr>
+        <w:t xml:space="preserve">nas tramas </w:t>
+      </w:r>
+      <w:r>
+        <w:rPr>
+          <w:rFonts w:ascii="Century Schoolbook" w:hAnsi="Century Schoolbook" w:cs="Times New Roman"/>
+          <w:szCs w:val="24"/>
+        </w:rPr>
+        <w:t>I.</w:t>
+      </w:r>
+    </w:p>
+    <w:bookmarkEnd w:id="0"/>
+    <w:p>
+      <w:pPr>
+        <w:spacing w:line="276" w:lineRule="auto"/>
+        <w:ind w:left="708"/>
+        <w:jc w:val="both"/>
         <w:rPr>
           <w:rFonts w:ascii="Century Schoolbook" w:hAnsi="Century Schoolbook" w:cs="Times New Roman"/>
           <w:szCs w:val="24"/>
@@ -3730,8 +4002,6 @@
           <w:szCs w:val="24"/>
         </w:rPr>
       </w:pPr>
-      <w:bookmarkStart w:id="0" w:name="_GoBack"/>
-      <w:bookmarkEnd w:id="0"/>
     </w:p>
     <w:p>
       <w:pPr>
@@ -4802,7 +5072,7 @@
             <w:noProof/>
             <w:lang w:val="pt-BR"/>
           </w:rPr>
-          <w:t>13</w:t>
+          <w:t>8</w:t>
         </w:r>
         <w:r>
           <w:rPr>
@@ -4906,7 +5176,7 @@
             </wp:anchor>
           </w:drawing>
         </mc:Choice>
-        <mc:Fallback xmlns:mv="urn:schemas-microsoft-com:mac:vml" xmlns:mo="http://schemas.microsoft.com/office/mac/office/2008/main">
+        <mc:Fallback xmlns:mo="http://schemas.microsoft.com/office/mac/office/2008/main" xmlns:mv="urn:schemas-microsoft-com:mac:vml">
           <w:pict>
             <v:rect w14:anchorId="5BAB2880" id="Retângulo 15" o:spid="_x0000_s1026" style="position:absolute;margin-left:0;margin-top:7.45pt;width:595.85pt;height:12.4pt;z-index:251667456;visibility:visible;mso-wrap-style:square;mso-height-percent:0;mso-wrap-distance-left:9pt;mso-wrap-distance-top:0;mso-wrap-distance-right:9pt;mso-wrap-distance-bottom:0;mso-position-horizontal:left;mso-position-horizontal-relative:page;mso-position-vertical:absolute;mso-position-vertical-relative:text;mso-height-percent:0;mso-height-relative:margin;v-text-anchor:middle" o:gfxdata="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" fillcolor="#a83520" stroked="f" strokeweight="1pt">
               <w10:wrap anchorx="page"/>
@@ -5021,7 +5291,7 @@
             </wp:anchor>
           </w:drawing>
         </mc:Choice>
-        <mc:Fallback xmlns:mv="urn:schemas-microsoft-com:mac:vml" xmlns:mo="http://schemas.microsoft.com/office/mac/office/2008/main">
+        <mc:Fallback xmlns:mo="http://schemas.microsoft.com/office/mac/office/2008/main" xmlns:mv="urn:schemas-microsoft-com:mac:vml">
           <w:pict>
             <v:rect w14:anchorId="7F00E85D" id="Retângulo 11" o:spid="_x0000_s1026" style="position:absolute;margin-left:0;margin-top:-7.2pt;width:595.85pt;height:12.4pt;z-index:251665408;visibility:visible;mso-wrap-style:square;mso-height-percent:0;mso-wrap-distance-left:9pt;mso-wrap-distance-top:0;mso-wrap-distance-right:9pt;mso-wrap-distance-bottom:0;mso-position-horizontal:left;mso-position-horizontal-relative:page;mso-position-vertical:absolute;mso-position-vertical-relative:text;mso-height-percent:0;mso-height-relative:margin;v-text-anchor:middle" o:gfxdata="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" fillcolor="#a83520" stroked="f" strokeweight="1pt">
               <w10:wrap anchorx="page"/>
@@ -5037,6 +5307,119 @@
 <file path=word/numbering.xml><?xml version="1.0" encoding="utf-8"?>
 <w:numbering xmlns:wpc="http://schemas.microsoft.com/office/word/2010/wordprocessingCanvas" xmlns:cx="http://schemas.microsoft.com/office/drawing/2014/chartex" xmlns:cx1="http://schemas.microsoft.com/office/drawing/2015/9/8/chartex" xmlns:cx2="http://schemas.microsoft.com/office/drawing/2015/10/21/chartex" xmlns:cx3="http://schemas.microsoft.com/office/drawing/2016/5/9/chartex" xmlns:cx4="http://schemas.microsoft.com/office/drawing/2016/5/10/chartex" xmlns:cx5="http://schemas.microsoft.com/office/drawing/2016/5/11/chartex" xmlns:cx6="http://schemas.microsoft.com/office/drawing/2016/5/12/chartex" xmlns:cx7="http://schemas.microsoft.com/office/drawing/2016/5/13/chartex" xmlns:cx8="http://schemas.microsoft.com/office/drawing/2016/5/14/chartex" xmlns:mc="http://schemas.openxmlformats.org/markup-compatibility/2006" xmlns:aink="http://schemas.microsoft.com/office/drawing/2016/ink" xmlns:am3d="http://schemas.microsoft.com/office/drawing/2017/model3d" xmlns:o="urn:schemas-microsoft-com:office:office" xmlns:r="http://schemas.openxmlformats.org/officeDocument/2006/relationships" xmlns:m="http://schemas.openxmlformats.org/officeDocument/2006/math" xmlns:v="urn:schemas-microsoft-com:vml" xmlns:wp14="http://schemas.microsoft.com/office/word/2010/wordprocessingDrawing" xmlns:wp="http://schemas.openxmlformats.org/drawingml/2006/wordprocessingDrawing" xmlns:w10="urn:schemas-microsoft-com:office:word" xmlns:w="http://schemas.openxmlformats.org/wordprocessingml/2006/main" xmlns:w14="http://schemas.microsoft.com/office/word/2010/wordml" xmlns:w15="http://schemas.microsoft.com/office/word/2012/wordml" xmlns:w16cid="http://schemas.microsoft.com/office/word/2016/wordml/cid" xmlns:w16se="http://schemas.microsoft.com/office/word/2015/wordml/symex" xmlns:wpg="http://schemas.microsoft.com/office/word/2010/wordprocessingGroup" xmlns:wpi="http://schemas.microsoft.com/office/word/2010/wordprocessingInk" xmlns:wne="http://schemas.microsoft.com/office/word/2006/wordml" xmlns:wps="http://schemas.microsoft.com/office/word/2010/wordprocessingShape" mc:Ignorable="w14 w15 w16se w16cid wp14">
   <w:abstractNum w:abstractNumId="0" w15:restartNumberingAfterBreak="0">
+    <w:nsid w:val="0AC00D7A"/>
+    <w:multiLevelType w:val="hybridMultilevel"/>
+    <w:tmpl w:val="7A4421AC"/>
+    <w:lvl w:ilvl="0" w:tplc="08160005">
+      <w:start w:val="1"/>
+      <w:numFmt w:val="bullet"/>
+      <w:lvlText w:val=""/>
+      <w:lvlJc w:val="left"/>
+      <w:pPr>
+        <w:ind w:left="1428" w:hanging="360"/>
+      </w:pPr>
+      <w:rPr>
+        <w:rFonts w:ascii="Wingdings" w:hAnsi="Wingdings" w:hint="default"/>
+      </w:rPr>
+    </w:lvl>
+    <w:lvl w:ilvl="1" w:tplc="08160003" w:tentative="1">
+      <w:start w:val="1"/>
+      <w:numFmt w:val="bullet"/>
+      <w:lvlText w:val="o"/>
+      <w:lvlJc w:val="left"/>
+      <w:pPr>
+        <w:ind w:left="2148" w:hanging="360"/>
+      </w:pPr>
+      <w:rPr>
+        <w:rFonts w:ascii="Courier New" w:hAnsi="Courier New" w:cs="Courier New" w:hint="default"/>
+      </w:rPr>
+    </w:lvl>
+    <w:lvl w:ilvl="2" w:tplc="08160005" w:tentative="1">
+      <w:start w:val="1"/>
+      <w:numFmt w:val="bullet"/>
+      <w:lvlText w:val=""/>
+      <w:lvlJc w:val="left"/>
+      <w:pPr>
+        <w:ind w:left="2868" w:hanging="360"/>
+      </w:pPr>
+      <w:rPr>
+        <w:rFonts w:ascii="Wingdings" w:hAnsi="Wingdings" w:hint="default"/>
+      </w:rPr>
+    </w:lvl>
+    <w:lvl w:ilvl="3" w:tplc="08160001" w:tentative="1">
+      <w:start w:val="1"/>
+      <w:numFmt w:val="bullet"/>
+      <w:lvlText w:val=""/>
+      <w:lvlJc w:val="left"/>
+      <w:pPr>
+        <w:ind w:left="3588" w:hanging="360"/>
+      </w:pPr>
+      <w:rPr>
+        <w:rFonts w:ascii="Symbol" w:hAnsi="Symbol" w:hint="default"/>
+      </w:rPr>
+    </w:lvl>
+    <w:lvl w:ilvl="4" w:tplc="08160003" w:tentative="1">
+      <w:start w:val="1"/>
+      <w:numFmt w:val="bullet"/>
+      <w:lvlText w:val="o"/>
+      <w:lvlJc w:val="left"/>
+      <w:pPr>
+        <w:ind w:left="4308" w:hanging="360"/>
+      </w:pPr>
+      <w:rPr>
+        <w:rFonts w:ascii="Courier New" w:hAnsi="Courier New" w:cs="Courier New" w:hint="default"/>
+      </w:rPr>
+    </w:lvl>
+    <w:lvl w:ilvl="5" w:tplc="08160005" w:tentative="1">
+      <w:start w:val="1"/>
+      <w:numFmt w:val="bullet"/>
+      <w:lvlText w:val=""/>
+      <w:lvlJc w:val="left"/>
+      <w:pPr>
+        <w:ind w:left="5028" w:hanging="360"/>
+      </w:pPr>
+      <w:rPr>
+        <w:rFonts w:ascii="Wingdings" w:hAnsi="Wingdings" w:hint="default"/>
+      </w:rPr>
+    </w:lvl>
+    <w:lvl w:ilvl="6" w:tplc="08160001" w:tentative="1">
+      <w:start w:val="1"/>
+      <w:numFmt w:val="bullet"/>
+      <w:lvlText w:val=""/>
+      <w:lvlJc w:val="left"/>
+      <w:pPr>
+        <w:ind w:left="5748" w:hanging="360"/>
+      </w:pPr>
+      <w:rPr>
+        <w:rFonts w:ascii="Symbol" w:hAnsi="Symbol" w:hint="default"/>
+      </w:rPr>
+    </w:lvl>
+    <w:lvl w:ilvl="7" w:tplc="08160003" w:tentative="1">
+      <w:start w:val="1"/>
+      <w:numFmt w:val="bullet"/>
+      <w:lvlText w:val="o"/>
+      <w:lvlJc w:val="left"/>
+      <w:pPr>
+        <w:ind w:left="6468" w:hanging="360"/>
+      </w:pPr>
+      <w:rPr>
+        <w:rFonts w:ascii="Courier New" w:hAnsi="Courier New" w:cs="Courier New" w:hint="default"/>
+      </w:rPr>
+    </w:lvl>
+    <w:lvl w:ilvl="8" w:tplc="08160005" w:tentative="1">
+      <w:start w:val="1"/>
+      <w:numFmt w:val="bullet"/>
+      <w:lvlText w:val=""/>
+      <w:lvlJc w:val="left"/>
+      <w:pPr>
+        <w:ind w:left="7188" w:hanging="360"/>
+      </w:pPr>
+      <w:rPr>
+        <w:rFonts w:ascii="Wingdings" w:hAnsi="Wingdings" w:hint="default"/>
+      </w:rPr>
+    </w:lvl>
+  </w:abstractNum>
+  <w:abstractNum w:abstractNumId="1" w15:restartNumberingAfterBreak="0">
     <w:nsid w:val="161D1DBF"/>
     <w:multiLevelType w:val="hybridMultilevel"/>
     <w:tmpl w:val="E0826EE0"/>
@@ -5149,7 +5532,7 @@
       </w:rPr>
     </w:lvl>
   </w:abstractNum>
-  <w:abstractNum w:abstractNumId="1" w15:restartNumberingAfterBreak="0">
+  <w:abstractNum w:abstractNumId="2" w15:restartNumberingAfterBreak="0">
     <w:nsid w:val="19311551"/>
     <w:multiLevelType w:val="hybridMultilevel"/>
     <w:tmpl w:val="D5081B74"/>
@@ -5238,7 +5621,7 @@
       </w:pPr>
     </w:lvl>
   </w:abstractNum>
-  <w:abstractNum w:abstractNumId="2" w15:restartNumberingAfterBreak="0">
+  <w:abstractNum w:abstractNumId="3" w15:restartNumberingAfterBreak="0">
     <w:nsid w:val="21FD2681"/>
     <w:multiLevelType w:val="hybridMultilevel"/>
     <w:tmpl w:val="A4748386"/>
@@ -5351,7 +5734,7 @@
       </w:rPr>
     </w:lvl>
   </w:abstractNum>
-  <w:abstractNum w:abstractNumId="3" w15:restartNumberingAfterBreak="0">
+  <w:abstractNum w:abstractNumId="4" w15:restartNumberingAfterBreak="0">
     <w:nsid w:val="266D5144"/>
     <w:multiLevelType w:val="hybridMultilevel"/>
     <w:tmpl w:val="BF0EED9C"/>
@@ -5464,7 +5847,7 @@
       </w:rPr>
     </w:lvl>
   </w:abstractNum>
-  <w:abstractNum w:abstractNumId="4" w15:restartNumberingAfterBreak="0">
+  <w:abstractNum w:abstractNumId="5" w15:restartNumberingAfterBreak="0">
     <w:nsid w:val="404132FF"/>
     <w:multiLevelType w:val="multilevel"/>
     <w:tmpl w:val="0816001F"/>
@@ -5550,7 +5933,7 @@
       </w:pPr>
     </w:lvl>
   </w:abstractNum>
-  <w:abstractNum w:abstractNumId="5" w15:restartNumberingAfterBreak="0">
+  <w:abstractNum w:abstractNumId="6" w15:restartNumberingAfterBreak="0">
     <w:nsid w:val="4751249F"/>
     <w:multiLevelType w:val="multilevel"/>
     <w:tmpl w:val="B7F02664"/>
@@ -5639,7 +6022,7 @@
       </w:pPr>
     </w:lvl>
   </w:abstractNum>
-  <w:abstractNum w:abstractNumId="6" w15:restartNumberingAfterBreak="0">
+  <w:abstractNum w:abstractNumId="7" w15:restartNumberingAfterBreak="0">
     <w:nsid w:val="48A110B4"/>
     <w:multiLevelType w:val="hybridMultilevel"/>
     <w:tmpl w:val="C0AE58F8"/>
@@ -5752,7 +6135,7 @@
       </w:rPr>
     </w:lvl>
   </w:abstractNum>
-  <w:abstractNum w:abstractNumId="7" w15:restartNumberingAfterBreak="0">
+  <w:abstractNum w:abstractNumId="8" w15:restartNumberingAfterBreak="0">
     <w:nsid w:val="5C905CCA"/>
     <w:multiLevelType w:val="hybridMultilevel"/>
     <w:tmpl w:val="06486E00"/>
@@ -5865,7 +6248,7 @@
       </w:rPr>
     </w:lvl>
   </w:abstractNum>
-  <w:abstractNum w:abstractNumId="8" w15:restartNumberingAfterBreak="0">
+  <w:abstractNum w:abstractNumId="9" w15:restartNumberingAfterBreak="0">
     <w:nsid w:val="625779ED"/>
     <w:multiLevelType w:val="hybridMultilevel"/>
     <w:tmpl w:val="4D644E10"/>
@@ -5979,7 +6362,7 @@
       </w:rPr>
     </w:lvl>
   </w:abstractNum>
-  <w:abstractNum w:abstractNumId="9" w15:restartNumberingAfterBreak="0">
+  <w:abstractNum w:abstractNumId="10" w15:restartNumberingAfterBreak="0">
     <w:nsid w:val="7DB8481A"/>
     <w:multiLevelType w:val="hybridMultilevel"/>
     <w:tmpl w:val="76A89C4C"/>
@@ -6093,33 +6476,36 @@
     </w:lvl>
   </w:abstractNum>
   <w:num w:numId="1">
+    <w:abstractNumId w:val="5"/>
+  </w:num>
+  <w:num w:numId="2">
+    <w:abstractNumId w:val="2"/>
+  </w:num>
+  <w:num w:numId="3">
+    <w:abstractNumId w:val="6"/>
+  </w:num>
+  <w:num w:numId="4">
+    <w:abstractNumId w:val="7"/>
+  </w:num>
+  <w:num w:numId="5">
+    <w:abstractNumId w:val="8"/>
+  </w:num>
+  <w:num w:numId="6">
+    <w:abstractNumId w:val="9"/>
+  </w:num>
+  <w:num w:numId="7">
     <w:abstractNumId w:val="4"/>
   </w:num>
-  <w:num w:numId="2">
+  <w:num w:numId="8">
+    <w:abstractNumId w:val="10"/>
+  </w:num>
+  <w:num w:numId="9">
+    <w:abstractNumId w:val="3"/>
+  </w:num>
+  <w:num w:numId="10">
     <w:abstractNumId w:val="1"/>
   </w:num>
-  <w:num w:numId="3">
-    <w:abstractNumId w:val="5"/>
-  </w:num>
-  <w:num w:numId="4">
-    <w:abstractNumId w:val="6"/>
-  </w:num>
-  <w:num w:numId="5">
-    <w:abstractNumId w:val="7"/>
-  </w:num>
-  <w:num w:numId="6">
-    <w:abstractNumId w:val="8"/>
-  </w:num>
-  <w:num w:numId="7">
-    <w:abstractNumId w:val="3"/>
-  </w:num>
-  <w:num w:numId="8">
-    <w:abstractNumId w:val="9"/>
-  </w:num>
-  <w:num w:numId="9">
-    <w:abstractNumId w:val="2"/>
-  </w:num>
-  <w:num w:numId="10">
+  <w:num w:numId="11">
     <w:abstractNumId w:val="0"/>
   </w:num>
 </w:numbering>
@@ -7226,7 +7612,7 @@
 </file>
 
 <file path=customXml/itemProps1.xml><?xml version="1.0" encoding="utf-8"?>
-<ds:datastoreItem xmlns:ds="http://schemas.openxmlformats.org/officeDocument/2006/customXml" ds:itemID="{6B14864B-30CF-46C6-A8CE-3891AFD65DAE}">
+<ds:datastoreItem xmlns:ds="http://schemas.openxmlformats.org/officeDocument/2006/customXml" ds:itemID="{C9D7D16B-9EB1-4BDB-936E-17DD7A96023E}">
   <ds:schemaRefs>
     <ds:schemaRef ds:uri="http://schemas.openxmlformats.org/officeDocument/2006/bibliography"/>
   </ds:schemaRefs>

</xml_diff>

<commit_message>
added pics & updated stats
</commit_message>
<xml_diff>
--- a/project/report.docx
+++ b/project/report.docx
@@ -1724,21 +1724,12 @@
         </w:rPr>
         <w:t xml:space="preserve">Demonstração das </w:t>
       </w:r>
-      <w:proofErr w:type="spellStart"/>
-      <w:r>
-        <w:rPr>
-          <w:rFonts w:ascii="Century Schoolbook" w:hAnsi="Century Schoolbook" w:cs="Times New Roman"/>
-          <w:szCs w:val="24"/>
-        </w:rPr>
-        <w:t>APIs</w:t>
-      </w:r>
-      <w:proofErr w:type="spellEnd"/>
-      <w:r>
-        <w:rPr>
-          <w:rFonts w:ascii="Century Schoolbook" w:hAnsi="Century Schoolbook" w:cs="Times New Roman"/>
-          <w:szCs w:val="24"/>
-        </w:rPr>
-        <w:t>, principais estruturas de dados, principais funções e sua relação com a arquitetura</w:t>
+      <w:r>
+        <w:rPr>
+          <w:rFonts w:ascii="Century Schoolbook" w:hAnsi="Century Schoolbook" w:cs="Times New Roman"/>
+          <w:szCs w:val="24"/>
+        </w:rPr>
+        <w:t>APIs, principais estruturas de dados, principais funções e sua relação com a arquitetura</w:t>
       </w:r>
       <w:r>
         <w:rPr>
@@ -2556,7 +2547,6 @@
         </w:rPr>
         <w:t xml:space="preserve">: Funções presentes no ficheiro </w:t>
       </w:r>
-      <w:proofErr w:type="spellStart"/>
       <w:r>
         <w:rPr>
           <w:rFonts w:ascii="Century Schoolbook" w:hAnsi="Century Schoolbook" w:cs="Times New Roman"/>
@@ -2573,7 +2563,6 @@
         </w:rPr>
         <w:t>.h</w:t>
       </w:r>
-      <w:proofErr w:type="spellEnd"/>
     </w:p>
     <w:p>
       <w:pPr>
@@ -2668,7 +2657,6 @@
         </w:rPr>
         <w:t xml:space="preserve"> – realiza </w:t>
       </w:r>
-      <w:proofErr w:type="spellStart"/>
       <w:r>
         <w:rPr>
           <w:rFonts w:ascii="Century Schoolbook" w:hAnsi="Century Schoolbook" w:cs="Times New Roman"/>
@@ -2677,7 +2665,6 @@
         </w:rPr>
         <w:t>stuffing</w:t>
       </w:r>
-      <w:proofErr w:type="spellEnd"/>
       <w:r>
         <w:rPr>
           <w:rFonts w:ascii="Century Schoolbook" w:hAnsi="Century Schoolbook" w:cs="Times New Roman"/>
@@ -2789,7 +2776,6 @@
         </w:rPr>
         <w:t xml:space="preserve"> – realiza o </w:t>
       </w:r>
-      <w:proofErr w:type="spellStart"/>
       <w:r>
         <w:rPr>
           <w:rFonts w:ascii="Century Schoolbook" w:hAnsi="Century Schoolbook" w:cs="Times New Roman"/>
@@ -2798,7 +2784,6 @@
         </w:rPr>
         <w:t>stuffing</w:t>
       </w:r>
-      <w:proofErr w:type="spellEnd"/>
       <w:r>
         <w:rPr>
           <w:rFonts w:ascii="Century Schoolbook" w:hAnsi="Century Schoolbook" w:cs="Times New Roman"/>
@@ -2821,7 +2806,6 @@
           <w:szCs w:val="24"/>
         </w:rPr>
       </w:pPr>
-      <w:proofErr w:type="spellStart"/>
       <w:r>
         <w:rPr>
           <w:rFonts w:ascii="Century Schoolbook" w:hAnsi="Century Schoolbook" w:cs="Times New Roman"/>
@@ -2830,7 +2814,6 @@
         </w:rPr>
         <w:t>readControlMessage</w:t>
       </w:r>
-      <w:proofErr w:type="spellEnd"/>
       <w:r>
         <w:rPr>
           <w:rFonts w:ascii="Century Schoolbook" w:hAnsi="Century Schoolbook" w:cs="Times New Roman"/>
@@ -2853,7 +2836,6 @@
           <w:szCs w:val="24"/>
         </w:rPr>
       </w:pPr>
-      <w:proofErr w:type="spellStart"/>
       <w:r>
         <w:rPr>
           <w:rFonts w:ascii="Century Schoolbook" w:hAnsi="Century Schoolbook" w:cs="Times New Roman"/>
@@ -2862,7 +2844,6 @@
         </w:rPr>
         <w:t>stateMachineUA</w:t>
       </w:r>
-      <w:proofErr w:type="spellEnd"/>
       <w:r>
         <w:rPr>
           <w:rFonts w:ascii="Century Schoolbook" w:hAnsi="Century Schoolbook" w:cs="Times New Roman"/>
@@ -2963,23 +2944,13 @@
           <w:szCs w:val="24"/>
         </w:rPr>
       </w:pPr>
-      <w:proofErr w:type="spellStart"/>
       <w:r>
         <w:rPr>
           <w:rFonts w:ascii="Century Schoolbook" w:hAnsi="Century Schoolbook" w:cs="Times New Roman"/>
           <w:b/>
           <w:szCs w:val="24"/>
         </w:rPr>
-        <w:t>main</w:t>
-      </w:r>
-      <w:proofErr w:type="spellEnd"/>
-      <w:r>
-        <w:rPr>
-          <w:rFonts w:ascii="Century Schoolbook" w:hAnsi="Century Schoolbook" w:cs="Times New Roman"/>
-          <w:b/>
-          <w:szCs w:val="24"/>
-        </w:rPr>
-        <w:t xml:space="preserve"> </w:t>
+        <w:t xml:space="preserve">main </w:t>
       </w:r>
       <w:r>
         <w:rPr>
@@ -3017,7 +2988,6 @@
           <w:szCs w:val="24"/>
         </w:rPr>
       </w:pPr>
-      <w:proofErr w:type="spellStart"/>
       <w:r>
         <w:rPr>
           <w:rFonts w:ascii="Century Schoolbook" w:hAnsi="Century Schoolbook" w:cs="Times New Roman"/>
@@ -3026,7 +2996,6 @@
         </w:rPr>
         <w:t>sendControlMessage</w:t>
       </w:r>
-      <w:proofErr w:type="spellEnd"/>
       <w:r>
         <w:rPr>
           <w:rFonts w:ascii="Century Schoolbook" w:hAnsi="Century Schoolbook" w:cs="Times New Roman"/>
@@ -3084,7 +3053,6 @@
           <w:szCs w:val="24"/>
         </w:rPr>
       </w:pPr>
-      <w:proofErr w:type="spellStart"/>
       <w:r>
         <w:rPr>
           <w:rFonts w:ascii="Century Schoolbook" w:hAnsi="Century Schoolbook" w:cs="Times New Roman"/>
@@ -3093,7 +3061,6 @@
         </w:rPr>
         <w:t>controlPackageI</w:t>
       </w:r>
-      <w:proofErr w:type="spellEnd"/>
       <w:r>
         <w:rPr>
           <w:rFonts w:ascii="Century Schoolbook" w:hAnsi="Century Schoolbook" w:cs="Times New Roman"/>
@@ -3137,7 +3104,6 @@
           <w:szCs w:val="24"/>
         </w:rPr>
       </w:pPr>
-      <w:proofErr w:type="spellStart"/>
       <w:r>
         <w:rPr>
           <w:rFonts w:ascii="Century Schoolbook" w:hAnsi="Century Schoolbook" w:cs="Times New Roman"/>
@@ -3146,7 +3112,6 @@
         </w:rPr>
         <w:t>openReadFile</w:t>
       </w:r>
-      <w:proofErr w:type="spellEnd"/>
       <w:r>
         <w:rPr>
           <w:rFonts w:ascii="Century Schoolbook" w:hAnsi="Century Schoolbook" w:cs="Times New Roman"/>
@@ -3169,7 +3134,6 @@
           <w:szCs w:val="24"/>
         </w:rPr>
       </w:pPr>
-      <w:proofErr w:type="spellStart"/>
       <w:r>
         <w:rPr>
           <w:rFonts w:ascii="Century Schoolbook" w:hAnsi="Century Schoolbook" w:cs="Times New Roman"/>
@@ -3178,7 +3142,6 @@
         </w:rPr>
         <w:t>headerAL</w:t>
       </w:r>
-      <w:proofErr w:type="spellEnd"/>
       <w:r>
         <w:rPr>
           <w:rFonts w:ascii="Century Schoolbook" w:hAnsi="Century Schoolbook" w:cs="Times New Roman"/>
@@ -3229,7 +3192,6 @@
           <w:szCs w:val="24"/>
         </w:rPr>
       </w:pPr>
-      <w:proofErr w:type="spellStart"/>
       <w:r>
         <w:rPr>
           <w:rFonts w:ascii="Century Schoolbook" w:hAnsi="Century Schoolbook" w:cs="Times New Roman"/>
@@ -3238,29 +3200,12 @@
         </w:rPr>
         <w:t>splitMessage</w:t>
       </w:r>
-      <w:proofErr w:type="spellEnd"/>
-      <w:r>
-        <w:rPr>
-          <w:rFonts w:ascii="Century Schoolbook" w:hAnsi="Century Schoolbook" w:cs="Times New Roman"/>
-          <w:szCs w:val="24"/>
-        </w:rPr>
-        <w:t xml:space="preserve"> – divide uma mensagem proveniente do ficheiro em </w:t>
-      </w:r>
-      <w:proofErr w:type="spellStart"/>
-      <w:r>
-        <w:rPr>
-          <w:rFonts w:ascii="Century Schoolbook" w:hAnsi="Century Schoolbook" w:cs="Times New Roman"/>
-          <w:szCs w:val="24"/>
-        </w:rPr>
-        <w:t>packets</w:t>
-      </w:r>
-      <w:proofErr w:type="spellEnd"/>
-      <w:r>
-        <w:rPr>
-          <w:rFonts w:ascii="Century Schoolbook" w:hAnsi="Century Schoolbook" w:cs="Times New Roman"/>
-          <w:szCs w:val="24"/>
-        </w:rPr>
-        <w:t>.</w:t>
+      <w:r>
+        <w:rPr>
+          <w:rFonts w:ascii="Century Schoolbook" w:hAnsi="Century Schoolbook" w:cs="Times New Roman"/>
+          <w:szCs w:val="24"/>
+        </w:rPr>
+        <w:t xml:space="preserve"> – divide uma mensagem proveniente do ficheiro em packets.</w:t>
       </w:r>
     </w:p>
     <w:p>
@@ -3372,7 +3317,6 @@
         </w:rPr>
         <w:t xml:space="preserve">: Funções presentes no ficheiro </w:t>
       </w:r>
-      <w:proofErr w:type="spellStart"/>
       <w:r>
         <w:rPr>
           <w:rFonts w:ascii="Century Schoolbook" w:hAnsi="Century Schoolbook" w:cs="Times New Roman"/>
@@ -3388,7 +3332,6 @@
         </w:rPr>
         <w:t>.h</w:t>
       </w:r>
-      <w:proofErr w:type="spellEnd"/>
     </w:p>
     <w:p>
       <w:pPr>
@@ -3491,7 +3434,6 @@
         </w:rPr>
         <w:t xml:space="preserve">faz </w:t>
       </w:r>
-      <w:proofErr w:type="spellStart"/>
       <w:r>
         <w:rPr>
           <w:rFonts w:ascii="Century Schoolbook" w:hAnsi="Century Schoolbook" w:cs="Times New Roman"/>
@@ -3500,7 +3442,6 @@
         </w:rPr>
         <w:t>destuffing</w:t>
       </w:r>
-      <w:proofErr w:type="spellEnd"/>
       <w:r>
         <w:rPr>
           <w:rFonts w:ascii="Century Schoolbook" w:hAnsi="Century Schoolbook" w:cs="Times New Roman"/>
@@ -3508,8 +3449,6 @@
         </w:rPr>
         <w:t>.</w:t>
       </w:r>
-      <w:bookmarkStart w:id="0" w:name="_GoBack"/>
-      <w:bookmarkEnd w:id="0"/>
     </w:p>
     <w:p>
       <w:pPr>
@@ -3624,7 +3563,6 @@
           <w:szCs w:val="24"/>
         </w:rPr>
       </w:pPr>
-      <w:proofErr w:type="spellStart"/>
       <w:r>
         <w:rPr>
           <w:rFonts w:ascii="Century Schoolbook" w:hAnsi="Century Schoolbook" w:cs="Times New Roman"/>
@@ -3633,7 +3571,6 @@
         </w:rPr>
         <w:t>main</w:t>
       </w:r>
-      <w:proofErr w:type="spellEnd"/>
       <w:r>
         <w:rPr>
           <w:rFonts w:ascii="Century Schoolbook" w:hAnsi="Century Schoolbook" w:cs="Times New Roman"/>
@@ -3677,7 +3614,6 @@
           <w:szCs w:val="24"/>
         </w:rPr>
       </w:pPr>
-      <w:proofErr w:type="spellStart"/>
       <w:r>
         <w:rPr>
           <w:rFonts w:ascii="Century Schoolbook" w:hAnsi="Century Schoolbook" w:cs="Times New Roman"/>
@@ -3686,7 +3622,6 @@
         </w:rPr>
         <w:t>nameOfFileFromStart</w:t>
       </w:r>
-      <w:proofErr w:type="spellEnd"/>
       <w:r>
         <w:rPr>
           <w:rFonts w:ascii="Century Schoolbook" w:hAnsi="Century Schoolbook" w:cs="Times New Roman"/>
@@ -3716,7 +3651,6 @@
           <w:szCs w:val="24"/>
         </w:rPr>
       </w:pPr>
-      <w:proofErr w:type="spellStart"/>
       <w:r>
         <w:rPr>
           <w:rFonts w:ascii="Century Schoolbook" w:hAnsi="Century Schoolbook" w:cs="Times New Roman"/>
@@ -3725,7 +3659,6 @@
         </w:rPr>
         <w:t>sizeOfFileFromStart</w:t>
       </w:r>
-      <w:proofErr w:type="spellEnd"/>
       <w:r>
         <w:rPr>
           <w:rFonts w:ascii="Century Schoolbook" w:hAnsi="Century Schoolbook" w:cs="Times New Roman"/>
@@ -3762,7 +3695,6 @@
           <w:szCs w:val="24"/>
         </w:rPr>
       </w:pPr>
-      <w:proofErr w:type="spellStart"/>
       <w:r>
         <w:rPr>
           <w:rFonts w:ascii="Century Schoolbook" w:hAnsi="Century Schoolbook" w:cs="Times New Roman"/>
@@ -3771,7 +3703,6 @@
         </w:rPr>
         <w:t>readControlMessage</w:t>
       </w:r>
-      <w:proofErr w:type="spellEnd"/>
       <w:r>
         <w:rPr>
           <w:rFonts w:ascii="Century Schoolbook" w:hAnsi="Century Schoolbook" w:cs="Times New Roman"/>
@@ -3829,7 +3760,6 @@
           <w:szCs w:val="24"/>
         </w:rPr>
       </w:pPr>
-      <w:proofErr w:type="spellStart"/>
       <w:r>
         <w:rPr>
           <w:rFonts w:ascii="Century Schoolbook" w:hAnsi="Century Schoolbook" w:cs="Times New Roman"/>
@@ -3838,7 +3768,6 @@
         </w:rPr>
         <w:t>sendControlMessage</w:t>
       </w:r>
-      <w:proofErr w:type="spellEnd"/>
       <w:r>
         <w:rPr>
           <w:rFonts w:ascii="Century Schoolbook" w:hAnsi="Century Schoolbook" w:cs="Times New Roman"/>
@@ -3896,7 +3825,6 @@
           <w:szCs w:val="24"/>
         </w:rPr>
       </w:pPr>
-      <w:proofErr w:type="spellStart"/>
       <w:r>
         <w:rPr>
           <w:rFonts w:ascii="Century Schoolbook" w:hAnsi="Century Schoolbook" w:cs="Times New Roman"/>
@@ -3905,7 +3833,6 @@
         </w:rPr>
         <w:t>removeHeader</w:t>
       </w:r>
-      <w:proofErr w:type="spellEnd"/>
       <w:r>
         <w:rPr>
           <w:rFonts w:ascii="Century Schoolbook" w:hAnsi="Century Schoolbook" w:cs="Times New Roman"/>
@@ -3942,23 +3869,13 @@
           <w:szCs w:val="24"/>
         </w:rPr>
       </w:pPr>
-      <w:proofErr w:type="spellStart"/>
       <w:r>
         <w:rPr>
           <w:rFonts w:ascii="Century Schoolbook" w:hAnsi="Century Schoolbook" w:cs="Times New Roman"/>
           <w:b/>
           <w:szCs w:val="24"/>
         </w:rPr>
-        <w:t>isEndMessage</w:t>
-      </w:r>
-      <w:proofErr w:type="spellEnd"/>
-      <w:r>
-        <w:rPr>
-          <w:rFonts w:ascii="Century Schoolbook" w:hAnsi="Century Schoolbook" w:cs="Times New Roman"/>
-          <w:b/>
-          <w:szCs w:val="24"/>
-        </w:rPr>
-        <w:t xml:space="preserve"> </w:t>
+        <w:t xml:space="preserve">isEndMessage </w:t>
       </w:r>
       <w:r>
         <w:rPr>
@@ -3989,23 +3906,13 @@
           <w:szCs w:val="24"/>
         </w:rPr>
       </w:pPr>
-      <w:proofErr w:type="spellStart"/>
       <w:r>
         <w:rPr>
           <w:rFonts w:ascii="Century Schoolbook" w:hAnsi="Century Schoolbook" w:cs="Times New Roman"/>
           <w:b/>
           <w:szCs w:val="24"/>
         </w:rPr>
-        <w:t>createFile</w:t>
-      </w:r>
-      <w:proofErr w:type="spellEnd"/>
-      <w:r>
-        <w:rPr>
-          <w:rFonts w:ascii="Century Schoolbook" w:hAnsi="Century Schoolbook" w:cs="Times New Roman"/>
-          <w:b/>
-          <w:szCs w:val="24"/>
-        </w:rPr>
-        <w:t xml:space="preserve"> </w:t>
+        <w:t xml:space="preserve">createFile </w:t>
       </w:r>
       <w:r>
         <w:rPr>
@@ -4045,25 +3952,7 @@
           <w:szCs w:val="24"/>
           <w:highlight w:val="yellow"/>
         </w:rPr>
-        <w:t xml:space="preserve">Dizer que não foram usadas estruturas de dados? </w:t>
-      </w:r>
-      <w:proofErr w:type="spellStart"/>
-      <w:r>
-        <w:rPr>
-          <w:rFonts w:ascii="Century Schoolbook" w:hAnsi="Century Schoolbook" w:cs="Times New Roman"/>
-          <w:szCs w:val="24"/>
-          <w:highlight w:val="yellow"/>
-        </w:rPr>
-        <w:t>Hmm</w:t>
-      </w:r>
-      <w:proofErr w:type="spellEnd"/>
-      <w:r>
-        <w:rPr>
-          <w:rFonts w:ascii="Century Schoolbook" w:hAnsi="Century Schoolbook" w:cs="Times New Roman"/>
-          <w:szCs w:val="24"/>
-          <w:highlight w:val="yellow"/>
-        </w:rPr>
-        <w:t xml:space="preserve"> qual a relação?</w:t>
+        <w:t>Dizer que não foram usadas estruturas de dados? Hmm qual a relação?</w:t>
       </w:r>
     </w:p>
     <w:p>
@@ -4085,29 +3974,7 @@
           <w:szCs w:val="21"/>
           <w:shd w:val="clear" w:color="auto" w:fill="FFFFFF"/>
         </w:rPr>
-        <w:t>  (</w:t>
-      </w:r>
-      <w:proofErr w:type="spellStart"/>
-      <w:r>
-        <w:rPr>
-          <w:rFonts w:ascii="Arial" w:hAnsi="Arial" w:cs="Arial"/>
-          <w:color w:val="747474"/>
-          <w:sz w:val="21"/>
-          <w:szCs w:val="21"/>
-          <w:shd w:val="clear" w:color="auto" w:fill="FFFFFF"/>
-        </w:rPr>
-        <w:t>APIs</w:t>
-      </w:r>
-      <w:proofErr w:type="spellEnd"/>
-      <w:r>
-        <w:rPr>
-          <w:rFonts w:ascii="Arial" w:hAnsi="Arial" w:cs="Arial"/>
-          <w:color w:val="747474"/>
-          <w:sz w:val="21"/>
-          <w:szCs w:val="21"/>
-          <w:shd w:val="clear" w:color="auto" w:fill="FFFFFF"/>
-        </w:rPr>
-        <w:t xml:space="preserve">, principais estruturas de dados, </w:t>
+        <w:t xml:space="preserve">  (APIs, principais estruturas de dados, </w:t>
       </w:r>
       <w:r>
         <w:rPr>
@@ -4793,7 +4660,6 @@
           <w:highlight w:val="yellow"/>
         </w:rPr>
       </w:pPr>
-      <w:proofErr w:type="spellStart"/>
       <w:r>
         <w:rPr>
           <w:rFonts w:ascii="Century Schoolbook" w:hAnsi="Century Schoolbook" w:cs="Times New Roman"/>
@@ -4802,7 +4668,6 @@
         </w:rPr>
         <w:t>Etc</w:t>
       </w:r>
-      <w:proofErr w:type="spellEnd"/>
     </w:p>
     <w:p>
       <w:pPr>
@@ -4923,6 +4788,17 @@
         <w:spacing w:line="276" w:lineRule="auto"/>
         <w:rPr>
           <w:rFonts w:ascii="Century Schoolbook" w:hAnsi="Century Schoolbook" w:cs="Times New Roman"/>
+          <w:szCs w:val="24"/>
+        </w:rPr>
+      </w:pPr>
+      <w:bookmarkStart w:id="0" w:name="_GoBack"/>
+      <w:bookmarkEnd w:id="0"/>
+    </w:p>
+    <w:p>
+      <w:pPr>
+        <w:spacing w:line="276" w:lineRule="auto"/>
+        <w:rPr>
+          <w:rFonts w:ascii="Century Schoolbook" w:hAnsi="Century Schoolbook" w:cs="Times New Roman"/>
           <w:sz w:val="24"/>
           <w:szCs w:val="24"/>
         </w:rPr>
@@ -4947,31 +4823,7 @@
           <w:shd w:val="clear" w:color="auto" w:fill="FFFFFF"/>
           <w:lang w:eastAsia="en-GB"/>
         </w:rPr>
-        <w:t xml:space="preserve"> (caraterização estatística da eficiência do protocolo, feita com recurso a medidas sobre o código desenvolvido. A caracterização teórica de um protocolo </w:t>
-      </w:r>
-      <w:proofErr w:type="spellStart"/>
-      <w:r>
-        <w:rPr>
-          <w:rFonts w:ascii="Helvetica" w:eastAsia="Times New Roman" w:hAnsi="Helvetica" w:cs="Times New Roman"/>
-          <w:color w:val="747474"/>
-          <w:sz w:val="21"/>
-          <w:szCs w:val="21"/>
-          <w:shd w:val="clear" w:color="auto" w:fill="FFFFFF"/>
-          <w:lang w:eastAsia="en-GB"/>
-        </w:rPr>
-        <w:t>Stop&amp;Wait</w:t>
-      </w:r>
-      <w:proofErr w:type="spellEnd"/>
-      <w:r>
-        <w:rPr>
-          <w:rFonts w:ascii="Helvetica" w:eastAsia="Times New Roman" w:hAnsi="Helvetica" w:cs="Times New Roman"/>
-          <w:color w:val="747474"/>
-          <w:sz w:val="21"/>
-          <w:szCs w:val="21"/>
-          <w:shd w:val="clear" w:color="auto" w:fill="FFFFFF"/>
-          <w:lang w:eastAsia="en-GB"/>
-        </w:rPr>
-        <w:t>, que deverá ser usada como termo de comparação, encontra-se descrita nos slides de Ligação Lógica das aulas teóricas). </w:t>
+        <w:t> (caraterização estatística da eficiência do protocolo, feita com recurso a medidas sobre o código desenvolvido. A caracterização teórica de um protocolo Stop&amp;Wait, que deverá ser usada como termo de comparação, encontra-se descrita nos slides de Ligação Lógica das aulas teóricas). </w:t>
       </w:r>
     </w:p>
     <w:p>
@@ -5206,7 +5058,6 @@
           <w:docPartUnique/>
         </w:docPartObj>
       </w:sdtPr>
-      <w:sdtEndPr/>
       <w:sdtContent>
         <w:r>
           <w:rPr>
@@ -5340,9 +5191,9 @@
             </wp:anchor>
           </w:drawing>
         </mc:Choice>
-        <mc:Fallback xmlns:mv="urn:schemas-microsoft-com:mac:vml" xmlns:mo="http://schemas.microsoft.com/office/mac/office/2008/main">
+        <mc:Fallback>
           <w:pict>
-            <v:rect w14:anchorId="5BAB2880" id="Retângulo 15" o:spid="_x0000_s1026" style="position:absolute;margin-left:0;margin-top:7.45pt;width:595.85pt;height:12.4pt;z-index:251667456;visibility:visible;mso-wrap-style:square;mso-height-percent:0;mso-wrap-distance-left:9pt;mso-wrap-distance-top:0;mso-wrap-distance-right:9pt;mso-wrap-distance-bottom:0;mso-position-horizontal:left;mso-position-horizontal-relative:page;mso-position-vertical:absolute;mso-position-vertical-relative:text;mso-height-percent:0;mso-height-relative:margin;v-text-anchor:middle" o:gfxdata="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" fillcolor="#a83520" stroked="f" strokeweight="1pt">
+            <v:rect w14:anchorId="0DB4A44E" id="Retângulo 15" o:spid="_x0000_s1026" style="position:absolute;margin-left:0;margin-top:7.45pt;width:595.85pt;height:12.4pt;z-index:251667456;visibility:visible;mso-wrap-style:square;mso-height-percent:0;mso-wrap-distance-left:9pt;mso-wrap-distance-top:0;mso-wrap-distance-right:9pt;mso-wrap-distance-bottom:0;mso-position-horizontal:left;mso-position-horizontal-relative:page;mso-position-vertical:absolute;mso-position-vertical-relative:text;mso-height-percent:0;mso-height-relative:margin;v-text-anchor:middle" o:gfxdata="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" fillcolor="#a83520" stroked="f" strokeweight="1pt">
               <w10:wrap anchorx="page"/>
             </v:rect>
           </w:pict>
@@ -5455,9 +5306,9 @@
             </wp:anchor>
           </w:drawing>
         </mc:Choice>
-        <mc:Fallback xmlns:mv="urn:schemas-microsoft-com:mac:vml" xmlns:mo="http://schemas.microsoft.com/office/mac/office/2008/main">
+        <mc:Fallback>
           <w:pict>
-            <v:rect w14:anchorId="7F00E85D" id="Retângulo 11" o:spid="_x0000_s1026" style="position:absolute;margin-left:0;margin-top:-7.2pt;width:595.85pt;height:12.4pt;z-index:251665408;visibility:visible;mso-wrap-style:square;mso-height-percent:0;mso-wrap-distance-left:9pt;mso-wrap-distance-top:0;mso-wrap-distance-right:9pt;mso-wrap-distance-bottom:0;mso-position-horizontal:left;mso-position-horizontal-relative:page;mso-position-vertical:absolute;mso-position-vertical-relative:text;mso-height-percent:0;mso-height-relative:margin;v-text-anchor:middle" o:gfxdata="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" fillcolor="#a83520" stroked="f" strokeweight="1pt">
+            <v:rect w14:anchorId="68C6D127" id="Retângulo 11" o:spid="_x0000_s1026" style="position:absolute;margin-left:0;margin-top:-7.2pt;width:595.85pt;height:12.4pt;z-index:251665408;visibility:visible;mso-wrap-style:square;mso-height-percent:0;mso-wrap-distance-left:9pt;mso-wrap-distance-top:0;mso-wrap-distance-right:9pt;mso-wrap-distance-bottom:0;mso-position-horizontal:left;mso-position-horizontal-relative:page;mso-position-vertical:absolute;mso-position-vertical-relative:text;mso-height-percent:0;mso-height-relative:margin;v-text-anchor:middle" o:gfxdata="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" fillcolor="#a83520" stroked="f" strokeweight="1pt">
               <w10:wrap anchorx="page"/>
             </v:rect>
           </w:pict>
@@ -7776,7 +7627,7 @@
 </file>
 
 <file path=customXml/itemProps1.xml><?xml version="1.0" encoding="utf-8"?>
-<ds:datastoreItem xmlns:ds="http://schemas.openxmlformats.org/officeDocument/2006/customXml" ds:itemID="{3FECC158-9E64-4A90-805F-0A474F9E110A}">
+<ds:datastoreItem xmlns:ds="http://schemas.openxmlformats.org/officeDocument/2006/customXml" ds:itemID="{FC1440D1-5750-4C64-9C0E-BAB0EB4F449C}">
   <ds:schemaRefs>
     <ds:schemaRef ds:uri="http://schemas.openxmlformats.org/officeDocument/2006/bibliography"/>
   </ds:schemaRefs>

</xml_diff>

<commit_message>
report: changed some bits, added ANEXO
</commit_message>
<xml_diff>
--- a/project/report.docx
+++ b/project/report.docx
@@ -3,6 +3,8 @@
 <w:document xmlns:wpc="http://schemas.microsoft.com/office/word/2010/wordprocessingCanvas" xmlns:cx="http://schemas.microsoft.com/office/drawing/2014/chartex" xmlns:cx1="http://schemas.microsoft.com/office/drawing/2015/9/8/chartex" xmlns:cx2="http://schemas.microsoft.com/office/drawing/2015/10/21/chartex" xmlns:cx3="http://schemas.microsoft.com/office/drawing/2016/5/9/chartex" xmlns:cx4="http://schemas.microsoft.com/office/drawing/2016/5/10/chartex" xmlns:cx5="http://schemas.microsoft.com/office/drawing/2016/5/11/chartex" xmlns:cx6="http://schemas.microsoft.com/office/drawing/2016/5/12/chartex" xmlns:cx7="http://schemas.microsoft.com/office/drawing/2016/5/13/chartex" xmlns:cx8="http://schemas.microsoft.com/office/drawing/2016/5/14/chartex" xmlns:mc="http://schemas.openxmlformats.org/markup-compatibility/2006" xmlns:aink="http://schemas.microsoft.com/office/drawing/2016/ink" xmlns:am3d="http://schemas.microsoft.com/office/drawing/2017/model3d" xmlns:o="urn:schemas-microsoft-com:office:office" xmlns:r="http://schemas.openxmlformats.org/officeDocument/2006/relationships" xmlns:m="http://schemas.openxmlformats.org/officeDocument/2006/math" xmlns:v="urn:schemas-microsoft-com:vml" xmlns:wp14="http://schemas.microsoft.com/office/word/2010/wordprocessingDrawing" xmlns:wp="http://schemas.openxmlformats.org/drawingml/2006/wordprocessingDrawing" xmlns:w10="urn:schemas-microsoft-com:office:word" xmlns:w="http://schemas.openxmlformats.org/wordprocessingml/2006/main" xmlns:w14="http://schemas.microsoft.com/office/word/2010/wordml" xmlns:w15="http://schemas.microsoft.com/office/word/2012/wordml" xmlns:w16cid="http://schemas.microsoft.com/office/word/2016/wordml/cid" xmlns:w16se="http://schemas.microsoft.com/office/word/2015/wordml/symex" xmlns:wpg="http://schemas.microsoft.com/office/word/2010/wordprocessingGroup" xmlns:wpi="http://schemas.microsoft.com/office/word/2010/wordprocessingInk" xmlns:wne="http://schemas.microsoft.com/office/word/2006/wordml" xmlns:wps="http://schemas.microsoft.com/office/word/2010/wordprocessingShape" mc:Ignorable="w14 w15 w16se w16cid wp14">
   <w:body>
     <w:p>
+      <w:bookmarkStart w:id="0" w:name="_Hlk497427286"/>
+      <w:bookmarkEnd w:id="0"/>
       <w:r>
         <w:rPr>
           <w:noProof/>
@@ -1059,6 +1061,108 @@
                 <w:rFonts w:ascii="Century Schoolbook" w:hAnsi="Century Schoolbook"/>
                 <w:b/>
               </w:rPr>
+              <w:t xml:space="preserve">          </w:t>
+            </w:r>
+            <w:r>
+              <w:rPr>
+                <w:rFonts w:ascii="Century Schoolbook" w:hAnsi="Century Schoolbook"/>
+              </w:rPr>
+              <w:t>Writer</w:t>
+            </w:r>
+          </w:p>
+        </w:tc>
+        <w:tc>
+          <w:tcPr>
+            <w:tcW w:w="350" w:type="dxa"/>
+          </w:tcPr>
+          <w:p>
+            <w:pPr>
+              <w:spacing w:line="360" w:lineRule="auto"/>
+              <w:rPr>
+                <w:rFonts w:ascii="Century Schoolbook" w:hAnsi="Century Schoolbook"/>
+                <w:sz w:val="24"/>
+              </w:rPr>
+            </w:pPr>
+            <w:r>
+              <w:rPr>
+                <w:rFonts w:ascii="Century Schoolbook" w:hAnsi="Century Schoolbook"/>
+                <w:sz w:val="24"/>
+              </w:rPr>
+              <w:t>2</w:t>
+            </w:r>
+          </w:p>
+        </w:tc>
+      </w:tr>
+      <w:tr>
+        <w:tc>
+          <w:tcPr>
+            <w:tcW w:w="8154" w:type="dxa"/>
+          </w:tcPr>
+          <w:p>
+            <w:pPr>
+              <w:spacing w:line="360" w:lineRule="auto"/>
+              <w:rPr>
+                <w:rFonts w:ascii="Century Schoolbook" w:hAnsi="Century Schoolbook"/>
+                <w:b/>
+              </w:rPr>
+            </w:pPr>
+            <w:r>
+              <w:rPr>
+                <w:rFonts w:ascii="Century Schoolbook" w:hAnsi="Century Schoolbook"/>
+                <w:b/>
+              </w:rPr>
+              <w:t xml:space="preserve">          </w:t>
+            </w:r>
+            <w:proofErr w:type="spellStart"/>
+            <w:r>
+              <w:rPr>
+                <w:rFonts w:ascii="Century Schoolbook" w:hAnsi="Century Schoolbook"/>
+              </w:rPr>
+              <w:t>Reader</w:t>
+            </w:r>
+            <w:proofErr w:type="spellEnd"/>
+          </w:p>
+        </w:tc>
+        <w:tc>
+          <w:tcPr>
+            <w:tcW w:w="350" w:type="dxa"/>
+          </w:tcPr>
+          <w:p>
+            <w:pPr>
+              <w:spacing w:line="360" w:lineRule="auto"/>
+              <w:rPr>
+                <w:rFonts w:ascii="Century Schoolbook" w:hAnsi="Century Schoolbook"/>
+                <w:sz w:val="24"/>
+              </w:rPr>
+            </w:pPr>
+            <w:r>
+              <w:rPr>
+                <w:rFonts w:ascii="Century Schoolbook" w:hAnsi="Century Schoolbook"/>
+                <w:sz w:val="24"/>
+              </w:rPr>
+              <w:t>2</w:t>
+            </w:r>
+          </w:p>
+        </w:tc>
+      </w:tr>
+      <w:tr>
+        <w:tc>
+          <w:tcPr>
+            <w:tcW w:w="8154" w:type="dxa"/>
+          </w:tcPr>
+          <w:p>
+            <w:pPr>
+              <w:spacing w:line="360" w:lineRule="auto"/>
+              <w:rPr>
+                <w:rFonts w:ascii="Century Schoolbook" w:hAnsi="Century Schoolbook"/>
+                <w:b/>
+              </w:rPr>
+            </w:pPr>
+            <w:r>
+              <w:rPr>
+                <w:rFonts w:ascii="Century Schoolbook" w:hAnsi="Century Schoolbook"/>
+                <w:b/>
+              </w:rPr>
               <w:t>Casos de uso principais</w:t>
             </w:r>
           </w:p>
@@ -1104,104 +1208,6 @@
                 <w:b/>
               </w:rPr>
               <w:t>Protocolo de ligação lógica</w:t>
-            </w:r>
-          </w:p>
-        </w:tc>
-        <w:tc>
-          <w:tcPr>
-            <w:tcW w:w="350" w:type="dxa"/>
-          </w:tcPr>
-          <w:p>
-            <w:pPr>
-              <w:spacing w:line="360" w:lineRule="auto"/>
-              <w:rPr>
-                <w:rFonts w:ascii="Century Schoolbook" w:hAnsi="Century Schoolbook"/>
-                <w:sz w:val="24"/>
-              </w:rPr>
-            </w:pPr>
-            <w:r>
-              <w:rPr>
-                <w:rFonts w:ascii="Century Schoolbook" w:hAnsi="Century Schoolbook"/>
-                <w:sz w:val="24"/>
-              </w:rPr>
-              <w:t>2</w:t>
-            </w:r>
-          </w:p>
-        </w:tc>
-      </w:tr>
-      <w:tr>
-        <w:tc>
-          <w:tcPr>
-            <w:tcW w:w="8154" w:type="dxa"/>
-          </w:tcPr>
-          <w:p>
-            <w:pPr>
-              <w:spacing w:line="360" w:lineRule="auto"/>
-              <w:rPr>
-                <w:rFonts w:ascii="Century Schoolbook" w:hAnsi="Century Schoolbook"/>
-              </w:rPr>
-            </w:pPr>
-            <w:r>
-              <w:rPr>
-                <w:rFonts w:ascii="Century Schoolbook" w:hAnsi="Century Schoolbook"/>
-                <w:b/>
-              </w:rPr>
-              <w:t xml:space="preserve">          </w:t>
-            </w:r>
-            <w:r>
-              <w:rPr>
-                <w:rFonts w:ascii="Century Schoolbook" w:hAnsi="Century Schoolbook"/>
-              </w:rPr>
-              <w:t>Identificação dos principais aspetos funcionais</w:t>
-            </w:r>
-          </w:p>
-        </w:tc>
-        <w:tc>
-          <w:tcPr>
-            <w:tcW w:w="350" w:type="dxa"/>
-          </w:tcPr>
-          <w:p>
-            <w:pPr>
-              <w:spacing w:line="360" w:lineRule="auto"/>
-              <w:rPr>
-                <w:rFonts w:ascii="Century Schoolbook" w:hAnsi="Century Schoolbook"/>
-                <w:sz w:val="24"/>
-              </w:rPr>
-            </w:pPr>
-            <w:r>
-              <w:rPr>
-                <w:rFonts w:ascii="Century Schoolbook" w:hAnsi="Century Schoolbook"/>
-                <w:sz w:val="24"/>
-              </w:rPr>
-              <w:t>2</w:t>
-            </w:r>
-          </w:p>
-        </w:tc>
-      </w:tr>
-      <w:tr>
-        <w:tc>
-          <w:tcPr>
-            <w:tcW w:w="8154" w:type="dxa"/>
-          </w:tcPr>
-          <w:p>
-            <w:pPr>
-              <w:spacing w:line="360" w:lineRule="auto"/>
-              <w:rPr>
-                <w:rFonts w:ascii="Century Schoolbook" w:hAnsi="Century Schoolbook"/>
-              </w:rPr>
-            </w:pPr>
-            <w:r>
-              <w:rPr>
-                <w:rFonts w:ascii="Century Schoolbook" w:hAnsi="Century Schoolbook"/>
-                <w:b/>
-              </w:rPr>
-              <w:t xml:space="preserve">          </w:t>
-            </w:r>
-            <w:r>
-              <w:rPr>
-                <w:rFonts w:ascii="Century Schoolbook" w:hAnsi="Century Schoolbook"/>
-              </w:rPr>
-              <w:t>Descrição da estratégia</w:t>
             </w:r>
           </w:p>
         </w:tc>
@@ -1447,6 +1453,50 @@
           </w:p>
         </w:tc>
       </w:tr>
+      <w:tr>
+        <w:tc>
+          <w:tcPr>
+            <w:tcW w:w="8154" w:type="dxa"/>
+          </w:tcPr>
+          <w:p>
+            <w:pPr>
+              <w:spacing w:line="360" w:lineRule="auto"/>
+              <w:rPr>
+                <w:rFonts w:ascii="Century Schoolbook" w:hAnsi="Century Schoolbook"/>
+                <w:b/>
+              </w:rPr>
+            </w:pPr>
+            <w:r>
+              <w:rPr>
+                <w:rFonts w:ascii="Century Schoolbook" w:hAnsi="Century Schoolbook"/>
+                <w:b/>
+              </w:rPr>
+              <w:t>Anexo II</w:t>
+            </w:r>
+          </w:p>
+        </w:tc>
+        <w:tc>
+          <w:tcPr>
+            <w:tcW w:w="350" w:type="dxa"/>
+          </w:tcPr>
+          <w:p>
+            <w:pPr>
+              <w:spacing w:line="360" w:lineRule="auto"/>
+              <w:rPr>
+                <w:rFonts w:ascii="Century Schoolbook" w:hAnsi="Century Schoolbook"/>
+                <w:sz w:val="24"/>
+              </w:rPr>
+            </w:pPr>
+            <w:r>
+              <w:rPr>
+                <w:rFonts w:ascii="Century Schoolbook" w:hAnsi="Century Schoolbook"/>
+                <w:sz w:val="24"/>
+              </w:rPr>
+              <w:t>2</w:t>
+            </w:r>
+          </w:p>
+        </w:tc>
+      </w:tr>
     </w:tbl>
     <w:p>
       <w:pPr>
@@ -1485,6 +1535,7 @@
     <w:p>
       <w:pPr>
         <w:spacing w:line="276" w:lineRule="auto"/>
+        <w:jc w:val="both"/>
         <w:rPr>
           <w:rFonts w:ascii="Century Schoolbook" w:hAnsi="Century Schoolbook" w:cs="Times New Roman"/>
           <w:szCs w:val="24"/>
@@ -1496,12 +1547,27 @@
           <w:szCs w:val="24"/>
         </w:rPr>
         <w:tab/>
-        <w:t>Este relatório trata-se de uma complementação ao primeiro trabalho laboratorial da unidade curricular de Redes de Computadores, cuja essência é a transferência de dados. O trabalho consiste no desenvolvimento de uma aplicação capaz de transferir ficheiros de um computador para o outro através de uma porta de série.</w:t>
+        <w:t>Este relatório</w:t>
+      </w:r>
+      <w:r>
+        <w:rPr>
+          <w:rFonts w:ascii="Century Schoolbook" w:hAnsi="Century Schoolbook" w:cs="Times New Roman"/>
+          <w:szCs w:val="24"/>
+        </w:rPr>
+        <w:t xml:space="preserve"> foi elaborado no âmbito da unidade curricular de Redes e Computadores, e</w:t>
+      </w:r>
+      <w:r>
+        <w:rPr>
+          <w:rFonts w:ascii="Century Schoolbook" w:hAnsi="Century Schoolbook" w:cs="Times New Roman"/>
+          <w:szCs w:val="24"/>
+        </w:rPr>
+        <w:t xml:space="preserve"> trata-se de uma complementação ao primeiro trabalho laboratorial, cuja essência é a transferência de dados. O trabalho consiste no desenvolvimento de uma aplicação capaz de transferir ficheiros de um computador para o outro através de uma porta de série.</w:t>
       </w:r>
     </w:p>
     <w:p>
       <w:pPr>
         <w:spacing w:line="276" w:lineRule="auto"/>
+        <w:jc w:val="both"/>
         <w:rPr>
           <w:rFonts w:ascii="Century Schoolbook" w:hAnsi="Century Schoolbook" w:cs="Times New Roman"/>
           <w:szCs w:val="24"/>
@@ -1604,6 +1670,7 @@
       <w:pPr>
         <w:spacing w:line="276" w:lineRule="auto"/>
         <w:ind w:firstLine="708"/>
+        <w:jc w:val="both"/>
         <w:rPr>
           <w:rFonts w:ascii="Century Schoolbook" w:hAnsi="Century Schoolbook" w:cs="Times New Roman"/>
           <w:szCs w:val="24"/>
@@ -1672,6 +1739,7 @@
       <w:pPr>
         <w:spacing w:line="276" w:lineRule="auto"/>
         <w:ind w:left="1068"/>
+        <w:jc w:val="both"/>
         <w:rPr>
           <w:rFonts w:ascii="Century Schoolbook" w:hAnsi="Century Schoolbook" w:cs="Times New Roman"/>
           <w:szCs w:val="24"/>
@@ -1712,6 +1780,7 @@
       <w:pPr>
         <w:spacing w:line="276" w:lineRule="auto"/>
         <w:ind w:left="1068"/>
+        <w:jc w:val="both"/>
         <w:rPr>
           <w:rFonts w:ascii="Century Schoolbook" w:hAnsi="Century Schoolbook" w:cs="Times New Roman"/>
           <w:szCs w:val="24"/>
@@ -1724,12 +1793,21 @@
         </w:rPr>
         <w:t xml:space="preserve">Demonstração das </w:t>
       </w:r>
-      <w:r>
-        <w:rPr>
-          <w:rFonts w:ascii="Century Schoolbook" w:hAnsi="Century Schoolbook" w:cs="Times New Roman"/>
-          <w:szCs w:val="24"/>
-        </w:rPr>
-        <w:t>APIs, principais estruturas de dados, principais funções e sua relação com a arquitetura</w:t>
+      <w:proofErr w:type="spellStart"/>
+      <w:r>
+        <w:rPr>
+          <w:rFonts w:ascii="Century Schoolbook" w:hAnsi="Century Schoolbook" w:cs="Times New Roman"/>
+          <w:szCs w:val="24"/>
+        </w:rPr>
+        <w:t>APIs</w:t>
+      </w:r>
+      <w:proofErr w:type="spellEnd"/>
+      <w:r>
+        <w:rPr>
+          <w:rFonts w:ascii="Century Schoolbook" w:hAnsi="Century Schoolbook" w:cs="Times New Roman"/>
+          <w:szCs w:val="24"/>
+        </w:rPr>
+        <w:t>, principais estruturas de dados, principais funções e sua relação com a arquitetura</w:t>
       </w:r>
       <w:r>
         <w:rPr>
@@ -1766,6 +1844,7 @@
       <w:pPr>
         <w:spacing w:line="276" w:lineRule="auto"/>
         <w:ind w:left="1068"/>
+        <w:jc w:val="both"/>
         <w:rPr>
           <w:rFonts w:ascii="Century Schoolbook" w:hAnsi="Century Schoolbook" w:cs="Times New Roman"/>
           <w:szCs w:val="24"/>
@@ -1834,6 +1913,7 @@
       <w:pPr>
         <w:spacing w:line="276" w:lineRule="auto"/>
         <w:ind w:left="1068"/>
+        <w:jc w:val="both"/>
         <w:rPr>
           <w:rFonts w:ascii="Century Schoolbook" w:hAnsi="Century Schoolbook" w:cs="Times New Roman"/>
           <w:szCs w:val="24"/>
@@ -1916,6 +1996,7 @@
       <w:pPr>
         <w:spacing w:line="276" w:lineRule="auto"/>
         <w:ind w:left="1068"/>
+        <w:jc w:val="both"/>
         <w:rPr>
           <w:rFonts w:ascii="Century Schoolbook" w:hAnsi="Century Schoolbook" w:cs="Times New Roman"/>
           <w:szCs w:val="24"/>
@@ -1998,6 +2079,7 @@
       <w:pPr>
         <w:spacing w:line="276" w:lineRule="auto"/>
         <w:ind w:left="1068"/>
+        <w:jc w:val="both"/>
         <w:rPr>
           <w:rFonts w:ascii="Century Schoolbook" w:hAnsi="Century Schoolbook" w:cs="Times New Roman"/>
           <w:szCs w:val="24"/>
@@ -2052,6 +2134,7 @@
       <w:pPr>
         <w:spacing w:line="276" w:lineRule="auto"/>
         <w:ind w:left="1068"/>
+        <w:jc w:val="both"/>
         <w:rPr>
           <w:rFonts w:ascii="Century Schoolbook" w:hAnsi="Century Schoolbook" w:cs="Times New Roman"/>
           <w:szCs w:val="24"/>
@@ -2106,6 +2189,7 @@
       <w:pPr>
         <w:spacing w:line="276" w:lineRule="auto"/>
         <w:ind w:left="1068"/>
+        <w:jc w:val="both"/>
         <w:rPr>
           <w:rFonts w:ascii="Century Schoolbook" w:hAnsi="Century Schoolbook" w:cs="Times New Roman"/>
           <w:szCs w:val="24"/>
@@ -2275,6 +2359,7 @@
       <w:pPr>
         <w:spacing w:line="276" w:lineRule="auto"/>
         <w:ind w:firstLine="708"/>
+        <w:jc w:val="both"/>
         <w:rPr>
           <w:rFonts w:ascii="Century Schoolbook" w:hAnsi="Century Schoolbook" w:cs="Times New Roman"/>
           <w:szCs w:val="24"/>
@@ -2341,6 +2426,7 @@
       <w:pPr>
         <w:spacing w:line="276" w:lineRule="auto"/>
         <w:ind w:firstLine="708"/>
+        <w:jc w:val="both"/>
         <w:rPr>
           <w:rFonts w:ascii="Century Schoolbook" w:hAnsi="Century Schoolbook" w:cs="Times New Roman"/>
           <w:szCs w:val="24"/>
@@ -2376,7 +2462,83 @@
           <w:szCs w:val="24"/>
           <w:highlight w:val="yellow"/>
         </w:rPr>
-        <w:t>o utilizador, de forma a dar início à aplicação, deverá inserir uma linha no terminal com os respetivos argumentos.</w:t>
+        <w:t xml:space="preserve">o utilizador, de forma a dar início à aplicação, deverá inserir </w:t>
+      </w:r>
+      <w:r>
+        <w:rPr>
+          <w:rFonts w:ascii="Century Schoolbook" w:hAnsi="Century Schoolbook" w:cs="Times New Roman"/>
+          <w:szCs w:val="24"/>
+          <w:highlight w:val="yellow"/>
+        </w:rPr>
+        <w:t>um conjunto</w:t>
+      </w:r>
+      <w:r>
+        <w:rPr>
+          <w:rFonts w:ascii="Century Schoolbook" w:hAnsi="Century Schoolbook" w:cs="Times New Roman"/>
+          <w:szCs w:val="24"/>
+          <w:highlight w:val="yellow"/>
+        </w:rPr>
+        <w:t xml:space="preserve"> </w:t>
+      </w:r>
+      <w:r>
+        <w:rPr>
+          <w:rFonts w:ascii="Century Schoolbook" w:hAnsi="Century Schoolbook" w:cs="Times New Roman"/>
+          <w:szCs w:val="24"/>
+          <w:highlight w:val="yellow"/>
+        </w:rPr>
+        <w:t>de argumentos</w:t>
+      </w:r>
+      <w:r>
+        <w:rPr>
+          <w:rFonts w:ascii="Century Schoolbook" w:hAnsi="Century Schoolbook" w:cs="Times New Roman"/>
+          <w:szCs w:val="24"/>
+        </w:rPr>
+        <w:t xml:space="preserve">. </w:t>
+      </w:r>
+      <w:r>
+        <w:rPr>
+          <w:rFonts w:ascii="Century Schoolbook" w:hAnsi="Century Schoolbook" w:cs="Times New Roman"/>
+          <w:szCs w:val="24"/>
+          <w:highlight w:val="yellow"/>
+        </w:rPr>
+        <w:t xml:space="preserve">Sendo emissor, deverá inserir qual a porta de série a ser utilizada, neste caso </w:t>
+      </w:r>
+      <w:r>
+        <w:rPr>
+          <w:rFonts w:ascii="Century Schoolbook" w:hAnsi="Century Schoolbook" w:cs="Times New Roman"/>
+          <w:b/>
+          <w:szCs w:val="24"/>
+          <w:highlight w:val="yellow"/>
+        </w:rPr>
+        <w:t>/</w:t>
+      </w:r>
+      <w:proofErr w:type="spellStart"/>
+      <w:r>
+        <w:rPr>
+          <w:rFonts w:ascii="Century Schoolbook" w:hAnsi="Century Schoolbook" w:cs="Times New Roman"/>
+          <w:b/>
+          <w:szCs w:val="24"/>
+          <w:highlight w:val="yellow"/>
+        </w:rPr>
+        <w:t>dev</w:t>
+      </w:r>
+      <w:proofErr w:type="spellEnd"/>
+      <w:r>
+        <w:rPr>
+          <w:rFonts w:ascii="Century Schoolbook" w:hAnsi="Century Schoolbook" w:cs="Times New Roman"/>
+          <w:b/>
+          <w:szCs w:val="24"/>
+          <w:highlight w:val="yellow"/>
+        </w:rPr>
+        <w:t>/ttyS0</w:t>
+      </w:r>
+      <w:r>
+        <w:rPr>
+          <w:rFonts w:ascii="Century Schoolbook" w:hAnsi="Century Schoolbook" w:cs="Times New Roman"/>
+          <w:szCs w:val="24"/>
+          <w:highlight w:val="yellow"/>
+        </w:rPr>
+        <w:t>, e o ficheiro a ser enviado, por exemplo, pinguim.gif. Sendo recetor, basta inserir a porta de série.</w:t>
       </w:r>
     </w:p>
     <w:p>
@@ -2454,7 +2616,69 @@
         <w:spacing w:line="276" w:lineRule="auto"/>
         <w:rPr>
           <w:rFonts w:ascii="Century Schoolbook" w:hAnsi="Century Schoolbook" w:cs="Times New Roman"/>
+          <w:b/>
           <w:sz w:val="28"/>
+          <w:szCs w:val="44"/>
+        </w:rPr>
+      </w:pPr>
+      <w:r>
+        <w:rPr>
+          <w:rFonts w:ascii="Century Schoolbook" w:hAnsi="Century Schoolbook" w:cs="Times New Roman"/>
+          <w:b/>
+          <w:sz w:val="28"/>
+          <w:szCs w:val="44"/>
+        </w:rPr>
+        <w:t>Writer</w:t>
+      </w:r>
+    </w:p>
+    <w:p>
+      <w:pPr>
+        <w:spacing w:line="276" w:lineRule="auto"/>
+        <w:jc w:val="both"/>
+        <w:rPr>
+          <w:rFonts w:ascii="Century Schoolbook" w:hAnsi="Century Schoolbook" w:cs="Times New Roman"/>
+          <w:szCs w:val="24"/>
+        </w:rPr>
+      </w:pPr>
+      <w:r>
+        <w:rPr>
+          <w:rFonts w:ascii="Century Schoolbook" w:hAnsi="Century Schoolbook" w:cs="Times New Roman"/>
+          <w:szCs w:val="24"/>
+        </w:rPr>
+        <w:tab/>
+      </w:r>
+      <w:r>
+        <w:rPr>
+          <w:rFonts w:ascii="Century Schoolbook" w:hAnsi="Century Schoolbook" w:cs="Times New Roman"/>
+          <w:szCs w:val="24"/>
+          <w:highlight w:val="yellow"/>
+        </w:rPr>
+        <w:t xml:space="preserve">Descrever o para que serve/o que acontece no </w:t>
+      </w:r>
+      <w:proofErr w:type="spellStart"/>
+      <w:r>
+        <w:rPr>
+          <w:rFonts w:ascii="Century Schoolbook" w:hAnsi="Century Schoolbook" w:cs="Times New Roman"/>
+          <w:szCs w:val="24"/>
+          <w:highlight w:val="yellow"/>
+        </w:rPr>
+        <w:t>writer</w:t>
+      </w:r>
+      <w:proofErr w:type="spellEnd"/>
+      <w:r>
+        <w:rPr>
+          <w:rFonts w:ascii="Century Schoolbook" w:hAnsi="Century Schoolbook" w:cs="Times New Roman"/>
+          <w:szCs w:val="24"/>
+          <w:highlight w:val="yellow"/>
+        </w:rPr>
+        <w:t>, brevemente, tipo 3 linhas.</w:t>
+      </w:r>
+    </w:p>
+    <w:p>
+      <w:pPr>
+        <w:spacing w:line="276" w:lineRule="auto"/>
+        <w:rPr>
+          <w:rFonts w:ascii="Century Schoolbook" w:hAnsi="Century Schoolbook" w:cs="Times New Roman"/>
           <w:szCs w:val="24"/>
         </w:rPr>
       </w:pPr>
@@ -2547,6 +2771,7 @@
         </w:rPr>
         <w:t xml:space="preserve">: Funções presentes no ficheiro </w:t>
       </w:r>
+      <w:proofErr w:type="spellStart"/>
       <w:r>
         <w:rPr>
           <w:rFonts w:ascii="Century Schoolbook" w:hAnsi="Century Schoolbook" w:cs="Times New Roman"/>
@@ -2563,6 +2788,7 @@
         </w:rPr>
         <w:t>.h</w:t>
       </w:r>
+      <w:proofErr w:type="spellEnd"/>
     </w:p>
     <w:p>
       <w:pPr>
@@ -2588,7 +2814,14 @@
           <w:szCs w:val="24"/>
         </w:rPr>
         <w:tab/>
-        <w:t>No que diz respeito à camada de ligação de dados temos as seguintes funções:</w:t>
+        <w:t>No que diz respeito à camada de ligação de dados</w:t>
+      </w:r>
+      <w:r>
+        <w:rPr>
+          <w:rFonts w:ascii="Century Schoolbook" w:hAnsi="Century Schoolbook" w:cs="Times New Roman"/>
+          <w:szCs w:val="24"/>
+        </w:rPr>
+        <w:t>, as suas funções principais, e respetiva descrição, são:</w:t>
       </w:r>
     </w:p>
     <w:p>
@@ -2657,6 +2890,7 @@
         </w:rPr>
         <w:t xml:space="preserve"> – realiza </w:t>
       </w:r>
+      <w:proofErr w:type="spellStart"/>
       <w:r>
         <w:rPr>
           <w:rFonts w:ascii="Century Schoolbook" w:hAnsi="Century Schoolbook" w:cs="Times New Roman"/>
@@ -2665,6 +2899,7 @@
         </w:rPr>
         <w:t>stuffing</w:t>
       </w:r>
+      <w:proofErr w:type="spellEnd"/>
       <w:r>
         <w:rPr>
           <w:rFonts w:ascii="Century Schoolbook" w:hAnsi="Century Schoolbook" w:cs="Times New Roman"/>
@@ -2776,6 +3011,7 @@
         </w:rPr>
         <w:t xml:space="preserve"> – realiza o </w:t>
       </w:r>
+      <w:proofErr w:type="spellStart"/>
       <w:r>
         <w:rPr>
           <w:rFonts w:ascii="Century Schoolbook" w:hAnsi="Century Schoolbook" w:cs="Times New Roman"/>
@@ -2784,6 +3020,7 @@
         </w:rPr>
         <w:t>stuffing</w:t>
       </w:r>
+      <w:proofErr w:type="spellEnd"/>
       <w:r>
         <w:rPr>
           <w:rFonts w:ascii="Century Schoolbook" w:hAnsi="Century Schoolbook" w:cs="Times New Roman"/>
@@ -2806,6 +3043,7 @@
           <w:szCs w:val="24"/>
         </w:rPr>
       </w:pPr>
+      <w:proofErr w:type="spellStart"/>
       <w:r>
         <w:rPr>
           <w:rFonts w:ascii="Century Schoolbook" w:hAnsi="Century Schoolbook" w:cs="Times New Roman"/>
@@ -2814,6 +3052,7 @@
         </w:rPr>
         <w:t>readControlMessage</w:t>
       </w:r>
+      <w:proofErr w:type="spellEnd"/>
       <w:r>
         <w:rPr>
           <w:rFonts w:ascii="Century Schoolbook" w:hAnsi="Century Schoolbook" w:cs="Times New Roman"/>
@@ -2836,6 +3075,7 @@
           <w:szCs w:val="24"/>
         </w:rPr>
       </w:pPr>
+      <w:proofErr w:type="spellStart"/>
       <w:r>
         <w:rPr>
           <w:rFonts w:ascii="Century Schoolbook" w:hAnsi="Century Schoolbook" w:cs="Times New Roman"/>
@@ -2844,6 +3084,7 @@
         </w:rPr>
         <w:t>stateMachineUA</w:t>
       </w:r>
+      <w:proofErr w:type="spellEnd"/>
       <w:r>
         <w:rPr>
           <w:rFonts w:ascii="Century Schoolbook" w:hAnsi="Century Schoolbook" w:cs="Times New Roman"/>
@@ -2915,7 +3156,7 @@
     <w:p>
       <w:pPr>
         <w:spacing w:line="276" w:lineRule="auto"/>
-        <w:ind w:left="708"/>
+        <w:ind w:firstLine="708"/>
         <w:jc w:val="both"/>
         <w:rPr>
           <w:rFonts w:ascii="Century Schoolbook" w:hAnsi="Century Schoolbook" w:cs="Times New Roman"/>
@@ -2927,7 +3168,21 @@
           <w:rFonts w:ascii="Century Schoolbook" w:hAnsi="Century Schoolbook" w:cs="Times New Roman"/>
           <w:szCs w:val="24"/>
         </w:rPr>
-        <w:t>Analisando agora a camada de aplicação, temos as seguintes funções:</w:t>
+        <w:t>Analisando agora a camada de aplicação, temos as seguintes funções</w:t>
+      </w:r>
+      <w:r>
+        <w:rPr>
+          <w:rFonts w:ascii="Century Schoolbook" w:hAnsi="Century Schoolbook" w:cs="Times New Roman"/>
+          <w:szCs w:val="24"/>
+        </w:rPr>
+        <w:t xml:space="preserve"> principais</w:t>
+      </w:r>
+      <w:r>
+        <w:rPr>
+          <w:rFonts w:ascii="Century Schoolbook" w:hAnsi="Century Schoolbook" w:cs="Times New Roman"/>
+          <w:szCs w:val="24"/>
+        </w:rPr>
+        <w:t>:</w:t>
       </w:r>
     </w:p>
     <w:p>
@@ -2944,13 +3199,23 @@
           <w:szCs w:val="24"/>
         </w:rPr>
       </w:pPr>
+      <w:proofErr w:type="spellStart"/>
       <w:r>
         <w:rPr>
           <w:rFonts w:ascii="Century Schoolbook" w:hAnsi="Century Schoolbook" w:cs="Times New Roman"/>
           <w:b/>
           <w:szCs w:val="24"/>
         </w:rPr>
-        <w:t xml:space="preserve">main </w:t>
+        <w:t>main</w:t>
+      </w:r>
+      <w:proofErr w:type="spellEnd"/>
+      <w:r>
+        <w:rPr>
+          <w:rFonts w:ascii="Century Schoolbook" w:hAnsi="Century Schoolbook" w:cs="Times New Roman"/>
+          <w:b/>
+          <w:szCs w:val="24"/>
+        </w:rPr>
+        <w:t xml:space="preserve"> </w:t>
       </w:r>
       <w:r>
         <w:rPr>
@@ -2988,6 +3253,7 @@
           <w:szCs w:val="24"/>
         </w:rPr>
       </w:pPr>
+      <w:proofErr w:type="spellStart"/>
       <w:r>
         <w:rPr>
           <w:rFonts w:ascii="Century Schoolbook" w:hAnsi="Century Schoolbook" w:cs="Times New Roman"/>
@@ -2996,6 +3262,7 @@
         </w:rPr>
         <w:t>sendControlMessage</w:t>
       </w:r>
+      <w:proofErr w:type="spellEnd"/>
       <w:r>
         <w:rPr>
           <w:rFonts w:ascii="Century Schoolbook" w:hAnsi="Century Schoolbook" w:cs="Times New Roman"/>
@@ -3053,6 +3320,7 @@
           <w:szCs w:val="24"/>
         </w:rPr>
       </w:pPr>
+      <w:proofErr w:type="spellStart"/>
       <w:r>
         <w:rPr>
           <w:rFonts w:ascii="Century Schoolbook" w:hAnsi="Century Schoolbook" w:cs="Times New Roman"/>
@@ -3061,6 +3329,7 @@
         </w:rPr>
         <w:t>controlPackageI</w:t>
       </w:r>
+      <w:proofErr w:type="spellEnd"/>
       <w:r>
         <w:rPr>
           <w:rFonts w:ascii="Century Schoolbook" w:hAnsi="Century Schoolbook" w:cs="Times New Roman"/>
@@ -3104,6 +3373,7 @@
           <w:szCs w:val="24"/>
         </w:rPr>
       </w:pPr>
+      <w:proofErr w:type="spellStart"/>
       <w:r>
         <w:rPr>
           <w:rFonts w:ascii="Century Schoolbook" w:hAnsi="Century Schoolbook" w:cs="Times New Roman"/>
@@ -3112,6 +3382,7 @@
         </w:rPr>
         <w:t>openReadFile</w:t>
       </w:r>
+      <w:proofErr w:type="spellEnd"/>
       <w:r>
         <w:rPr>
           <w:rFonts w:ascii="Century Schoolbook" w:hAnsi="Century Schoolbook" w:cs="Times New Roman"/>
@@ -3134,6 +3405,7 @@
           <w:szCs w:val="24"/>
         </w:rPr>
       </w:pPr>
+      <w:proofErr w:type="spellStart"/>
       <w:r>
         <w:rPr>
           <w:rFonts w:ascii="Century Schoolbook" w:hAnsi="Century Schoolbook" w:cs="Times New Roman"/>
@@ -3142,6 +3414,7 @@
         </w:rPr>
         <w:t>headerAL</w:t>
       </w:r>
+      <w:proofErr w:type="spellEnd"/>
       <w:r>
         <w:rPr>
           <w:rFonts w:ascii="Century Schoolbook" w:hAnsi="Century Schoolbook" w:cs="Times New Roman"/>
@@ -3192,20 +3465,39 @@
           <w:szCs w:val="24"/>
         </w:rPr>
       </w:pPr>
+      <w:proofErr w:type="spellStart"/>
       <w:r>
         <w:rPr>
           <w:rFonts w:ascii="Century Schoolbook" w:hAnsi="Century Schoolbook" w:cs="Times New Roman"/>
           <w:b/>
           <w:szCs w:val="24"/>
         </w:rPr>
+        <w:lastRenderedPageBreak/>
         <w:t>splitMessage</w:t>
       </w:r>
-      <w:r>
-        <w:rPr>
-          <w:rFonts w:ascii="Century Schoolbook" w:hAnsi="Century Schoolbook" w:cs="Times New Roman"/>
-          <w:szCs w:val="24"/>
-        </w:rPr>
-        <w:t xml:space="preserve"> – divide uma mensagem proveniente do ficheiro em packets.</w:t>
+      <w:proofErr w:type="spellEnd"/>
+      <w:r>
+        <w:rPr>
+          <w:rFonts w:ascii="Century Schoolbook" w:hAnsi="Century Schoolbook" w:cs="Times New Roman"/>
+          <w:szCs w:val="24"/>
+        </w:rPr>
+        <w:t xml:space="preserve"> – divide uma mensagem proveniente do ficheiro em </w:t>
+      </w:r>
+      <w:proofErr w:type="spellStart"/>
+      <w:r>
+        <w:rPr>
+          <w:rFonts w:ascii="Century Schoolbook" w:hAnsi="Century Schoolbook" w:cs="Times New Roman"/>
+          <w:szCs w:val="24"/>
+        </w:rPr>
+        <w:t>packets</w:t>
+      </w:r>
+      <w:proofErr w:type="spellEnd"/>
+      <w:r>
+        <w:rPr>
+          <w:rFonts w:ascii="Century Schoolbook" w:hAnsi="Century Schoolbook" w:cs="Times New Roman"/>
+          <w:szCs w:val="24"/>
+        </w:rPr>
+        <w:t>.</w:t>
       </w:r>
     </w:p>
     <w:p>
@@ -3217,14 +3509,74 @@
           <w:szCs w:val="24"/>
         </w:rPr>
       </w:pPr>
-      <w:r>
+    </w:p>
+    <w:p>
+      <w:pPr>
+        <w:spacing w:line="276" w:lineRule="auto"/>
+        <w:rPr>
+          <w:rFonts w:ascii="Century Schoolbook" w:hAnsi="Century Schoolbook" w:cs="Times New Roman"/>
+          <w:b/>
+          <w:sz w:val="28"/>
+          <w:szCs w:val="44"/>
+        </w:rPr>
+      </w:pPr>
+      <w:proofErr w:type="spellStart"/>
+      <w:r>
+        <w:rPr>
+          <w:rFonts w:ascii="Century Schoolbook" w:hAnsi="Century Schoolbook" w:cs="Times New Roman"/>
+          <w:b/>
+          <w:sz w:val="28"/>
+          <w:szCs w:val="44"/>
+        </w:rPr>
+        <w:t>Reader</w:t>
+      </w:r>
+      <w:proofErr w:type="spellEnd"/>
+    </w:p>
+    <w:p>
+      <w:pPr>
+        <w:spacing w:line="276" w:lineRule="auto"/>
+        <w:ind w:firstLine="708"/>
+        <w:rPr>
+          <w:rFonts w:ascii="Century Schoolbook" w:hAnsi="Century Schoolbook" w:cs="Times New Roman"/>
+          <w:szCs w:val="24"/>
+        </w:rPr>
+      </w:pPr>
+      <w:r>
+        <w:rPr>
+          <w:rFonts w:ascii="Century Schoolbook" w:hAnsi="Century Schoolbook" w:cs="Times New Roman"/>
+          <w:szCs w:val="24"/>
+          <w:highlight w:val="yellow"/>
+        </w:rPr>
+        <w:t xml:space="preserve">Descrever o para que serve/o que acontece no </w:t>
+      </w:r>
+      <w:proofErr w:type="spellStart"/>
+      <w:r>
+        <w:rPr>
+          <w:rFonts w:ascii="Century Schoolbook" w:hAnsi="Century Schoolbook" w:cs="Times New Roman"/>
+          <w:szCs w:val="24"/>
+          <w:highlight w:val="yellow"/>
+        </w:rPr>
+        <w:t>reader</w:t>
+      </w:r>
+      <w:proofErr w:type="spellEnd"/>
+      <w:r>
+        <w:rPr>
+          <w:rFonts w:ascii="Century Schoolbook" w:hAnsi="Century Schoolbook" w:cs="Times New Roman"/>
+          <w:szCs w:val="24"/>
+          <w:highlight w:val="yellow"/>
+        </w:rPr>
+        <w:t>, brevemente, tipo 3 linhas.</w:t>
+      </w:r>
+    </w:p>
+    <w:p>
+      <w:pPr>
+        <w:spacing w:line="276" w:lineRule="auto"/>
         <w:rPr>
           <w:rFonts w:ascii="Century Schoolbook" w:hAnsi="Century Schoolbook" w:cs="Times New Roman"/>
           <w:sz w:val="24"/>
           <w:szCs w:val="24"/>
         </w:rPr>
-        <w:br w:type="page"/>
-      </w:r>
+      </w:pPr>
     </w:p>
     <w:p>
       <w:pPr>
@@ -3241,7 +3593,6 @@
           <w:sz w:val="24"/>
           <w:szCs w:val="24"/>
         </w:rPr>
-        <w:lastRenderedPageBreak/>
         <w:drawing>
           <wp:inline distT="0" distB="0" distL="0" distR="0" wp14:anchorId="12622245" wp14:editId="36E29ABF">
             <wp:extent cx="5402580" cy="2558415"/>
@@ -3317,6 +3668,7 @@
         </w:rPr>
         <w:t xml:space="preserve">: Funções presentes no ficheiro </w:t>
       </w:r>
+      <w:proofErr w:type="spellStart"/>
       <w:r>
         <w:rPr>
           <w:rFonts w:ascii="Century Schoolbook" w:hAnsi="Century Schoolbook" w:cs="Times New Roman"/>
@@ -3332,6 +3684,7 @@
         </w:rPr>
         <w:t>.h</w:t>
       </w:r>
+      <w:proofErr w:type="spellEnd"/>
     </w:p>
     <w:p>
       <w:pPr>
@@ -3358,7 +3711,7 @@
           <w:rFonts w:ascii="Century Schoolbook" w:hAnsi="Century Schoolbook" w:cs="Times New Roman"/>
           <w:szCs w:val="24"/>
         </w:rPr>
-        <w:t>No que diz respeito à camada de ligação de dados temos as seguintes funções:</w:t>
+        <w:t>No que diz respeito à camada de ligação de dados, as suas funções principais, e respetiva descrição, são:</w:t>
       </w:r>
     </w:p>
     <w:p>
@@ -3434,6 +3787,7 @@
         </w:rPr>
         <w:t xml:space="preserve">faz </w:t>
       </w:r>
+      <w:proofErr w:type="spellStart"/>
       <w:r>
         <w:rPr>
           <w:rFonts w:ascii="Century Schoolbook" w:hAnsi="Century Schoolbook" w:cs="Times New Roman"/>
@@ -3442,6 +3796,7 @@
         </w:rPr>
         <w:t>destuffing</w:t>
       </w:r>
+      <w:proofErr w:type="spellEnd"/>
       <w:r>
         <w:rPr>
           <w:rFonts w:ascii="Century Schoolbook" w:hAnsi="Century Schoolbook" w:cs="Times New Roman"/>
@@ -3534,7 +3889,7 @@
     <w:p>
       <w:pPr>
         <w:spacing w:line="276" w:lineRule="auto"/>
-        <w:ind w:left="708"/>
+        <w:ind w:firstLine="708"/>
         <w:jc w:val="both"/>
         <w:rPr>
           <w:rFonts w:ascii="Century Schoolbook" w:hAnsi="Century Schoolbook" w:cs="Times New Roman"/>
@@ -3546,7 +3901,28 @@
           <w:rFonts w:ascii="Century Schoolbook" w:hAnsi="Century Schoolbook" w:cs="Times New Roman"/>
           <w:szCs w:val="24"/>
         </w:rPr>
-        <w:t>Analisando agora a camada de aplicação, temos as seguintes funções:</w:t>
+        <w:t>Analisando agora a camada de aplicação, temos as seguintes funções</w:t>
+      </w:r>
+      <w:r>
+        <w:rPr>
+          <w:rFonts w:ascii="Century Schoolbook" w:hAnsi="Century Schoolbook" w:cs="Times New Roman"/>
+          <w:szCs w:val="24"/>
+        </w:rPr>
+        <w:t xml:space="preserve"> </w:t>
+      </w:r>
+      <w:r>
+        <w:rPr>
+          <w:rFonts w:ascii="Century Schoolbook" w:hAnsi="Century Schoolbook" w:cs="Times New Roman"/>
+          <w:szCs w:val="24"/>
+        </w:rPr>
+        <w:t>principais</w:t>
+      </w:r>
+      <w:r>
+        <w:rPr>
+          <w:rFonts w:ascii="Century Schoolbook" w:hAnsi="Century Schoolbook" w:cs="Times New Roman"/>
+          <w:szCs w:val="24"/>
+        </w:rPr>
+        <w:t>:</w:t>
       </w:r>
     </w:p>
     <w:p>
@@ -3563,6 +3939,7 @@
           <w:szCs w:val="24"/>
         </w:rPr>
       </w:pPr>
+      <w:proofErr w:type="spellStart"/>
       <w:r>
         <w:rPr>
           <w:rFonts w:ascii="Century Schoolbook" w:hAnsi="Century Schoolbook" w:cs="Times New Roman"/>
@@ -3571,6 +3948,7 @@
         </w:rPr>
         <w:t>main</w:t>
       </w:r>
+      <w:proofErr w:type="spellEnd"/>
       <w:r>
         <w:rPr>
           <w:rFonts w:ascii="Century Schoolbook" w:hAnsi="Century Schoolbook" w:cs="Times New Roman"/>
@@ -3614,6 +3992,7 @@
           <w:szCs w:val="24"/>
         </w:rPr>
       </w:pPr>
+      <w:proofErr w:type="spellStart"/>
       <w:r>
         <w:rPr>
           <w:rFonts w:ascii="Century Schoolbook" w:hAnsi="Century Schoolbook" w:cs="Times New Roman"/>
@@ -3622,6 +4001,7 @@
         </w:rPr>
         <w:t>nameOfFileFromStart</w:t>
       </w:r>
+      <w:proofErr w:type="spellEnd"/>
       <w:r>
         <w:rPr>
           <w:rFonts w:ascii="Century Schoolbook" w:hAnsi="Century Schoolbook" w:cs="Times New Roman"/>
@@ -3651,6 +4031,7 @@
           <w:szCs w:val="24"/>
         </w:rPr>
       </w:pPr>
+      <w:proofErr w:type="spellStart"/>
       <w:r>
         <w:rPr>
           <w:rFonts w:ascii="Century Schoolbook" w:hAnsi="Century Schoolbook" w:cs="Times New Roman"/>
@@ -3659,6 +4040,7 @@
         </w:rPr>
         <w:t>sizeOfFileFromStart</w:t>
       </w:r>
+      <w:proofErr w:type="spellEnd"/>
       <w:r>
         <w:rPr>
           <w:rFonts w:ascii="Century Schoolbook" w:hAnsi="Century Schoolbook" w:cs="Times New Roman"/>
@@ -3695,6 +4077,7 @@
           <w:szCs w:val="24"/>
         </w:rPr>
       </w:pPr>
+      <w:proofErr w:type="spellStart"/>
       <w:r>
         <w:rPr>
           <w:rFonts w:ascii="Century Schoolbook" w:hAnsi="Century Schoolbook" w:cs="Times New Roman"/>
@@ -3703,6 +4086,7 @@
         </w:rPr>
         <w:t>readControlMessage</w:t>
       </w:r>
+      <w:proofErr w:type="spellEnd"/>
       <w:r>
         <w:rPr>
           <w:rFonts w:ascii="Century Schoolbook" w:hAnsi="Century Schoolbook" w:cs="Times New Roman"/>
@@ -3760,14 +4144,17 @@
           <w:szCs w:val="24"/>
         </w:rPr>
       </w:pPr>
+      <w:proofErr w:type="spellStart"/>
       <w:r>
         <w:rPr>
           <w:rFonts w:ascii="Century Schoolbook" w:hAnsi="Century Schoolbook" w:cs="Times New Roman"/>
           <w:b/>
           <w:szCs w:val="24"/>
         </w:rPr>
+        <w:lastRenderedPageBreak/>
         <w:t>sendControlMessage</w:t>
       </w:r>
+      <w:proofErr w:type="spellEnd"/>
       <w:r>
         <w:rPr>
           <w:rFonts w:ascii="Century Schoolbook" w:hAnsi="Century Schoolbook" w:cs="Times New Roman"/>
@@ -3825,6 +4212,7 @@
           <w:szCs w:val="24"/>
         </w:rPr>
       </w:pPr>
+      <w:proofErr w:type="spellStart"/>
       <w:r>
         <w:rPr>
           <w:rFonts w:ascii="Century Schoolbook" w:hAnsi="Century Schoolbook" w:cs="Times New Roman"/>
@@ -3833,6 +4221,7 @@
         </w:rPr>
         <w:t>removeHeader</w:t>
       </w:r>
+      <w:proofErr w:type="spellEnd"/>
       <w:r>
         <w:rPr>
           <w:rFonts w:ascii="Century Schoolbook" w:hAnsi="Century Schoolbook" w:cs="Times New Roman"/>
@@ -3869,13 +4258,23 @@
           <w:szCs w:val="24"/>
         </w:rPr>
       </w:pPr>
+      <w:proofErr w:type="spellStart"/>
       <w:r>
         <w:rPr>
           <w:rFonts w:ascii="Century Schoolbook" w:hAnsi="Century Schoolbook" w:cs="Times New Roman"/>
           <w:b/>
           <w:szCs w:val="24"/>
         </w:rPr>
-        <w:t xml:space="preserve">isEndMessage </w:t>
+        <w:t>isEndMessage</w:t>
+      </w:r>
+      <w:proofErr w:type="spellEnd"/>
+      <w:r>
+        <w:rPr>
+          <w:rFonts w:ascii="Century Schoolbook" w:hAnsi="Century Schoolbook" w:cs="Times New Roman"/>
+          <w:b/>
+          <w:szCs w:val="24"/>
+        </w:rPr>
+        <w:t xml:space="preserve"> </w:t>
       </w:r>
       <w:r>
         <w:rPr>
@@ -3906,13 +4305,23 @@
           <w:szCs w:val="24"/>
         </w:rPr>
       </w:pPr>
+      <w:proofErr w:type="spellStart"/>
       <w:r>
         <w:rPr>
           <w:rFonts w:ascii="Century Schoolbook" w:hAnsi="Century Schoolbook" w:cs="Times New Roman"/>
           <w:b/>
           <w:szCs w:val="24"/>
         </w:rPr>
-        <w:t xml:space="preserve">createFile </w:t>
+        <w:t>createFile</w:t>
+      </w:r>
+      <w:proofErr w:type="spellEnd"/>
+      <w:r>
+        <w:rPr>
+          <w:rFonts w:ascii="Century Schoolbook" w:hAnsi="Century Schoolbook" w:cs="Times New Roman"/>
+          <w:b/>
+          <w:szCs w:val="24"/>
+        </w:rPr>
+        <w:t xml:space="preserve"> </w:t>
       </w:r>
       <w:r>
         <w:rPr>
@@ -3952,7 +4361,25 @@
           <w:szCs w:val="24"/>
           <w:highlight w:val="yellow"/>
         </w:rPr>
-        <w:t>Dizer que não foram usadas estruturas de dados? Hmm qual a relação?</w:t>
+        <w:t xml:space="preserve">Dizer que não foram usadas estruturas de dados? </w:t>
+      </w:r>
+      <w:proofErr w:type="spellStart"/>
+      <w:r>
+        <w:rPr>
+          <w:rFonts w:ascii="Century Schoolbook" w:hAnsi="Century Schoolbook" w:cs="Times New Roman"/>
+          <w:szCs w:val="24"/>
+          <w:highlight w:val="yellow"/>
+        </w:rPr>
+        <w:t>Hmm</w:t>
+      </w:r>
+      <w:proofErr w:type="spellEnd"/>
+      <w:r>
+        <w:rPr>
+          <w:rFonts w:ascii="Century Schoolbook" w:hAnsi="Century Schoolbook" w:cs="Times New Roman"/>
+          <w:szCs w:val="24"/>
+          <w:highlight w:val="yellow"/>
+        </w:rPr>
+        <w:t xml:space="preserve"> qual a relação?</w:t>
       </w:r>
     </w:p>
     <w:p>
@@ -3974,7 +4401,29 @@
           <w:szCs w:val="21"/>
           <w:shd w:val="clear" w:color="auto" w:fill="FFFFFF"/>
         </w:rPr>
-        <w:t xml:space="preserve">  (APIs, principais estruturas de dados, </w:t>
+        <w:t>  (</w:t>
+      </w:r>
+      <w:proofErr w:type="spellStart"/>
+      <w:r>
+        <w:rPr>
+          <w:rFonts w:ascii="Arial" w:hAnsi="Arial" w:cs="Arial"/>
+          <w:color w:val="747474"/>
+          <w:sz w:val="21"/>
+          <w:szCs w:val="21"/>
+          <w:shd w:val="clear" w:color="auto" w:fill="FFFFFF"/>
+        </w:rPr>
+        <w:t>APIs</w:t>
+      </w:r>
+      <w:proofErr w:type="spellEnd"/>
+      <w:r>
+        <w:rPr>
+          <w:rFonts w:ascii="Arial" w:hAnsi="Arial" w:cs="Arial"/>
+          <w:color w:val="747474"/>
+          <w:sz w:val="21"/>
+          <w:szCs w:val="21"/>
+          <w:shd w:val="clear" w:color="auto" w:fill="FFFFFF"/>
+        </w:rPr>
+        <w:t xml:space="preserve">, principais estruturas de dados, </w:t>
       </w:r>
       <w:r>
         <w:rPr>
@@ -4000,24 +4449,6 @@
     </w:p>
     <w:p>
       <w:pPr>
-        <w:spacing w:line="276" w:lineRule="auto"/>
-        <w:rPr>
-          <w:rFonts w:ascii="Century Schoolbook" w:hAnsi="Century Schoolbook" w:cs="Times New Roman"/>
-          <w:szCs w:val="24"/>
-        </w:rPr>
-      </w:pPr>
-    </w:p>
-    <w:p>
-      <w:pPr>
-        <w:jc w:val="center"/>
-        <w:rPr>
-          <w:rFonts w:ascii="Century Schoolbook" w:hAnsi="Century Schoolbook" w:cs="Times New Roman"/>
-          <w:szCs w:val="24"/>
-        </w:rPr>
-      </w:pPr>
-    </w:p>
-    <w:p>
-      <w:pPr>
         <w:rPr>
           <w:rFonts w:ascii="Century Schoolbook" w:hAnsi="Century Schoolbook" w:cs="Times New Roman"/>
           <w:sz w:val="24"/>
@@ -4057,6 +4488,7 @@
     <w:p>
       <w:pPr>
         <w:spacing w:line="276" w:lineRule="auto"/>
+        <w:jc w:val="both"/>
         <w:rPr>
           <w:rFonts w:ascii="Century Schoolbook" w:hAnsi="Century Schoolbook" w:cs="Times New Roman"/>
           <w:sz w:val="24"/>
@@ -4070,12 +4502,17 @@
           <w:szCs w:val="24"/>
         </w:rPr>
         <w:tab/>
+      </w:r>
+      <w:r>
+        <w:rPr>
+          <w:rFonts w:ascii="Century Schoolbook" w:hAnsi="Century Schoolbook" w:cs="Times New Roman"/>
+          <w:szCs w:val="24"/>
+        </w:rPr>
         <w:t>Os principais casos de uso desta aplicação são: a interface, que permite o transmissor escolher o ficheiro a enviar</w:t>
       </w:r>
       <w:r>
         <w:rPr>
           <w:rFonts w:ascii="Century Schoolbook" w:hAnsi="Century Schoolbook" w:cs="Times New Roman"/>
-          <w:sz w:val="24"/>
           <w:szCs w:val="24"/>
         </w:rPr>
         <w:t>, e a transferência desse mesmo ficheiro, via porta de série, entre dois computadores, o transmissor e o recetor. A sequência de chamada de funções é a seguinte:</w:t>
@@ -4089,16 +4526,15 @@
           <w:numId w:val="8"/>
         </w:numPr>
         <w:spacing w:line="276" w:lineRule="auto"/>
-        <w:rPr>
-          <w:rFonts w:ascii="Century Schoolbook" w:hAnsi="Century Schoolbook" w:cs="Times New Roman"/>
-          <w:sz w:val="24"/>
-          <w:szCs w:val="24"/>
-        </w:rPr>
-      </w:pPr>
-      <w:r>
-        <w:rPr>
-          <w:rFonts w:ascii="Century Schoolbook" w:hAnsi="Century Schoolbook" w:cs="Times New Roman"/>
-          <w:sz w:val="24"/>
+        <w:jc w:val="both"/>
+        <w:rPr>
+          <w:rFonts w:ascii="Century Schoolbook" w:hAnsi="Century Schoolbook" w:cs="Times New Roman"/>
+          <w:szCs w:val="24"/>
+        </w:rPr>
+      </w:pPr>
+      <w:r>
+        <w:rPr>
+          <w:rFonts w:ascii="Century Schoolbook" w:hAnsi="Century Schoolbook" w:cs="Times New Roman"/>
           <w:szCs w:val="24"/>
         </w:rPr>
         <w:t>Configurar a ligação entre os dois computadores.</w:t>
@@ -4112,16 +4548,15 @@
           <w:numId w:val="8"/>
         </w:numPr>
         <w:spacing w:line="276" w:lineRule="auto"/>
-        <w:rPr>
-          <w:rFonts w:ascii="Century Schoolbook" w:hAnsi="Century Schoolbook" w:cs="Times New Roman"/>
-          <w:sz w:val="24"/>
-          <w:szCs w:val="24"/>
-        </w:rPr>
-      </w:pPr>
-      <w:r>
-        <w:rPr>
-          <w:rFonts w:ascii="Century Schoolbook" w:hAnsi="Century Schoolbook" w:cs="Times New Roman"/>
-          <w:sz w:val="24"/>
+        <w:jc w:val="both"/>
+        <w:rPr>
+          <w:rFonts w:ascii="Century Schoolbook" w:hAnsi="Century Schoolbook" w:cs="Times New Roman"/>
+          <w:szCs w:val="24"/>
+        </w:rPr>
+      </w:pPr>
+      <w:r>
+        <w:rPr>
+          <w:rFonts w:ascii="Century Schoolbook" w:hAnsi="Century Schoolbook" w:cs="Times New Roman"/>
           <w:szCs w:val="24"/>
         </w:rPr>
         <w:t>Transmissor escolhe o ficheiro a enviar.</w:t>
@@ -4135,16 +4570,15 @@
           <w:numId w:val="8"/>
         </w:numPr>
         <w:spacing w:line="276" w:lineRule="auto"/>
-        <w:rPr>
-          <w:rFonts w:ascii="Century Schoolbook" w:hAnsi="Century Schoolbook" w:cs="Times New Roman"/>
-          <w:sz w:val="24"/>
-          <w:szCs w:val="24"/>
-        </w:rPr>
-      </w:pPr>
-      <w:r>
-        <w:rPr>
-          <w:rFonts w:ascii="Century Schoolbook" w:hAnsi="Century Schoolbook" w:cs="Times New Roman"/>
-          <w:sz w:val="24"/>
+        <w:jc w:val="both"/>
+        <w:rPr>
+          <w:rFonts w:ascii="Century Schoolbook" w:hAnsi="Century Schoolbook" w:cs="Times New Roman"/>
+          <w:szCs w:val="24"/>
+        </w:rPr>
+      </w:pPr>
+      <w:r>
+        <w:rPr>
+          <w:rFonts w:ascii="Century Schoolbook" w:hAnsi="Century Schoolbook" w:cs="Times New Roman"/>
           <w:szCs w:val="24"/>
         </w:rPr>
         <w:t>Estabelecimento da ligação.</w:t>
@@ -4158,16 +4592,15 @@
           <w:numId w:val="8"/>
         </w:numPr>
         <w:spacing w:line="276" w:lineRule="auto"/>
-        <w:rPr>
-          <w:rFonts w:ascii="Century Schoolbook" w:hAnsi="Century Schoolbook" w:cs="Times New Roman"/>
-          <w:sz w:val="24"/>
-          <w:szCs w:val="24"/>
-        </w:rPr>
-      </w:pPr>
-      <w:r>
-        <w:rPr>
-          <w:rFonts w:ascii="Century Schoolbook" w:hAnsi="Century Schoolbook" w:cs="Times New Roman"/>
-          <w:sz w:val="24"/>
+        <w:jc w:val="both"/>
+        <w:rPr>
+          <w:rFonts w:ascii="Century Schoolbook" w:hAnsi="Century Schoolbook" w:cs="Times New Roman"/>
+          <w:szCs w:val="24"/>
+        </w:rPr>
+      </w:pPr>
+      <w:r>
+        <w:rPr>
+          <w:rFonts w:ascii="Century Schoolbook" w:hAnsi="Century Schoolbook" w:cs="Times New Roman"/>
           <w:szCs w:val="24"/>
         </w:rPr>
         <w:t>Transmissor envia dados.</w:t>
@@ -4181,9 +4614,9 @@
           <w:numId w:val="8"/>
         </w:numPr>
         <w:spacing w:line="276" w:lineRule="auto"/>
-        <w:rPr>
-          <w:rFonts w:ascii="Century Schoolbook" w:hAnsi="Century Schoolbook" w:cs="Times New Roman"/>
-          <w:sz w:val="24"/>
+        <w:jc w:val="both"/>
+        <w:rPr>
+          <w:rFonts w:ascii="Century Schoolbook" w:hAnsi="Century Schoolbook" w:cs="Times New Roman"/>
           <w:szCs w:val="24"/>
           <w:highlight w:val="yellow"/>
         </w:rPr>
@@ -4191,7 +4624,6 @@
       <w:r>
         <w:rPr>
           <w:rFonts w:ascii="Century Schoolbook" w:hAnsi="Century Schoolbook" w:cs="Times New Roman"/>
-          <w:sz w:val="24"/>
           <w:szCs w:val="24"/>
           <w:highlight w:val="yellow"/>
         </w:rPr>
@@ -4206,9 +4638,9 @@
           <w:numId w:val="8"/>
         </w:numPr>
         <w:spacing w:line="276" w:lineRule="auto"/>
-        <w:rPr>
-          <w:rFonts w:ascii="Century Schoolbook" w:hAnsi="Century Schoolbook" w:cs="Times New Roman"/>
-          <w:sz w:val="24"/>
+        <w:jc w:val="both"/>
+        <w:rPr>
+          <w:rFonts w:ascii="Century Schoolbook" w:hAnsi="Century Schoolbook" w:cs="Times New Roman"/>
           <w:szCs w:val="24"/>
           <w:highlight w:val="yellow"/>
         </w:rPr>
@@ -4216,7 +4648,6 @@
       <w:r>
         <w:rPr>
           <w:rFonts w:ascii="Century Schoolbook" w:hAnsi="Century Schoolbook" w:cs="Times New Roman"/>
-          <w:sz w:val="24"/>
           <w:szCs w:val="24"/>
           <w:highlight w:val="yellow"/>
         </w:rPr>
@@ -4231,16 +4662,15 @@
           <w:numId w:val="8"/>
         </w:numPr>
         <w:spacing w:line="276" w:lineRule="auto"/>
-        <w:rPr>
-          <w:rFonts w:ascii="Century Schoolbook" w:hAnsi="Century Schoolbook" w:cs="Times New Roman"/>
-          <w:sz w:val="24"/>
-          <w:szCs w:val="24"/>
-        </w:rPr>
-      </w:pPr>
-      <w:r>
-        <w:rPr>
-          <w:rFonts w:ascii="Century Schoolbook" w:hAnsi="Century Schoolbook" w:cs="Times New Roman"/>
-          <w:sz w:val="24"/>
+        <w:jc w:val="both"/>
+        <w:rPr>
+          <w:rFonts w:ascii="Century Schoolbook" w:hAnsi="Century Schoolbook" w:cs="Times New Roman"/>
+          <w:szCs w:val="24"/>
+        </w:rPr>
+      </w:pPr>
+      <w:r>
+        <w:rPr>
+          <w:rFonts w:ascii="Century Schoolbook" w:hAnsi="Century Schoolbook" w:cs="Times New Roman"/>
           <w:szCs w:val="24"/>
         </w:rPr>
         <w:t>Terminar ligação.</w:t>
@@ -4570,6 +5000,7 @@
       <w:pPr>
         <w:spacing w:line="276" w:lineRule="auto"/>
         <w:ind w:firstLine="708"/>
+        <w:jc w:val="both"/>
         <w:rPr>
           <w:rFonts w:ascii="Century Schoolbook" w:hAnsi="Century Schoolbook" w:cs="Times New Roman"/>
           <w:szCs w:val="24"/>
@@ -4633,6 +5064,7 @@
           <w:numId w:val="8"/>
         </w:numPr>
         <w:spacing w:line="276" w:lineRule="auto"/>
+        <w:jc w:val="both"/>
         <w:rPr>
           <w:rFonts w:ascii="Century Schoolbook" w:hAnsi="Century Schoolbook" w:cs="Times New Roman"/>
           <w:szCs w:val="24"/>
@@ -4654,12 +5086,14 @@
           <w:numId w:val="8"/>
         </w:numPr>
         <w:spacing w:line="276" w:lineRule="auto"/>
+        <w:jc w:val="both"/>
         <w:rPr>
           <w:rFonts w:ascii="Century Schoolbook" w:hAnsi="Century Schoolbook" w:cs="Times New Roman"/>
           <w:szCs w:val="24"/>
           <w:highlight w:val="yellow"/>
         </w:rPr>
       </w:pPr>
+      <w:proofErr w:type="spellStart"/>
       <w:r>
         <w:rPr>
           <w:rFonts w:ascii="Century Schoolbook" w:hAnsi="Century Schoolbook" w:cs="Times New Roman"/>
@@ -4668,11 +5102,15 @@
         </w:rPr>
         <w:t>Etc</w:t>
       </w:r>
+      <w:bookmarkStart w:id="1" w:name="_GoBack"/>
+      <w:bookmarkEnd w:id="1"/>
+      <w:proofErr w:type="spellEnd"/>
     </w:p>
     <w:p>
       <w:pPr>
         <w:spacing w:line="276" w:lineRule="auto"/>
         <w:ind w:left="708"/>
+        <w:jc w:val="both"/>
         <w:rPr>
           <w:rFonts w:ascii="Century Schoolbook" w:hAnsi="Century Schoolbook" w:cs="Times New Roman"/>
           <w:szCs w:val="24"/>
@@ -4892,8 +5330,6 @@
           </wp:inline>
         </w:drawing>
       </w:r>
-      <w:bookmarkStart w:id="0" w:name="_GoBack"/>
-      <w:bookmarkEnd w:id="0"/>
     </w:p>
     <w:p>
       <w:pPr>
@@ -4914,83 +5350,9 @@
           <w:shd w:val="clear" w:color="auto" w:fill="FFFFFF"/>
           <w:lang w:eastAsia="en-GB"/>
         </w:rPr>
-        <w:t> (caraterização estatística da eficiência do protocolo, feita com recurso a medidas sobre o código desenvolvido. A caracterização teórica de um protocolo Stop&amp;Wait, que deverá ser usada como termo de comparação, encontra-se descrita nos slides de Ligação Lógica das aulas teóricas). </w:t>
-      </w:r>
-    </w:p>
-    <w:p>
-      <w:pPr>
-        <w:rPr>
-          <w:rFonts w:ascii="Century Schoolbook" w:hAnsi="Century Schoolbook" w:cs="Times New Roman"/>
-          <w:sz w:val="24"/>
-          <w:szCs w:val="24"/>
-        </w:rPr>
-      </w:pPr>
-      <w:r>
-        <w:rPr>
-          <w:rFonts w:ascii="Century Schoolbook" w:hAnsi="Century Schoolbook" w:cs="Times New Roman"/>
-          <w:sz w:val="24"/>
-          <w:szCs w:val="24"/>
-        </w:rPr>
-        <w:br w:type="page"/>
-      </w:r>
-    </w:p>
-    <w:p>
-      <w:pPr>
-        <w:spacing w:line="276" w:lineRule="auto"/>
-        <w:rPr>
-          <w:rFonts w:ascii="Century Schoolbook" w:hAnsi="Century Schoolbook" w:cs="Times New Roman"/>
-          <w:i/>
-          <w:sz w:val="40"/>
-          <w:szCs w:val="44"/>
-        </w:rPr>
-      </w:pPr>
-      <w:r>
-        <w:rPr>
-          <w:rFonts w:ascii="Century Schoolbook" w:hAnsi="Century Schoolbook" w:cs="Times New Roman"/>
-          <w:i/>
-          <w:sz w:val="40"/>
-          <w:szCs w:val="44"/>
-        </w:rPr>
-        <w:lastRenderedPageBreak/>
-        <w:t>Conclusões</w:t>
-      </w:r>
-    </w:p>
-    <w:p>
-      <w:pPr>
-        <w:spacing w:line="276" w:lineRule="auto"/>
-        <w:rPr>
-          <w:rFonts w:ascii="Century Schoolbook" w:hAnsi="Century Schoolbook" w:cs="Times New Roman"/>
-          <w:szCs w:val="24"/>
-        </w:rPr>
-      </w:pPr>
-      <w:r>
-        <w:rPr>
-          <w:rFonts w:ascii="Century Schoolbook" w:hAnsi="Century Schoolbook" w:cs="Times New Roman"/>
-          <w:szCs w:val="24"/>
-        </w:rPr>
-        <w:t>Texto.</w:t>
-      </w:r>
-    </w:p>
-    <w:p>
-      <w:pPr>
-        <w:spacing w:line="276" w:lineRule="auto"/>
-        <w:rPr>
-          <w:rFonts w:ascii="Century Schoolbook" w:hAnsi="Century Schoolbook" w:cs="Times New Roman"/>
-          <w:sz w:val="24"/>
-          <w:szCs w:val="24"/>
-        </w:rPr>
-      </w:pPr>
-    </w:p>
-    <w:p>
-      <w:pPr>
-        <w:spacing w:after="0" w:line="240" w:lineRule="auto"/>
-        <w:rPr>
-          <w:rFonts w:ascii="Times New Roman" w:eastAsia="Times New Roman" w:hAnsi="Times New Roman" w:cs="Times New Roman"/>
-          <w:sz w:val="24"/>
-          <w:szCs w:val="24"/>
-          <w:lang w:eastAsia="en-GB"/>
-        </w:rPr>
-      </w:pPr>
+        <w:t xml:space="preserve"> (caraterização estatística da eficiência do protocolo, feita com recurso a medidas sobre o código desenvolvido. A caracterização teórica de um protocolo </w:t>
+      </w:r>
+      <w:proofErr w:type="spellStart"/>
       <w:r>
         <w:rPr>
           <w:rFonts w:ascii="Helvetica" w:eastAsia="Times New Roman" w:hAnsi="Helvetica" w:cs="Times New Roman"/>
@@ -5000,8 +5362,9 @@
           <w:shd w:val="clear" w:color="auto" w:fill="FFFFFF"/>
           <w:lang w:eastAsia="en-GB"/>
         </w:rPr>
-        <w:t>  (síntese da informação apresentada nas secções ant</w:t>
-      </w:r>
+        <w:t>Stop&amp;Wait</w:t>
+      </w:r>
+      <w:proofErr w:type="spellEnd"/>
       <w:r>
         <w:rPr>
           <w:rFonts w:ascii="Helvetica" w:eastAsia="Times New Roman" w:hAnsi="Helvetica" w:cs="Times New Roman"/>
@@ -5011,8 +5374,83 @@
           <w:shd w:val="clear" w:color="auto" w:fill="FFFFFF"/>
           <w:lang w:eastAsia="en-GB"/>
         </w:rPr>
-        <w:t>eriores; reflexão sobre os obje</w:t>
-      </w:r>
+        <w:t>, que deverá ser usada como termo de comparação, encontra-se descrita nos slides de Ligação Lógica das aulas teóricas). </w:t>
+      </w:r>
+    </w:p>
+    <w:p>
+      <w:pPr>
+        <w:rPr>
+          <w:rFonts w:ascii="Century Schoolbook" w:hAnsi="Century Schoolbook" w:cs="Times New Roman"/>
+          <w:sz w:val="24"/>
+          <w:szCs w:val="24"/>
+        </w:rPr>
+      </w:pPr>
+      <w:r>
+        <w:rPr>
+          <w:rFonts w:ascii="Century Schoolbook" w:hAnsi="Century Schoolbook" w:cs="Times New Roman"/>
+          <w:sz w:val="24"/>
+          <w:szCs w:val="24"/>
+        </w:rPr>
+        <w:br w:type="page"/>
+      </w:r>
+    </w:p>
+    <w:p>
+      <w:pPr>
+        <w:spacing w:line="276" w:lineRule="auto"/>
+        <w:rPr>
+          <w:rFonts w:ascii="Century Schoolbook" w:hAnsi="Century Schoolbook" w:cs="Times New Roman"/>
+          <w:i/>
+          <w:sz w:val="40"/>
+          <w:szCs w:val="44"/>
+        </w:rPr>
+      </w:pPr>
+      <w:r>
+        <w:rPr>
+          <w:rFonts w:ascii="Century Schoolbook" w:hAnsi="Century Schoolbook" w:cs="Times New Roman"/>
+          <w:i/>
+          <w:sz w:val="40"/>
+          <w:szCs w:val="44"/>
+        </w:rPr>
+        <w:lastRenderedPageBreak/>
+        <w:t>Conclusões</w:t>
+      </w:r>
+    </w:p>
+    <w:p>
+      <w:pPr>
+        <w:spacing w:line="276" w:lineRule="auto"/>
+        <w:rPr>
+          <w:rFonts w:ascii="Century Schoolbook" w:hAnsi="Century Schoolbook" w:cs="Times New Roman"/>
+          <w:szCs w:val="24"/>
+        </w:rPr>
+      </w:pPr>
+      <w:r>
+        <w:rPr>
+          <w:rFonts w:ascii="Century Schoolbook" w:hAnsi="Century Schoolbook" w:cs="Times New Roman"/>
+          <w:szCs w:val="24"/>
+        </w:rPr>
+        <w:t>Texto.</w:t>
+      </w:r>
+    </w:p>
+    <w:p>
+      <w:pPr>
+        <w:spacing w:line="276" w:lineRule="auto"/>
+        <w:rPr>
+          <w:rFonts w:ascii="Century Schoolbook" w:hAnsi="Century Schoolbook" w:cs="Times New Roman"/>
+          <w:sz w:val="24"/>
+          <w:szCs w:val="24"/>
+        </w:rPr>
+      </w:pPr>
+    </w:p>
+    <w:p>
+      <w:pPr>
+        <w:spacing w:after="0" w:line="240" w:lineRule="auto"/>
+        <w:rPr>
+          <w:rFonts w:ascii="Times New Roman" w:eastAsia="Times New Roman" w:hAnsi="Times New Roman" w:cs="Times New Roman"/>
+          <w:sz w:val="24"/>
+          <w:szCs w:val="24"/>
+          <w:lang w:eastAsia="en-GB"/>
+        </w:rPr>
+      </w:pPr>
       <w:r>
         <w:rPr>
           <w:rFonts w:ascii="Helvetica" w:eastAsia="Times New Roman" w:hAnsi="Helvetica" w:cs="Times New Roman"/>
@@ -5022,6 +5460,28 @@
           <w:shd w:val="clear" w:color="auto" w:fill="FFFFFF"/>
           <w:lang w:eastAsia="en-GB"/>
         </w:rPr>
+        <w:t>  (síntese da informação apresentada nas secções ant</w:t>
+      </w:r>
+      <w:r>
+        <w:rPr>
+          <w:rFonts w:ascii="Helvetica" w:eastAsia="Times New Roman" w:hAnsi="Helvetica" w:cs="Times New Roman"/>
+          <w:color w:val="747474"/>
+          <w:sz w:val="21"/>
+          <w:szCs w:val="21"/>
+          <w:shd w:val="clear" w:color="auto" w:fill="FFFFFF"/>
+          <w:lang w:eastAsia="en-GB"/>
+        </w:rPr>
+        <w:t>eriores; reflexão sobre os obje</w:t>
+      </w:r>
+      <w:r>
+        <w:rPr>
+          <w:rFonts w:ascii="Helvetica" w:eastAsia="Times New Roman" w:hAnsi="Helvetica" w:cs="Times New Roman"/>
+          <w:color w:val="747474"/>
+          <w:sz w:val="21"/>
+          <w:szCs w:val="21"/>
+          <w:shd w:val="clear" w:color="auto" w:fill="FFFFFF"/>
+          <w:lang w:eastAsia="en-GB"/>
+        </w:rPr>
         <w:t>tivos de aprendizagem alcançados)</w:t>
       </w:r>
     </w:p>
@@ -5079,10 +5539,376 @@
         <w:t>Código fonte.</w:t>
       </w:r>
     </w:p>
+    <w:p>
+      <w:pPr>
+        <w:rPr>
+          <w:rFonts w:ascii="Century Schoolbook" w:hAnsi="Century Schoolbook" w:cs="Times New Roman"/>
+          <w:szCs w:val="24"/>
+        </w:rPr>
+      </w:pPr>
+      <w:r>
+        <w:rPr>
+          <w:rFonts w:ascii="Century Schoolbook" w:hAnsi="Century Schoolbook" w:cs="Times New Roman"/>
+          <w:szCs w:val="24"/>
+        </w:rPr>
+        <w:br w:type="page"/>
+      </w:r>
+    </w:p>
+    <w:p>
+      <w:pPr>
+        <w:spacing w:line="276" w:lineRule="auto"/>
+        <w:rPr>
+          <w:rFonts w:ascii="Century Schoolbook" w:hAnsi="Century Schoolbook" w:cs="Times New Roman"/>
+          <w:i/>
+          <w:sz w:val="40"/>
+          <w:szCs w:val="44"/>
+        </w:rPr>
+      </w:pPr>
+      <w:r>
+        <w:rPr>
+          <w:rFonts w:ascii="Century Schoolbook" w:hAnsi="Century Schoolbook" w:cs="Times New Roman"/>
+          <w:i/>
+          <w:sz w:val="40"/>
+          <w:szCs w:val="44"/>
+        </w:rPr>
+        <w:lastRenderedPageBreak/>
+        <w:t>Anexo I</w:t>
+      </w:r>
+      <w:r>
+        <w:rPr>
+          <w:rFonts w:ascii="Century Schoolbook" w:hAnsi="Century Schoolbook" w:cs="Times New Roman"/>
+          <w:i/>
+          <w:sz w:val="40"/>
+          <w:szCs w:val="44"/>
+        </w:rPr>
+        <w:t>I</w:t>
+      </w:r>
+    </w:p>
+    <w:p>
+      <w:pPr>
+        <w:spacing w:line="276" w:lineRule="auto"/>
+        <w:rPr>
+          <w:rFonts w:ascii="Century Schoolbook" w:hAnsi="Century Schoolbook" w:cs="Times New Roman"/>
+          <w:szCs w:val="44"/>
+        </w:rPr>
+      </w:pPr>
+    </w:p>
+    <w:p>
+      <w:pPr>
+        <w:spacing w:line="276" w:lineRule="auto"/>
+        <w:jc w:val="center"/>
+        <w:rPr>
+          <w:rFonts w:ascii="Century Schoolbook" w:hAnsi="Century Schoolbook" w:cs="Times New Roman"/>
+          <w:noProof/>
+          <w:szCs w:val="24"/>
+        </w:rPr>
+      </w:pPr>
+      <w:r>
+        <w:rPr>
+          <w:rFonts w:ascii="Century Schoolbook" w:hAnsi="Century Schoolbook" w:cs="Times New Roman"/>
+          <w:b/>
+          <w:noProof/>
+          <w:szCs w:val="24"/>
+        </w:rPr>
+        <w:drawing>
+          <wp:anchor distT="0" distB="0" distL="114300" distR="114300" simplePos="0" relativeHeight="251666432" behindDoc="0" locked="0" layoutInCell="1" allowOverlap="1" wp14:anchorId="1FEB54E8" wp14:editId="33307DE7">
+            <wp:simplePos x="0" y="0"/>
+            <wp:positionH relativeFrom="column">
+              <wp:posOffset>2045</wp:posOffset>
+            </wp:positionH>
+            <wp:positionV relativeFrom="paragraph">
+              <wp:posOffset>-2948</wp:posOffset>
+            </wp:positionV>
+            <wp:extent cx="5394325" cy="1938020"/>
+            <wp:effectExtent l="0" t="0" r="0" b="5080"/>
+            <wp:wrapTopAndBottom/>
+            <wp:docPr id="12" name="Imagem 12" descr="C:\Users\sofia\AppData\Local\Microsoft\Windows\INetCache\Content.Word\variar_erros.png"/>
+            <wp:cNvGraphicFramePr>
+              <a:graphicFrameLocks xmlns:a="http://schemas.openxmlformats.org/drawingml/2006/main" noChangeAspect="1"/>
+            </wp:cNvGraphicFramePr>
+            <a:graphic xmlns:a="http://schemas.openxmlformats.org/drawingml/2006/main">
+              <a:graphicData uri="http://schemas.openxmlformats.org/drawingml/2006/picture">
+                <pic:pic xmlns:pic="http://schemas.openxmlformats.org/drawingml/2006/picture">
+                  <pic:nvPicPr>
+                    <pic:cNvPr id="0" name="Picture 2" descr="C:\Users\sofia\AppData\Local\Microsoft\Windows\INetCache\Content.Word\variar_erros.png"/>
+                    <pic:cNvPicPr>
+                      <a:picLocks noChangeAspect="1" noChangeArrowheads="1"/>
+                    </pic:cNvPicPr>
+                  </pic:nvPicPr>
+                  <pic:blipFill>
+                    <a:blip r:embed="rId14">
+                      <a:extLst>
+                        <a:ext uri="{28A0092B-C50C-407E-A947-70E740481C1C}">
+                          <a14:useLocalDpi xmlns:a14="http://schemas.microsoft.com/office/drawing/2010/main" val="0"/>
+                        </a:ext>
+                      </a:extLst>
+                    </a:blip>
+                    <a:srcRect/>
+                    <a:stretch>
+                      <a:fillRect/>
+                    </a:stretch>
+                  </pic:blipFill>
+                  <pic:spPr bwMode="auto">
+                    <a:xfrm>
+                      <a:off x="0" y="0"/>
+                      <a:ext cx="5394325" cy="1938020"/>
+                    </a:xfrm>
+                    <a:prstGeom prst="rect">
+                      <a:avLst/>
+                    </a:prstGeom>
+                    <a:noFill/>
+                    <a:ln>
+                      <a:noFill/>
+                    </a:ln>
+                  </pic:spPr>
+                </pic:pic>
+              </a:graphicData>
+            </a:graphic>
+            <wp14:sizeRelH relativeFrom="page">
+              <wp14:pctWidth>0</wp14:pctWidth>
+            </wp14:sizeRelH>
+            <wp14:sizeRelV relativeFrom="page">
+              <wp14:pctHeight>0</wp14:pctHeight>
+            </wp14:sizeRelV>
+          </wp:anchor>
+        </w:drawing>
+      </w:r>
+      <w:r>
+        <w:rPr>
+          <w:rFonts w:ascii="Century Schoolbook" w:hAnsi="Century Schoolbook" w:cs="Times New Roman"/>
+          <w:b/>
+          <w:noProof/>
+          <w:szCs w:val="24"/>
+        </w:rPr>
+        <w:t>Figura 1</w:t>
+      </w:r>
+      <w:r>
+        <w:rPr>
+          <w:rFonts w:ascii="Century Schoolbook" w:hAnsi="Century Schoolbook" w:cs="Times New Roman"/>
+          <w:noProof/>
+          <w:szCs w:val="24"/>
+        </w:rPr>
+        <w:t>: Tabela de cálculos da eficiência variando o número de erros.</w:t>
+      </w:r>
+    </w:p>
+    <w:p>
+      <w:pPr>
+        <w:spacing w:line="276" w:lineRule="auto"/>
+        <w:jc w:val="center"/>
+        <w:rPr>
+          <w:rFonts w:ascii="Century Schoolbook" w:hAnsi="Century Schoolbook" w:cs="Times New Roman"/>
+          <w:noProof/>
+          <w:szCs w:val="24"/>
+        </w:rPr>
+      </w:pPr>
+    </w:p>
+    <w:p>
+      <w:pPr>
+        <w:spacing w:line="276" w:lineRule="auto"/>
+        <w:jc w:val="center"/>
+        <w:rPr>
+          <w:rFonts w:ascii="Century Schoolbook" w:hAnsi="Century Schoolbook" w:cs="Times New Roman"/>
+          <w:noProof/>
+          <w:szCs w:val="24"/>
+        </w:rPr>
+      </w:pPr>
+    </w:p>
+    <w:p>
+      <w:pPr>
+        <w:spacing w:line="276" w:lineRule="auto"/>
+        <w:jc w:val="center"/>
+        <w:rPr>
+          <w:rFonts w:ascii="Century Schoolbook" w:hAnsi="Century Schoolbook" w:cs="Times New Roman"/>
+          <w:szCs w:val="24"/>
+        </w:rPr>
+      </w:pPr>
+      <w:r>
+        <w:rPr>
+          <w:rFonts w:ascii="Century Schoolbook" w:hAnsi="Century Schoolbook" w:cs="Times New Roman"/>
+          <w:b/>
+          <w:noProof/>
+          <w:szCs w:val="24"/>
+        </w:rPr>
+        <w:drawing>
+          <wp:anchor distT="0" distB="0" distL="114300" distR="114300" simplePos="0" relativeHeight="251667456" behindDoc="0" locked="0" layoutInCell="1" allowOverlap="1" wp14:anchorId="658975F7" wp14:editId="242AD921">
+            <wp:simplePos x="0" y="0"/>
+            <wp:positionH relativeFrom="column">
+              <wp:posOffset>2045</wp:posOffset>
+            </wp:positionH>
+            <wp:positionV relativeFrom="paragraph">
+              <wp:posOffset>1713</wp:posOffset>
+            </wp:positionV>
+            <wp:extent cx="5394325" cy="3154045"/>
+            <wp:effectExtent l="0" t="0" r="0" b="8255"/>
+            <wp:wrapTopAndBottom/>
+            <wp:docPr id="13" name="Imagem 13" descr="C:\Users\sofia\AppData\Local\Microsoft\Windows\INetCache\Content.Word\variar_tamanhos.png"/>
+            <wp:cNvGraphicFramePr>
+              <a:graphicFrameLocks xmlns:a="http://schemas.openxmlformats.org/drawingml/2006/main" noChangeAspect="1"/>
+            </wp:cNvGraphicFramePr>
+            <a:graphic xmlns:a="http://schemas.openxmlformats.org/drawingml/2006/main">
+              <a:graphicData uri="http://schemas.openxmlformats.org/drawingml/2006/picture">
+                <pic:pic xmlns:pic="http://schemas.openxmlformats.org/drawingml/2006/picture">
+                  <pic:nvPicPr>
+                    <pic:cNvPr id="0" name="Picture 3" descr="C:\Users\sofia\AppData\Local\Microsoft\Windows\INetCache\Content.Word\variar_tamanhos.png"/>
+                    <pic:cNvPicPr>
+                      <a:picLocks noChangeAspect="1" noChangeArrowheads="1"/>
+                    </pic:cNvPicPr>
+                  </pic:nvPicPr>
+                  <pic:blipFill>
+                    <a:blip r:embed="rId15">
+                      <a:extLst>
+                        <a:ext uri="{28A0092B-C50C-407E-A947-70E740481C1C}">
+                          <a14:useLocalDpi xmlns:a14="http://schemas.microsoft.com/office/drawing/2010/main" val="0"/>
+                        </a:ext>
+                      </a:extLst>
+                    </a:blip>
+                    <a:srcRect/>
+                    <a:stretch>
+                      <a:fillRect/>
+                    </a:stretch>
+                  </pic:blipFill>
+                  <pic:spPr bwMode="auto">
+                    <a:xfrm>
+                      <a:off x="0" y="0"/>
+                      <a:ext cx="5394325" cy="3154045"/>
+                    </a:xfrm>
+                    <a:prstGeom prst="rect">
+                      <a:avLst/>
+                    </a:prstGeom>
+                    <a:noFill/>
+                    <a:ln>
+                      <a:noFill/>
+                    </a:ln>
+                  </pic:spPr>
+                </pic:pic>
+              </a:graphicData>
+            </a:graphic>
+            <wp14:sizeRelH relativeFrom="page">
+              <wp14:pctWidth>0</wp14:pctWidth>
+            </wp14:sizeRelH>
+            <wp14:sizeRelV relativeFrom="page">
+              <wp14:pctHeight>0</wp14:pctHeight>
+            </wp14:sizeRelV>
+          </wp:anchor>
+        </w:drawing>
+      </w:r>
+      <w:r>
+        <w:rPr>
+          <w:rFonts w:ascii="Century Schoolbook" w:hAnsi="Century Schoolbook" w:cs="Times New Roman"/>
+          <w:b/>
+          <w:szCs w:val="24"/>
+        </w:rPr>
+        <w:t>Figura 2</w:t>
+      </w:r>
+      <w:r>
+        <w:rPr>
+          <w:rFonts w:ascii="Century Schoolbook" w:hAnsi="Century Schoolbook" w:cs="Times New Roman"/>
+          <w:szCs w:val="24"/>
+        </w:rPr>
+        <w:t>: Tabela de cálculos da eficiência variando o tamanho da trama I.</w:t>
+      </w:r>
+    </w:p>
+    <w:p>
+      <w:pPr>
+        <w:spacing w:line="276" w:lineRule="auto"/>
+        <w:rPr>
+          <w:rFonts w:ascii="Century Schoolbook" w:hAnsi="Century Schoolbook" w:cs="Times New Roman"/>
+          <w:szCs w:val="24"/>
+        </w:rPr>
+      </w:pPr>
+      <w:r>
+        <w:rPr>
+          <w:rFonts w:ascii="Century Schoolbook" w:hAnsi="Century Schoolbook" w:cs="Times New Roman"/>
+          <w:noProof/>
+          <w:szCs w:val="24"/>
+        </w:rPr>
+        <w:lastRenderedPageBreak/>
+        <w:drawing>
+          <wp:inline distT="0" distB="0" distL="0" distR="0" wp14:anchorId="609827AC" wp14:editId="0F0D09A9">
+            <wp:extent cx="5394325" cy="2533650"/>
+            <wp:effectExtent l="0" t="0" r="0" b="0"/>
+            <wp:docPr id="10" name="Imagem 10" descr="C:\Users\sofia\AppData\Local\Microsoft\Windows\INetCache\Content.Word\variar_c.png"/>
+            <wp:cNvGraphicFramePr>
+              <a:graphicFrameLocks xmlns:a="http://schemas.openxmlformats.org/drawingml/2006/main" noChangeAspect="1"/>
+            </wp:cNvGraphicFramePr>
+            <a:graphic xmlns:a="http://schemas.openxmlformats.org/drawingml/2006/main">
+              <a:graphicData uri="http://schemas.openxmlformats.org/drawingml/2006/picture">
+                <pic:pic xmlns:pic="http://schemas.openxmlformats.org/drawingml/2006/picture">
+                  <pic:nvPicPr>
+                    <pic:cNvPr id="0" name="Picture 1" descr="C:\Users\sofia\AppData\Local\Microsoft\Windows\INetCache\Content.Word\variar_c.png"/>
+                    <pic:cNvPicPr>
+                      <a:picLocks noChangeAspect="1" noChangeArrowheads="1"/>
+                    </pic:cNvPicPr>
+                  </pic:nvPicPr>
+                  <pic:blipFill>
+                    <a:blip r:embed="rId16">
+                      <a:extLst>
+                        <a:ext uri="{28A0092B-C50C-407E-A947-70E740481C1C}">
+                          <a14:useLocalDpi xmlns:a14="http://schemas.microsoft.com/office/drawing/2010/main" val="0"/>
+                        </a:ext>
+                      </a:extLst>
+                    </a:blip>
+                    <a:srcRect/>
+                    <a:stretch>
+                      <a:fillRect/>
+                    </a:stretch>
+                  </pic:blipFill>
+                  <pic:spPr bwMode="auto">
+                    <a:xfrm>
+                      <a:off x="0" y="0"/>
+                      <a:ext cx="5394325" cy="2533650"/>
+                    </a:xfrm>
+                    <a:prstGeom prst="rect">
+                      <a:avLst/>
+                    </a:prstGeom>
+                    <a:noFill/>
+                    <a:ln>
+                      <a:noFill/>
+                    </a:ln>
+                  </pic:spPr>
+                </pic:pic>
+              </a:graphicData>
+            </a:graphic>
+          </wp:inline>
+        </w:drawing>
+      </w:r>
+    </w:p>
+    <w:p>
+      <w:pPr>
+        <w:spacing w:line="276" w:lineRule="auto"/>
+        <w:jc w:val="center"/>
+        <w:rPr>
+          <w:rFonts w:ascii="Century Schoolbook" w:hAnsi="Century Schoolbook" w:cs="Times New Roman"/>
+          <w:szCs w:val="24"/>
+        </w:rPr>
+      </w:pPr>
+      <w:r>
+        <w:rPr>
+          <w:rFonts w:ascii="Century Schoolbook" w:hAnsi="Century Schoolbook" w:cs="Times New Roman"/>
+          <w:b/>
+          <w:szCs w:val="24"/>
+        </w:rPr>
+        <w:t>Figura 3</w:t>
+      </w:r>
+      <w:r>
+        <w:rPr>
+          <w:rFonts w:ascii="Century Schoolbook" w:hAnsi="Century Schoolbook" w:cs="Times New Roman"/>
+          <w:szCs w:val="24"/>
+        </w:rPr>
+        <w:t>:</w:t>
+      </w:r>
+      <w:r>
+        <w:rPr>
+          <w:rFonts w:ascii="Century Schoolbook" w:hAnsi="Century Schoolbook" w:cs="Times New Roman"/>
+          <w:szCs w:val="24"/>
+        </w:rPr>
+        <w:t xml:space="preserve"> Tabela de cálculos da eficiência variando a capacidade de ligação.</w:t>
+      </w:r>
+    </w:p>
     <w:sectPr>
-      <w:footerReference w:type="default" r:id="rId14"/>
-      <w:headerReference w:type="first" r:id="rId15"/>
-      <w:footerReference w:type="first" r:id="rId16"/>
+      <w:footerReference w:type="default" r:id="rId17"/>
+      <w:headerReference w:type="first" r:id="rId18"/>
+      <w:footerReference w:type="first" r:id="rId19"/>
       <w:pgSz w:w="11906" w:h="16838"/>
       <w:pgMar w:top="1417" w:right="1701" w:bottom="1417" w:left="1701" w:header="708" w:footer="708" w:gutter="0"/>
       <w:pgNumType w:start="0"/>
@@ -5178,7 +6004,7 @@
             <w:noProof/>
             <w:lang w:val="pt-BR"/>
           </w:rPr>
-          <w:t>12</w:t>
+          <w:t>17</w:t>
         </w:r>
         <w:r>
           <w:rPr>
@@ -5284,7 +6110,7 @@
         </mc:Choice>
         <mc:Fallback>
           <w:pict>
-            <v:rect w14:anchorId="618EC383" id="Retângulo 15" o:spid="_x0000_s1026" style="position:absolute;margin-left:0;margin-top:7.45pt;width:595.85pt;height:12.4pt;z-index:251667456;visibility:visible;mso-wrap-style:square;mso-height-percent:0;mso-wrap-distance-left:9pt;mso-wrap-distance-top:0;mso-wrap-distance-right:9pt;mso-wrap-distance-bottom:0;mso-position-horizontal:left;mso-position-horizontal-relative:page;mso-position-vertical:absolute;mso-position-vertical-relative:text;mso-height-percent:0;mso-height-relative:margin;v-text-anchor:middle" o:gfxdata="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" fillcolor="#a83520" stroked="f" strokeweight="1pt">
+            <v:rect w14:anchorId="3C9251E0" id="Retângulo 15" o:spid="_x0000_s1026" style="position:absolute;margin-left:0;margin-top:7.45pt;width:595.85pt;height:12.4pt;z-index:251667456;visibility:visible;mso-wrap-style:square;mso-height-percent:0;mso-wrap-distance-left:9pt;mso-wrap-distance-top:0;mso-wrap-distance-right:9pt;mso-wrap-distance-bottom:0;mso-position-horizontal:left;mso-position-horizontal-relative:page;mso-position-vertical:absolute;mso-position-vertical-relative:text;mso-height-percent:0;mso-height-relative:margin;v-text-anchor:middle" o:gfxdata="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" fillcolor="#a83520" stroked="f" strokeweight="1pt">
               <w10:wrap anchorx="page"/>
             </v:rect>
           </w:pict>
@@ -5399,7 +6225,7 @@
         </mc:Choice>
         <mc:Fallback>
           <w:pict>
-            <v:rect w14:anchorId="4363B87C" id="Retângulo 11" o:spid="_x0000_s1026" style="position:absolute;margin-left:0;margin-top:-7.2pt;width:595.85pt;height:12.4pt;z-index:251665408;visibility:visible;mso-wrap-style:square;mso-height-percent:0;mso-wrap-distance-left:9pt;mso-wrap-distance-top:0;mso-wrap-distance-right:9pt;mso-wrap-distance-bottom:0;mso-position-horizontal:left;mso-position-horizontal-relative:page;mso-position-vertical:absolute;mso-position-vertical-relative:text;mso-height-percent:0;mso-height-relative:margin;v-text-anchor:middle" o:gfxdata="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" fillcolor="#a83520" stroked="f" strokeweight="1pt">
+            <v:rect w14:anchorId="25DC3A7B" id="Retângulo 11" o:spid="_x0000_s1026" style="position:absolute;margin-left:0;margin-top:-7.2pt;width:595.85pt;height:12.4pt;z-index:251665408;visibility:visible;mso-wrap-style:square;mso-height-percent:0;mso-wrap-distance-left:9pt;mso-wrap-distance-top:0;mso-wrap-distance-right:9pt;mso-wrap-distance-bottom:0;mso-position-horizontal:left;mso-position-horizontal-relative:page;mso-position-vertical:absolute;mso-position-vertical-relative:text;mso-height-percent:0;mso-height-relative:margin;v-text-anchor:middle" o:gfxdata="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" fillcolor="#a83520" stroked="f" strokeweight="1pt">
               <w10:wrap anchorx="page"/>
             </v:rect>
           </w:pict>
@@ -10858,7 +11684,7 @@
 </file>
 
 <file path=customXml/itemProps1.xml><?xml version="1.0" encoding="utf-8"?>
-<ds:datastoreItem xmlns:ds="http://schemas.openxmlformats.org/officeDocument/2006/customXml" ds:itemID="{5F10095D-7A13-472A-9A0F-E52C5C853672}">
+<ds:datastoreItem xmlns:ds="http://schemas.openxmlformats.org/officeDocument/2006/customXml" ds:itemID="{E52B3256-814D-4162-B984-5EC02EBD016A}">
   <ds:schemaRefs>
     <ds:schemaRef ds:uri="http://schemas.openxmlformats.org/officeDocument/2006/bibliography"/>
   </ds:schemaRefs>

</xml_diff>

<commit_message>
report: conclusoes e afins
</commit_message>
<xml_diff>
--- a/project/report.docx
+++ b/project/report.docx
@@ -2350,6 +2350,7 @@
           <w:i/>
           <w:sz w:val="40"/>
           <w:szCs w:val="44"/>
+          <w:highlight w:val="yellow"/>
         </w:rPr>
         <w:lastRenderedPageBreak/>
         <w:t>Arquitetura</w:t>
@@ -2606,6 +2607,7 @@
           <w:i/>
           <w:sz w:val="40"/>
           <w:szCs w:val="44"/>
+          <w:highlight w:val="yellow"/>
         </w:rPr>
         <w:lastRenderedPageBreak/>
         <w:t>Estrutura de código</w:t>
@@ -4480,6 +4482,7 @@
           <w:i/>
           <w:sz w:val="40"/>
           <w:szCs w:val="44"/>
+          <w:highlight w:val="yellow"/>
         </w:rPr>
         <w:lastRenderedPageBreak/>
         <w:t>Casos de uso principais</w:t>
@@ -4731,6 +4734,7 @@
           <w:i/>
           <w:sz w:val="40"/>
           <w:szCs w:val="44"/>
+          <w:highlight w:val="yellow"/>
         </w:rPr>
         <w:lastRenderedPageBreak/>
         <w:t>Protocolo de ligação lógica</w:t>
@@ -4861,6 +4865,7 @@
           <w:i/>
           <w:sz w:val="40"/>
           <w:szCs w:val="44"/>
+          <w:highlight w:val="yellow"/>
         </w:rPr>
         <w:lastRenderedPageBreak/>
         <w:t>Protocolo de aplicação</w:t>
@@ -4991,6 +4996,7 @@
           <w:i/>
           <w:sz w:val="40"/>
           <w:szCs w:val="44"/>
+          <w:highlight w:val="yellow"/>
         </w:rPr>
         <w:lastRenderedPageBreak/>
         <w:t>Validação</w:t>
@@ -5102,8 +5108,6 @@
         </w:rPr>
         <w:t>Etc</w:t>
       </w:r>
-      <w:bookmarkStart w:id="1" w:name="_GoBack"/>
-      <w:bookmarkEnd w:id="1"/>
       <w:proofErr w:type="spellEnd"/>
     </w:p>
     <w:p>
@@ -5200,6 +5204,7 @@
           <w:i/>
           <w:sz w:val="40"/>
           <w:szCs w:val="44"/>
+          <w:highlight w:val="yellow"/>
         </w:rPr>
         <w:lastRenderedPageBreak/>
         <w:t>Eficiência do protocolo de ligação de dados</w:t>
@@ -5217,6 +5222,7 @@
         <w:rPr>
           <w:rFonts w:ascii="Century Schoolbook" w:hAnsi="Century Schoolbook" w:cs="Times New Roman"/>
           <w:szCs w:val="24"/>
+          <w:highlight w:val="yellow"/>
         </w:rPr>
         <w:t>Texto.</w:t>
       </w:r>
@@ -5410,6 +5416,7 @@
           <w:i/>
           <w:sz w:val="40"/>
           <w:szCs w:val="44"/>
+          <w:highlight w:val="yellow"/>
         </w:rPr>
         <w:lastRenderedPageBreak/>
         <w:t>Conclusões</w:t>
@@ -5418,28 +5425,39 @@
     <w:p>
       <w:pPr>
         <w:spacing w:line="276" w:lineRule="auto"/>
-        <w:rPr>
-          <w:rFonts w:ascii="Century Schoolbook" w:hAnsi="Century Schoolbook" w:cs="Times New Roman"/>
-          <w:szCs w:val="24"/>
-        </w:rPr>
-      </w:pPr>
-      <w:r>
-        <w:rPr>
-          <w:rFonts w:ascii="Century Schoolbook" w:hAnsi="Century Schoolbook" w:cs="Times New Roman"/>
-          <w:szCs w:val="24"/>
-        </w:rPr>
-        <w:t>Texto.</w:t>
-      </w:r>
+        <w:ind w:firstLine="708"/>
+        <w:rPr>
+          <w:rFonts w:ascii="Century Schoolbook" w:hAnsi="Century Schoolbook" w:cs="Times New Roman"/>
+          <w:szCs w:val="24"/>
+        </w:rPr>
+      </w:pPr>
+      <w:r>
+        <w:rPr>
+          <w:rFonts w:ascii="Century Schoolbook" w:hAnsi="Century Schoolbook" w:cs="Times New Roman"/>
+          <w:szCs w:val="24"/>
+          <w:highlight w:val="yellow"/>
+        </w:rPr>
+        <w:t>Mais texto.</w:t>
+      </w:r>
+      <w:bookmarkStart w:id="1" w:name="_GoBack"/>
+      <w:bookmarkEnd w:id="1"/>
     </w:p>
     <w:p>
       <w:pPr>
         <w:spacing w:line="276" w:lineRule="auto"/>
-        <w:rPr>
-          <w:rFonts w:ascii="Century Schoolbook" w:hAnsi="Century Schoolbook" w:cs="Times New Roman"/>
-          <w:sz w:val="24"/>
-          <w:szCs w:val="24"/>
-        </w:rPr>
-      </w:pPr>
+        <w:ind w:firstLine="708"/>
+        <w:rPr>
+          <w:rFonts w:ascii="Century Schoolbook" w:hAnsi="Century Schoolbook" w:cs="Times New Roman"/>
+          <w:szCs w:val="24"/>
+        </w:rPr>
+      </w:pPr>
+      <w:r>
+        <w:rPr>
+          <w:rFonts w:ascii="Century Schoolbook" w:hAnsi="Century Schoolbook" w:cs="Times New Roman"/>
+          <w:szCs w:val="24"/>
+        </w:rPr>
+        <w:t>Em suma, o trabalho foi concluído com sucesso, tendo cumprido todos os objetivos, e a sua elaboração contribuiu positivamente para um aprofundamento do conhecimento, tanto teórico como prático, do tema em questão.</w:t>
+      </w:r>
     </w:p>
     <w:p>
       <w:pPr>
@@ -6110,7 +6128,7 @@
         </mc:Choice>
         <mc:Fallback>
           <w:pict>
-            <v:rect w14:anchorId="3C9251E0" id="Retângulo 15" o:spid="_x0000_s1026" style="position:absolute;margin-left:0;margin-top:7.45pt;width:595.85pt;height:12.4pt;z-index:251667456;visibility:visible;mso-wrap-style:square;mso-height-percent:0;mso-wrap-distance-left:9pt;mso-wrap-distance-top:0;mso-wrap-distance-right:9pt;mso-wrap-distance-bottom:0;mso-position-horizontal:left;mso-position-horizontal-relative:page;mso-position-vertical:absolute;mso-position-vertical-relative:text;mso-height-percent:0;mso-height-relative:margin;v-text-anchor:middle" o:gfxdata="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" fillcolor="#a83520" stroked="f" strokeweight="1pt">
+            <v:rect w14:anchorId="2B9D1BBE" id="Retângulo 15" o:spid="_x0000_s1026" style="position:absolute;margin-left:0;margin-top:7.45pt;width:595.85pt;height:12.4pt;z-index:251667456;visibility:visible;mso-wrap-style:square;mso-height-percent:0;mso-wrap-distance-left:9pt;mso-wrap-distance-top:0;mso-wrap-distance-right:9pt;mso-wrap-distance-bottom:0;mso-position-horizontal:left;mso-position-horizontal-relative:page;mso-position-vertical:absolute;mso-position-vertical-relative:text;mso-height-percent:0;mso-height-relative:margin;v-text-anchor:middle" o:gfxdata="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" fillcolor="#a83520" stroked="f" strokeweight="1pt">
               <w10:wrap anchorx="page"/>
             </v:rect>
           </w:pict>
@@ -6225,7 +6243,7 @@
         </mc:Choice>
         <mc:Fallback>
           <w:pict>
-            <v:rect w14:anchorId="25DC3A7B" id="Retângulo 11" o:spid="_x0000_s1026" style="position:absolute;margin-left:0;margin-top:-7.2pt;width:595.85pt;height:12.4pt;z-index:251665408;visibility:visible;mso-wrap-style:square;mso-height-percent:0;mso-wrap-distance-left:9pt;mso-wrap-distance-top:0;mso-wrap-distance-right:9pt;mso-wrap-distance-bottom:0;mso-position-horizontal:left;mso-position-horizontal-relative:page;mso-position-vertical:absolute;mso-position-vertical-relative:text;mso-height-percent:0;mso-height-relative:margin;v-text-anchor:middle" o:gfxdata="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" fillcolor="#a83520" stroked="f" strokeweight="1pt">
+            <v:rect w14:anchorId="2E219393" id="Retângulo 11" o:spid="_x0000_s1026" style="position:absolute;margin-left:0;margin-top:-7.2pt;width:595.85pt;height:12.4pt;z-index:251665408;visibility:visible;mso-wrap-style:square;mso-height-percent:0;mso-wrap-distance-left:9pt;mso-wrap-distance-top:0;mso-wrap-distance-right:9pt;mso-wrap-distance-bottom:0;mso-position-horizontal:left;mso-position-horizontal-relative:page;mso-position-vertical:absolute;mso-position-vertical-relative:text;mso-height-percent:0;mso-height-relative:margin;v-text-anchor:middle" o:gfxdata="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" fillcolor="#a83520" stroked="f" strokeweight="1pt">
               <w10:wrap anchorx="page"/>
             </v:rect>
           </w:pict>
@@ -11684,7 +11702,7 @@
 </file>
 
 <file path=customXml/itemProps1.xml><?xml version="1.0" encoding="utf-8"?>
-<ds:datastoreItem xmlns:ds="http://schemas.openxmlformats.org/officeDocument/2006/customXml" ds:itemID="{E52B3256-814D-4162-B984-5EC02EBD016A}">
+<ds:datastoreItem xmlns:ds="http://schemas.openxmlformats.org/officeDocument/2006/customXml" ds:itemID="{49AE254A-C252-4875-AA1F-D41753DEBD7A}">
   <ds:schemaRefs>
     <ds:schemaRef ds:uri="http://schemas.openxmlformats.org/officeDocument/2006/bibliography"/>
   </ds:schemaRefs>

</xml_diff>

<commit_message>
report: conclusão feita :cool:
</commit_message>
<xml_diff>
--- a/project/report.docx
+++ b/project/report.docx
@@ -1,6 +1,6 @@
 
 <file path=word/document.xml><?xml version="1.0" encoding="utf-8"?>
-<w:document xmlns:wpc="http://schemas.microsoft.com/office/word/2010/wordprocessingCanvas" xmlns:mo="http://schemas.microsoft.com/office/mac/office/2008/main" xmlns:mc="http://schemas.openxmlformats.org/markup-compatibility/2006" xmlns:mv="urn:schemas-microsoft-com:mac:vml" xmlns:o="urn:schemas-microsoft-com:office:office" xmlns:r="http://schemas.openxmlformats.org/officeDocument/2006/relationships" xmlns:m="http://schemas.openxmlformats.org/officeDocument/2006/math" xmlns:v="urn:schemas-microsoft-com:vml" xmlns:wp14="http://schemas.microsoft.com/office/word/2010/wordprocessingDrawing" xmlns:wp="http://schemas.openxmlformats.org/drawingml/2006/wordprocessingDrawing" xmlns:w10="urn:schemas-microsoft-com:office:word" xmlns:w="http://schemas.openxmlformats.org/wordprocessingml/2006/main" xmlns:w14="http://schemas.microsoft.com/office/word/2010/wordml" xmlns:w15="http://schemas.microsoft.com/office/word/2012/wordml" xmlns:wpg="http://schemas.microsoft.com/office/word/2010/wordprocessingGroup" xmlns:wpi="http://schemas.microsoft.com/office/word/2010/wordprocessingInk" xmlns:wne="http://schemas.microsoft.com/office/word/2006/wordml" xmlns:wps="http://schemas.microsoft.com/office/word/2010/wordprocessingShape" mc:Ignorable="w14 w15 wp14">
+<w:document xmlns:wpc="http://schemas.microsoft.com/office/word/2010/wordprocessingCanvas" xmlns:cx="http://schemas.microsoft.com/office/drawing/2014/chartex" xmlns:cx1="http://schemas.microsoft.com/office/drawing/2015/9/8/chartex" xmlns:cx2="http://schemas.microsoft.com/office/drawing/2015/10/21/chartex" xmlns:cx3="http://schemas.microsoft.com/office/drawing/2016/5/9/chartex" xmlns:cx4="http://schemas.microsoft.com/office/drawing/2016/5/10/chartex" xmlns:cx5="http://schemas.microsoft.com/office/drawing/2016/5/11/chartex" xmlns:cx6="http://schemas.microsoft.com/office/drawing/2016/5/12/chartex" xmlns:cx7="http://schemas.microsoft.com/office/drawing/2016/5/13/chartex" xmlns:cx8="http://schemas.microsoft.com/office/drawing/2016/5/14/chartex" xmlns:mc="http://schemas.openxmlformats.org/markup-compatibility/2006" xmlns:aink="http://schemas.microsoft.com/office/drawing/2016/ink" xmlns:am3d="http://schemas.microsoft.com/office/drawing/2017/model3d" xmlns:o="urn:schemas-microsoft-com:office:office" xmlns:r="http://schemas.openxmlformats.org/officeDocument/2006/relationships" xmlns:m="http://schemas.openxmlformats.org/officeDocument/2006/math" xmlns:v="urn:schemas-microsoft-com:vml" xmlns:wp14="http://schemas.microsoft.com/office/word/2010/wordprocessingDrawing" xmlns:wp="http://schemas.openxmlformats.org/drawingml/2006/wordprocessingDrawing" xmlns:w10="urn:schemas-microsoft-com:office:word" xmlns:w="http://schemas.openxmlformats.org/wordprocessingml/2006/main" xmlns:w14="http://schemas.microsoft.com/office/word/2010/wordml" xmlns:w15="http://schemas.microsoft.com/office/word/2012/wordml" xmlns:w16cid="http://schemas.microsoft.com/office/word/2016/wordml/cid" xmlns:w16se="http://schemas.microsoft.com/office/word/2015/wordml/symex" xmlns:wpg="http://schemas.microsoft.com/office/word/2010/wordprocessingGroup" xmlns:wpi="http://schemas.microsoft.com/office/word/2010/wordprocessingInk" xmlns:wne="http://schemas.microsoft.com/office/word/2006/wordml" xmlns:wps="http://schemas.microsoft.com/office/word/2010/wordprocessingShape" mc:Ignorable="w14 w15 w16se w16cid wp14">
   <w:body>
     <w:p>
       <w:bookmarkStart w:id="0" w:name="_Hlk497427286"/>
@@ -252,7 +252,7 @@
               </wp:anchor>
             </w:drawing>
           </mc:Choice>
-          <mc:Fallback xmlns:w16se="http://schemas.microsoft.com/office/word/2015/wordml/symex" xmlns:w16cid="http://schemas.microsoft.com/office/word/2016/wordml/cid" xmlns:am3d="http://schemas.microsoft.com/office/drawing/2017/model3d" xmlns:aink="http://schemas.microsoft.com/office/drawing/2016/ink" xmlns:cx8="http://schemas.microsoft.com/office/drawing/2016/5/14/chartex" xmlns:cx7="http://schemas.microsoft.com/office/drawing/2016/5/13/chartex" xmlns:cx6="http://schemas.microsoft.com/office/drawing/2016/5/12/chartex" xmlns:cx5="http://schemas.microsoft.com/office/drawing/2016/5/11/chartex" xmlns:cx4="http://schemas.microsoft.com/office/drawing/2016/5/10/chartex" xmlns:cx3="http://schemas.microsoft.com/office/drawing/2016/5/9/chartex" xmlns:cx2="http://schemas.microsoft.com/office/drawing/2015/10/21/chartex" xmlns:cx1="http://schemas.microsoft.com/office/drawing/2015/9/8/chartex" xmlns:cx="http://schemas.microsoft.com/office/drawing/2014/chartex">
+          <mc:Fallback>
             <w:pict>
               <v:shapetype w14:anchorId="0B561F7F" id="_x0000_t202" coordsize="21600,21600" o:spt="202" path="m,l,21600r21600,l21600,xe">
                 <v:stroke joinstyle="miter"/>
@@ -641,7 +641,7 @@
               </wp:anchor>
             </w:drawing>
           </mc:Choice>
-          <mc:Fallback xmlns:w16se="http://schemas.microsoft.com/office/word/2015/wordml/symex" xmlns:w16cid="http://schemas.microsoft.com/office/word/2016/wordml/cid" xmlns:am3d="http://schemas.microsoft.com/office/drawing/2017/model3d" xmlns:aink="http://schemas.microsoft.com/office/drawing/2016/ink" xmlns:cx8="http://schemas.microsoft.com/office/drawing/2016/5/14/chartex" xmlns:cx7="http://schemas.microsoft.com/office/drawing/2016/5/13/chartex" xmlns:cx6="http://schemas.microsoft.com/office/drawing/2016/5/12/chartex" xmlns:cx5="http://schemas.microsoft.com/office/drawing/2016/5/11/chartex" xmlns:cx4="http://schemas.microsoft.com/office/drawing/2016/5/10/chartex" xmlns:cx3="http://schemas.microsoft.com/office/drawing/2016/5/9/chartex" xmlns:cx2="http://schemas.microsoft.com/office/drawing/2015/10/21/chartex" xmlns:cx1="http://schemas.microsoft.com/office/drawing/2015/9/8/chartex" xmlns:cx="http://schemas.microsoft.com/office/drawing/2014/chartex">
+          <mc:Fallback>
             <w:pict>
               <v:shape w14:anchorId="49C6097F" id="Caixa de texto 3" o:spid="_x0000_s1027" type="#_x0000_t202" style="position:absolute;margin-left:0;margin-top:1.75pt;width:440.7pt;height:67.5pt;z-index:251665408;visibility:visible;mso-wrap-style:square;mso-width-percent:0;mso-height-percent:0;mso-wrap-distance-left:9pt;mso-wrap-distance-top:0;mso-wrap-distance-right:9pt;mso-wrap-distance-bottom:0;mso-position-horizontal:left;mso-position-horizontal-relative:margin;mso-position-vertical:absolute;mso-position-vertical-relative:text;mso-width-percent:0;mso-height-percent:0;mso-width-relative:margin;mso-height-relative:margin;v-text-anchor:top" o:gfxdata="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" fillcolor="white [3201]" stroked="f" strokeweight=".5pt">
                 <v:textbox>
@@ -851,7 +851,7 @@
     </w:p>
     <w:tbl>
       <w:tblPr>
-        <w:tblStyle w:val="TableGrid"/>
+        <w:tblStyle w:val="TabelacomGrelha"/>
         <w:tblW w:w="0" w:type="auto"/>
         <w:tblBorders>
           <w:top w:val="none" w:sz="0" w:space="0" w:color="auto"/>
@@ -1683,7 +1683,7 @@
     </w:p>
     <w:p>
       <w:pPr>
-        <w:pStyle w:val="ListParagraph"/>
+        <w:pStyle w:val="PargrafodaLista"/>
         <w:numPr>
           <w:ilvl w:val="0"/>
           <w:numId w:val="8"/>
@@ -1724,7 +1724,7 @@
     </w:p>
     <w:p>
       <w:pPr>
-        <w:pStyle w:val="ListParagraph"/>
+        <w:pStyle w:val="PargrafodaLista"/>
         <w:numPr>
           <w:ilvl w:val="0"/>
           <w:numId w:val="8"/>
@@ -1788,7 +1788,7 @@
     </w:p>
     <w:p>
       <w:pPr>
-        <w:pStyle w:val="ListParagraph"/>
+        <w:pStyle w:val="PargrafodaLista"/>
         <w:numPr>
           <w:ilvl w:val="0"/>
           <w:numId w:val="8"/>
@@ -1857,7 +1857,7 @@
     </w:p>
     <w:p>
       <w:pPr>
-        <w:pStyle w:val="ListParagraph"/>
+        <w:pStyle w:val="PargrafodaLista"/>
         <w:numPr>
           <w:ilvl w:val="0"/>
           <w:numId w:val="8"/>
@@ -1940,7 +1940,7 @@
     </w:p>
     <w:p>
       <w:pPr>
-        <w:pStyle w:val="ListParagraph"/>
+        <w:pStyle w:val="PargrafodaLista"/>
         <w:numPr>
           <w:ilvl w:val="0"/>
           <w:numId w:val="8"/>
@@ -2023,7 +2023,7 @@
     </w:p>
     <w:p>
       <w:pPr>
-        <w:pStyle w:val="ListParagraph"/>
+        <w:pStyle w:val="PargrafodaLista"/>
         <w:numPr>
           <w:ilvl w:val="0"/>
           <w:numId w:val="8"/>
@@ -2078,7 +2078,7 @@
     </w:p>
     <w:p>
       <w:pPr>
-        <w:pStyle w:val="ListParagraph"/>
+        <w:pStyle w:val="PargrafodaLista"/>
         <w:numPr>
           <w:ilvl w:val="0"/>
           <w:numId w:val="8"/>
@@ -2133,7 +2133,7 @@
     </w:p>
     <w:p>
       <w:pPr>
-        <w:pStyle w:val="ListParagraph"/>
+        <w:pStyle w:val="PargrafodaLista"/>
         <w:numPr>
           <w:ilvl w:val="0"/>
           <w:numId w:val="8"/>
@@ -2673,7 +2673,7 @@
     </w:p>
     <w:p>
       <w:pPr>
-        <w:pStyle w:val="ListParagraph"/>
+        <w:pStyle w:val="PargrafodaLista"/>
         <w:numPr>
           <w:ilvl w:val="0"/>
           <w:numId w:val="8"/>
@@ -2749,7 +2749,7 @@
     </w:p>
     <w:p>
       <w:pPr>
-        <w:pStyle w:val="ListParagraph"/>
+        <w:pStyle w:val="PargrafodaLista"/>
         <w:numPr>
           <w:ilvl w:val="0"/>
           <w:numId w:val="8"/>
@@ -2805,7 +2805,7 @@
     </w:p>
     <w:p>
       <w:pPr>
-        <w:pStyle w:val="ListParagraph"/>
+        <w:pStyle w:val="PargrafodaLista"/>
         <w:numPr>
           <w:ilvl w:val="0"/>
           <w:numId w:val="8"/>
@@ -2930,7 +2930,7 @@
     </w:p>
     <w:p>
       <w:pPr>
-        <w:pStyle w:val="ListParagraph"/>
+        <w:pStyle w:val="PargrafodaLista"/>
         <w:numPr>
           <w:ilvl w:val="0"/>
           <w:numId w:val="10"/>
@@ -2984,7 +2984,7 @@
     </w:p>
     <w:p>
       <w:pPr>
-        <w:pStyle w:val="ListParagraph"/>
+        <w:pStyle w:val="PargrafodaLista"/>
         <w:numPr>
           <w:ilvl w:val="0"/>
           <w:numId w:val="10"/>
@@ -3016,7 +3016,7 @@
     </w:p>
     <w:p>
       <w:pPr>
-        <w:pStyle w:val="ListParagraph"/>
+        <w:pStyle w:val="PargrafodaLista"/>
         <w:numPr>
           <w:ilvl w:val="0"/>
           <w:numId w:val="10"/>
@@ -3084,7 +3084,7 @@
     </w:p>
     <w:p>
       <w:pPr>
-        <w:pStyle w:val="ListParagraph"/>
+        <w:pStyle w:val="PargrafodaLista"/>
         <w:numPr>
           <w:ilvl w:val="0"/>
           <w:numId w:val="10"/>
@@ -3137,7 +3137,7 @@
     </w:p>
     <w:p>
       <w:pPr>
-        <w:pStyle w:val="ListParagraph"/>
+        <w:pStyle w:val="PargrafodaLista"/>
         <w:numPr>
           <w:ilvl w:val="0"/>
           <w:numId w:val="10"/>
@@ -3213,7 +3213,7 @@
     </w:p>
     <w:p>
       <w:pPr>
-        <w:pStyle w:val="ListParagraph"/>
+        <w:pStyle w:val="PargrafodaLista"/>
         <w:numPr>
           <w:ilvl w:val="0"/>
           <w:numId w:val="10"/>
@@ -3274,7 +3274,7 @@
     </w:p>
     <w:p>
       <w:pPr>
-        <w:pStyle w:val="ListParagraph"/>
+        <w:pStyle w:val="PargrafodaLista"/>
         <w:numPr>
           <w:ilvl w:val="0"/>
           <w:numId w:val="10"/>
@@ -3349,7 +3349,7 @@
     </w:p>
     <w:p>
       <w:pPr>
-        <w:pStyle w:val="ListParagraph"/>
+        <w:pStyle w:val="PargrafodaLista"/>
         <w:numPr>
           <w:ilvl w:val="0"/>
           <w:numId w:val="10"/>
@@ -3396,7 +3396,7 @@
     </w:p>
     <w:p>
       <w:pPr>
-        <w:pStyle w:val="ListParagraph"/>
+        <w:pStyle w:val="PargrafodaLista"/>
         <w:numPr>
           <w:ilvl w:val="0"/>
           <w:numId w:val="10"/>
@@ -3436,7 +3436,7 @@
     </w:p>
     <w:p>
       <w:pPr>
-        <w:pStyle w:val="ListParagraph"/>
+        <w:pStyle w:val="PargrafodaLista"/>
         <w:numPr>
           <w:ilvl w:val="0"/>
           <w:numId w:val="10"/>
@@ -3537,7 +3537,7 @@
     </w:p>
     <w:p>
       <w:pPr>
-        <w:pStyle w:val="ListParagraph"/>
+        <w:pStyle w:val="PargrafodaLista"/>
         <w:numPr>
           <w:ilvl w:val="0"/>
           <w:numId w:val="10"/>
@@ -3583,7 +3583,7 @@
     </w:p>
     <w:p>
       <w:pPr>
-        <w:pStyle w:val="ListParagraph"/>
+        <w:pStyle w:val="PargrafodaLista"/>
         <w:numPr>
           <w:ilvl w:val="0"/>
           <w:numId w:val="10"/>
@@ -3629,7 +3629,7 @@
     </w:p>
     <w:p>
       <w:pPr>
-        <w:pStyle w:val="ListParagraph"/>
+        <w:pStyle w:val="PargrafodaLista"/>
         <w:numPr>
           <w:ilvl w:val="0"/>
           <w:numId w:val="10"/>
@@ -3660,7 +3660,7 @@
     </w:p>
     <w:p>
       <w:pPr>
-        <w:pStyle w:val="ListParagraph"/>
+        <w:pStyle w:val="PargrafodaLista"/>
         <w:numPr>
           <w:ilvl w:val="0"/>
           <w:numId w:val="10"/>
@@ -3719,7 +3719,7 @@
     </w:p>
     <w:p>
       <w:pPr>
-        <w:pStyle w:val="ListParagraph"/>
+        <w:pStyle w:val="PargrafodaLista"/>
         <w:numPr>
           <w:ilvl w:val="0"/>
           <w:numId w:val="10"/>
@@ -3774,7 +3774,7 @@
     </w:p>
     <w:p>
       <w:pPr>
-        <w:pStyle w:val="ListParagraph"/>
+        <w:pStyle w:val="PargrafodaLista"/>
         <w:numPr>
           <w:ilvl w:val="0"/>
           <w:numId w:val="10"/>
@@ -3886,7 +3886,7 @@
     </w:p>
     <w:p>
       <w:pPr>
-        <w:pStyle w:val="ListParagraph"/>
+        <w:pStyle w:val="PargrafodaLista"/>
         <w:numPr>
           <w:ilvl w:val="0"/>
           <w:numId w:val="8"/>
@@ -3948,7 +3948,7 @@
     </w:p>
     <w:p>
       <w:pPr>
-        <w:pStyle w:val="ListParagraph"/>
+        <w:pStyle w:val="PargrafodaLista"/>
         <w:numPr>
           <w:ilvl w:val="0"/>
           <w:numId w:val="8"/>
@@ -4011,7 +4011,7 @@
     </w:p>
     <w:p>
       <w:pPr>
-        <w:pStyle w:val="ListParagraph"/>
+        <w:pStyle w:val="PargrafodaLista"/>
         <w:numPr>
           <w:ilvl w:val="0"/>
           <w:numId w:val="8"/>
@@ -4122,7 +4122,7 @@
     </w:p>
     <w:p>
       <w:pPr>
-        <w:pStyle w:val="ListParagraph"/>
+        <w:pStyle w:val="PargrafodaLista"/>
         <w:numPr>
           <w:ilvl w:val="0"/>
           <w:numId w:val="10"/>
@@ -4175,7 +4175,7 @@
     </w:p>
     <w:p>
       <w:pPr>
-        <w:pStyle w:val="ListParagraph"/>
+        <w:pStyle w:val="PargrafodaLista"/>
         <w:numPr>
           <w:ilvl w:val="0"/>
           <w:numId w:val="10"/>
@@ -4248,7 +4248,7 @@
     </w:p>
     <w:p>
       <w:pPr>
-        <w:pStyle w:val="ListParagraph"/>
+        <w:pStyle w:val="PargrafodaLista"/>
         <w:numPr>
           <w:ilvl w:val="0"/>
           <w:numId w:val="8"/>
@@ -4295,7 +4295,7 @@
     </w:p>
     <w:p>
       <w:pPr>
-        <w:pStyle w:val="ListParagraph"/>
+        <w:pStyle w:val="PargrafodaLista"/>
         <w:numPr>
           <w:ilvl w:val="0"/>
           <w:numId w:val="8"/>
@@ -4396,7 +4396,7 @@
     </w:p>
     <w:p>
       <w:pPr>
-        <w:pStyle w:val="ListParagraph"/>
+        <w:pStyle w:val="PargrafodaLista"/>
         <w:numPr>
           <w:ilvl w:val="0"/>
           <w:numId w:val="8"/>
@@ -4506,7 +4506,7 @@
     </w:p>
     <w:p>
       <w:pPr>
-        <w:pStyle w:val="ListParagraph"/>
+        <w:pStyle w:val="PargrafodaLista"/>
         <w:numPr>
           <w:ilvl w:val="0"/>
           <w:numId w:val="8"/>
@@ -4528,7 +4528,7 @@
     </w:p>
     <w:p>
       <w:pPr>
-        <w:pStyle w:val="ListParagraph"/>
+        <w:pStyle w:val="PargrafodaLista"/>
         <w:numPr>
           <w:ilvl w:val="0"/>
           <w:numId w:val="8"/>
@@ -4550,7 +4550,7 @@
     </w:p>
     <w:p>
       <w:pPr>
-        <w:pStyle w:val="ListParagraph"/>
+        <w:pStyle w:val="PargrafodaLista"/>
         <w:numPr>
           <w:ilvl w:val="0"/>
           <w:numId w:val="8"/>
@@ -4572,7 +4572,7 @@
     </w:p>
     <w:p>
       <w:pPr>
-        <w:pStyle w:val="ListParagraph"/>
+        <w:pStyle w:val="PargrafodaLista"/>
         <w:numPr>
           <w:ilvl w:val="0"/>
           <w:numId w:val="8"/>
@@ -4594,7 +4594,7 @@
     </w:p>
     <w:p>
       <w:pPr>
-        <w:pStyle w:val="ListParagraph"/>
+        <w:pStyle w:val="PargrafodaLista"/>
         <w:numPr>
           <w:ilvl w:val="0"/>
           <w:numId w:val="8"/>
@@ -4618,7 +4618,7 @@
     </w:p>
     <w:p>
       <w:pPr>
-        <w:pStyle w:val="ListParagraph"/>
+        <w:pStyle w:val="PargrafodaLista"/>
         <w:numPr>
           <w:ilvl w:val="0"/>
           <w:numId w:val="8"/>
@@ -4642,7 +4642,7 @@
     </w:p>
     <w:p>
       <w:pPr>
-        <w:pStyle w:val="ListParagraph"/>
+        <w:pStyle w:val="PargrafodaLista"/>
         <w:numPr>
           <w:ilvl w:val="0"/>
           <w:numId w:val="8"/>
@@ -6102,7 +6102,7 @@
     </w:p>
     <w:p>
       <w:pPr>
-        <w:pStyle w:val="ListParagraph"/>
+        <w:pStyle w:val="PargrafodaLista"/>
         <w:numPr>
           <w:ilvl w:val="0"/>
           <w:numId w:val="8"/>
@@ -6124,7 +6124,7 @@
     </w:p>
     <w:p>
       <w:pPr>
-        <w:pStyle w:val="ListParagraph"/>
+        <w:pStyle w:val="PargrafodaLista"/>
         <w:numPr>
           <w:ilvl w:val="0"/>
           <w:numId w:val="8"/>
@@ -6146,7 +6146,7 @@
     </w:p>
     <w:p>
       <w:pPr>
-        <w:pStyle w:val="ListParagraph"/>
+        <w:pStyle w:val="PargrafodaLista"/>
         <w:numPr>
           <w:ilvl w:val="0"/>
           <w:numId w:val="8"/>
@@ -6175,7 +6175,7 @@
     </w:p>
     <w:p>
       <w:pPr>
-        <w:pStyle w:val="ListParagraph"/>
+        <w:pStyle w:val="PargrafodaLista"/>
         <w:numPr>
           <w:ilvl w:val="0"/>
           <w:numId w:val="8"/>
@@ -6239,7 +6239,7 @@
     </w:p>
     <w:p>
       <w:pPr>
-        <w:pStyle w:val="ListParagraph"/>
+        <w:pStyle w:val="PargrafodaLista"/>
         <w:numPr>
           <w:ilvl w:val="0"/>
           <w:numId w:val="8"/>
@@ -6296,7 +6296,7 @@
     </w:p>
     <w:p>
       <w:pPr>
-        <w:pStyle w:val="ListParagraph"/>
+        <w:pStyle w:val="PargrafodaLista"/>
         <w:numPr>
           <w:ilvl w:val="0"/>
           <w:numId w:val="8"/>
@@ -6407,8 +6407,6 @@
           <w:szCs w:val="24"/>
         </w:rPr>
       </w:pPr>
-      <w:bookmarkStart w:id="1" w:name="_GoBack"/>
-      <w:bookmarkEnd w:id="1"/>
       <w:r>
         <w:rPr>
           <w:rFonts w:ascii="Century Schoolbook" w:hAnsi="Century Schoolbook" w:cs="Times New Roman"/>
@@ -6659,35 +6657,190 @@
       <w:pPr>
         <w:spacing w:line="276" w:lineRule="auto"/>
         <w:ind w:firstLine="708"/>
-        <w:rPr>
-          <w:rFonts w:ascii="Century Schoolbook" w:hAnsi="Century Schoolbook" w:cs="Times New Roman"/>
-          <w:szCs w:val="24"/>
-        </w:rPr>
-      </w:pPr>
-      <w:r>
-        <w:rPr>
-          <w:rFonts w:ascii="Century Schoolbook" w:hAnsi="Century Schoolbook" w:cs="Times New Roman"/>
-          <w:szCs w:val="24"/>
-          <w:highlight w:val="yellow"/>
-        </w:rPr>
-        <w:t>Mais texto.</w:t>
+        <w:jc w:val="both"/>
+        <w:rPr>
+          <w:rFonts w:ascii="Century Schoolbook" w:hAnsi="Century Schoolbook" w:cs="Times New Roman"/>
+          <w:szCs w:val="24"/>
+        </w:rPr>
+      </w:pPr>
+      <w:r>
+        <w:rPr>
+          <w:rFonts w:ascii="Century Schoolbook" w:hAnsi="Century Schoolbook" w:cs="Times New Roman"/>
+          <w:szCs w:val="24"/>
+        </w:rPr>
+        <w:t>O tema deste trabalho é o protocolo de ligação de dados, que consiste em fornecer um serviço de comunicação de dados fiável entre dois sistemas ligados por um meio de transmissão, neste caso, um cabo série.</w:t>
       </w:r>
     </w:p>
     <w:p>
       <w:pPr>
         <w:spacing w:line="276" w:lineRule="auto"/>
         <w:ind w:firstLine="708"/>
-        <w:rPr>
-          <w:rFonts w:ascii="Century Schoolbook" w:hAnsi="Century Schoolbook" w:cs="Times New Roman"/>
-          <w:szCs w:val="24"/>
-        </w:rPr>
-      </w:pPr>
-      <w:r>
-        <w:rPr>
-          <w:rFonts w:ascii="Century Schoolbook" w:hAnsi="Century Schoolbook" w:cs="Times New Roman"/>
-          <w:szCs w:val="24"/>
-        </w:rPr>
-        <w:t>Em suma, o trabalho foi concluído com sucesso, tendo cumprido todos os objetivos, e a sua elaboração contribuiu positivamente para um aprofundamento do conhecimento, tanto teórico como prático, do tema em questão.</w:t>
+        <w:jc w:val="both"/>
+        <w:rPr>
+          <w:rFonts w:ascii="Century Schoolbook" w:hAnsi="Century Schoolbook" w:cs="Times New Roman"/>
+          <w:szCs w:val="24"/>
+        </w:rPr>
+      </w:pPr>
+      <w:r>
+        <w:rPr>
+          <w:rFonts w:ascii="Century Schoolbook" w:hAnsi="Century Schoolbook" w:cs="Times New Roman"/>
+          <w:szCs w:val="24"/>
+        </w:rPr>
+        <w:t>Adicionalment</w:t>
+      </w:r>
+      <w:r>
+        <w:rPr>
+          <w:rFonts w:ascii="Century Schoolbook" w:hAnsi="Century Schoolbook" w:cs="Times New Roman"/>
+          <w:szCs w:val="24"/>
+        </w:rPr>
+        <w:t xml:space="preserve">e, foi dado a conhecer o termo </w:t>
+      </w:r>
+      <w:r>
+        <w:rPr>
+          <w:rFonts w:ascii="Century Schoolbook" w:hAnsi="Century Schoolbook" w:cs="Times New Roman"/>
+          <w:b/>
+          <w:szCs w:val="24"/>
+        </w:rPr>
+        <w:t>i</w:t>
+      </w:r>
+      <w:r>
+        <w:rPr>
+          <w:rFonts w:ascii="Century Schoolbook" w:hAnsi="Century Schoolbook" w:cs="Times New Roman"/>
+          <w:b/>
+          <w:szCs w:val="24"/>
+        </w:rPr>
+        <w:t>ndependência entre camadas</w:t>
+      </w:r>
+      <w:r>
+        <w:rPr>
+          <w:rFonts w:ascii="Century Schoolbook" w:hAnsi="Century Schoolbook" w:cs="Times New Roman"/>
+          <w:szCs w:val="24"/>
+        </w:rPr>
+        <w:t xml:space="preserve">, e cada um dos blocos funcionais da arquitetura da aplicação desenvolvida, </w:t>
+      </w:r>
+      <w:proofErr w:type="spellStart"/>
+      <w:r>
+        <w:rPr>
+          <w:rFonts w:ascii="Century Schoolbook" w:hAnsi="Century Schoolbook" w:cs="Times New Roman"/>
+          <w:i/>
+          <w:szCs w:val="24"/>
+        </w:rPr>
+        <w:t>writer</w:t>
+      </w:r>
+      <w:proofErr w:type="spellEnd"/>
+      <w:r>
+        <w:rPr>
+          <w:rFonts w:ascii="Century Schoolbook" w:hAnsi="Century Schoolbook" w:cs="Times New Roman"/>
+          <w:szCs w:val="24"/>
+        </w:rPr>
+        <w:t xml:space="preserve"> e </w:t>
+      </w:r>
+      <w:proofErr w:type="spellStart"/>
+      <w:r>
+        <w:rPr>
+          <w:rFonts w:ascii="Century Schoolbook" w:hAnsi="Century Schoolbook" w:cs="Times New Roman"/>
+          <w:i/>
+          <w:szCs w:val="24"/>
+        </w:rPr>
+        <w:t>reader</w:t>
+      </w:r>
+      <w:proofErr w:type="spellEnd"/>
+      <w:r>
+        <w:rPr>
+          <w:rFonts w:ascii="Century Schoolbook" w:hAnsi="Century Schoolbook" w:cs="Times New Roman"/>
+          <w:szCs w:val="24"/>
+        </w:rPr>
+        <w:t xml:space="preserve">, cumpre esta independência. </w:t>
+      </w:r>
+      <w:bookmarkStart w:id="1" w:name="_GoBack"/>
+      <w:bookmarkEnd w:id="1"/>
+      <w:r>
+        <w:rPr>
+          <w:rFonts w:ascii="Century Schoolbook" w:hAnsi="Century Schoolbook" w:cs="Times New Roman"/>
+          <w:szCs w:val="24"/>
+        </w:rPr>
+        <w:t>Na camada de ligação de dados não é feito qualquer processamento de incida sobre o cabeçalho dos paco</w:t>
+      </w:r>
+      <w:r>
+        <w:rPr>
+          <w:rFonts w:ascii="Century Schoolbook" w:hAnsi="Century Schoolbook" w:cs="Times New Roman"/>
+          <w:szCs w:val="24"/>
+        </w:rPr>
+        <w:t>tes a transportar em tramas de I</w:t>
+      </w:r>
+      <w:r>
+        <w:rPr>
+          <w:rFonts w:ascii="Century Schoolbook" w:hAnsi="Century Schoolbook" w:cs="Times New Roman"/>
+          <w:szCs w:val="24"/>
+        </w:rPr>
+        <w:t xml:space="preserve">nformação. </w:t>
+      </w:r>
+      <w:r>
+        <w:rPr>
+          <w:rFonts w:ascii="Century Schoolbook" w:hAnsi="Century Schoolbook" w:cs="Times New Roman"/>
+          <w:szCs w:val="24"/>
+        </w:rPr>
+        <w:t>No que respeita</w:t>
+      </w:r>
+      <w:r>
+        <w:rPr>
+          <w:rFonts w:ascii="Century Schoolbook" w:hAnsi="Century Schoolbook" w:cs="Times New Roman"/>
+          <w:szCs w:val="24"/>
+        </w:rPr>
+        <w:t xml:space="preserve"> a camada de aplicação</w:t>
+      </w:r>
+      <w:r>
+        <w:rPr>
+          <w:rFonts w:ascii="Century Schoolbook" w:hAnsi="Century Schoolbook" w:cs="Times New Roman"/>
+          <w:szCs w:val="24"/>
+        </w:rPr>
+        <w:t>, esta</w:t>
+      </w:r>
+      <w:r>
+        <w:rPr>
+          <w:rFonts w:ascii="Century Schoolbook" w:hAnsi="Century Schoolbook" w:cs="Times New Roman"/>
+          <w:szCs w:val="24"/>
+        </w:rPr>
+        <w:t xml:space="preserve"> não conhece os detalhes do protocolo de ligação de dados, mas apen</w:t>
+      </w:r>
+      <w:r>
+        <w:rPr>
+          <w:rFonts w:ascii="Century Schoolbook" w:hAnsi="Century Schoolbook" w:cs="Times New Roman"/>
+          <w:szCs w:val="24"/>
+        </w:rPr>
+        <w:t>as a forma como o serviço é acedido.</w:t>
+      </w:r>
+    </w:p>
+    <w:p>
+      <w:pPr>
+        <w:spacing w:line="276" w:lineRule="auto"/>
+        <w:ind w:firstLine="708"/>
+        <w:jc w:val="both"/>
+        <w:rPr>
+          <w:rFonts w:ascii="Century Schoolbook" w:hAnsi="Century Schoolbook" w:cs="Times New Roman"/>
+          <w:szCs w:val="24"/>
+        </w:rPr>
+      </w:pPr>
+      <w:r>
+        <w:rPr>
+          <w:rFonts w:ascii="Century Schoolbook" w:hAnsi="Century Schoolbook" w:cs="Times New Roman"/>
+          <w:szCs w:val="24"/>
+        </w:rPr>
+        <w:t>Em suma, o trabalho foi concluído com sucesso, tendo</w:t>
+      </w:r>
+      <w:r>
+        <w:rPr>
+          <w:rFonts w:ascii="Century Schoolbook" w:hAnsi="Century Schoolbook" w:cs="Times New Roman"/>
+          <w:szCs w:val="24"/>
+        </w:rPr>
+        <w:t xml:space="preserve"> se</w:t>
+      </w:r>
+      <w:r>
+        <w:rPr>
+          <w:rFonts w:ascii="Century Schoolbook" w:hAnsi="Century Schoolbook" w:cs="Times New Roman"/>
+          <w:szCs w:val="24"/>
+        </w:rPr>
+        <w:t xml:space="preserve"> cumprido todos os objetivos, e a sua elaboração contribuiu positivamente para um aprofundamento do conhecimento, tanto teórico como prático, do tema em questão.</w:t>
       </w:r>
     </w:p>
     <w:p>
@@ -7173,7 +7326,7 @@
 </file>
 
 <file path=word/endnotes.xml><?xml version="1.0" encoding="utf-8"?>
-<w:endnotes xmlns:wpc="http://schemas.microsoft.com/office/word/2010/wordprocessingCanvas" xmlns:mo="http://schemas.microsoft.com/office/mac/office/2008/main" xmlns:mc="http://schemas.openxmlformats.org/markup-compatibility/2006" xmlns:mv="urn:schemas-microsoft-com:mac:vml" xmlns:o="urn:schemas-microsoft-com:office:office" xmlns:r="http://schemas.openxmlformats.org/officeDocument/2006/relationships" xmlns:m="http://schemas.openxmlformats.org/officeDocument/2006/math" xmlns:v="urn:schemas-microsoft-com:vml" xmlns:wp14="http://schemas.microsoft.com/office/word/2010/wordprocessingDrawing" xmlns:wp="http://schemas.openxmlformats.org/drawingml/2006/wordprocessingDrawing" xmlns:w10="urn:schemas-microsoft-com:office:word" xmlns:w="http://schemas.openxmlformats.org/wordprocessingml/2006/main" xmlns:w14="http://schemas.microsoft.com/office/word/2010/wordml" xmlns:w15="http://schemas.microsoft.com/office/word/2012/wordml" xmlns:wpg="http://schemas.microsoft.com/office/word/2010/wordprocessingGroup" xmlns:wpi="http://schemas.microsoft.com/office/word/2010/wordprocessingInk" xmlns:wne="http://schemas.microsoft.com/office/word/2006/wordml" xmlns:wps="http://schemas.microsoft.com/office/word/2010/wordprocessingShape" mc:Ignorable="w14 w15 wp14">
+<w:endnotes xmlns:wpc="http://schemas.microsoft.com/office/word/2010/wordprocessingCanvas" xmlns:cx="http://schemas.microsoft.com/office/drawing/2014/chartex" xmlns:cx1="http://schemas.microsoft.com/office/drawing/2015/9/8/chartex" xmlns:cx2="http://schemas.microsoft.com/office/drawing/2015/10/21/chartex" xmlns:cx3="http://schemas.microsoft.com/office/drawing/2016/5/9/chartex" xmlns:cx4="http://schemas.microsoft.com/office/drawing/2016/5/10/chartex" xmlns:cx5="http://schemas.microsoft.com/office/drawing/2016/5/11/chartex" xmlns:cx6="http://schemas.microsoft.com/office/drawing/2016/5/12/chartex" xmlns:cx7="http://schemas.microsoft.com/office/drawing/2016/5/13/chartex" xmlns:cx8="http://schemas.microsoft.com/office/drawing/2016/5/14/chartex" xmlns:mc="http://schemas.openxmlformats.org/markup-compatibility/2006" xmlns:aink="http://schemas.microsoft.com/office/drawing/2016/ink" xmlns:am3d="http://schemas.microsoft.com/office/drawing/2017/model3d" xmlns:o="urn:schemas-microsoft-com:office:office" xmlns:r="http://schemas.openxmlformats.org/officeDocument/2006/relationships" xmlns:m="http://schemas.openxmlformats.org/officeDocument/2006/math" xmlns:v="urn:schemas-microsoft-com:vml" xmlns:wp14="http://schemas.microsoft.com/office/word/2010/wordprocessingDrawing" xmlns:wp="http://schemas.openxmlformats.org/drawingml/2006/wordprocessingDrawing" xmlns:w10="urn:schemas-microsoft-com:office:word" xmlns:w="http://schemas.openxmlformats.org/wordprocessingml/2006/main" xmlns:w14="http://schemas.microsoft.com/office/word/2010/wordml" xmlns:w15="http://schemas.microsoft.com/office/word/2012/wordml" xmlns:w16cid="http://schemas.microsoft.com/office/word/2016/wordml/cid" xmlns:w16se="http://schemas.microsoft.com/office/word/2015/wordml/symex" xmlns:wpg="http://schemas.microsoft.com/office/word/2010/wordprocessingGroup" xmlns:wpi="http://schemas.microsoft.com/office/word/2010/wordprocessingInk" xmlns:wne="http://schemas.microsoft.com/office/word/2006/wordml" xmlns:wps="http://schemas.microsoft.com/office/word/2010/wordprocessingShape" mc:Ignorable="w14 w15 w16se w16cid wp14">
   <w:endnote w:type="separator" w:id="-1">
     <w:p>
       <w:pPr>
@@ -7198,10 +7351,10 @@
 </file>
 
 <file path=word/footer1.xml><?xml version="1.0" encoding="utf-8"?>
-<w:ftr xmlns:wpc="http://schemas.microsoft.com/office/word/2010/wordprocessingCanvas" xmlns:mo="http://schemas.microsoft.com/office/mac/office/2008/main" xmlns:mc="http://schemas.openxmlformats.org/markup-compatibility/2006" xmlns:mv="urn:schemas-microsoft-com:mac:vml" xmlns:o="urn:schemas-microsoft-com:office:office" xmlns:r="http://schemas.openxmlformats.org/officeDocument/2006/relationships" xmlns:m="http://schemas.openxmlformats.org/officeDocument/2006/math" xmlns:v="urn:schemas-microsoft-com:vml" xmlns:wp14="http://schemas.microsoft.com/office/word/2010/wordprocessingDrawing" xmlns:wp="http://schemas.openxmlformats.org/drawingml/2006/wordprocessingDrawing" xmlns:w10="urn:schemas-microsoft-com:office:word" xmlns:w="http://schemas.openxmlformats.org/wordprocessingml/2006/main" xmlns:w14="http://schemas.microsoft.com/office/word/2010/wordml" xmlns:w15="http://schemas.microsoft.com/office/word/2012/wordml" xmlns:wpg="http://schemas.microsoft.com/office/word/2010/wordprocessingGroup" xmlns:wpi="http://schemas.microsoft.com/office/word/2010/wordprocessingInk" xmlns:wne="http://schemas.microsoft.com/office/word/2006/wordml" xmlns:wps="http://schemas.microsoft.com/office/word/2010/wordprocessingShape" mc:Ignorable="w14 w15 wp14">
+<w:ftr xmlns:wpc="http://schemas.microsoft.com/office/word/2010/wordprocessingCanvas" xmlns:cx="http://schemas.microsoft.com/office/drawing/2014/chartex" xmlns:cx1="http://schemas.microsoft.com/office/drawing/2015/9/8/chartex" xmlns:cx2="http://schemas.microsoft.com/office/drawing/2015/10/21/chartex" xmlns:cx3="http://schemas.microsoft.com/office/drawing/2016/5/9/chartex" xmlns:cx4="http://schemas.microsoft.com/office/drawing/2016/5/10/chartex" xmlns:cx5="http://schemas.microsoft.com/office/drawing/2016/5/11/chartex" xmlns:cx6="http://schemas.microsoft.com/office/drawing/2016/5/12/chartex" xmlns:cx7="http://schemas.microsoft.com/office/drawing/2016/5/13/chartex" xmlns:cx8="http://schemas.microsoft.com/office/drawing/2016/5/14/chartex" xmlns:mc="http://schemas.openxmlformats.org/markup-compatibility/2006" xmlns:aink="http://schemas.microsoft.com/office/drawing/2016/ink" xmlns:am3d="http://schemas.microsoft.com/office/drawing/2017/model3d" xmlns:o="urn:schemas-microsoft-com:office:office" xmlns:r="http://schemas.openxmlformats.org/officeDocument/2006/relationships" xmlns:m="http://schemas.openxmlformats.org/officeDocument/2006/math" xmlns:v="urn:schemas-microsoft-com:vml" xmlns:wp14="http://schemas.microsoft.com/office/word/2010/wordprocessingDrawing" xmlns:wp="http://schemas.openxmlformats.org/drawingml/2006/wordprocessingDrawing" xmlns:w10="urn:schemas-microsoft-com:office:word" xmlns:w="http://schemas.openxmlformats.org/wordprocessingml/2006/main" xmlns:w14="http://schemas.microsoft.com/office/word/2010/wordml" xmlns:w15="http://schemas.microsoft.com/office/word/2012/wordml" xmlns:w16cid="http://schemas.microsoft.com/office/word/2016/wordml/cid" xmlns:w16se="http://schemas.microsoft.com/office/word/2015/wordml/symex" xmlns:wpg="http://schemas.microsoft.com/office/word/2010/wordprocessingGroup" xmlns:wpi="http://schemas.microsoft.com/office/word/2010/wordprocessingInk" xmlns:wne="http://schemas.microsoft.com/office/word/2006/wordml" xmlns:wps="http://schemas.microsoft.com/office/word/2010/wordprocessingShape" mc:Ignorable="w14 w15 w16se w16cid wp14">
   <w:p>
     <w:pPr>
-      <w:pStyle w:val="Footer"/>
+      <w:pStyle w:val="Rodap"/>
       <w:jc w:val="right"/>
       <w:rPr>
         <w:rFonts w:ascii="Century Schoolbook" w:hAnsi="Century Schoolbook"/>
@@ -7227,7 +7380,6 @@
           <w:docPartUnique/>
         </w:docPartObj>
       </w:sdtPr>
-      <w:sdtEndPr/>
       <w:sdtContent>
         <w:r>
           <w:rPr>
@@ -7257,7 +7409,7 @@
             <w:noProof/>
             <w:lang w:val="pt-BR"/>
           </w:rPr>
-          <w:t>7</w:t>
+          <w:t>17</w:t>
         </w:r>
         <w:r>
           <w:rPr>
@@ -7278,17 +7430,17 @@
   </w:p>
   <w:p>
     <w:pPr>
-      <w:pStyle w:val="Footer"/>
+      <w:pStyle w:val="Rodap"/>
     </w:pPr>
   </w:p>
 </w:ftr>
 </file>
 
 <file path=word/footer2.xml><?xml version="1.0" encoding="utf-8"?>
-<w:ftr xmlns:wpc="http://schemas.microsoft.com/office/word/2010/wordprocessingCanvas" xmlns:mo="http://schemas.microsoft.com/office/mac/office/2008/main" xmlns:mc="http://schemas.openxmlformats.org/markup-compatibility/2006" xmlns:mv="urn:schemas-microsoft-com:mac:vml" xmlns:o="urn:schemas-microsoft-com:office:office" xmlns:r="http://schemas.openxmlformats.org/officeDocument/2006/relationships" xmlns:m="http://schemas.openxmlformats.org/officeDocument/2006/math" xmlns:v="urn:schemas-microsoft-com:vml" xmlns:wp14="http://schemas.microsoft.com/office/word/2010/wordprocessingDrawing" xmlns:wp="http://schemas.openxmlformats.org/drawingml/2006/wordprocessingDrawing" xmlns:w10="urn:schemas-microsoft-com:office:word" xmlns:w="http://schemas.openxmlformats.org/wordprocessingml/2006/main" xmlns:w14="http://schemas.microsoft.com/office/word/2010/wordml" xmlns:w15="http://schemas.microsoft.com/office/word/2012/wordml" xmlns:wpg="http://schemas.microsoft.com/office/word/2010/wordprocessingGroup" xmlns:wpi="http://schemas.microsoft.com/office/word/2010/wordprocessingInk" xmlns:wne="http://schemas.microsoft.com/office/word/2006/wordml" xmlns:wps="http://schemas.microsoft.com/office/word/2010/wordprocessingShape" mc:Ignorable="w14 w15 wp14">
+<w:ftr xmlns:wpc="http://schemas.microsoft.com/office/word/2010/wordprocessingCanvas" xmlns:cx="http://schemas.microsoft.com/office/drawing/2014/chartex" xmlns:cx1="http://schemas.microsoft.com/office/drawing/2015/9/8/chartex" xmlns:cx2="http://schemas.microsoft.com/office/drawing/2015/10/21/chartex" xmlns:cx3="http://schemas.microsoft.com/office/drawing/2016/5/9/chartex" xmlns:cx4="http://schemas.microsoft.com/office/drawing/2016/5/10/chartex" xmlns:cx5="http://schemas.microsoft.com/office/drawing/2016/5/11/chartex" xmlns:cx6="http://schemas.microsoft.com/office/drawing/2016/5/12/chartex" xmlns:cx7="http://schemas.microsoft.com/office/drawing/2016/5/13/chartex" xmlns:cx8="http://schemas.microsoft.com/office/drawing/2016/5/14/chartex" xmlns:mc="http://schemas.openxmlformats.org/markup-compatibility/2006" xmlns:aink="http://schemas.microsoft.com/office/drawing/2016/ink" xmlns:am3d="http://schemas.microsoft.com/office/drawing/2017/model3d" xmlns:o="urn:schemas-microsoft-com:office:office" xmlns:r="http://schemas.openxmlformats.org/officeDocument/2006/relationships" xmlns:m="http://schemas.openxmlformats.org/officeDocument/2006/math" xmlns:v="urn:schemas-microsoft-com:vml" xmlns:wp14="http://schemas.microsoft.com/office/word/2010/wordprocessingDrawing" xmlns:wp="http://schemas.openxmlformats.org/drawingml/2006/wordprocessingDrawing" xmlns:w10="urn:schemas-microsoft-com:office:word" xmlns:w="http://schemas.openxmlformats.org/wordprocessingml/2006/main" xmlns:w14="http://schemas.microsoft.com/office/word/2010/wordml" xmlns:w15="http://schemas.microsoft.com/office/word/2012/wordml" xmlns:w16cid="http://schemas.microsoft.com/office/word/2016/wordml/cid" xmlns:w16se="http://schemas.microsoft.com/office/word/2015/wordml/symex" xmlns:wpg="http://schemas.microsoft.com/office/word/2010/wordprocessingGroup" xmlns:wpi="http://schemas.microsoft.com/office/word/2010/wordprocessingInk" xmlns:wne="http://schemas.microsoft.com/office/word/2006/wordml" xmlns:wps="http://schemas.microsoft.com/office/word/2010/wordprocessingShape" mc:Ignorable="w14 w15 w16se w16cid wp14">
   <w:p>
     <w:pPr>
-      <w:pStyle w:val="Footer"/>
+      <w:pStyle w:val="Rodap"/>
     </w:pPr>
     <w:r>
       <w:rPr>
@@ -7361,7 +7513,7 @@
             </wp:anchor>
           </w:drawing>
         </mc:Choice>
-        <mc:Fallback xmlns:w16se="http://schemas.microsoft.com/office/word/2015/wordml/symex" xmlns:w16cid="http://schemas.microsoft.com/office/word/2016/wordml/cid" xmlns:am3d="http://schemas.microsoft.com/office/drawing/2017/model3d" xmlns:aink="http://schemas.microsoft.com/office/drawing/2016/ink" xmlns:cx8="http://schemas.microsoft.com/office/drawing/2016/5/14/chartex" xmlns:cx7="http://schemas.microsoft.com/office/drawing/2016/5/13/chartex" xmlns:cx6="http://schemas.microsoft.com/office/drawing/2016/5/12/chartex" xmlns:cx5="http://schemas.microsoft.com/office/drawing/2016/5/11/chartex" xmlns:cx4="http://schemas.microsoft.com/office/drawing/2016/5/10/chartex" xmlns:cx3="http://schemas.microsoft.com/office/drawing/2016/5/9/chartex" xmlns:cx2="http://schemas.microsoft.com/office/drawing/2015/10/21/chartex" xmlns:cx1="http://schemas.microsoft.com/office/drawing/2015/9/8/chartex" xmlns:cx="http://schemas.microsoft.com/office/drawing/2014/chartex">
+        <mc:Fallback xmlns:mv="urn:schemas-microsoft-com:mac:vml" xmlns:mo="http://schemas.microsoft.com/office/mac/office/2008/main">
           <w:pict>
             <v:rect w14:anchorId="2B9D1BBE" id="Retângulo 15" o:spid="_x0000_s1026" style="position:absolute;margin-left:0;margin-top:7.45pt;width:595.85pt;height:12.4pt;z-index:251667456;visibility:visible;mso-wrap-style:square;mso-height-percent:0;mso-wrap-distance-left:9pt;mso-wrap-distance-top:0;mso-wrap-distance-right:9pt;mso-wrap-distance-bottom:0;mso-position-horizontal:left;mso-position-horizontal-relative:page;mso-position-vertical:absolute;mso-position-vertical-relative:text;mso-height-percent:0;mso-height-relative:margin;v-text-anchor:middle" o:gfxdata="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" fillcolor="#a83520" stroked="f" strokeweight="1pt">
               <w10:wrap anchorx="page"/>
@@ -7375,7 +7527,7 @@
 </file>
 
 <file path=word/footnotes.xml><?xml version="1.0" encoding="utf-8"?>
-<w:footnotes xmlns:wpc="http://schemas.microsoft.com/office/word/2010/wordprocessingCanvas" xmlns:mo="http://schemas.microsoft.com/office/mac/office/2008/main" xmlns:mc="http://schemas.openxmlformats.org/markup-compatibility/2006" xmlns:mv="urn:schemas-microsoft-com:mac:vml" xmlns:o="urn:schemas-microsoft-com:office:office" xmlns:r="http://schemas.openxmlformats.org/officeDocument/2006/relationships" xmlns:m="http://schemas.openxmlformats.org/officeDocument/2006/math" xmlns:v="urn:schemas-microsoft-com:vml" xmlns:wp14="http://schemas.microsoft.com/office/word/2010/wordprocessingDrawing" xmlns:wp="http://schemas.openxmlformats.org/drawingml/2006/wordprocessingDrawing" xmlns:w10="urn:schemas-microsoft-com:office:word" xmlns:w="http://schemas.openxmlformats.org/wordprocessingml/2006/main" xmlns:w14="http://schemas.microsoft.com/office/word/2010/wordml" xmlns:w15="http://schemas.microsoft.com/office/word/2012/wordml" xmlns:wpg="http://schemas.microsoft.com/office/word/2010/wordprocessingGroup" xmlns:wpi="http://schemas.microsoft.com/office/word/2010/wordprocessingInk" xmlns:wne="http://schemas.microsoft.com/office/word/2006/wordml" xmlns:wps="http://schemas.microsoft.com/office/word/2010/wordprocessingShape" mc:Ignorable="w14 w15 wp14">
+<w:footnotes xmlns:wpc="http://schemas.microsoft.com/office/word/2010/wordprocessingCanvas" xmlns:cx="http://schemas.microsoft.com/office/drawing/2014/chartex" xmlns:cx1="http://schemas.microsoft.com/office/drawing/2015/9/8/chartex" xmlns:cx2="http://schemas.microsoft.com/office/drawing/2015/10/21/chartex" xmlns:cx3="http://schemas.microsoft.com/office/drawing/2016/5/9/chartex" xmlns:cx4="http://schemas.microsoft.com/office/drawing/2016/5/10/chartex" xmlns:cx5="http://schemas.microsoft.com/office/drawing/2016/5/11/chartex" xmlns:cx6="http://schemas.microsoft.com/office/drawing/2016/5/12/chartex" xmlns:cx7="http://schemas.microsoft.com/office/drawing/2016/5/13/chartex" xmlns:cx8="http://schemas.microsoft.com/office/drawing/2016/5/14/chartex" xmlns:mc="http://schemas.openxmlformats.org/markup-compatibility/2006" xmlns:aink="http://schemas.microsoft.com/office/drawing/2016/ink" xmlns:am3d="http://schemas.microsoft.com/office/drawing/2017/model3d" xmlns:o="urn:schemas-microsoft-com:office:office" xmlns:r="http://schemas.openxmlformats.org/officeDocument/2006/relationships" xmlns:m="http://schemas.openxmlformats.org/officeDocument/2006/math" xmlns:v="urn:schemas-microsoft-com:vml" xmlns:wp14="http://schemas.microsoft.com/office/word/2010/wordprocessingDrawing" xmlns:wp="http://schemas.openxmlformats.org/drawingml/2006/wordprocessingDrawing" xmlns:w10="urn:schemas-microsoft-com:office:word" xmlns:w="http://schemas.openxmlformats.org/wordprocessingml/2006/main" xmlns:w14="http://schemas.microsoft.com/office/word/2010/wordml" xmlns:w15="http://schemas.microsoft.com/office/word/2012/wordml" xmlns:w16cid="http://schemas.microsoft.com/office/word/2016/wordml/cid" xmlns:w16se="http://schemas.microsoft.com/office/word/2015/wordml/symex" xmlns:wpg="http://schemas.microsoft.com/office/word/2010/wordprocessingGroup" xmlns:wpi="http://schemas.microsoft.com/office/word/2010/wordprocessingInk" xmlns:wne="http://schemas.microsoft.com/office/word/2006/wordml" xmlns:wps="http://schemas.microsoft.com/office/word/2010/wordprocessingShape" mc:Ignorable="w14 w15 w16se w16cid wp14">
   <w:footnote w:type="separator" w:id="-1">
     <w:p>
       <w:pPr>
@@ -7400,10 +7552,10 @@
 </file>
 
 <file path=word/header1.xml><?xml version="1.0" encoding="utf-8"?>
-<w:hdr xmlns:wpc="http://schemas.microsoft.com/office/word/2010/wordprocessingCanvas" xmlns:mo="http://schemas.microsoft.com/office/mac/office/2008/main" xmlns:mc="http://schemas.openxmlformats.org/markup-compatibility/2006" xmlns:mv="urn:schemas-microsoft-com:mac:vml" xmlns:o="urn:schemas-microsoft-com:office:office" xmlns:r="http://schemas.openxmlformats.org/officeDocument/2006/relationships" xmlns:m="http://schemas.openxmlformats.org/officeDocument/2006/math" xmlns:v="urn:schemas-microsoft-com:vml" xmlns:wp14="http://schemas.microsoft.com/office/word/2010/wordprocessingDrawing" xmlns:wp="http://schemas.openxmlformats.org/drawingml/2006/wordprocessingDrawing" xmlns:w10="urn:schemas-microsoft-com:office:word" xmlns:w="http://schemas.openxmlformats.org/wordprocessingml/2006/main" xmlns:w14="http://schemas.microsoft.com/office/word/2010/wordml" xmlns:w15="http://schemas.microsoft.com/office/word/2012/wordml" xmlns:wpg="http://schemas.microsoft.com/office/word/2010/wordprocessingGroup" xmlns:wpi="http://schemas.microsoft.com/office/word/2010/wordprocessingInk" xmlns:wne="http://schemas.microsoft.com/office/word/2006/wordml" xmlns:wps="http://schemas.microsoft.com/office/word/2010/wordprocessingShape" mc:Ignorable="w14 w15 wp14">
+<w:hdr xmlns:wpc="http://schemas.microsoft.com/office/word/2010/wordprocessingCanvas" xmlns:cx="http://schemas.microsoft.com/office/drawing/2014/chartex" xmlns:cx1="http://schemas.microsoft.com/office/drawing/2015/9/8/chartex" xmlns:cx2="http://schemas.microsoft.com/office/drawing/2015/10/21/chartex" xmlns:cx3="http://schemas.microsoft.com/office/drawing/2016/5/9/chartex" xmlns:cx4="http://schemas.microsoft.com/office/drawing/2016/5/10/chartex" xmlns:cx5="http://schemas.microsoft.com/office/drawing/2016/5/11/chartex" xmlns:cx6="http://schemas.microsoft.com/office/drawing/2016/5/12/chartex" xmlns:cx7="http://schemas.microsoft.com/office/drawing/2016/5/13/chartex" xmlns:cx8="http://schemas.microsoft.com/office/drawing/2016/5/14/chartex" xmlns:mc="http://schemas.openxmlformats.org/markup-compatibility/2006" xmlns:aink="http://schemas.microsoft.com/office/drawing/2016/ink" xmlns:am3d="http://schemas.microsoft.com/office/drawing/2017/model3d" xmlns:o="urn:schemas-microsoft-com:office:office" xmlns:r="http://schemas.openxmlformats.org/officeDocument/2006/relationships" xmlns:m="http://schemas.openxmlformats.org/officeDocument/2006/math" xmlns:v="urn:schemas-microsoft-com:vml" xmlns:wp14="http://schemas.microsoft.com/office/word/2010/wordprocessingDrawing" xmlns:wp="http://schemas.openxmlformats.org/drawingml/2006/wordprocessingDrawing" xmlns:w10="urn:schemas-microsoft-com:office:word" xmlns:w="http://schemas.openxmlformats.org/wordprocessingml/2006/main" xmlns:w14="http://schemas.microsoft.com/office/word/2010/wordml" xmlns:w15="http://schemas.microsoft.com/office/word/2012/wordml" xmlns:w16cid="http://schemas.microsoft.com/office/word/2016/wordml/cid" xmlns:w16se="http://schemas.microsoft.com/office/word/2015/wordml/symex" xmlns:wpg="http://schemas.microsoft.com/office/word/2010/wordprocessingGroup" xmlns:wpi="http://schemas.microsoft.com/office/word/2010/wordprocessingInk" xmlns:wne="http://schemas.microsoft.com/office/word/2006/wordml" xmlns:wps="http://schemas.microsoft.com/office/word/2010/wordprocessingShape" mc:Ignorable="w14 w15 w16se w16cid wp14">
   <w:p>
     <w:pPr>
-      <w:pStyle w:val="Header"/>
+      <w:pStyle w:val="Cabealho"/>
     </w:pPr>
     <w:r>
       <w:rPr>
@@ -7476,7 +7628,7 @@
             </wp:anchor>
           </w:drawing>
         </mc:Choice>
-        <mc:Fallback xmlns:w16se="http://schemas.microsoft.com/office/word/2015/wordml/symex" xmlns:w16cid="http://schemas.microsoft.com/office/word/2016/wordml/cid" xmlns:am3d="http://schemas.microsoft.com/office/drawing/2017/model3d" xmlns:aink="http://schemas.microsoft.com/office/drawing/2016/ink" xmlns:cx8="http://schemas.microsoft.com/office/drawing/2016/5/14/chartex" xmlns:cx7="http://schemas.microsoft.com/office/drawing/2016/5/13/chartex" xmlns:cx6="http://schemas.microsoft.com/office/drawing/2016/5/12/chartex" xmlns:cx5="http://schemas.microsoft.com/office/drawing/2016/5/11/chartex" xmlns:cx4="http://schemas.microsoft.com/office/drawing/2016/5/10/chartex" xmlns:cx3="http://schemas.microsoft.com/office/drawing/2016/5/9/chartex" xmlns:cx2="http://schemas.microsoft.com/office/drawing/2015/10/21/chartex" xmlns:cx1="http://schemas.microsoft.com/office/drawing/2015/9/8/chartex" xmlns:cx="http://schemas.microsoft.com/office/drawing/2014/chartex">
+        <mc:Fallback xmlns:mv="urn:schemas-microsoft-com:mac:vml" xmlns:mo="http://schemas.microsoft.com/office/mac/office/2008/main">
           <w:pict>
             <v:rect w14:anchorId="2E219393" id="Retângulo 11" o:spid="_x0000_s1026" style="position:absolute;margin-left:0;margin-top:-7.2pt;width:595.85pt;height:12.4pt;z-index:251665408;visibility:visible;mso-wrap-style:square;mso-height-percent:0;mso-wrap-distance-left:9pt;mso-wrap-distance-top:0;mso-wrap-distance-right:9pt;mso-wrap-distance-bottom:0;mso-position-horizontal:left;mso-position-horizontal-relative:page;mso-position-vertical:absolute;mso-position-vertical-relative:text;mso-height-percent:0;mso-height-relative:margin;v-text-anchor:middle" o:gfxdata="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" fillcolor="#a83520" stroked="f" strokeweight="1pt">
               <w10:wrap anchorx="page"/>
@@ -7490,8 +7642,8 @@
 </file>
 
 <file path=word/numbering.xml><?xml version="1.0" encoding="utf-8"?>
-<w:numbering xmlns:wpc="http://schemas.microsoft.com/office/word/2010/wordprocessingCanvas" xmlns:mo="http://schemas.microsoft.com/office/mac/office/2008/main" xmlns:mc="http://schemas.openxmlformats.org/markup-compatibility/2006" xmlns:mv="urn:schemas-microsoft-com:mac:vml" xmlns:o="urn:schemas-microsoft-com:office:office" xmlns:r="http://schemas.openxmlformats.org/officeDocument/2006/relationships" xmlns:m="http://schemas.openxmlformats.org/officeDocument/2006/math" xmlns:v="urn:schemas-microsoft-com:vml" xmlns:wp14="http://schemas.microsoft.com/office/word/2010/wordprocessingDrawing" xmlns:wp="http://schemas.openxmlformats.org/drawingml/2006/wordprocessingDrawing" xmlns:w10="urn:schemas-microsoft-com:office:word" xmlns:w="http://schemas.openxmlformats.org/wordprocessingml/2006/main" xmlns:w14="http://schemas.microsoft.com/office/word/2010/wordml" xmlns:w15="http://schemas.microsoft.com/office/word/2012/wordml" xmlns:wpg="http://schemas.microsoft.com/office/word/2010/wordprocessingGroup" xmlns:wpi="http://schemas.microsoft.com/office/word/2010/wordprocessingInk" xmlns:wne="http://schemas.microsoft.com/office/word/2006/wordml" xmlns:wps="http://schemas.microsoft.com/office/word/2010/wordprocessingShape" mc:Ignorable="w14 w15 wp14">
-  <w:abstractNum w:abstractNumId="0">
+<w:numbering xmlns:wpc="http://schemas.microsoft.com/office/word/2010/wordprocessingCanvas" xmlns:cx="http://schemas.microsoft.com/office/drawing/2014/chartex" xmlns:cx1="http://schemas.microsoft.com/office/drawing/2015/9/8/chartex" xmlns:cx2="http://schemas.microsoft.com/office/drawing/2015/10/21/chartex" xmlns:cx3="http://schemas.microsoft.com/office/drawing/2016/5/9/chartex" xmlns:cx4="http://schemas.microsoft.com/office/drawing/2016/5/10/chartex" xmlns:cx5="http://schemas.microsoft.com/office/drawing/2016/5/11/chartex" xmlns:cx6="http://schemas.microsoft.com/office/drawing/2016/5/12/chartex" xmlns:cx7="http://schemas.microsoft.com/office/drawing/2016/5/13/chartex" xmlns:cx8="http://schemas.microsoft.com/office/drawing/2016/5/14/chartex" xmlns:mc="http://schemas.openxmlformats.org/markup-compatibility/2006" xmlns:aink="http://schemas.microsoft.com/office/drawing/2016/ink" xmlns:am3d="http://schemas.microsoft.com/office/drawing/2017/model3d" xmlns:o="urn:schemas-microsoft-com:office:office" xmlns:r="http://schemas.openxmlformats.org/officeDocument/2006/relationships" xmlns:m="http://schemas.openxmlformats.org/officeDocument/2006/math" xmlns:v="urn:schemas-microsoft-com:vml" xmlns:wp14="http://schemas.microsoft.com/office/word/2010/wordprocessingDrawing" xmlns:wp="http://schemas.openxmlformats.org/drawingml/2006/wordprocessingDrawing" xmlns:w10="urn:schemas-microsoft-com:office:word" xmlns:w="http://schemas.openxmlformats.org/wordprocessingml/2006/main" xmlns:w14="http://schemas.microsoft.com/office/word/2010/wordml" xmlns:w15="http://schemas.microsoft.com/office/word/2012/wordml" xmlns:w16cid="http://schemas.microsoft.com/office/word/2016/wordml/cid" xmlns:w16se="http://schemas.microsoft.com/office/word/2015/wordml/symex" xmlns:wpg="http://schemas.microsoft.com/office/word/2010/wordprocessingGroup" xmlns:wpi="http://schemas.microsoft.com/office/word/2010/wordprocessingInk" xmlns:wne="http://schemas.microsoft.com/office/word/2006/wordml" xmlns:wps="http://schemas.microsoft.com/office/word/2010/wordprocessingShape" mc:Ignorable="w14 w15 w16se w16cid wp14">
+  <w:abstractNum w:abstractNumId="0" w15:restartNumberingAfterBreak="0">
     <w:nsid w:val="0AC00D7A"/>
     <w:multiLevelType w:val="hybridMultilevel"/>
     <w:tmpl w:val="7A4421AC"/>
@@ -7604,7 +7756,7 @@
       </w:rPr>
     </w:lvl>
   </w:abstractNum>
-  <w:abstractNum w:abstractNumId="1">
+  <w:abstractNum w:abstractNumId="1" w15:restartNumberingAfterBreak="0">
     <w:nsid w:val="161D1DBF"/>
     <w:multiLevelType w:val="hybridMultilevel"/>
     <w:tmpl w:val="E0826EE0"/>
@@ -7717,7 +7869,7 @@
       </w:rPr>
     </w:lvl>
   </w:abstractNum>
-  <w:abstractNum w:abstractNumId="2">
+  <w:abstractNum w:abstractNumId="2" w15:restartNumberingAfterBreak="0">
     <w:nsid w:val="19311551"/>
     <w:multiLevelType w:val="hybridMultilevel"/>
     <w:tmpl w:val="D5081B74"/>
@@ -7806,7 +7958,7 @@
       </w:pPr>
     </w:lvl>
   </w:abstractNum>
-  <w:abstractNum w:abstractNumId="3">
+  <w:abstractNum w:abstractNumId="3" w15:restartNumberingAfterBreak="0">
     <w:nsid w:val="21FD2681"/>
     <w:multiLevelType w:val="hybridMultilevel"/>
     <w:tmpl w:val="A4748386"/>
@@ -7919,7 +8071,7 @@
       </w:rPr>
     </w:lvl>
   </w:abstractNum>
-  <w:abstractNum w:abstractNumId="4">
+  <w:abstractNum w:abstractNumId="4" w15:restartNumberingAfterBreak="0">
     <w:nsid w:val="266D5144"/>
     <w:multiLevelType w:val="hybridMultilevel"/>
     <w:tmpl w:val="BF0EED9C"/>
@@ -8032,7 +8184,7 @@
       </w:rPr>
     </w:lvl>
   </w:abstractNum>
-  <w:abstractNum w:abstractNumId="5">
+  <w:abstractNum w:abstractNumId="5" w15:restartNumberingAfterBreak="0">
     <w:nsid w:val="404132FF"/>
     <w:multiLevelType w:val="multilevel"/>
     <w:tmpl w:val="0816001F"/>
@@ -8118,7 +8270,7 @@
       </w:pPr>
     </w:lvl>
   </w:abstractNum>
-  <w:abstractNum w:abstractNumId="6">
+  <w:abstractNum w:abstractNumId="6" w15:restartNumberingAfterBreak="0">
     <w:nsid w:val="4751249F"/>
     <w:multiLevelType w:val="multilevel"/>
     <w:tmpl w:val="B7F02664"/>
@@ -8207,7 +8359,7 @@
       </w:pPr>
     </w:lvl>
   </w:abstractNum>
-  <w:abstractNum w:abstractNumId="7">
+  <w:abstractNum w:abstractNumId="7" w15:restartNumberingAfterBreak="0">
     <w:nsid w:val="48A110B4"/>
     <w:multiLevelType w:val="hybridMultilevel"/>
     <w:tmpl w:val="C0AE58F8"/>
@@ -8320,7 +8472,7 @@
       </w:rPr>
     </w:lvl>
   </w:abstractNum>
-  <w:abstractNum w:abstractNumId="8">
+  <w:abstractNum w:abstractNumId="8" w15:restartNumberingAfterBreak="0">
     <w:nsid w:val="5C905CCA"/>
     <w:multiLevelType w:val="hybridMultilevel"/>
     <w:tmpl w:val="06486E00"/>
@@ -8433,7 +8585,7 @@
       </w:rPr>
     </w:lvl>
   </w:abstractNum>
-  <w:abstractNum w:abstractNumId="9">
+  <w:abstractNum w:abstractNumId="9" w15:restartNumberingAfterBreak="0">
     <w:nsid w:val="625779ED"/>
     <w:multiLevelType w:val="hybridMultilevel"/>
     <w:tmpl w:val="4D644E10"/>
@@ -8547,7 +8699,7 @@
       </w:rPr>
     </w:lvl>
   </w:abstractNum>
-  <w:abstractNum w:abstractNumId="10">
+  <w:abstractNum w:abstractNumId="10" w15:restartNumberingAfterBreak="0">
     <w:nsid w:val="71B45DF0"/>
     <w:multiLevelType w:val="hybridMultilevel"/>
     <w:tmpl w:val="2A66DF1E"/>
@@ -8660,7 +8812,7 @@
       </w:rPr>
     </w:lvl>
   </w:abstractNum>
-  <w:abstractNum w:abstractNumId="11">
+  <w:abstractNum w:abstractNumId="11" w15:restartNumberingAfterBreak="0">
     <w:nsid w:val="7DB8481A"/>
     <w:multiLevelType w:val="hybridMultilevel"/>
     <w:tmpl w:val="76A89C4C"/>
@@ -8813,7 +8965,7 @@
 </file>
 
 <file path=word/styles.xml><?xml version="1.0" encoding="utf-8"?>
-<w:styles xmlns:mc="http://schemas.openxmlformats.org/markup-compatibility/2006" xmlns:r="http://schemas.openxmlformats.org/officeDocument/2006/relationships" xmlns:w="http://schemas.openxmlformats.org/wordprocessingml/2006/main" xmlns:w14="http://schemas.microsoft.com/office/word/2010/wordml" xmlns:w15="http://schemas.microsoft.com/office/word/2012/wordml" mc:Ignorable="w14 w15">
+<w:styles xmlns:mc="http://schemas.openxmlformats.org/markup-compatibility/2006" xmlns:r="http://schemas.openxmlformats.org/officeDocument/2006/relationships" xmlns:w="http://schemas.openxmlformats.org/wordprocessingml/2006/main" xmlns:w14="http://schemas.microsoft.com/office/word/2010/wordml" xmlns:w15="http://schemas.microsoft.com/office/word/2012/wordml" xmlns:w16cid="http://schemas.microsoft.com/office/word/2016/wordml/cid" xmlns:w16se="http://schemas.microsoft.com/office/word/2015/wordml/symex" mc:Ignorable="w14 w15 w16se w16cid">
   <w:docDefaults>
     <w:rPrDefault>
       <w:rPr>
@@ -8829,7 +8981,7 @@
       </w:pPr>
     </w:pPrDefault>
   </w:docDefaults>
-  <w:latentStyles w:defLockedState="0" w:defUIPriority="99" w:defSemiHidden="0" w:defUnhideWhenUsed="0" w:defQFormat="0" w:count="382">
+  <w:latentStyles w:defLockedState="0" w:defUIPriority="99" w:defSemiHidden="0" w:defUnhideWhenUsed="0" w:defQFormat="0" w:count="375">
     <w:lsdException w:name="Normal" w:uiPriority="0" w:qFormat="1"/>
     <w:lsdException w:name="heading 1" w:uiPriority="9" w:qFormat="1"/>
     <w:lsdException w:name="heading 2" w:semiHidden="1" w:uiPriority="9" w:unhideWhenUsed="1" w:qFormat="1"/>
@@ -9209,13 +9361,13 @@
     <w:qFormat/>
     <w:rsid w:val="00A3502C"/>
   </w:style>
-  <w:style w:type="character" w:default="1" w:styleId="DefaultParagraphFont">
+  <w:style w:type="character" w:default="1" w:styleId="Tipodeletrapredefinidodopargrafo">
     <w:name w:val="Default Paragraph Font"/>
     <w:uiPriority w:val="1"/>
     <w:semiHidden/>
     <w:unhideWhenUsed/>
   </w:style>
-  <w:style w:type="table" w:default="1" w:styleId="TableNormal">
+  <w:style w:type="table" w:default="1" w:styleId="Tabelanormal">
     <w:name w:val="Normal Table"/>
     <w:uiPriority w:val="99"/>
     <w:semiHidden/>
@@ -9230,15 +9382,15 @@
       </w:tblCellMar>
     </w:tblPr>
   </w:style>
-  <w:style w:type="numbering" w:default="1" w:styleId="NoList">
+  <w:style w:type="numbering" w:default="1" w:styleId="Semlista">
     <w:name w:val="No List"/>
     <w:uiPriority w:val="99"/>
     <w:semiHidden/>
     <w:unhideWhenUsed/>
   </w:style>
-  <w:style w:type="paragraph" w:styleId="NoSpacing">
+  <w:style w:type="paragraph" w:styleId="SemEspaamento">
     <w:name w:val="No Spacing"/>
-    <w:link w:val="NoSpacingChar"/>
+    <w:link w:val="SemEspaamentoCarter"/>
     <w:uiPriority w:val="1"/>
     <w:qFormat/>
     <w:rsid w:val="002C5D69"/>
@@ -9250,10 +9402,10 @@
       <w:lang w:eastAsia="pt-PT"/>
     </w:rPr>
   </w:style>
-  <w:style w:type="character" w:customStyle="1" w:styleId="NoSpacingChar">
-    <w:name w:val="No Spacing Char"/>
-    <w:basedOn w:val="DefaultParagraphFont"/>
-    <w:link w:val="NoSpacing"/>
+  <w:style w:type="character" w:customStyle="1" w:styleId="SemEspaamentoCarter">
+    <w:name w:val="Sem Espaçamento Caráter"/>
+    <w:basedOn w:val="Tipodeletrapredefinidodopargrafo"/>
+    <w:link w:val="SemEspaamento"/>
     <w:uiPriority w:val="1"/>
     <w:rsid w:val="002C5D69"/>
     <w:rPr>
@@ -9261,10 +9413,10 @@
       <w:lang w:eastAsia="pt-PT"/>
     </w:rPr>
   </w:style>
-  <w:style w:type="paragraph" w:styleId="Header">
+  <w:style w:type="paragraph" w:styleId="Cabealho">
     <w:name w:val="header"/>
     <w:basedOn w:val="Normal"/>
-    <w:link w:val="HeaderChar"/>
+    <w:link w:val="CabealhoCarter"/>
     <w:uiPriority w:val="99"/>
     <w:unhideWhenUsed/>
     <w:rsid w:val="0032336D"/>
@@ -9276,17 +9428,17 @@
       <w:spacing w:after="0" w:line="240" w:lineRule="auto"/>
     </w:pPr>
   </w:style>
-  <w:style w:type="character" w:customStyle="1" w:styleId="HeaderChar">
-    <w:name w:val="Header Char"/>
-    <w:basedOn w:val="DefaultParagraphFont"/>
-    <w:link w:val="Header"/>
+  <w:style w:type="character" w:customStyle="1" w:styleId="CabealhoCarter">
+    <w:name w:val="Cabeçalho Caráter"/>
+    <w:basedOn w:val="Tipodeletrapredefinidodopargrafo"/>
+    <w:link w:val="Cabealho"/>
     <w:uiPriority w:val="99"/>
     <w:rsid w:val="0032336D"/>
   </w:style>
-  <w:style w:type="paragraph" w:styleId="Footer">
+  <w:style w:type="paragraph" w:styleId="Rodap">
     <w:name w:val="footer"/>
     <w:basedOn w:val="Normal"/>
-    <w:link w:val="FooterChar"/>
+    <w:link w:val="RodapCarter"/>
     <w:uiPriority w:val="99"/>
     <w:unhideWhenUsed/>
     <w:rsid w:val="0032336D"/>
@@ -9298,14 +9450,14 @@
       <w:spacing w:after="0" w:line="240" w:lineRule="auto"/>
     </w:pPr>
   </w:style>
-  <w:style w:type="character" w:customStyle="1" w:styleId="FooterChar">
-    <w:name w:val="Footer Char"/>
-    <w:basedOn w:val="DefaultParagraphFont"/>
-    <w:link w:val="Footer"/>
+  <w:style w:type="character" w:customStyle="1" w:styleId="RodapCarter">
+    <w:name w:val="Rodapé Caráter"/>
+    <w:basedOn w:val="Tipodeletrapredefinidodopargrafo"/>
+    <w:link w:val="Rodap"/>
     <w:uiPriority w:val="99"/>
     <w:rsid w:val="0032336D"/>
   </w:style>
-  <w:style w:type="paragraph" w:styleId="ListParagraph">
+  <w:style w:type="paragraph" w:styleId="PargrafodaLista">
     <w:name w:val="List Paragraph"/>
     <w:basedOn w:val="Normal"/>
     <w:uiPriority w:val="34"/>
@@ -9318,7 +9470,7 @@
   </w:style>
   <w:style w:type="paragraph" w:customStyle="1" w:styleId="Estilo1">
     <w:name w:val="Estilo1"/>
-    <w:basedOn w:val="Title"/>
+    <w:basedOn w:val="Ttulo"/>
     <w:link w:val="Estilo1Char"/>
     <w:qFormat/>
     <w:rsid w:val="00E42A86"/>
@@ -9328,7 +9480,7 @@
       <w:sz w:val="44"/>
     </w:rPr>
   </w:style>
-  <w:style w:type="paragraph" w:styleId="Index1">
+  <w:style w:type="paragraph" w:styleId="ndiceremissivo1">
     <w:name w:val="index 1"/>
     <w:basedOn w:val="Normal"/>
     <w:next w:val="Normal"/>
@@ -9346,11 +9498,11 @@
       <w:szCs w:val="18"/>
     </w:rPr>
   </w:style>
-  <w:style w:type="paragraph" w:styleId="Title">
+  <w:style w:type="paragraph" w:styleId="Ttulo">
     <w:name w:val="Title"/>
     <w:basedOn w:val="Normal"/>
     <w:next w:val="Normal"/>
-    <w:link w:val="TitleChar"/>
+    <w:link w:val="TtuloCarter"/>
     <w:uiPriority w:val="10"/>
     <w:qFormat/>
     <w:rsid w:val="00E42A86"/>
@@ -9366,10 +9518,10 @@
       <w:szCs w:val="56"/>
     </w:rPr>
   </w:style>
-  <w:style w:type="character" w:customStyle="1" w:styleId="TitleChar">
-    <w:name w:val="Title Char"/>
-    <w:basedOn w:val="DefaultParagraphFont"/>
-    <w:link w:val="Title"/>
+  <w:style w:type="character" w:customStyle="1" w:styleId="TtuloCarter">
+    <w:name w:val="Título Caráter"/>
+    <w:basedOn w:val="Tipodeletrapredefinidodopargrafo"/>
+    <w:link w:val="Ttulo"/>
     <w:uiPriority w:val="10"/>
     <w:rsid w:val="00E42A86"/>
     <w:rPr>
@@ -9382,7 +9534,7 @@
   </w:style>
   <w:style w:type="character" w:customStyle="1" w:styleId="Estilo1Char">
     <w:name w:val="Estilo1 Char"/>
-    <w:basedOn w:val="TitleChar"/>
+    <w:basedOn w:val="TtuloCarter"/>
     <w:link w:val="Estilo1"/>
     <w:rsid w:val="00E42A86"/>
     <w:rPr>
@@ -9394,7 +9546,7 @@
       <w:szCs w:val="56"/>
     </w:rPr>
   </w:style>
-  <w:style w:type="paragraph" w:styleId="Index2">
+  <w:style w:type="paragraph" w:styleId="ndiceremissivo2">
     <w:name w:val="index 2"/>
     <w:basedOn w:val="Normal"/>
     <w:next w:val="Normal"/>
@@ -9412,7 +9564,7 @@
       <w:szCs w:val="18"/>
     </w:rPr>
   </w:style>
-  <w:style w:type="paragraph" w:styleId="Index3">
+  <w:style w:type="paragraph" w:styleId="ndiceremissivo3">
     <w:name w:val="index 3"/>
     <w:basedOn w:val="Normal"/>
     <w:next w:val="Normal"/>
@@ -9430,7 +9582,7 @@
       <w:szCs w:val="18"/>
     </w:rPr>
   </w:style>
-  <w:style w:type="paragraph" w:styleId="Index4">
+  <w:style w:type="paragraph" w:styleId="ndiceremissivo4">
     <w:name w:val="index 4"/>
     <w:basedOn w:val="Normal"/>
     <w:next w:val="Normal"/>
@@ -9448,7 +9600,7 @@
       <w:szCs w:val="18"/>
     </w:rPr>
   </w:style>
-  <w:style w:type="paragraph" w:styleId="Index5">
+  <w:style w:type="paragraph" w:styleId="ndiceremissivo5">
     <w:name w:val="index 5"/>
     <w:basedOn w:val="Normal"/>
     <w:next w:val="Normal"/>
@@ -9466,7 +9618,7 @@
       <w:szCs w:val="18"/>
     </w:rPr>
   </w:style>
-  <w:style w:type="paragraph" w:styleId="Index6">
+  <w:style w:type="paragraph" w:styleId="ndiceremissivo6">
     <w:name w:val="index 6"/>
     <w:basedOn w:val="Normal"/>
     <w:next w:val="Normal"/>
@@ -9484,7 +9636,7 @@
       <w:szCs w:val="18"/>
     </w:rPr>
   </w:style>
-  <w:style w:type="paragraph" w:styleId="Index7">
+  <w:style w:type="paragraph" w:styleId="ndiceremissivo7">
     <w:name w:val="index 7"/>
     <w:basedOn w:val="Normal"/>
     <w:next w:val="Normal"/>
@@ -9502,7 +9654,7 @@
       <w:szCs w:val="18"/>
     </w:rPr>
   </w:style>
-  <w:style w:type="paragraph" w:styleId="Index8">
+  <w:style w:type="paragraph" w:styleId="ndiceremissivo8">
     <w:name w:val="index 8"/>
     <w:basedOn w:val="Normal"/>
     <w:next w:val="Normal"/>
@@ -9520,7 +9672,7 @@
       <w:szCs w:val="18"/>
     </w:rPr>
   </w:style>
-  <w:style w:type="paragraph" w:styleId="Index9">
+  <w:style w:type="paragraph" w:styleId="ndiceremissivo9">
     <w:name w:val="index 9"/>
     <w:basedOn w:val="Normal"/>
     <w:next w:val="Normal"/>
@@ -9538,10 +9690,10 @@
       <w:szCs w:val="18"/>
     </w:rPr>
   </w:style>
-  <w:style w:type="paragraph" w:styleId="IndexHeading">
+  <w:style w:type="paragraph" w:styleId="Cabealhodendiceremissivo">
     <w:name w:val="index heading"/>
     <w:basedOn w:val="Normal"/>
-    <w:next w:val="Index1"/>
+    <w:next w:val="ndiceremissivo1"/>
     <w:uiPriority w:val="99"/>
     <w:unhideWhenUsed/>
     <w:rsid w:val="00C911AE"/>
@@ -9557,16 +9709,15 @@
       <w:szCs w:val="26"/>
     </w:rPr>
   </w:style>
-  <w:style w:type="table" w:styleId="TableGrid">
+  <w:style w:type="table" w:styleId="TabelacomGrelha">
     <w:name w:val="Table Grid"/>
-    <w:basedOn w:val="TableNormal"/>
+    <w:basedOn w:val="Tabelanormal"/>
     <w:uiPriority w:val="39"/>
     <w:rsid w:val="00C911AE"/>
     <w:pPr>
       <w:spacing w:after="0" w:line="240" w:lineRule="auto"/>
     </w:pPr>
     <w:tblPr>
-      <w:tblInd w:w="0" w:type="dxa"/>
       <w:tblBorders>
         <w:top w:val="single" w:sz="4" w:space="0" w:color="auto"/>
         <w:left w:val="single" w:sz="4" w:space="0" w:color="auto"/>
@@ -9575,17 +9726,11 @@
         <w:insideH w:val="single" w:sz="4" w:space="0" w:color="auto"/>
         <w:insideV w:val="single" w:sz="4" w:space="0" w:color="auto"/>
       </w:tblBorders>
-      <w:tblCellMar>
-        <w:top w:w="0" w:type="dxa"/>
-        <w:left w:w="108" w:type="dxa"/>
-        <w:bottom w:w="0" w:type="dxa"/>
-        <w:right w:w="108" w:type="dxa"/>
-      </w:tblCellMar>
     </w:tblPr>
   </w:style>
-  <w:style w:type="character" w:styleId="Hyperlink">
+  <w:style w:type="character" w:styleId="Hiperligao">
     <w:name w:val="Hyperlink"/>
-    <w:basedOn w:val="DefaultParagraphFont"/>
+    <w:basedOn w:val="Tipodeletrapredefinidodopargrafo"/>
     <w:uiPriority w:val="99"/>
     <w:unhideWhenUsed/>
     <w:rsid w:val="00520EEB"/>
@@ -9610,10 +9755,10 @@
       <w:lang w:eastAsia="pt-PT"/>
     </w:rPr>
   </w:style>
-  <w:style w:type="paragraph" w:styleId="PlainText">
+  <w:style w:type="paragraph" w:styleId="Textosimples">
     <w:name w:val="Plain Text"/>
     <w:basedOn w:val="Normal"/>
-    <w:link w:val="PlainTextChar"/>
+    <w:link w:val="TextosimplesCarter"/>
     <w:uiPriority w:val="99"/>
     <w:semiHidden/>
     <w:unhideWhenUsed/>
@@ -9627,10 +9772,10 @@
       <w:szCs w:val="21"/>
     </w:rPr>
   </w:style>
-  <w:style w:type="character" w:customStyle="1" w:styleId="PlainTextChar">
-    <w:name w:val="Plain Text Char"/>
-    <w:basedOn w:val="DefaultParagraphFont"/>
-    <w:link w:val="PlainText"/>
+  <w:style w:type="character" w:customStyle="1" w:styleId="TextosimplesCarter">
+    <w:name w:val="Texto simples Caráter"/>
+    <w:basedOn w:val="Tipodeletrapredefinidodopargrafo"/>
+    <w:link w:val="Textosimples"/>
     <w:uiPriority w:val="99"/>
     <w:semiHidden/>
     <w:rsid w:val="00520EEB"/>
@@ -9642,7 +9787,7 @@
   </w:style>
   <w:style w:type="character" w:customStyle="1" w:styleId="MenoNoResolvida1">
     <w:name w:val="Menção Não Resolvida1"/>
-    <w:basedOn w:val="DefaultParagraphFont"/>
+    <w:basedOn w:val="Tipodeletrapredefinidodopargrafo"/>
     <w:uiPriority w:val="99"/>
     <w:semiHidden/>
     <w:unhideWhenUsed/>
@@ -9656,9 +9801,9 @@
 </file>
 
 <file path=word/charts/chart1.xml><?xml version="1.0" encoding="utf-8"?>
-<c:chartSpace xmlns:c="http://schemas.openxmlformats.org/drawingml/2006/chart" xmlns:a="http://schemas.openxmlformats.org/drawingml/2006/main" xmlns:r="http://schemas.openxmlformats.org/officeDocument/2006/relationships">
+<c:chartSpace xmlns:c="http://schemas.openxmlformats.org/drawingml/2006/chart" xmlns:a="http://schemas.openxmlformats.org/drawingml/2006/main" xmlns:r="http://schemas.openxmlformats.org/officeDocument/2006/relationships" xmlns:c16r2="http://schemas.microsoft.com/office/drawing/2015/06/chart">
   <c:date1904 val="0"/>
-  <c:lang val="en-US"/>
+  <c:lang val="pt-PT"/>
   <c:roundedCorners val="0"/>
   <mc:AlternateContent xmlns:mc="http://schemas.openxmlformats.org/markup-compatibility/2006">
     <mc:Choice xmlns:c14="http://schemas.microsoft.com/office/drawing/2007/8/2/chart" Requires="c14">
@@ -9730,7 +9875,7 @@
                     <a:cs typeface="+mn-cs"/>
                   </a:defRPr>
                 </a:pPr>
-                <a:endParaRPr lang="en-GB"/>
+                <a:endParaRPr lang="pt-PT"/>
               </a:p>
             </c:txPr>
             <c:dLblPos val="t"/>
@@ -9741,7 +9886,7 @@
             <c:showPercent val="0"/>
             <c:showBubbleSize val="0"/>
             <c:showLeaderLines val="0"/>
-            <c:extLst xmlns:c16r2="http://schemas.microsoft.com/office/drawing/2015/06/chart">
+            <c:extLst>
               <c:ext xmlns:c15="http://schemas.microsoft.com/office/drawing/2012/chart" uri="{CE6537A1-D6FC-4f65-9D91-7224C49458BB}">
                 <c15:showLeaderLines val="1"/>
                 <c15:leaderLines>
@@ -9794,7 +9939,7 @@
                 <c:formatCode>General</c:formatCode>
                 <c:ptCount val="6"/>
                 <c:pt idx="0">
-                  <c:v>0.662150525</c:v>
+                  <c:v>0.66215052500000005</c:v>
                 </c:pt>
                 <c:pt idx="1">
                   <c:v>0.289357955</c:v>
@@ -9803,27 +9948,24 @@
                   <c:v>0.119273584</c:v>
                 </c:pt>
                 <c:pt idx="3">
-                  <c:v>0.096271503</c:v>
+                  <c:v>9.6271502999999994E-2</c:v>
                 </c:pt>
                 <c:pt idx="4">
-                  <c:v>0.066073546</c:v>
+                  <c:v>6.6073545999999997E-2</c:v>
                 </c:pt>
                 <c:pt idx="5">
-                  <c:v>0.036785126</c:v>
+                  <c:v>3.6785126000000001E-2</c:v>
                 </c:pt>
               </c:numCache>
             </c:numRef>
           </c:val>
           <c:smooth val="0"/>
-          <c:extLst xmlns:c16r2="http://schemas.microsoft.com/office/drawing/2015/06/chart">
-            <c:ext xmlns:c16="http://schemas.microsoft.com/office/drawing/2014/chart" uri="{C3380CC4-5D6E-409C-BE32-E72D297353CC}">
-              <c16:uniqueId val="{00000000-29A9-4089-8E0B-E13416749174}"/>
-            </c:ext>
+          <c:extLst>
             <c:ext xmlns:c15="http://schemas.microsoft.com/office/drawing/2012/chart" uri="{02D57815-91ED-43cb-92C2-25804820EDAC}">
               <c15:filteredSeriesTitle>
                 <c15:tx>
                   <c:strRef>
-                    <c:extLst xmlns:c16="http://schemas.microsoft.com/office/drawing/2014/chart" xmlns:c16r2="http://schemas.microsoft.com/office/drawing/2015/06/chart">
+                    <c:extLst xmlns:c16="http://schemas.microsoft.com/office/drawing/2014/chart">
                       <c:ext uri="{02D57815-91ED-43cb-92C2-25804820EDAC}">
                         <c15:formulaRef>
                           <c15:sqref>Folha1!$B$1</c15:sqref>
@@ -9839,6 +9981,9 @@
                   </c:strRef>
                 </c15:tx>
               </c15:filteredSeriesTitle>
+            </c:ext>
+            <c:ext xmlns:c16="http://schemas.microsoft.com/office/drawing/2014/chart" uri="{C3380CC4-5D6E-409C-BE32-E72D297353CC}">
+              <c16:uniqueId val="{00000000-29A9-4089-8E0B-E13416749174}"/>
             </c:ext>
           </c:extLst>
         </c:ser>
@@ -9900,8 +10045,8 @@
             <c:manualLayout>
               <c:xMode val="edge"/>
               <c:yMode val="edge"/>
-              <c:x val="0.299199450374442"/>
-              <c:y val="0.922575934811212"/>
+              <c:x val="0.29919945037444201"/>
+              <c:y val="0.92257593481121203"/>
             </c:manualLayout>
           </c:layout>
           <c:overlay val="0"/>
@@ -9929,7 +10074,7 @@
                   <a:cs typeface="+mn-cs"/>
                 </a:defRPr>
               </a:pPr>
-              <a:endParaRPr lang="en-GB"/>
+              <a:endParaRPr lang="pt-PT"/>
             </a:p>
           </c:txPr>
         </c:title>
@@ -9967,7 +10112,7 @@
                 <a:cs typeface="+mn-cs"/>
               </a:defRPr>
             </a:pPr>
-            <a:endParaRPr lang="en-GB"/>
+            <a:endParaRPr lang="pt-PT"/>
           </a:p>
         </c:txPr>
         <c:crossAx val="-1942082144"/>
@@ -10028,8 +10173,8 @@
             <c:manualLayout>
               <c:xMode val="edge"/>
               <c:yMode val="edge"/>
-              <c:x val="0.0141110065851364"/>
-              <c:y val="0.387657111294872"/>
+              <c:x val="1.41110065851364E-2"/>
+              <c:y val="0.38765711129487201"/>
             </c:manualLayout>
           </c:layout>
           <c:overlay val="0"/>
@@ -10057,7 +10202,7 @@
                   <a:cs typeface="+mn-cs"/>
                 </a:defRPr>
               </a:pPr>
-              <a:endParaRPr lang="en-GB"/>
+              <a:endParaRPr lang="pt-PT"/>
             </a:p>
           </c:txPr>
         </c:title>
@@ -10089,7 +10234,7 @@
                 <a:cs typeface="+mn-cs"/>
               </a:defRPr>
             </a:pPr>
-            <a:endParaRPr lang="en-GB"/>
+            <a:endParaRPr lang="pt-PT"/>
           </a:p>
         </c:txPr>
         <c:crossAx val="-1942355088"/>
@@ -10106,14 +10251,14 @@
     </c:plotArea>
     <c:plotVisOnly val="1"/>
     <c:dispBlanksAs val="gap"/>
-    <c:showDLblsOverMax val="0"/>
-    <c:extLst xmlns:c16r2="http://schemas.microsoft.com/office/drawing/2015/06/chart">
+    <c:extLst>
       <c:ext xmlns:c16r3="http://schemas.microsoft.com/office/drawing/2017/03/chart" uri="{56B9EC1D-385E-4148-901F-78D8002777C0}">
         <c16r3:dataDisplayOptions16>
           <c16r3:dispNaAsBlank val="1"/>
         </c16r3:dataDisplayOptions16>
       </c:ext>
     </c:extLst>
+    <c:showDLblsOverMax val="0"/>
   </c:chart>
   <c:spPr>
     <a:solidFill>
@@ -10137,7 +10282,7 @@
       <a:pPr>
         <a:defRPr/>
       </a:pPr>
-      <a:endParaRPr lang="en-GB"/>
+      <a:endParaRPr lang="pt-PT"/>
     </a:p>
   </c:txPr>
   <c:externalData r:id="rId3">
@@ -10147,9 +10292,9 @@
 </file>
 
 <file path=word/charts/chart2.xml><?xml version="1.0" encoding="utf-8"?>
-<c:chartSpace xmlns:c="http://schemas.openxmlformats.org/drawingml/2006/chart" xmlns:a="http://schemas.openxmlformats.org/drawingml/2006/main" xmlns:r="http://schemas.openxmlformats.org/officeDocument/2006/relationships">
+<c:chartSpace xmlns:c="http://schemas.openxmlformats.org/drawingml/2006/chart" xmlns:a="http://schemas.openxmlformats.org/drawingml/2006/main" xmlns:r="http://schemas.openxmlformats.org/officeDocument/2006/relationships" xmlns:c16r2="http://schemas.microsoft.com/office/drawing/2015/06/chart">
   <c:date1904 val="0"/>
-  <c:lang val="en-US"/>
+  <c:lang val="pt-PT"/>
   <c:roundedCorners val="0"/>
   <mc:AlternateContent xmlns:mc="http://schemas.openxmlformats.org/markup-compatibility/2006">
     <mc:Choice xmlns:c14="http://schemas.microsoft.com/office/drawing/2007/8/2/chart" Requires="c14">
@@ -10221,7 +10366,7 @@
                     <a:cs typeface="+mn-cs"/>
                   </a:defRPr>
                 </a:pPr>
-                <a:endParaRPr lang="en-GB"/>
+                <a:endParaRPr lang="pt-PT"/>
               </a:p>
             </c:txPr>
             <c:dLblPos val="t"/>
@@ -10232,7 +10377,7 @@
             <c:showPercent val="0"/>
             <c:showBubbleSize val="0"/>
             <c:showLeaderLines val="0"/>
-            <c:extLst xmlns:c16r2="http://schemas.microsoft.com/office/drawing/2015/06/chart">
+            <c:extLst>
               <c:ext xmlns:c15="http://schemas.microsoft.com/office/drawing/2012/chart" uri="{CE6537A1-D6FC-4f65-9D91-7224C49458BB}">
                 <c15:showLeaderLines val="1"/>
                 <c15:leaderLines>
@@ -10259,34 +10404,34 @@
                 <c:formatCode>General</c:formatCode>
                 <c:ptCount val="10"/>
                 <c:pt idx="0">
-                  <c:v>20.0</c:v>
+                  <c:v>20</c:v>
                 </c:pt>
                 <c:pt idx="1">
-                  <c:v>40.0</c:v>
+                  <c:v>40</c:v>
                 </c:pt>
                 <c:pt idx="2">
-                  <c:v>60.0</c:v>
+                  <c:v>60</c:v>
                 </c:pt>
                 <c:pt idx="3">
-                  <c:v>80.0</c:v>
+                  <c:v>80</c:v>
                 </c:pt>
                 <c:pt idx="4">
-                  <c:v>100.0</c:v>
+                  <c:v>100</c:v>
                 </c:pt>
                 <c:pt idx="5">
-                  <c:v>120.0</c:v>
+                  <c:v>120</c:v>
                 </c:pt>
                 <c:pt idx="6">
-                  <c:v>140.0</c:v>
+                  <c:v>140</c:v>
                 </c:pt>
                 <c:pt idx="7">
-                  <c:v>160.0</c:v>
+                  <c:v>160</c:v>
                 </c:pt>
                 <c:pt idx="8">
-                  <c:v>180.0</c:v>
+                  <c:v>180</c:v>
                 </c:pt>
                 <c:pt idx="9">
-                  <c:v>200.0</c:v>
+                  <c:v>200</c:v>
                 </c:pt>
               </c:numCache>
             </c:numRef>
@@ -10298,31 +10443,31 @@
                 <c:formatCode>General</c:formatCode>
                 <c:ptCount val="10"/>
                 <c:pt idx="0">
-                  <c:v>0.360793096</c:v>
+                  <c:v>0.36079309599999998</c:v>
                 </c:pt>
                 <c:pt idx="1">
-                  <c:v>0.503208649</c:v>
+                  <c:v>0.50320864899999995</c:v>
                 </c:pt>
                 <c:pt idx="2">
-                  <c:v>0.566534629</c:v>
+                  <c:v>0.56653462899999996</c:v>
                 </c:pt>
                 <c:pt idx="3">
-                  <c:v>0.607607357</c:v>
+                  <c:v>0.60760735700000001</c:v>
                 </c:pt>
                 <c:pt idx="4">
                   <c:v>0.639494004</c:v>
                 </c:pt>
                 <c:pt idx="5">
-                  <c:v>0.796928878</c:v>
+                  <c:v>0.79692887800000001</c:v>
                 </c:pt>
                 <c:pt idx="6">
-                  <c:v>0.675596765</c:v>
+                  <c:v>0.67559676499999999</c:v>
                 </c:pt>
                 <c:pt idx="7">
-                  <c:v>0.688671523</c:v>
+                  <c:v>0.68867152300000001</c:v>
                 </c:pt>
                 <c:pt idx="8">
-                  <c:v>0.702064222</c:v>
+                  <c:v>0.70206422199999996</c:v>
                 </c:pt>
                 <c:pt idx="9">
                   <c:v>0.707598807</c:v>
@@ -10331,15 +10476,12 @@
             </c:numRef>
           </c:val>
           <c:smooth val="0"/>
-          <c:extLst xmlns:c16r2="http://schemas.microsoft.com/office/drawing/2015/06/chart">
-            <c:ext xmlns:c16="http://schemas.microsoft.com/office/drawing/2014/chart" uri="{C3380CC4-5D6E-409C-BE32-E72D297353CC}">
-              <c16:uniqueId val="{00000000-4BAA-4BAE-A29E-CBFCE2FC0535}"/>
-            </c:ext>
+          <c:extLst>
             <c:ext xmlns:c15="http://schemas.microsoft.com/office/drawing/2012/chart" uri="{02D57815-91ED-43cb-92C2-25804820EDAC}">
               <c15:filteredSeriesTitle>
                 <c15:tx>
                   <c:strRef>
-                    <c:extLst xmlns:c16="http://schemas.microsoft.com/office/drawing/2014/chart" xmlns:c16r2="http://schemas.microsoft.com/office/drawing/2015/06/chart">
+                    <c:extLst xmlns:c16="http://schemas.microsoft.com/office/drawing/2014/chart">
                       <c:ext uri="{02D57815-91ED-43cb-92C2-25804820EDAC}">
                         <c15:formulaRef>
                           <c15:sqref>Folha1!$B$1</c15:sqref>
@@ -10355,6 +10497,9 @@
                   </c:strRef>
                 </c15:tx>
               </c15:filteredSeriesTitle>
+            </c:ext>
+            <c:ext xmlns:c16="http://schemas.microsoft.com/office/drawing/2014/chart" uri="{C3380CC4-5D6E-409C-BE32-E72D297353CC}">
+              <c16:uniqueId val="{00000000-4BAA-4BAE-A29E-CBFCE2FC0535}"/>
             </c:ext>
           </c:extLst>
         </c:ser>
@@ -10416,8 +10561,8 @@
             <c:manualLayout>
               <c:xMode val="edge"/>
               <c:yMode val="edge"/>
-              <c:x val="0.334476966837283"/>
-              <c:y val="0.922575934811212"/>
+              <c:x val="0.33447696683728301"/>
+              <c:y val="0.92257593481121203"/>
             </c:manualLayout>
           </c:layout>
           <c:overlay val="0"/>
@@ -10445,7 +10590,7 @@
                   <a:cs typeface="+mn-cs"/>
                 </a:defRPr>
               </a:pPr>
-              <a:endParaRPr lang="en-GB"/>
+              <a:endParaRPr lang="pt-PT"/>
             </a:p>
           </c:txPr>
         </c:title>
@@ -10483,7 +10628,7 @@
                 <a:cs typeface="+mn-cs"/>
               </a:defRPr>
             </a:pPr>
-            <a:endParaRPr lang="en-GB"/>
+            <a:endParaRPr lang="pt-PT"/>
           </a:p>
         </c:txPr>
         <c:crossAx val="-1942055536"/>
@@ -10544,8 +10689,8 @@
             <c:manualLayout>
               <c:xMode val="edge"/>
               <c:yMode val="edge"/>
-              <c:x val="0.0141110065851364"/>
-              <c:y val="0.387657111294872"/>
+              <c:x val="1.41110065851364E-2"/>
+              <c:y val="0.38765711129487201"/>
             </c:manualLayout>
           </c:layout>
           <c:overlay val="0"/>
@@ -10573,7 +10718,7 @@
                   <a:cs typeface="+mn-cs"/>
                 </a:defRPr>
               </a:pPr>
-              <a:endParaRPr lang="en-GB"/>
+              <a:endParaRPr lang="pt-PT"/>
             </a:p>
           </c:txPr>
         </c:title>
@@ -10605,7 +10750,7 @@
                 <a:cs typeface="+mn-cs"/>
               </a:defRPr>
             </a:pPr>
-            <a:endParaRPr lang="en-GB"/>
+            <a:endParaRPr lang="pt-PT"/>
           </a:p>
         </c:txPr>
         <c:crossAx val="-1942059856"/>
@@ -10622,14 +10767,14 @@
     </c:plotArea>
     <c:plotVisOnly val="1"/>
     <c:dispBlanksAs val="gap"/>
-    <c:showDLblsOverMax val="0"/>
-    <c:extLst xmlns:c16r2="http://schemas.microsoft.com/office/drawing/2015/06/chart">
+    <c:extLst>
       <c:ext xmlns:c16r3="http://schemas.microsoft.com/office/drawing/2017/03/chart" uri="{56B9EC1D-385E-4148-901F-78D8002777C0}">
         <c16r3:dataDisplayOptions16>
           <c16r3:dispNaAsBlank val="1"/>
         </c16r3:dataDisplayOptions16>
       </c:ext>
     </c:extLst>
+    <c:showDLblsOverMax val="0"/>
   </c:chart>
   <c:spPr>
     <a:solidFill>
@@ -10653,7 +10798,7 @@
       <a:pPr>
         <a:defRPr/>
       </a:pPr>
-      <a:endParaRPr lang="en-GB"/>
+      <a:endParaRPr lang="pt-PT"/>
     </a:p>
   </c:txPr>
   <c:externalData r:id="rId3">
@@ -10663,9 +10808,9 @@
 </file>
 
 <file path=word/charts/chart3.xml><?xml version="1.0" encoding="utf-8"?>
-<c:chartSpace xmlns:c="http://schemas.openxmlformats.org/drawingml/2006/chart" xmlns:a="http://schemas.openxmlformats.org/drawingml/2006/main" xmlns:r="http://schemas.openxmlformats.org/officeDocument/2006/relationships">
+<c:chartSpace xmlns:c="http://schemas.openxmlformats.org/drawingml/2006/chart" xmlns:a="http://schemas.openxmlformats.org/drawingml/2006/main" xmlns:r="http://schemas.openxmlformats.org/officeDocument/2006/relationships" xmlns:c16r2="http://schemas.microsoft.com/office/drawing/2015/06/chart">
   <c:date1904 val="0"/>
-  <c:lang val="en-US"/>
+  <c:lang val="pt-PT"/>
   <c:roundedCorners val="0"/>
   <mc:AlternateContent xmlns:mc="http://schemas.openxmlformats.org/markup-compatibility/2006">
     <mc:Choice xmlns:c14="http://schemas.microsoft.com/office/drawing/2007/8/2/chart" Requires="c14">
@@ -10737,7 +10882,7 @@
                     <a:cs typeface="+mn-cs"/>
                   </a:defRPr>
                 </a:pPr>
-                <a:endParaRPr lang="en-GB"/>
+                <a:endParaRPr lang="pt-PT"/>
               </a:p>
             </c:txPr>
             <c:dLblPos val="t"/>
@@ -10748,7 +10893,7 @@
             <c:showPercent val="0"/>
             <c:showBubbleSize val="0"/>
             <c:showLeaderLines val="0"/>
-            <c:extLst xmlns:c16r2="http://schemas.microsoft.com/office/drawing/2015/06/chart">
+            <c:extLst>
               <c:ext xmlns:c15="http://schemas.microsoft.com/office/drawing/2012/chart" uri="{CE6537A1-D6FC-4f65-9D91-7224C49458BB}">
                 <c15:showLeaderLines val="1"/>
                 <c15:leaderLines>
@@ -10775,28 +10920,28 @@
                 <c:formatCode>General</c:formatCode>
                 <c:ptCount val="8"/>
                 <c:pt idx="0">
-                  <c:v>600.0</c:v>
+                  <c:v>600</c:v>
                 </c:pt>
                 <c:pt idx="1">
-                  <c:v>1200.0</c:v>
+                  <c:v>1200</c:v>
                 </c:pt>
                 <c:pt idx="2">
-                  <c:v>1800.0</c:v>
+                  <c:v>1800</c:v>
                 </c:pt>
                 <c:pt idx="3">
-                  <c:v>2400.0</c:v>
+                  <c:v>2400</c:v>
                 </c:pt>
                 <c:pt idx="4">
-                  <c:v>4800.0</c:v>
+                  <c:v>4800</c:v>
                 </c:pt>
                 <c:pt idx="5">
-                  <c:v>9600.0</c:v>
+                  <c:v>9600</c:v>
                 </c:pt>
                 <c:pt idx="6">
-                  <c:v>19200.0</c:v>
+                  <c:v>19200</c:v>
                 </c:pt>
                 <c:pt idx="7">
-                  <c:v>38400.0</c:v>
+                  <c:v>38400</c:v>
                 </c:pt>
               </c:numCache>
             </c:numRef>
@@ -10808,42 +10953,39 @@
                 <c:formatCode>General</c:formatCode>
                 <c:ptCount val="8"/>
                 <c:pt idx="0">
-                  <c:v>0.687781318</c:v>
+                  <c:v>0.68778131799999997</c:v>
                 </c:pt>
                 <c:pt idx="1">
-                  <c:v>0.687705854</c:v>
+                  <c:v>0.68770585399999995</c:v>
                 </c:pt>
                 <c:pt idx="2">
-                  <c:v>0.687640463</c:v>
+                  <c:v>0.68764046300000004</c:v>
                 </c:pt>
                 <c:pt idx="3">
-                  <c:v>0.666424043</c:v>
+                  <c:v>0.66642404300000002</c:v>
                 </c:pt>
                 <c:pt idx="4">
-                  <c:v>0.665938021</c:v>
+                  <c:v>0.66593802099999999</c:v>
                 </c:pt>
                 <c:pt idx="5">
-                  <c:v>0.665317494</c:v>
+                  <c:v>0.66531749399999995</c:v>
                 </c:pt>
                 <c:pt idx="6">
-                  <c:v>0.664153831</c:v>
+                  <c:v>0.66415383100000003</c:v>
                 </c:pt>
                 <c:pt idx="7">
-                  <c:v>0.662119054</c:v>
+                  <c:v>0.66211905400000004</c:v>
                 </c:pt>
               </c:numCache>
             </c:numRef>
           </c:val>
           <c:smooth val="0"/>
-          <c:extLst xmlns:c16r2="http://schemas.microsoft.com/office/drawing/2015/06/chart">
-            <c:ext xmlns:c16="http://schemas.microsoft.com/office/drawing/2014/chart" uri="{C3380CC4-5D6E-409C-BE32-E72D297353CC}">
-              <c16:uniqueId val="{00000000-8341-4D47-BBDE-1A472F1E4852}"/>
-            </c:ext>
+          <c:extLst>
             <c:ext xmlns:c15="http://schemas.microsoft.com/office/drawing/2012/chart" uri="{02D57815-91ED-43cb-92C2-25804820EDAC}">
               <c15:filteredSeriesTitle>
                 <c15:tx>
                   <c:strRef>
-                    <c:extLst xmlns:c16="http://schemas.microsoft.com/office/drawing/2014/chart" xmlns:c16r2="http://schemas.microsoft.com/office/drawing/2015/06/chart">
+                    <c:extLst xmlns:c16="http://schemas.microsoft.com/office/drawing/2014/chart">
                       <c:ext uri="{02D57815-91ED-43cb-92C2-25804820EDAC}">
                         <c15:formulaRef>
                           <c15:sqref>Folha1!$B$1</c15:sqref>
@@ -10859,6 +11001,9 @@
                   </c:strRef>
                 </c15:tx>
               </c15:filteredSeriesTitle>
+            </c:ext>
+            <c:ext xmlns:c16="http://schemas.microsoft.com/office/drawing/2014/chart" uri="{C3380CC4-5D6E-409C-BE32-E72D297353CC}">
+              <c16:uniqueId val="{00000000-8341-4D47-BBDE-1A472F1E4852}"/>
             </c:ext>
           </c:extLst>
         </c:ser>
@@ -10920,8 +11065,8 @@
             <c:manualLayout>
               <c:xMode val="edge"/>
               <c:yMode val="edge"/>
-              <c:x val="0.433254012933237"/>
-              <c:y val="0.922575934811212"/>
+              <c:x val="0.43325401293323701"/>
+              <c:y val="0.92257593481121203"/>
             </c:manualLayout>
           </c:layout>
           <c:overlay val="0"/>
@@ -10949,7 +11094,7 @@
                   <a:cs typeface="+mn-cs"/>
                 </a:defRPr>
               </a:pPr>
-              <a:endParaRPr lang="en-GB"/>
+              <a:endParaRPr lang="pt-PT"/>
             </a:p>
           </c:txPr>
         </c:title>
@@ -10987,7 +11132,7 @@
                 <a:cs typeface="+mn-cs"/>
               </a:defRPr>
             </a:pPr>
-            <a:endParaRPr lang="en-GB"/>
+            <a:endParaRPr lang="pt-PT"/>
           </a:p>
         </c:txPr>
         <c:crossAx val="-1938770176"/>
@@ -11048,8 +11193,8 @@
             <c:manualLayout>
               <c:xMode val="edge"/>
               <c:yMode val="edge"/>
-              <c:x val="0.0141110065851364"/>
-              <c:y val="0.387657111294872"/>
+              <c:x val="1.41110065851364E-2"/>
+              <c:y val="0.38765711129487201"/>
             </c:manualLayout>
           </c:layout>
           <c:overlay val="0"/>
@@ -11077,7 +11222,7 @@
                   <a:cs typeface="+mn-cs"/>
                 </a:defRPr>
               </a:pPr>
-              <a:endParaRPr lang="en-GB"/>
+              <a:endParaRPr lang="pt-PT"/>
             </a:p>
           </c:txPr>
         </c:title>
@@ -11109,7 +11254,7 @@
                 <a:cs typeface="+mn-cs"/>
               </a:defRPr>
             </a:pPr>
-            <a:endParaRPr lang="en-GB"/>
+            <a:endParaRPr lang="pt-PT"/>
           </a:p>
         </c:txPr>
         <c:crossAx val="-1973105600"/>
@@ -11126,14 +11271,14 @@
     </c:plotArea>
     <c:plotVisOnly val="1"/>
     <c:dispBlanksAs val="gap"/>
-    <c:showDLblsOverMax val="0"/>
-    <c:extLst xmlns:c16r2="http://schemas.microsoft.com/office/drawing/2015/06/chart">
+    <c:extLst>
       <c:ext xmlns:c16r3="http://schemas.microsoft.com/office/drawing/2017/03/chart" uri="{56B9EC1D-385E-4148-901F-78D8002777C0}">
         <c16r3:dataDisplayOptions16>
           <c16r3:dispNaAsBlank val="1"/>
         </c16r3:dataDisplayOptions16>
       </c:ext>
     </c:extLst>
+    <c:showDLblsOverMax val="0"/>
   </c:chart>
   <c:spPr>
     <a:solidFill>
@@ -11157,7 +11302,7 @@
       <a:pPr>
         <a:defRPr/>
       </a:pPr>
-      <a:endParaRPr lang="en-GB"/>
+      <a:endParaRPr lang="pt-PT"/>
     </a:p>
   </c:txPr>
   <c:externalData r:id="rId3">
@@ -13061,7 +13206,7 @@
 </file>
 
 <file path=customXml/itemProps1.xml><?xml version="1.0" encoding="utf-8"?>
-<ds:datastoreItem xmlns:ds="http://schemas.openxmlformats.org/officeDocument/2006/customXml" ds:itemID="{F1BE36D3-BC5E-4742-937B-63124BBEF16E}">
+<ds:datastoreItem xmlns:ds="http://schemas.openxmlformats.org/officeDocument/2006/customXml" ds:itemID="{79E446D6-212C-47AC-AC38-13BF806877EF}">
   <ds:schemaRefs>
     <ds:schemaRef ds:uri="http://schemas.openxmlformats.org/officeDocument/2006/bibliography"/>
   </ds:schemaRefs>

</xml_diff>

<commit_message>
report: eficiencia quase quase
</commit_message>
<xml_diff>
--- a/project/report.docx
+++ b/project/report.docx
@@ -1113,14 +1113,12 @@
               </w:rPr>
               <w:t xml:space="preserve">          </w:t>
             </w:r>
-            <w:proofErr w:type="spellStart"/>
             <w:r>
               <w:rPr>
                 <w:rFonts w:ascii="Century Schoolbook" w:hAnsi="Century Schoolbook"/>
               </w:rPr>
               <w:t>Reader</w:t>
             </w:r>
-            <w:proofErr w:type="spellEnd"/>
           </w:p>
         </w:tc>
         <w:tc>
@@ -2497,47 +2495,18 @@
     <w:p>
       <w:pPr>
         <w:spacing w:line="276" w:lineRule="auto"/>
-        <w:rPr>
-          <w:rFonts w:ascii="Century Schoolbook" w:hAnsi="Century Schoolbook" w:cs="Times New Roman"/>
-          <w:sz w:val="24"/>
-          <w:szCs w:val="24"/>
-        </w:rPr>
-      </w:pPr>
-    </w:p>
-    <w:p>
-      <w:pPr>
-        <w:spacing w:after="0" w:line="240" w:lineRule="auto"/>
-        <w:rPr>
-          <w:rFonts w:ascii="Times New Roman" w:eastAsia="Times New Roman" w:hAnsi="Times New Roman" w:cs="Times New Roman"/>
-          <w:sz w:val="24"/>
-          <w:szCs w:val="24"/>
-          <w:lang w:eastAsia="en-GB"/>
-        </w:rPr>
-      </w:pPr>
-      <w:r>
-        <w:rPr>
-          <w:rFonts w:ascii="Helvetica" w:eastAsia="Times New Roman" w:hAnsi="Helvetica" w:cs="Times New Roman"/>
-          <w:color w:val="747474"/>
-          <w:sz w:val="21"/>
-          <w:szCs w:val="21"/>
-          <w:shd w:val="clear" w:color="auto" w:fill="FFFFFF"/>
-          <w:lang w:eastAsia="en-GB"/>
-        </w:rPr>
-        <w:t>(blocos funcionais e interfaces)</w:t>
-      </w:r>
-    </w:p>
-    <w:p>
-      <w:pPr>
-        <w:rPr>
-          <w:rFonts w:ascii="Century Schoolbook" w:hAnsi="Century Schoolbook" w:cs="Times New Roman"/>
-          <w:sz w:val="24"/>
-          <w:szCs w:val="24"/>
-        </w:rPr>
-      </w:pPr>
-      <w:r>
-        <w:rPr>
-          <w:rFonts w:ascii="Century Schoolbook" w:hAnsi="Century Schoolbook" w:cs="Times New Roman"/>
-          <w:sz w:val="24"/>
+        <w:ind w:firstLine="708"/>
+        <w:jc w:val="both"/>
+        <w:rPr>
+          <w:rFonts w:ascii="Century Schoolbook" w:hAnsi="Century Schoolbook" w:cs="Times New Roman"/>
+          <w:sz w:val="18"/>
+          <w:szCs w:val="24"/>
+        </w:rPr>
+      </w:pPr>
+      <w:r>
+        <w:rPr>
+          <w:rFonts w:ascii="Century Schoolbook" w:hAnsi="Century Schoolbook" w:cs="Times New Roman"/>
+          <w:sz w:val="20"/>
           <w:szCs w:val="24"/>
         </w:rPr>
         <w:br w:type="page"/>
@@ -2635,22 +2604,32 @@
     <w:p>
       <w:pPr>
         <w:spacing w:line="276" w:lineRule="auto"/>
-        <w:rPr>
-          <w:rFonts w:ascii="Century Schoolbook" w:hAnsi="Century Schoolbook" w:cs="Times New Roman"/>
-          <w:szCs w:val="24"/>
-        </w:rPr>
-      </w:pPr>
-      <w:proofErr w:type="spellStart"/>
+        <w:jc w:val="both"/>
+        <w:rPr>
+          <w:rFonts w:ascii="Century Schoolbook" w:hAnsi="Century Schoolbook" w:cs="Times New Roman"/>
+          <w:szCs w:val="24"/>
+        </w:rPr>
+      </w:pPr>
+    </w:p>
+    <w:p>
+      <w:pPr>
+        <w:spacing w:line="276" w:lineRule="auto"/>
+        <w:rPr>
+          <w:rFonts w:ascii="Century Schoolbook" w:hAnsi="Century Schoolbook" w:cs="Times New Roman"/>
+          <w:sz w:val="18"/>
+          <w:szCs w:val="24"/>
+          <w:u w:val="single"/>
+        </w:rPr>
+      </w:pPr>
       <w:r>
         <w:rPr>
           <w:rFonts w:ascii="Century Schoolbook" w:hAnsi="Century Schoolbook" w:cs="Times New Roman"/>
           <w:b/>
-          <w:sz w:val="28"/>
           <w:szCs w:val="44"/>
+          <w:u w:val="single"/>
         </w:rPr>
         <w:t>Writer</w:t>
       </w:r>
-      <w:proofErr w:type="spellEnd"/>
     </w:p>
     <w:p>
       <w:pPr>
@@ -3698,7 +3677,6 @@
         </w:rPr>
         <w:t xml:space="preserve">Número de bytes em cada </w:t>
       </w:r>
-      <w:proofErr w:type="spellStart"/>
       <w:r>
         <w:rPr>
           <w:rFonts w:ascii="Century Schoolbook" w:hAnsi="Century Schoolbook" w:cs="Times New Roman"/>
@@ -3707,7 +3685,6 @@
         </w:rPr>
         <w:t>packet</w:t>
       </w:r>
-      <w:proofErr w:type="spellEnd"/>
       <w:r>
         <w:rPr>
           <w:rFonts w:ascii="Century Schoolbook" w:hAnsi="Century Schoolbook" w:cs="Times New Roman"/>
@@ -3848,22 +3825,20 @@
         <w:rPr>
           <w:rFonts w:ascii="Century Schoolbook" w:hAnsi="Century Schoolbook" w:cs="Times New Roman"/>
           <w:b/>
-          <w:sz w:val="28"/>
           <w:szCs w:val="44"/>
-        </w:rPr>
-      </w:pPr>
-      <w:proofErr w:type="spellStart"/>
+          <w:u w:val="single"/>
+        </w:rPr>
+      </w:pPr>
       <w:r>
         <w:rPr>
           <w:rFonts w:ascii="Century Schoolbook" w:hAnsi="Century Schoolbook" w:cs="Times New Roman"/>
           <w:b/>
-          <w:sz w:val="28"/>
           <w:szCs w:val="44"/>
+          <w:u w:val="single"/>
         </w:rPr>
         <w:lastRenderedPageBreak/>
         <w:t>Reader</w:t>
       </w:r>
-      <w:proofErr w:type="spellEnd"/>
     </w:p>
     <w:p>
       <w:pPr>
@@ -6441,23 +6416,129 @@
     <w:p>
       <w:pPr>
         <w:spacing w:line="276" w:lineRule="auto"/>
-        <w:rPr>
-          <w:rFonts w:ascii="Century Schoolbook" w:hAnsi="Century Schoolbook" w:cs="Times New Roman"/>
-          <w:szCs w:val="24"/>
-        </w:rPr>
-      </w:pPr>
-      <w:r>
-        <w:rPr>
-          <w:rFonts w:ascii="Century Schoolbook" w:hAnsi="Century Schoolbook" w:cs="Times New Roman"/>
-          <w:szCs w:val="24"/>
-          <w:highlight w:val="yellow"/>
-        </w:rPr>
-        <w:t>Texto.</w:t>
+        <w:ind w:firstLine="708"/>
+        <w:jc w:val="both"/>
+        <w:rPr>
+          <w:rFonts w:ascii="Century Schoolbook" w:hAnsi="Century Schoolbook" w:cs="Times New Roman"/>
+          <w:szCs w:val="24"/>
+        </w:rPr>
+      </w:pPr>
+      <w:r>
+        <w:rPr>
+          <w:rFonts w:ascii="Century Schoolbook" w:hAnsi="Century Schoolbook" w:cs="Times New Roman"/>
+          <w:szCs w:val="24"/>
+        </w:rPr>
+        <w:t>De forma a avaliar a eficiência do protocolo desenvolvido, foram feitos</w:t>
+      </w:r>
+      <w:r>
+        <w:rPr>
+          <w:rFonts w:ascii="Century Schoolbook" w:hAnsi="Century Schoolbook" w:cs="Times New Roman"/>
+          <w:szCs w:val="24"/>
+        </w:rPr>
+        <w:t xml:space="preserve"> os seguintes</w:t>
+      </w:r>
+      <w:r>
+        <w:rPr>
+          <w:rFonts w:ascii="Century Schoolbook" w:hAnsi="Century Schoolbook" w:cs="Times New Roman"/>
+          <w:szCs w:val="24"/>
+        </w:rPr>
+        <w:t xml:space="preserve"> três testes e </w:t>
+      </w:r>
+      <w:r>
+        <w:rPr>
+          <w:rFonts w:ascii="Century Schoolbook" w:hAnsi="Century Schoolbook" w:cs="Times New Roman"/>
+          <w:szCs w:val="24"/>
+        </w:rPr>
+        <w:t>elaborado, respetivamente,</w:t>
+      </w:r>
+      <w:r>
+        <w:rPr>
+          <w:rFonts w:ascii="Century Schoolbook" w:hAnsi="Century Schoolbook" w:cs="Times New Roman"/>
+          <w:szCs w:val="24"/>
+        </w:rPr>
+        <w:t xml:space="preserve"> uma tabela e um gráfico.</w:t>
+      </w:r>
+      <w:r>
+        <w:rPr>
+          <w:rFonts w:ascii="Century Schoolbook" w:hAnsi="Century Schoolbook" w:cs="Times New Roman"/>
+          <w:szCs w:val="24"/>
+        </w:rPr>
+        <w:t xml:space="preserve"> Todas as tabelas estão presentes no anexo II.</w:t>
       </w:r>
     </w:p>
     <w:p>
       <w:pPr>
         <w:spacing w:line="276" w:lineRule="auto"/>
+        <w:ind w:firstLine="708"/>
+        <w:jc w:val="both"/>
+        <w:rPr>
+          <w:rFonts w:ascii="Century Schoolbook" w:hAnsi="Century Schoolbook" w:cs="Times New Roman"/>
+          <w:szCs w:val="24"/>
+        </w:rPr>
+      </w:pPr>
+    </w:p>
+    <w:p>
+      <w:pPr>
+        <w:spacing w:line="276" w:lineRule="auto"/>
+        <w:jc w:val="both"/>
+        <w:rPr>
+          <w:rFonts w:ascii="Century Schoolbook" w:hAnsi="Century Schoolbook" w:cs="Times New Roman"/>
+          <w:b/>
+          <w:szCs w:val="24"/>
+        </w:rPr>
+      </w:pPr>
+      <w:r>
+        <w:rPr>
+          <w:rFonts w:ascii="Century Schoolbook" w:hAnsi="Century Schoolbook" w:cs="Times New Roman"/>
+          <w:b/>
+          <w:szCs w:val="24"/>
+        </w:rPr>
+        <w:t>Variação do FER</w:t>
+      </w:r>
+    </w:p>
+    <w:p>
+      <w:pPr>
+        <w:spacing w:line="276" w:lineRule="auto"/>
+        <w:ind w:firstLine="708"/>
+        <w:jc w:val="both"/>
+        <w:rPr>
+          <w:rFonts w:ascii="Century Schoolbook" w:hAnsi="Century Schoolbook" w:cs="Times New Roman"/>
+          <w:szCs w:val="24"/>
+        </w:rPr>
+      </w:pPr>
+      <w:r>
+        <w:rPr>
+          <w:rFonts w:ascii="Century Schoolbook" w:hAnsi="Century Schoolbook" w:cs="Times New Roman"/>
+          <w:szCs w:val="24"/>
+        </w:rPr>
+        <w:t xml:space="preserve">Neste teste </w:t>
+      </w:r>
+      <w:r>
+        <w:rPr>
+          <w:rFonts w:ascii="Century Schoolbook" w:hAnsi="Century Schoolbook" w:cs="Times New Roman"/>
+          <w:szCs w:val="24"/>
+        </w:rPr>
+        <w:t>foram gerados aleatoriamente erros em tramas de</w:t>
+      </w:r>
+      <w:r>
+        <w:rPr>
+          <w:rFonts w:ascii="Century Schoolbook" w:hAnsi="Century Schoolbook" w:cs="Times New Roman"/>
+          <w:szCs w:val="24"/>
+        </w:rPr>
+        <w:t xml:space="preserve"> </w:t>
+      </w:r>
+      <w:r>
+        <w:rPr>
+          <w:rFonts w:ascii="Century Schoolbook" w:hAnsi="Century Schoolbook" w:cs="Times New Roman"/>
+          <w:szCs w:val="24"/>
+        </w:rPr>
+        <w:t>Informação.</w:t>
+      </w:r>
+    </w:p>
+    <w:p>
+      <w:pPr>
+        <w:spacing w:line="276" w:lineRule="auto"/>
+        <w:jc w:val="center"/>
         <w:rPr>
           <w:rFonts w:ascii="Century Schoolbook" w:hAnsi="Century Schoolbook" w:cs="Times New Roman"/>
           <w:szCs w:val="24"/>
@@ -6471,11 +6552,13 @@
           <w:lang w:val="en-GB" w:eastAsia="en-GB"/>
         </w:rPr>
         <w:drawing>
-          <wp:inline distT="0" distB="0" distL="0" distR="0" wp14:anchorId="69063D4F" wp14:editId="40AAD10E">
-            <wp:extent cx="5400040" cy="3150235"/>
-            <wp:effectExtent l="0" t="0" r="10160" b="12065"/>
+          <wp:inline distT="0" distB="0" distL="0" distR="0" wp14:anchorId="6448F443" wp14:editId="0C4BC2DE">
+            <wp:extent cx="5180877" cy="3024000"/>
+            <wp:effectExtent l="0" t="0" r="1270" b="5080"/>
             <wp:docPr id="6" name="Gráfico 6"/>
-            <wp:cNvGraphicFramePr/>
+            <wp:cNvGraphicFramePr>
+              <a:graphicFrameLocks xmlns:a="http://schemas.openxmlformats.org/drawingml/2006/main" noChangeAspect="1"/>
+            </wp:cNvGraphicFramePr>
             <a:graphic xmlns:a="http://schemas.openxmlformats.org/drawingml/2006/main">
               <a:graphicData uri="http://schemas.openxmlformats.org/drawingml/2006/chart">
                 <c:chart xmlns:c="http://schemas.openxmlformats.org/drawingml/2006/chart" xmlns:r="http://schemas.openxmlformats.org/officeDocument/2006/relationships" r:id="rId9"/>
@@ -6490,20 +6573,39 @@
         <w:spacing w:line="276" w:lineRule="auto"/>
         <w:rPr>
           <w:rFonts w:ascii="Century Schoolbook" w:hAnsi="Century Schoolbook" w:cs="Times New Roman"/>
+          <w:szCs w:val="24"/>
+        </w:rPr>
+      </w:pPr>
+    </w:p>
+    <w:p>
+      <w:pPr>
+        <w:spacing w:line="276" w:lineRule="auto"/>
+        <w:jc w:val="both"/>
+        <w:rPr>
+          <w:rFonts w:ascii="Century Schoolbook" w:hAnsi="Century Schoolbook" w:cs="Times New Roman"/>
+          <w:b/>
+          <w:szCs w:val="24"/>
+        </w:rPr>
+      </w:pPr>
+      <w:r>
+        <w:rPr>
+          <w:rFonts w:ascii="Century Schoolbook" w:hAnsi="Century Schoolbook" w:cs="Times New Roman"/>
+          <w:b/>
+          <w:szCs w:val="24"/>
+        </w:rPr>
+        <w:t>Variação do tamanho da trama I</w:t>
+      </w:r>
+    </w:p>
+    <w:p>
+      <w:pPr>
+        <w:spacing w:line="276" w:lineRule="auto"/>
+        <w:jc w:val="center"/>
+        <w:rPr>
+          <w:rFonts w:ascii="Century Schoolbook" w:hAnsi="Century Schoolbook" w:cs="Times New Roman"/>
           <w:sz w:val="24"/>
           <w:szCs w:val="24"/>
         </w:rPr>
       </w:pPr>
-    </w:p>
-    <w:p>
-      <w:pPr>
-        <w:spacing w:line="276" w:lineRule="auto"/>
-        <w:rPr>
-          <w:rFonts w:ascii="Century Schoolbook" w:hAnsi="Century Schoolbook" w:cs="Times New Roman"/>
-          <w:sz w:val="24"/>
-          <w:szCs w:val="24"/>
-        </w:rPr>
-      </w:pPr>
       <w:r>
         <w:rPr>
           <w:rFonts w:ascii="Century Schoolbook" w:hAnsi="Century Schoolbook" w:cs="Times New Roman"/>
@@ -6512,11 +6614,13 @@
           <w:lang w:val="en-GB" w:eastAsia="en-GB"/>
         </w:rPr>
         <w:drawing>
-          <wp:inline distT="0" distB="0" distL="0" distR="0" wp14:anchorId="5C3BCBCE" wp14:editId="33F3B43A">
-            <wp:extent cx="5400040" cy="3150235"/>
-            <wp:effectExtent l="0" t="0" r="10160" b="12065"/>
+          <wp:inline distT="0" distB="0" distL="0" distR="0" wp14:anchorId="5C3BCBCE" wp14:editId="0E8A0FAE">
+            <wp:extent cx="5182380" cy="3024000"/>
+            <wp:effectExtent l="0" t="0" r="18415" b="5080"/>
             <wp:docPr id="8" name="Gráfico 8"/>
-            <wp:cNvGraphicFramePr/>
+            <wp:cNvGraphicFramePr>
+              <a:graphicFrameLocks xmlns:a="http://schemas.openxmlformats.org/drawingml/2006/main" noChangeAspect="1"/>
+            </wp:cNvGraphicFramePr>
             <a:graphic xmlns:a="http://schemas.openxmlformats.org/drawingml/2006/main">
               <a:graphicData uri="http://schemas.openxmlformats.org/drawingml/2006/chart">
                 <c:chart xmlns:c="http://schemas.openxmlformats.org/drawingml/2006/chart" xmlns:r="http://schemas.openxmlformats.org/officeDocument/2006/relationships" r:id="rId10"/>
@@ -6529,22 +6633,40 @@
     <w:p>
       <w:pPr>
         <w:spacing w:line="276" w:lineRule="auto"/>
+        <w:jc w:val="both"/>
+        <w:rPr>
+          <w:rFonts w:ascii="Century Schoolbook" w:hAnsi="Century Schoolbook" w:cs="Times New Roman"/>
+          <w:b/>
+          <w:szCs w:val="24"/>
+        </w:rPr>
+      </w:pPr>
+      <w:r>
+        <w:rPr>
+          <w:rFonts w:ascii="Century Schoolbook" w:hAnsi="Century Schoolbook" w:cs="Times New Roman"/>
+          <w:b/>
+          <w:szCs w:val="24"/>
+        </w:rPr>
+        <w:lastRenderedPageBreak/>
+        <w:t>Variação da capacidade da ligação</w:t>
+      </w:r>
+      <w:r>
+        <w:rPr>
+          <w:rFonts w:ascii="Century Schoolbook" w:hAnsi="Century Schoolbook" w:cs="Times New Roman"/>
+          <w:b/>
+          <w:szCs w:val="24"/>
+        </w:rPr>
+        <w:t xml:space="preserve"> (C)</w:t>
+      </w:r>
+    </w:p>
+    <w:p>
+      <w:pPr>
+        <w:spacing w:line="276" w:lineRule="auto"/>
         <w:rPr>
           <w:rFonts w:ascii="Century Schoolbook" w:hAnsi="Century Schoolbook" w:cs="Times New Roman"/>
           <w:sz w:val="24"/>
           <w:szCs w:val="24"/>
         </w:rPr>
       </w:pPr>
-    </w:p>
-    <w:p>
-      <w:pPr>
-        <w:spacing w:line="276" w:lineRule="auto"/>
-        <w:rPr>
-          <w:rFonts w:ascii="Century Schoolbook" w:hAnsi="Century Schoolbook" w:cs="Times New Roman"/>
-          <w:sz w:val="24"/>
-          <w:szCs w:val="24"/>
-        </w:rPr>
-      </w:pPr>
       <w:r>
         <w:rPr>
           <w:rFonts w:ascii="Century Schoolbook" w:hAnsi="Century Schoolbook" w:cs="Times New Roman"/>
@@ -6552,13 +6674,14 @@
           <w:szCs w:val="24"/>
           <w:lang w:val="en-GB" w:eastAsia="en-GB"/>
         </w:rPr>
-        <w:lastRenderedPageBreak/>
         <w:drawing>
-          <wp:inline distT="0" distB="0" distL="0" distR="0" wp14:anchorId="07E3BA73" wp14:editId="72152753">
-            <wp:extent cx="5400040" cy="3150235"/>
-            <wp:effectExtent l="0" t="0" r="10160" b="12065"/>
+          <wp:inline distT="0" distB="0" distL="0" distR="0" wp14:anchorId="07E3BA73" wp14:editId="2A9F791E">
+            <wp:extent cx="5122800" cy="2988000"/>
+            <wp:effectExtent l="0" t="0" r="1905" b="3175"/>
             <wp:docPr id="9" name="Gráfico 9"/>
-            <wp:cNvGraphicFramePr/>
+            <wp:cNvGraphicFramePr>
+              <a:graphicFrameLocks xmlns:a="http://schemas.openxmlformats.org/drawingml/2006/main" noChangeAspect="1"/>
+            </wp:cNvGraphicFramePr>
             <a:graphic xmlns:a="http://schemas.openxmlformats.org/drawingml/2006/main">
               <a:graphicData uri="http://schemas.openxmlformats.org/drawingml/2006/chart">
                 <c:chart xmlns:c="http://schemas.openxmlformats.org/drawingml/2006/chart" xmlns:r="http://schemas.openxmlformats.org/officeDocument/2006/relationships" r:id="rId11"/>
@@ -6570,6 +6693,213 @@
     </w:p>
     <w:p>
       <w:pPr>
+        <w:spacing w:line="276" w:lineRule="auto"/>
+        <w:rPr>
+          <w:rFonts w:ascii="Century Schoolbook" w:hAnsi="Century Schoolbook" w:cs="Times New Roman"/>
+          <w:sz w:val="24"/>
+          <w:szCs w:val="24"/>
+        </w:rPr>
+      </w:pPr>
+    </w:p>
+    <w:p>
+      <w:pPr>
+        <w:spacing w:line="276" w:lineRule="auto"/>
+        <w:jc w:val="both"/>
+        <w:rPr>
+          <w:rFonts w:ascii="Century Schoolbook" w:hAnsi="Century Schoolbook" w:cs="Times New Roman"/>
+          <w:szCs w:val="24"/>
+        </w:rPr>
+      </w:pPr>
+      <w:r>
+        <w:rPr>
+          <w:rFonts w:ascii="Century Schoolbook" w:hAnsi="Century Schoolbook" w:cs="Times New Roman"/>
+          <w:szCs w:val="24"/>
+        </w:rPr>
+        <w:tab/>
+        <w:t xml:space="preserve">Em relação ao protocolo </w:t>
+      </w:r>
+      <w:r>
+        <w:rPr>
+          <w:rFonts w:ascii="Century Schoolbook" w:hAnsi="Century Schoolbook" w:cs="Times New Roman"/>
+          <w:i/>
+          <w:szCs w:val="24"/>
+        </w:rPr>
+        <w:t>Stop &amp; Wait</w:t>
+      </w:r>
+      <w:r>
+        <w:rPr>
+          <w:rFonts w:ascii="Century Schoolbook" w:hAnsi="Century Schoolbook" w:cs="Times New Roman"/>
+          <w:szCs w:val="24"/>
+        </w:rPr>
+        <w:t xml:space="preserve">, </w:t>
+      </w:r>
+      <w:r>
+        <w:rPr>
+          <w:rFonts w:ascii="Century Schoolbook" w:hAnsi="Century Schoolbook" w:cs="Times New Roman"/>
+          <w:szCs w:val="24"/>
+        </w:rPr>
+        <w:t xml:space="preserve">após a transmissão de um </w:t>
+      </w:r>
+      <w:r>
+        <w:rPr>
+          <w:rFonts w:ascii="Century Schoolbook" w:hAnsi="Century Schoolbook" w:cs="Times New Roman"/>
+          <w:i/>
+          <w:szCs w:val="24"/>
+        </w:rPr>
+        <w:t>packet</w:t>
+      </w:r>
+      <w:r>
+        <w:rPr>
+          <w:rFonts w:ascii="Century Schoolbook" w:hAnsi="Century Schoolbook" w:cs="Times New Roman"/>
+          <w:szCs w:val="24"/>
+        </w:rPr>
+        <w:t xml:space="preserve"> de informação</w:t>
+      </w:r>
+      <w:r>
+        <w:rPr>
+          <w:rFonts w:ascii="Century Schoolbook" w:hAnsi="Century Schoolbook" w:cs="Times New Roman"/>
+          <w:szCs w:val="24"/>
+        </w:rPr>
+        <w:t xml:space="preserve">, o emissor espera por uma confirmação positiva por parte do recetor, denominada por </w:t>
+      </w:r>
+      <w:r>
+        <w:rPr>
+          <w:rFonts w:ascii="Century Schoolbook" w:hAnsi="Century Schoolbook" w:cs="Times New Roman"/>
+          <w:i/>
+          <w:szCs w:val="24"/>
+        </w:rPr>
+        <w:t>acknowledgment</w:t>
+      </w:r>
+      <w:r>
+        <w:rPr>
+          <w:rFonts w:ascii="Century Schoolbook" w:hAnsi="Century Schoolbook" w:cs="Times New Roman"/>
+          <w:szCs w:val="24"/>
+        </w:rPr>
+        <w:t xml:space="preserve">, </w:t>
+      </w:r>
+      <w:r>
+        <w:rPr>
+          <w:rFonts w:ascii="Century Schoolbook" w:hAnsi="Century Schoolbook" w:cs="Times New Roman"/>
+          <w:b/>
+          <w:szCs w:val="24"/>
+        </w:rPr>
+        <w:t>ACK</w:t>
+      </w:r>
+      <w:r>
+        <w:rPr>
+          <w:rFonts w:ascii="Century Schoolbook" w:hAnsi="Century Schoolbook" w:cs="Times New Roman"/>
+          <w:szCs w:val="24"/>
+        </w:rPr>
+        <w:t xml:space="preserve">. Quando o recetor recebe o </w:t>
+      </w:r>
+      <w:r>
+        <w:rPr>
+          <w:rFonts w:ascii="Century Schoolbook" w:hAnsi="Century Schoolbook" w:cs="Times New Roman"/>
+          <w:i/>
+          <w:szCs w:val="24"/>
+        </w:rPr>
+        <w:t>packet</w:t>
+      </w:r>
+      <w:r>
+        <w:rPr>
+          <w:rFonts w:ascii="Century Schoolbook" w:hAnsi="Century Schoolbook" w:cs="Times New Roman"/>
+          <w:szCs w:val="24"/>
+        </w:rPr>
+        <w:t xml:space="preserve">, caso não tenha nenhum erro, confirma com </w:t>
+      </w:r>
+      <w:r>
+        <w:rPr>
+          <w:rFonts w:ascii="Century Schoolbook" w:hAnsi="Century Schoolbook" w:cs="Times New Roman"/>
+          <w:b/>
+          <w:szCs w:val="24"/>
+        </w:rPr>
+        <w:t>ACK</w:t>
+      </w:r>
+      <w:r>
+        <w:rPr>
+          <w:rFonts w:ascii="Century Schoolbook" w:hAnsi="Century Schoolbook" w:cs="Times New Roman"/>
+          <w:szCs w:val="24"/>
+        </w:rPr>
+        <w:t xml:space="preserve">, caso tenha erro, envia </w:t>
+      </w:r>
+      <w:r>
+        <w:rPr>
+          <w:rFonts w:ascii="Century Schoolbook" w:hAnsi="Century Schoolbook" w:cs="Times New Roman"/>
+          <w:b/>
+          <w:szCs w:val="24"/>
+        </w:rPr>
+        <w:t>NACK</w:t>
+      </w:r>
+      <w:r>
+        <w:rPr>
+          <w:rFonts w:ascii="Century Schoolbook" w:hAnsi="Century Schoolbook" w:cs="Times New Roman"/>
+          <w:szCs w:val="24"/>
+        </w:rPr>
+        <w:t xml:space="preserve">. Assim que o emissor recebe a resposta do recetor, no caso de </w:t>
+      </w:r>
+      <w:r>
+        <w:rPr>
+          <w:rFonts w:ascii="Century Schoolbook" w:hAnsi="Century Schoolbook" w:cs="Times New Roman"/>
+          <w:b/>
+          <w:szCs w:val="24"/>
+        </w:rPr>
+        <w:t>ACK</w:t>
+      </w:r>
+      <w:r>
+        <w:rPr>
+          <w:rFonts w:ascii="Century Schoolbook" w:hAnsi="Century Schoolbook" w:cs="Times New Roman"/>
+          <w:szCs w:val="24"/>
+        </w:rPr>
+        <w:t xml:space="preserve">, continua e envia um novo </w:t>
+      </w:r>
+      <w:r>
+        <w:rPr>
+          <w:rFonts w:ascii="Century Schoolbook" w:hAnsi="Century Schoolbook" w:cs="Times New Roman"/>
+          <w:i/>
+          <w:szCs w:val="24"/>
+        </w:rPr>
+        <w:t>packet</w:t>
+      </w:r>
+      <w:r>
+        <w:rPr>
+          <w:rFonts w:ascii="Century Schoolbook" w:hAnsi="Century Schoolbook" w:cs="Times New Roman"/>
+          <w:szCs w:val="24"/>
+        </w:rPr>
+        <w:t xml:space="preserve">, mas no caso de </w:t>
+      </w:r>
+      <w:r>
+        <w:rPr>
+          <w:rFonts w:ascii="Century Schoolbook" w:hAnsi="Century Schoolbook" w:cs="Times New Roman"/>
+          <w:b/>
+          <w:szCs w:val="24"/>
+        </w:rPr>
+        <w:t>NACK</w:t>
+      </w:r>
+      <w:r>
+        <w:rPr>
+          <w:rFonts w:ascii="Century Schoolbook" w:hAnsi="Century Schoolbook" w:cs="Times New Roman"/>
+          <w:szCs w:val="24"/>
+        </w:rPr>
+        <w:t xml:space="preserve">, volta a enviar o mesmo </w:t>
+      </w:r>
+      <w:r>
+        <w:rPr>
+          <w:rFonts w:ascii="Century Schoolbook" w:hAnsi="Century Schoolbook" w:cs="Times New Roman"/>
+          <w:i/>
+          <w:szCs w:val="24"/>
+        </w:rPr>
+        <w:t>packet</w:t>
+      </w:r>
+      <w:r>
+        <w:rPr>
+          <w:rFonts w:ascii="Century Schoolbook" w:hAnsi="Century Schoolbook" w:cs="Times New Roman"/>
+          <w:szCs w:val="24"/>
+        </w:rPr>
+        <w:t>.</w:t>
+      </w:r>
+    </w:p>
+    <w:p>
+      <w:pPr>
         <w:spacing w:after="0" w:line="240" w:lineRule="auto"/>
         <w:rPr>
           <w:rFonts w:ascii="Times New Roman" w:eastAsia="Times New Roman" w:hAnsi="Times New Roman" w:cs="Times New Roman"/>
@@ -6718,7 +7048,6 @@
         </w:rPr>
         <w:t xml:space="preserve">, e cada um dos blocos funcionais da arquitetura da aplicação desenvolvida, </w:t>
       </w:r>
-      <w:proofErr w:type="spellStart"/>
       <w:r>
         <w:rPr>
           <w:rFonts w:ascii="Century Schoolbook" w:hAnsi="Century Schoolbook" w:cs="Times New Roman"/>
@@ -6727,7 +7056,6 @@
         </w:rPr>
         <w:t>writer</w:t>
       </w:r>
-      <w:proofErr w:type="spellEnd"/>
       <w:r>
         <w:rPr>
           <w:rFonts w:ascii="Century Schoolbook" w:hAnsi="Century Schoolbook" w:cs="Times New Roman"/>
@@ -6735,25 +7063,31 @@
         </w:rPr>
         <w:t xml:space="preserve"> e </w:t>
       </w:r>
-      <w:proofErr w:type="spellStart"/>
       <w:r>
         <w:rPr>
           <w:rFonts w:ascii="Century Schoolbook" w:hAnsi="Century Schoolbook" w:cs="Times New Roman"/>
           <w:i/>
           <w:szCs w:val="24"/>
         </w:rPr>
-        <w:t>reader</w:t>
-      </w:r>
-      <w:proofErr w:type="spellEnd"/>
-      <w:r>
-        <w:rPr>
-          <w:rFonts w:ascii="Century Schoolbook" w:hAnsi="Century Schoolbook" w:cs="Times New Roman"/>
-          <w:szCs w:val="24"/>
-        </w:rPr>
-        <w:t xml:space="preserve">, cumpre esta independência. </w:t>
+        <w:t>re</w:t>
       </w:r>
       <w:bookmarkStart w:id="1" w:name="_GoBack"/>
       <w:bookmarkEnd w:id="1"/>
+      <w:r>
+        <w:rPr>
+          <w:rFonts w:ascii="Century Schoolbook" w:hAnsi="Century Schoolbook" w:cs="Times New Roman"/>
+          <w:i/>
+          <w:szCs w:val="24"/>
+        </w:rPr>
+        <w:t>ader</w:t>
+      </w:r>
+      <w:r>
+        <w:rPr>
+          <w:rFonts w:ascii="Century Schoolbook" w:hAnsi="Century Schoolbook" w:cs="Times New Roman"/>
+          <w:szCs w:val="24"/>
+        </w:rPr>
+        <w:t xml:space="preserve">, cumpre esta independência. </w:t>
+      </w:r>
       <w:r>
         <w:rPr>
           <w:rFonts w:ascii="Century Schoolbook" w:hAnsi="Century Schoolbook" w:cs="Times New Roman"/>
@@ -7001,6 +7335,7 @@
         <w:jc w:val="center"/>
         <w:rPr>
           <w:rFonts w:ascii="Century Schoolbook" w:hAnsi="Century Schoolbook" w:cs="Times New Roman"/>
+          <w:b/>
           <w:noProof/>
           <w:szCs w:val="24"/>
         </w:rPr>
@@ -8473,6 +8808,119 @@
     </w:lvl>
   </w:abstractNum>
   <w:abstractNum w:abstractNumId="8" w15:restartNumberingAfterBreak="0">
+    <w:nsid w:val="4ECC1F41"/>
+    <w:multiLevelType w:val="hybridMultilevel"/>
+    <w:tmpl w:val="6CE656EE"/>
+    <w:lvl w:ilvl="0" w:tplc="08160005">
+      <w:start w:val="1"/>
+      <w:numFmt w:val="bullet"/>
+      <w:lvlText w:val=""/>
+      <w:lvlJc w:val="left"/>
+      <w:pPr>
+        <w:ind w:left="1068" w:hanging="360"/>
+      </w:pPr>
+      <w:rPr>
+        <w:rFonts w:ascii="Wingdings" w:hAnsi="Wingdings" w:hint="default"/>
+      </w:rPr>
+    </w:lvl>
+    <w:lvl w:ilvl="1" w:tplc="08160003" w:tentative="1">
+      <w:start w:val="1"/>
+      <w:numFmt w:val="bullet"/>
+      <w:lvlText w:val="o"/>
+      <w:lvlJc w:val="left"/>
+      <w:pPr>
+        <w:ind w:left="1788" w:hanging="360"/>
+      </w:pPr>
+      <w:rPr>
+        <w:rFonts w:ascii="Courier New" w:hAnsi="Courier New" w:cs="Courier New" w:hint="default"/>
+      </w:rPr>
+    </w:lvl>
+    <w:lvl w:ilvl="2" w:tplc="08160005" w:tentative="1">
+      <w:start w:val="1"/>
+      <w:numFmt w:val="bullet"/>
+      <w:lvlText w:val=""/>
+      <w:lvlJc w:val="left"/>
+      <w:pPr>
+        <w:ind w:left="2508" w:hanging="360"/>
+      </w:pPr>
+      <w:rPr>
+        <w:rFonts w:ascii="Wingdings" w:hAnsi="Wingdings" w:hint="default"/>
+      </w:rPr>
+    </w:lvl>
+    <w:lvl w:ilvl="3" w:tplc="08160001" w:tentative="1">
+      <w:start w:val="1"/>
+      <w:numFmt w:val="bullet"/>
+      <w:lvlText w:val=""/>
+      <w:lvlJc w:val="left"/>
+      <w:pPr>
+        <w:ind w:left="3228" w:hanging="360"/>
+      </w:pPr>
+      <w:rPr>
+        <w:rFonts w:ascii="Symbol" w:hAnsi="Symbol" w:hint="default"/>
+      </w:rPr>
+    </w:lvl>
+    <w:lvl w:ilvl="4" w:tplc="08160003" w:tentative="1">
+      <w:start w:val="1"/>
+      <w:numFmt w:val="bullet"/>
+      <w:lvlText w:val="o"/>
+      <w:lvlJc w:val="left"/>
+      <w:pPr>
+        <w:ind w:left="3948" w:hanging="360"/>
+      </w:pPr>
+      <w:rPr>
+        <w:rFonts w:ascii="Courier New" w:hAnsi="Courier New" w:cs="Courier New" w:hint="default"/>
+      </w:rPr>
+    </w:lvl>
+    <w:lvl w:ilvl="5" w:tplc="08160005" w:tentative="1">
+      <w:start w:val="1"/>
+      <w:numFmt w:val="bullet"/>
+      <w:lvlText w:val=""/>
+      <w:lvlJc w:val="left"/>
+      <w:pPr>
+        <w:ind w:left="4668" w:hanging="360"/>
+      </w:pPr>
+      <w:rPr>
+        <w:rFonts w:ascii="Wingdings" w:hAnsi="Wingdings" w:hint="default"/>
+      </w:rPr>
+    </w:lvl>
+    <w:lvl w:ilvl="6" w:tplc="08160001" w:tentative="1">
+      <w:start w:val="1"/>
+      <w:numFmt w:val="bullet"/>
+      <w:lvlText w:val=""/>
+      <w:lvlJc w:val="left"/>
+      <w:pPr>
+        <w:ind w:left="5388" w:hanging="360"/>
+      </w:pPr>
+      <w:rPr>
+        <w:rFonts w:ascii="Symbol" w:hAnsi="Symbol" w:hint="default"/>
+      </w:rPr>
+    </w:lvl>
+    <w:lvl w:ilvl="7" w:tplc="08160003" w:tentative="1">
+      <w:start w:val="1"/>
+      <w:numFmt w:val="bullet"/>
+      <w:lvlText w:val="o"/>
+      <w:lvlJc w:val="left"/>
+      <w:pPr>
+        <w:ind w:left="6108" w:hanging="360"/>
+      </w:pPr>
+      <w:rPr>
+        <w:rFonts w:ascii="Courier New" w:hAnsi="Courier New" w:cs="Courier New" w:hint="default"/>
+      </w:rPr>
+    </w:lvl>
+    <w:lvl w:ilvl="8" w:tplc="08160005" w:tentative="1">
+      <w:start w:val="1"/>
+      <w:numFmt w:val="bullet"/>
+      <w:lvlText w:val=""/>
+      <w:lvlJc w:val="left"/>
+      <w:pPr>
+        <w:ind w:left="6828" w:hanging="360"/>
+      </w:pPr>
+      <w:rPr>
+        <w:rFonts w:ascii="Wingdings" w:hAnsi="Wingdings" w:hint="default"/>
+      </w:rPr>
+    </w:lvl>
+  </w:abstractNum>
+  <w:abstractNum w:abstractNumId="9" w15:restartNumberingAfterBreak="0">
     <w:nsid w:val="5C905CCA"/>
     <w:multiLevelType w:val="hybridMultilevel"/>
     <w:tmpl w:val="06486E00"/>
@@ -8585,7 +9033,7 @@
       </w:rPr>
     </w:lvl>
   </w:abstractNum>
-  <w:abstractNum w:abstractNumId="9" w15:restartNumberingAfterBreak="0">
+  <w:abstractNum w:abstractNumId="10" w15:restartNumberingAfterBreak="0">
     <w:nsid w:val="625779ED"/>
     <w:multiLevelType w:val="hybridMultilevel"/>
     <w:tmpl w:val="4D644E10"/>
@@ -8699,7 +9147,7 @@
       </w:rPr>
     </w:lvl>
   </w:abstractNum>
-  <w:abstractNum w:abstractNumId="10" w15:restartNumberingAfterBreak="0">
+  <w:abstractNum w:abstractNumId="11" w15:restartNumberingAfterBreak="0">
     <w:nsid w:val="71B45DF0"/>
     <w:multiLevelType w:val="hybridMultilevel"/>
     <w:tmpl w:val="2A66DF1E"/>
@@ -8812,7 +9260,7 @@
       </w:rPr>
     </w:lvl>
   </w:abstractNum>
-  <w:abstractNum w:abstractNumId="11" w15:restartNumberingAfterBreak="0">
+  <w:abstractNum w:abstractNumId="12" w15:restartNumberingAfterBreak="0">
     <w:nsid w:val="7DB8481A"/>
     <w:multiLevelType w:val="hybridMultilevel"/>
     <w:tmpl w:val="76A89C4C"/>
@@ -8938,16 +9386,16 @@
     <w:abstractNumId w:val="7"/>
   </w:num>
   <w:num w:numId="5">
-    <w:abstractNumId w:val="8"/>
+    <w:abstractNumId w:val="9"/>
   </w:num>
   <w:num w:numId="6">
-    <w:abstractNumId w:val="9"/>
+    <w:abstractNumId w:val="10"/>
   </w:num>
   <w:num w:numId="7">
     <w:abstractNumId w:val="4"/>
   </w:num>
   <w:num w:numId="8">
-    <w:abstractNumId w:val="11"/>
+    <w:abstractNumId w:val="12"/>
   </w:num>
   <w:num w:numId="9">
     <w:abstractNumId w:val="3"/>
@@ -8959,7 +9407,10 @@
     <w:abstractNumId w:val="0"/>
   </w:num>
   <w:num w:numId="12">
-    <w:abstractNumId w:val="10"/>
+    <w:abstractNumId w:val="11"/>
+  </w:num>
+  <w:num w:numId="13">
+    <w:abstractNumId w:val="8"/>
   </w:num>
 </w:numbering>
 </file>
@@ -9983,7 +10434,7 @@
               </c15:filteredSeriesTitle>
             </c:ext>
             <c:ext xmlns:c16="http://schemas.microsoft.com/office/drawing/2014/chart" uri="{C3380CC4-5D6E-409C-BE32-E72D297353CC}">
-              <c16:uniqueId val="{00000000-29A9-4089-8E0B-E13416749174}"/>
+              <c16:uniqueId val="{00000000-8F80-4EE4-900C-9BAF7CCF9F0D}"/>
             </c:ext>
           </c:extLst>
         </c:ser>
@@ -13206,7 +13657,7 @@
 </file>
 
 <file path=customXml/itemProps1.xml><?xml version="1.0" encoding="utf-8"?>
-<ds:datastoreItem xmlns:ds="http://schemas.openxmlformats.org/officeDocument/2006/customXml" ds:itemID="{79E446D6-212C-47AC-AC38-13BF806877EF}">
+<ds:datastoreItem xmlns:ds="http://schemas.openxmlformats.org/officeDocument/2006/customXml" ds:itemID="{AC8EDA67-65FA-427F-8FA9-0458E699090A}">
   <ds:schemaRefs>
     <ds:schemaRef ds:uri="http://schemas.openxmlformats.org/officeDocument/2006/bibliography"/>
   </ds:schemaRefs>

</xml_diff>